<commit_message>
Added a chapter on the couplers and modified the Abstract
Added a 5th chapter on couplers behvaior as per Jeff's request and reworded the abstract making it two paragraphs and making it clearer.
</commit_message>
<xml_diff>
--- a/momar_Thesis.docx
+++ b/momar_Thesis.docx
@@ -1,6 +1,6 @@
 
 <file path=word/document.xml><?xml version="1.0" encoding="utf-8"?>
-<w:document xmlns:wpc="http://schemas.microsoft.com/office/word/2010/wordprocessingCanvas" xmlns:cx="http://schemas.microsoft.com/office/drawing/2014/chartex" xmlns:cx1="http://schemas.microsoft.com/office/drawing/2015/9/8/chartex" xmlns:cx2="http://schemas.microsoft.com/office/drawing/2015/10/21/chartex" xmlns:cx3="http://schemas.microsoft.com/office/drawing/2016/5/9/chartex" xmlns:cx4="http://schemas.microsoft.com/office/drawing/2016/5/10/chartex" xmlns:cx5="http://schemas.microsoft.com/office/drawing/2016/5/11/chartex" xmlns:mc="http://schemas.openxmlformats.org/markup-compatibility/2006" xmlns:o="urn:schemas-microsoft-com:office:office" xmlns:r="http://schemas.openxmlformats.org/officeDocument/2006/relationships" xmlns:m="http://schemas.openxmlformats.org/officeDocument/2006/math" xmlns:v="urn:schemas-microsoft-com:vml" xmlns:wp14="http://schemas.microsoft.com/office/word/2010/wordprocessingDrawing" xmlns:wp="http://schemas.openxmlformats.org/drawingml/2006/wordprocessingDrawing" xmlns:w10="urn:schemas-microsoft-com:office:word" xmlns:w="http://schemas.openxmlformats.org/wordprocessingml/2006/main" xmlns:w14="http://schemas.microsoft.com/office/word/2010/wordml" xmlns:w15="http://schemas.microsoft.com/office/word/2012/wordml" xmlns:w16se="http://schemas.microsoft.com/office/word/2015/wordml/symex" xmlns:wpg="http://schemas.microsoft.com/office/word/2010/wordprocessingGroup" xmlns:wpi="http://schemas.microsoft.com/office/word/2010/wordprocessingInk" xmlns:wne="http://schemas.microsoft.com/office/word/2006/wordml" xmlns:wps="http://schemas.microsoft.com/office/word/2010/wordprocessingShape" mc:Ignorable="w14 w15 w16se wp14">
+<w:document xmlns:wpc="http://schemas.microsoft.com/office/word/2010/wordprocessingCanvas" xmlns:cx="http://schemas.microsoft.com/office/drawing/2014/chartex" xmlns:cx1="http://schemas.microsoft.com/office/drawing/2015/9/8/chartex" xmlns:mc="http://schemas.openxmlformats.org/markup-compatibility/2006" xmlns:o="urn:schemas-microsoft-com:office:office" xmlns:r="http://schemas.openxmlformats.org/officeDocument/2006/relationships" xmlns:m="http://schemas.openxmlformats.org/officeDocument/2006/math" xmlns:v="urn:schemas-microsoft-com:vml" xmlns:wp14="http://schemas.microsoft.com/office/word/2010/wordprocessingDrawing" xmlns:wp="http://schemas.openxmlformats.org/drawingml/2006/wordprocessingDrawing" xmlns:w10="urn:schemas-microsoft-com:office:word" xmlns:w="http://schemas.openxmlformats.org/wordprocessingml/2006/main" xmlns:w14="http://schemas.microsoft.com/office/word/2010/wordml" xmlns:w15="http://schemas.microsoft.com/office/word/2012/wordml" xmlns:w16se="http://schemas.microsoft.com/office/word/2015/wordml/symex" xmlns:wpg="http://schemas.microsoft.com/office/word/2010/wordprocessingGroup" xmlns:wpi="http://schemas.microsoft.com/office/word/2010/wordprocessingInk" xmlns:wne="http://schemas.microsoft.com/office/word/2006/wordml" xmlns:wps="http://schemas.microsoft.com/office/word/2010/wordprocessingShape" mc:Ignorable="w14 w15 w16se wp14">
   <w:body>
     <w:p>
       <w:pPr>
@@ -706,8 +706,6 @@
           <w:szCs w:val="24"/>
         </w:rPr>
       </w:pPr>
-      <w:bookmarkStart w:id="0" w:name="_GoBack"/>
-      <w:bookmarkEnd w:id="0"/>
     </w:p>
     <w:p>
       <w:pPr>
@@ -1158,6 +1156,11 @@
       </w:r>
     </w:p>
     <w:p>
+      <w:r>
+        <w:t>The Semiconductor Industry has evolved over the d</w:t>
+      </w:r>
+    </w:p>
+    <w:p>
       <w:pPr>
         <w:pStyle w:val="Heading2"/>
       </w:pPr>
@@ -1458,6 +1461,76 @@
       </w:pPr>
       <w:r>
         <w:lastRenderedPageBreak/>
+        <w:t>Diffusive-Transport Graphene Couplers</w:t>
+      </w:r>
+    </w:p>
+    <w:p>
+      <w:pPr>
+        <w:pStyle w:val="Heading2"/>
+      </w:pPr>
+      <w:r>
+        <w:t xml:space="preserve">Modeling Diffusive-Transport </w:t>
+      </w:r>
+      <w:r>
+        <w:t xml:space="preserve">Current </w:t>
+      </w:r>
+      <w:r>
+        <w:t>Coupling</w:t>
+      </w:r>
+    </w:p>
+    <w:p>
+      <w:pPr>
+        <w:pStyle w:val="Heading2"/>
+      </w:pPr>
+      <w:r>
+        <w:t>Dependence Current Coupling Coefficient on Coupling Distance</w:t>
+      </w:r>
+    </w:p>
+    <w:p>
+      <w:pPr>
+        <w:pStyle w:val="Heading2"/>
+      </w:pPr>
+      <w:r>
+        <w:t xml:space="preserve">Impact of Current </w:t>
+      </w:r>
+      <w:bookmarkStart w:id="0" w:name="_GoBack"/>
+      <w:bookmarkEnd w:id="0"/>
+      <w:r>
+        <w:t>Coupling on Deeply Scaled Interconnects</w:t>
+      </w:r>
+    </w:p>
+    <w:p>
+      <w:pPr>
+        <w:pStyle w:val="Heading2"/>
+      </w:pPr>
+      <w:r>
+        <w:t>Conclusion</w:t>
+      </w:r>
+    </w:p>
+    <w:p>
+      <w:pPr>
+        <w:ind w:firstLine="0"/>
+        <w:jc w:val="left"/>
+        <w:rPr>
+          <w:rFonts w:asciiTheme="majorBidi" w:hAnsiTheme="majorBidi" w:cs="Arial"/>
+          <w:sz w:val="52"/>
+          <w14:textOutline w14:w="9525" w14:cap="rnd" w14:cmpd="sng" w14:algn="ctr">
+            <w14:noFill/>
+            <w14:prstDash w14:val="solid"/>
+            <w14:bevel/>
+          </w14:textOutline>
+        </w:rPr>
+      </w:pPr>
+      <w:r>
+        <w:br w:type="page"/>
+      </w:r>
+    </w:p>
+    <w:p>
+      <w:pPr>
+        <w:pStyle w:val="ChapterHeadings"/>
+      </w:pPr>
+      <w:r>
+        <w:lastRenderedPageBreak/>
         <w:t>Current Technological Limitations on Graphene Devices and Circuits</w:t>
       </w:r>
     </w:p>
@@ -1493,6 +1566,23 @@
         <w:t>Interface Roughness</w:t>
       </w:r>
     </w:p>
+    <w:p>
+      <w:pPr>
+        <w:pStyle w:val="Heading2"/>
+      </w:pPr>
+      <w:r>
+        <w:t>Stress in dual-gated Graphene FETs during Processing</w:t>
+      </w:r>
+    </w:p>
+    <w:p>
+      <w:pPr>
+        <w:pStyle w:val="Heading2"/>
+      </w:pPr>
+      <w:r>
+        <w:t>Impact of Metal-Ion Containing Developers on the Performance of Graphene FETs</w:t>
+      </w:r>
+    </w:p>
+    <w:p/>
     <w:p/>
     <w:p>
       <w:r>
@@ -1521,13 +1611,8 @@
         <w:pStyle w:val="Heading2"/>
       </w:pPr>
       <w:r>
-        <w:t xml:space="preserve">CVD Graphene over CVD </w:t>
-      </w:r>
-      <w:proofErr w:type="spellStart"/>
-      <w:r>
-        <w:t>hBN</w:t>
-      </w:r>
-      <w:proofErr w:type="spellEnd"/>
+        <w:t>CVD Graphene over CVD hBN</w:t>
+      </w:r>
     </w:p>
     <w:p>
       <w:pPr>
@@ -1715,7 +1800,7 @@
 </file>
 
 <file path=word/endnotes.xml><?xml version="1.0" encoding="utf-8"?>
-<w:endnotes xmlns:wpc="http://schemas.microsoft.com/office/word/2010/wordprocessingCanvas" xmlns:cx="http://schemas.microsoft.com/office/drawing/2014/chartex" xmlns:cx1="http://schemas.microsoft.com/office/drawing/2015/9/8/chartex" xmlns:cx2="http://schemas.microsoft.com/office/drawing/2015/10/21/chartex" xmlns:cx3="http://schemas.microsoft.com/office/drawing/2016/5/9/chartex" xmlns:cx4="http://schemas.microsoft.com/office/drawing/2016/5/10/chartex" xmlns:cx5="http://schemas.microsoft.com/office/drawing/2016/5/11/chartex" xmlns:mc="http://schemas.openxmlformats.org/markup-compatibility/2006" xmlns:o="urn:schemas-microsoft-com:office:office" xmlns:r="http://schemas.openxmlformats.org/officeDocument/2006/relationships" xmlns:m="http://schemas.openxmlformats.org/officeDocument/2006/math" xmlns:v="urn:schemas-microsoft-com:vml" xmlns:wp14="http://schemas.microsoft.com/office/word/2010/wordprocessingDrawing" xmlns:wp="http://schemas.openxmlformats.org/drawingml/2006/wordprocessingDrawing" xmlns:w10="urn:schemas-microsoft-com:office:word" xmlns:w="http://schemas.openxmlformats.org/wordprocessingml/2006/main" xmlns:w14="http://schemas.microsoft.com/office/word/2010/wordml" xmlns:w15="http://schemas.microsoft.com/office/word/2012/wordml" xmlns:w16se="http://schemas.microsoft.com/office/word/2015/wordml/symex" xmlns:wpg="http://schemas.microsoft.com/office/word/2010/wordprocessingGroup" xmlns:wpi="http://schemas.microsoft.com/office/word/2010/wordprocessingInk" xmlns:wne="http://schemas.microsoft.com/office/word/2006/wordml" xmlns:wps="http://schemas.microsoft.com/office/word/2010/wordprocessingShape" mc:Ignorable="w14 w15 w16se wp14">
+<w:endnotes xmlns:wpc="http://schemas.microsoft.com/office/word/2010/wordprocessingCanvas" xmlns:cx="http://schemas.microsoft.com/office/drawing/2014/chartex" xmlns:cx1="http://schemas.microsoft.com/office/drawing/2015/9/8/chartex" xmlns:mc="http://schemas.openxmlformats.org/markup-compatibility/2006" xmlns:o="urn:schemas-microsoft-com:office:office" xmlns:r="http://schemas.openxmlformats.org/officeDocument/2006/relationships" xmlns:m="http://schemas.openxmlformats.org/officeDocument/2006/math" xmlns:v="urn:schemas-microsoft-com:vml" xmlns:wp14="http://schemas.microsoft.com/office/word/2010/wordprocessingDrawing" xmlns:wp="http://schemas.openxmlformats.org/drawingml/2006/wordprocessingDrawing" xmlns:w10="urn:schemas-microsoft-com:office:word" xmlns:w="http://schemas.openxmlformats.org/wordprocessingml/2006/main" xmlns:w14="http://schemas.microsoft.com/office/word/2010/wordml" xmlns:w15="http://schemas.microsoft.com/office/word/2012/wordml" xmlns:w16se="http://schemas.microsoft.com/office/word/2015/wordml/symex" xmlns:wpg="http://schemas.microsoft.com/office/word/2010/wordprocessingGroup" xmlns:wpi="http://schemas.microsoft.com/office/word/2010/wordprocessingInk" xmlns:wne="http://schemas.microsoft.com/office/word/2006/wordml" xmlns:wps="http://schemas.microsoft.com/office/word/2010/wordprocessingShape" mc:Ignorable="w14 w15 w16se wp14">
   <w:endnote w:type="separator" w:id="-1">
     <w:p>
       <w:r>
@@ -1734,79 +1819,10 @@
 </file>
 
 <file path=word/footer1.xml><?xml version="1.0" encoding="utf-8"?>
-<w:ftr xmlns:wpc="http://schemas.microsoft.com/office/word/2010/wordprocessingCanvas" xmlns:cx="http://schemas.microsoft.com/office/drawing/2014/chartex" xmlns:cx1="http://schemas.microsoft.com/office/drawing/2015/9/8/chartex" xmlns:cx2="http://schemas.microsoft.com/office/drawing/2015/10/21/chartex" xmlns:cx3="http://schemas.microsoft.com/office/drawing/2016/5/9/chartex" xmlns:cx4="http://schemas.microsoft.com/office/drawing/2016/5/10/chartex" xmlns:cx5="http://schemas.microsoft.com/office/drawing/2016/5/11/chartex" xmlns:mc="http://schemas.openxmlformats.org/markup-compatibility/2006" xmlns:o="urn:schemas-microsoft-com:office:office" xmlns:r="http://schemas.openxmlformats.org/officeDocument/2006/relationships" xmlns:m="http://schemas.openxmlformats.org/officeDocument/2006/math" xmlns:v="urn:schemas-microsoft-com:vml" xmlns:wp14="http://schemas.microsoft.com/office/word/2010/wordprocessingDrawing" xmlns:wp="http://schemas.openxmlformats.org/drawingml/2006/wordprocessingDrawing" xmlns:w10="urn:schemas-microsoft-com:office:word" xmlns:w="http://schemas.openxmlformats.org/wordprocessingml/2006/main" xmlns:w14="http://schemas.microsoft.com/office/word/2010/wordml" xmlns:w15="http://schemas.microsoft.com/office/word/2012/wordml" xmlns:w16se="http://schemas.microsoft.com/office/word/2015/wordml/symex" xmlns:wpg="http://schemas.microsoft.com/office/word/2010/wordprocessingGroup" xmlns:wpi="http://schemas.microsoft.com/office/word/2010/wordprocessingInk" xmlns:wne="http://schemas.microsoft.com/office/word/2006/wordml" xmlns:wps="http://schemas.microsoft.com/office/word/2010/wordprocessingShape" mc:Ignorable="w14 w15 w16se wp14">
+<w:ftr xmlns:wpc="http://schemas.microsoft.com/office/word/2010/wordprocessingCanvas" xmlns:cx="http://schemas.microsoft.com/office/drawing/2014/chartex" xmlns:cx1="http://schemas.microsoft.com/office/drawing/2015/9/8/chartex" xmlns:mc="http://schemas.openxmlformats.org/markup-compatibility/2006" xmlns:o="urn:schemas-microsoft-com:office:office" xmlns:r="http://schemas.openxmlformats.org/officeDocument/2006/relationships" xmlns:m="http://schemas.openxmlformats.org/officeDocument/2006/math" xmlns:v="urn:schemas-microsoft-com:vml" xmlns:wp14="http://schemas.microsoft.com/office/word/2010/wordprocessingDrawing" xmlns:wp="http://schemas.openxmlformats.org/drawingml/2006/wordprocessingDrawing" xmlns:w10="urn:schemas-microsoft-com:office:word" xmlns:w="http://schemas.openxmlformats.org/wordprocessingml/2006/main" xmlns:w14="http://schemas.microsoft.com/office/word/2010/wordml" xmlns:w15="http://schemas.microsoft.com/office/word/2012/wordml" xmlns:w16se="http://schemas.microsoft.com/office/word/2015/wordml/symex" xmlns:wpg="http://schemas.microsoft.com/office/word/2010/wordprocessingGroup" xmlns:wpi="http://schemas.microsoft.com/office/word/2010/wordprocessingInk" xmlns:wne="http://schemas.microsoft.com/office/word/2006/wordml" xmlns:wps="http://schemas.microsoft.com/office/word/2010/wordprocessingShape" mc:Ignorable="w14 w15 w16se wp14">
   <w:sdt>
     <w:sdtPr>
       <w:id w:val="696041012"/>
-      <w:docPartObj>
-        <w:docPartGallery w:val="Page Numbers (Bottom of Page)"/>
-        <w:docPartUnique/>
-      </w:docPartObj>
-    </w:sdtPr>
-    <w:sdtEndPr>
-      <w:rPr>
-        <w:noProof/>
-      </w:rPr>
-    </w:sdtEndPr>
-    <w:sdtContent>
-      <w:p>
-        <w:pPr>
-          <w:pStyle w:val="Footer"/>
-          <w:jc w:val="center"/>
-        </w:pPr>
-        <w:r>
-          <w:fldChar w:fldCharType="begin"/>
-        </w:r>
-        <w:r>
-          <w:instrText xml:space="preserve"> PAGE   \* MERGEFORMAT </w:instrText>
-        </w:r>
-        <w:r>
-          <w:fldChar w:fldCharType="separate"/>
-        </w:r>
-        <w:r>
-          <w:rPr>
-            <w:noProof/>
-          </w:rPr>
-          <w:t>8</w:t>
-        </w:r>
-        <w:r>
-          <w:rPr>
-            <w:noProof/>
-          </w:rPr>
-          <w:fldChar w:fldCharType="end"/>
-        </w:r>
-      </w:p>
-    </w:sdtContent>
-  </w:sdt>
-  <w:p>
-    <w:pPr>
-      <w:pStyle w:val="Footer"/>
-    </w:pPr>
-  </w:p>
-</w:ftr>
-</file>
-
-<file path=word/footer2.xml><?xml version="1.0" encoding="utf-8"?>
-<w:ftr xmlns:wpc="http://schemas.microsoft.com/office/word/2010/wordprocessingCanvas" xmlns:cx="http://schemas.microsoft.com/office/drawing/2014/chartex" xmlns:cx1="http://schemas.microsoft.com/office/drawing/2015/9/8/chartex" xmlns:cx2="http://schemas.microsoft.com/office/drawing/2015/10/21/chartex" xmlns:cx3="http://schemas.microsoft.com/office/drawing/2016/5/9/chartex" xmlns:cx4="http://schemas.microsoft.com/office/drawing/2016/5/10/chartex" xmlns:cx5="http://schemas.microsoft.com/office/drawing/2016/5/11/chartex" xmlns:mc="http://schemas.openxmlformats.org/markup-compatibility/2006" xmlns:o="urn:schemas-microsoft-com:office:office" xmlns:r="http://schemas.openxmlformats.org/officeDocument/2006/relationships" xmlns:m="http://schemas.openxmlformats.org/officeDocument/2006/math" xmlns:v="urn:schemas-microsoft-com:vml" xmlns:wp14="http://schemas.microsoft.com/office/word/2010/wordprocessingDrawing" xmlns:wp="http://schemas.openxmlformats.org/drawingml/2006/wordprocessingDrawing" xmlns:w10="urn:schemas-microsoft-com:office:word" xmlns:w="http://schemas.openxmlformats.org/wordprocessingml/2006/main" xmlns:w14="http://schemas.microsoft.com/office/word/2010/wordml" xmlns:w15="http://schemas.microsoft.com/office/word/2012/wordml" xmlns:w16se="http://schemas.microsoft.com/office/word/2015/wordml/symex" xmlns:wpg="http://schemas.microsoft.com/office/word/2010/wordprocessingGroup" xmlns:wpi="http://schemas.microsoft.com/office/word/2010/wordprocessingInk" xmlns:wne="http://schemas.microsoft.com/office/word/2006/wordml" xmlns:wps="http://schemas.microsoft.com/office/word/2010/wordprocessingShape" mc:Ignorable="w14 w15 w16se wp14">
-  <w:p>
-    <w:pPr>
-      <w:pStyle w:val="Footer"/>
-      <w:jc w:val="center"/>
-    </w:pPr>
-  </w:p>
-  <w:p>
-    <w:pPr>
-      <w:pStyle w:val="Footer"/>
-    </w:pPr>
-  </w:p>
-</w:ftr>
-</file>
-
-<file path=word/footer3.xml><?xml version="1.0" encoding="utf-8"?>
-<w:ftr xmlns:wpc="http://schemas.microsoft.com/office/word/2010/wordprocessingCanvas" xmlns:cx="http://schemas.microsoft.com/office/drawing/2014/chartex" xmlns:cx1="http://schemas.microsoft.com/office/drawing/2015/9/8/chartex" xmlns:cx2="http://schemas.microsoft.com/office/drawing/2015/10/21/chartex" xmlns:cx3="http://schemas.microsoft.com/office/drawing/2016/5/9/chartex" xmlns:cx4="http://schemas.microsoft.com/office/drawing/2016/5/10/chartex" xmlns:cx5="http://schemas.microsoft.com/office/drawing/2016/5/11/chartex" xmlns:mc="http://schemas.openxmlformats.org/markup-compatibility/2006" xmlns:o="urn:schemas-microsoft-com:office:office" xmlns:r="http://schemas.openxmlformats.org/officeDocument/2006/relationships" xmlns:m="http://schemas.openxmlformats.org/officeDocument/2006/math" xmlns:v="urn:schemas-microsoft-com:vml" xmlns:wp14="http://schemas.microsoft.com/office/word/2010/wordprocessingDrawing" xmlns:wp="http://schemas.openxmlformats.org/drawingml/2006/wordprocessingDrawing" xmlns:w10="urn:schemas-microsoft-com:office:word" xmlns:w="http://schemas.openxmlformats.org/wordprocessingml/2006/main" xmlns:w14="http://schemas.microsoft.com/office/word/2010/wordml" xmlns:w15="http://schemas.microsoft.com/office/word/2012/wordml" xmlns:w16se="http://schemas.microsoft.com/office/word/2015/wordml/symex" xmlns:wpg="http://schemas.microsoft.com/office/word/2010/wordprocessingGroup" xmlns:wpi="http://schemas.microsoft.com/office/word/2010/wordprocessingInk" xmlns:wne="http://schemas.microsoft.com/office/word/2006/wordml" xmlns:wps="http://schemas.microsoft.com/office/word/2010/wordprocessingShape" mc:Ignorable="w14 w15 w16se wp14">
-  <w:sdt>
-    <w:sdtPr>
-      <w:id w:val="-946693812"/>
       <w:docPartObj>
         <w:docPartGallery w:val="Page Numbers (Bottom of Page)"/>
         <w:docPartUnique/>
@@ -1855,8 +1871,77 @@
 </w:ftr>
 </file>
 
+<file path=word/footer2.xml><?xml version="1.0" encoding="utf-8"?>
+<w:ftr xmlns:wpc="http://schemas.microsoft.com/office/word/2010/wordprocessingCanvas" xmlns:cx="http://schemas.microsoft.com/office/drawing/2014/chartex" xmlns:cx1="http://schemas.microsoft.com/office/drawing/2015/9/8/chartex" xmlns:mc="http://schemas.openxmlformats.org/markup-compatibility/2006" xmlns:o="urn:schemas-microsoft-com:office:office" xmlns:r="http://schemas.openxmlformats.org/officeDocument/2006/relationships" xmlns:m="http://schemas.openxmlformats.org/officeDocument/2006/math" xmlns:v="urn:schemas-microsoft-com:vml" xmlns:wp14="http://schemas.microsoft.com/office/word/2010/wordprocessingDrawing" xmlns:wp="http://schemas.openxmlformats.org/drawingml/2006/wordprocessingDrawing" xmlns:w10="urn:schemas-microsoft-com:office:word" xmlns:w="http://schemas.openxmlformats.org/wordprocessingml/2006/main" xmlns:w14="http://schemas.microsoft.com/office/word/2010/wordml" xmlns:w15="http://schemas.microsoft.com/office/word/2012/wordml" xmlns:w16se="http://schemas.microsoft.com/office/word/2015/wordml/symex" xmlns:wpg="http://schemas.microsoft.com/office/word/2010/wordprocessingGroup" xmlns:wpi="http://schemas.microsoft.com/office/word/2010/wordprocessingInk" xmlns:wne="http://schemas.microsoft.com/office/word/2006/wordml" xmlns:wps="http://schemas.microsoft.com/office/word/2010/wordprocessingShape" mc:Ignorable="w14 w15 w16se wp14">
+  <w:p>
+    <w:pPr>
+      <w:pStyle w:val="Footer"/>
+      <w:jc w:val="center"/>
+    </w:pPr>
+  </w:p>
+  <w:p>
+    <w:pPr>
+      <w:pStyle w:val="Footer"/>
+    </w:pPr>
+  </w:p>
+</w:ftr>
+</file>
+
+<file path=word/footer3.xml><?xml version="1.0" encoding="utf-8"?>
+<w:ftr xmlns:wpc="http://schemas.microsoft.com/office/word/2010/wordprocessingCanvas" xmlns:cx="http://schemas.microsoft.com/office/drawing/2014/chartex" xmlns:cx1="http://schemas.microsoft.com/office/drawing/2015/9/8/chartex" xmlns:mc="http://schemas.openxmlformats.org/markup-compatibility/2006" xmlns:o="urn:schemas-microsoft-com:office:office" xmlns:r="http://schemas.openxmlformats.org/officeDocument/2006/relationships" xmlns:m="http://schemas.openxmlformats.org/officeDocument/2006/math" xmlns:v="urn:schemas-microsoft-com:vml" xmlns:wp14="http://schemas.microsoft.com/office/word/2010/wordprocessingDrawing" xmlns:wp="http://schemas.openxmlformats.org/drawingml/2006/wordprocessingDrawing" xmlns:w10="urn:schemas-microsoft-com:office:word" xmlns:w="http://schemas.openxmlformats.org/wordprocessingml/2006/main" xmlns:w14="http://schemas.microsoft.com/office/word/2010/wordml" xmlns:w15="http://schemas.microsoft.com/office/word/2012/wordml" xmlns:w16se="http://schemas.microsoft.com/office/word/2015/wordml/symex" xmlns:wpg="http://schemas.microsoft.com/office/word/2010/wordprocessingGroup" xmlns:wpi="http://schemas.microsoft.com/office/word/2010/wordprocessingInk" xmlns:wne="http://schemas.microsoft.com/office/word/2006/wordml" xmlns:wps="http://schemas.microsoft.com/office/word/2010/wordprocessingShape" mc:Ignorable="w14 w15 w16se wp14">
+  <w:sdt>
+    <w:sdtPr>
+      <w:id w:val="-946693812"/>
+      <w:docPartObj>
+        <w:docPartGallery w:val="Page Numbers (Bottom of Page)"/>
+        <w:docPartUnique/>
+      </w:docPartObj>
+    </w:sdtPr>
+    <w:sdtEndPr>
+      <w:rPr>
+        <w:noProof/>
+      </w:rPr>
+    </w:sdtEndPr>
+    <w:sdtContent>
+      <w:p>
+        <w:pPr>
+          <w:pStyle w:val="Footer"/>
+          <w:jc w:val="center"/>
+        </w:pPr>
+        <w:r>
+          <w:fldChar w:fldCharType="begin"/>
+        </w:r>
+        <w:r>
+          <w:instrText xml:space="preserve"> PAGE   \* MERGEFORMAT </w:instrText>
+        </w:r>
+        <w:r>
+          <w:fldChar w:fldCharType="separate"/>
+        </w:r>
+        <w:r>
+          <w:rPr>
+            <w:noProof/>
+          </w:rPr>
+          <w:t>5</w:t>
+        </w:r>
+        <w:r>
+          <w:rPr>
+            <w:noProof/>
+          </w:rPr>
+          <w:fldChar w:fldCharType="end"/>
+        </w:r>
+      </w:p>
+    </w:sdtContent>
+  </w:sdt>
+  <w:p>
+    <w:pPr>
+      <w:pStyle w:val="Footer"/>
+    </w:pPr>
+  </w:p>
+</w:ftr>
+</file>
+
 <file path=word/footnotes.xml><?xml version="1.0" encoding="utf-8"?>
-<w:footnotes xmlns:wpc="http://schemas.microsoft.com/office/word/2010/wordprocessingCanvas" xmlns:cx="http://schemas.microsoft.com/office/drawing/2014/chartex" xmlns:cx1="http://schemas.microsoft.com/office/drawing/2015/9/8/chartex" xmlns:cx2="http://schemas.microsoft.com/office/drawing/2015/10/21/chartex" xmlns:cx3="http://schemas.microsoft.com/office/drawing/2016/5/9/chartex" xmlns:cx4="http://schemas.microsoft.com/office/drawing/2016/5/10/chartex" xmlns:cx5="http://schemas.microsoft.com/office/drawing/2016/5/11/chartex" xmlns:mc="http://schemas.openxmlformats.org/markup-compatibility/2006" xmlns:o="urn:schemas-microsoft-com:office:office" xmlns:r="http://schemas.openxmlformats.org/officeDocument/2006/relationships" xmlns:m="http://schemas.openxmlformats.org/officeDocument/2006/math" xmlns:v="urn:schemas-microsoft-com:vml" xmlns:wp14="http://schemas.microsoft.com/office/word/2010/wordprocessingDrawing" xmlns:wp="http://schemas.openxmlformats.org/drawingml/2006/wordprocessingDrawing" xmlns:w10="urn:schemas-microsoft-com:office:word" xmlns:w="http://schemas.openxmlformats.org/wordprocessingml/2006/main" xmlns:w14="http://schemas.microsoft.com/office/word/2010/wordml" xmlns:w15="http://schemas.microsoft.com/office/word/2012/wordml" xmlns:w16se="http://schemas.microsoft.com/office/word/2015/wordml/symex" xmlns:wpg="http://schemas.microsoft.com/office/word/2010/wordprocessingGroup" xmlns:wpi="http://schemas.microsoft.com/office/word/2010/wordprocessingInk" xmlns:wne="http://schemas.microsoft.com/office/word/2006/wordml" xmlns:wps="http://schemas.microsoft.com/office/word/2010/wordprocessingShape" mc:Ignorable="w14 w15 w16se wp14">
+<w:footnotes xmlns:wpc="http://schemas.microsoft.com/office/word/2010/wordprocessingCanvas" xmlns:cx="http://schemas.microsoft.com/office/drawing/2014/chartex" xmlns:cx1="http://schemas.microsoft.com/office/drawing/2015/9/8/chartex" xmlns:mc="http://schemas.openxmlformats.org/markup-compatibility/2006" xmlns:o="urn:schemas-microsoft-com:office:office" xmlns:r="http://schemas.openxmlformats.org/officeDocument/2006/relationships" xmlns:m="http://schemas.openxmlformats.org/officeDocument/2006/math" xmlns:v="urn:schemas-microsoft-com:vml" xmlns:wp14="http://schemas.microsoft.com/office/word/2010/wordprocessingDrawing" xmlns:wp="http://schemas.openxmlformats.org/drawingml/2006/wordprocessingDrawing" xmlns:w10="urn:schemas-microsoft-com:office:word" xmlns:w="http://schemas.openxmlformats.org/wordprocessingml/2006/main" xmlns:w14="http://schemas.microsoft.com/office/word/2010/wordml" xmlns:w15="http://schemas.microsoft.com/office/word/2012/wordml" xmlns:w16se="http://schemas.microsoft.com/office/word/2015/wordml/symex" xmlns:wpg="http://schemas.microsoft.com/office/word/2010/wordprocessingGroup" xmlns:wpi="http://schemas.microsoft.com/office/word/2010/wordprocessingInk" xmlns:wne="http://schemas.microsoft.com/office/word/2006/wordml" xmlns:wps="http://schemas.microsoft.com/office/word/2010/wordprocessingShape" mc:Ignorable="w14 w15 w16se wp14">
   <w:footnote w:type="separator" w:id="-1">
     <w:p>
       <w:r>
@@ -1875,7 +1960,7 @@
 </file>
 
 <file path=word/numbering.xml><?xml version="1.0" encoding="utf-8"?>
-<w:numbering xmlns:wpc="http://schemas.microsoft.com/office/word/2010/wordprocessingCanvas" xmlns:cx="http://schemas.microsoft.com/office/drawing/2014/chartex" xmlns:cx1="http://schemas.microsoft.com/office/drawing/2015/9/8/chartex" xmlns:cx2="http://schemas.microsoft.com/office/drawing/2015/10/21/chartex" xmlns:cx3="http://schemas.microsoft.com/office/drawing/2016/5/9/chartex" xmlns:cx4="http://schemas.microsoft.com/office/drawing/2016/5/10/chartex" xmlns:cx5="http://schemas.microsoft.com/office/drawing/2016/5/11/chartex" xmlns:mc="http://schemas.openxmlformats.org/markup-compatibility/2006" xmlns:o="urn:schemas-microsoft-com:office:office" xmlns:r="http://schemas.openxmlformats.org/officeDocument/2006/relationships" xmlns:m="http://schemas.openxmlformats.org/officeDocument/2006/math" xmlns:v="urn:schemas-microsoft-com:vml" xmlns:wp14="http://schemas.microsoft.com/office/word/2010/wordprocessingDrawing" xmlns:wp="http://schemas.openxmlformats.org/drawingml/2006/wordprocessingDrawing" xmlns:w10="urn:schemas-microsoft-com:office:word" xmlns:w="http://schemas.openxmlformats.org/wordprocessingml/2006/main" xmlns:w14="http://schemas.microsoft.com/office/word/2010/wordml" xmlns:w15="http://schemas.microsoft.com/office/word/2012/wordml" xmlns:w16se="http://schemas.microsoft.com/office/word/2015/wordml/symex" xmlns:wpg="http://schemas.microsoft.com/office/word/2010/wordprocessingGroup" xmlns:wpi="http://schemas.microsoft.com/office/word/2010/wordprocessingInk" xmlns:wne="http://schemas.microsoft.com/office/word/2006/wordml" xmlns:wps="http://schemas.microsoft.com/office/word/2010/wordprocessingShape" mc:Ignorable="w14 w15 w16se wp14">
+<w:numbering xmlns:wpc="http://schemas.microsoft.com/office/word/2010/wordprocessingCanvas" xmlns:cx="http://schemas.microsoft.com/office/drawing/2014/chartex" xmlns:cx1="http://schemas.microsoft.com/office/drawing/2015/9/8/chartex" xmlns:mc="http://schemas.openxmlformats.org/markup-compatibility/2006" xmlns:o="urn:schemas-microsoft-com:office:office" xmlns:r="http://schemas.openxmlformats.org/officeDocument/2006/relationships" xmlns:m="http://schemas.openxmlformats.org/officeDocument/2006/math" xmlns:v="urn:schemas-microsoft-com:vml" xmlns:wp14="http://schemas.microsoft.com/office/word/2010/wordprocessingDrawing" xmlns:wp="http://schemas.openxmlformats.org/drawingml/2006/wordprocessingDrawing" xmlns:w10="urn:schemas-microsoft-com:office:word" xmlns:w="http://schemas.openxmlformats.org/wordprocessingml/2006/main" xmlns:w14="http://schemas.microsoft.com/office/word/2010/wordml" xmlns:w15="http://schemas.microsoft.com/office/word/2012/wordml" xmlns:w16se="http://schemas.microsoft.com/office/word/2015/wordml/symex" xmlns:wpg="http://schemas.microsoft.com/office/word/2010/wordprocessingGroup" xmlns:wpi="http://schemas.microsoft.com/office/word/2010/wordprocessingInk" xmlns:wne="http://schemas.microsoft.com/office/word/2006/wordml" xmlns:wps="http://schemas.microsoft.com/office/word/2010/wordprocessingShape" mc:Ignorable="w14 w15 w16se wp14">
   <w:abstractNum w:abstractNumId="0" w15:restartNumberingAfterBreak="0">
     <w:nsid w:val="087B06C4"/>
     <w:multiLevelType w:val="multilevel"/>
@@ -2989,18 +3074,104 @@
     </w:lvl>
   </w:abstractNum>
   <w:abstractNum w:abstractNumId="24" w15:restartNumberingAfterBreak="0">
+    <w:nsid w:val="518B1037"/>
+    <w:multiLevelType w:val="hybridMultilevel"/>
+    <w:tmpl w:val="A03A3FE6"/>
+    <w:lvl w:ilvl="0" w:tplc="0409000F">
+      <w:start w:val="1"/>
+      <w:numFmt w:val="decimal"/>
+      <w:lvlText w:val="%1."/>
+      <w:lvlJc w:val="left"/>
+      <w:pPr>
+        <w:ind w:left="1080" w:hanging="360"/>
+      </w:pPr>
+    </w:lvl>
+    <w:lvl w:ilvl="1" w:tplc="04090019" w:tentative="1">
+      <w:start w:val="1"/>
+      <w:numFmt w:val="lowerLetter"/>
+      <w:lvlText w:val="%2."/>
+      <w:lvlJc w:val="left"/>
+      <w:pPr>
+        <w:ind w:left="1800" w:hanging="360"/>
+      </w:pPr>
+    </w:lvl>
+    <w:lvl w:ilvl="2" w:tplc="0409001B" w:tentative="1">
+      <w:start w:val="1"/>
+      <w:numFmt w:val="lowerRoman"/>
+      <w:lvlText w:val="%3."/>
+      <w:lvlJc w:val="right"/>
+      <w:pPr>
+        <w:ind w:left="2520" w:hanging="180"/>
+      </w:pPr>
+    </w:lvl>
+    <w:lvl w:ilvl="3" w:tplc="0409000F" w:tentative="1">
+      <w:start w:val="1"/>
+      <w:numFmt w:val="decimal"/>
+      <w:lvlText w:val="%4."/>
+      <w:lvlJc w:val="left"/>
+      <w:pPr>
+        <w:ind w:left="3240" w:hanging="360"/>
+      </w:pPr>
+    </w:lvl>
+    <w:lvl w:ilvl="4" w:tplc="04090019" w:tentative="1">
+      <w:start w:val="1"/>
+      <w:numFmt w:val="lowerLetter"/>
+      <w:lvlText w:val="%5."/>
+      <w:lvlJc w:val="left"/>
+      <w:pPr>
+        <w:ind w:left="3960" w:hanging="360"/>
+      </w:pPr>
+    </w:lvl>
+    <w:lvl w:ilvl="5" w:tplc="0409001B" w:tentative="1">
+      <w:start w:val="1"/>
+      <w:numFmt w:val="lowerRoman"/>
+      <w:lvlText w:val="%6."/>
+      <w:lvlJc w:val="right"/>
+      <w:pPr>
+        <w:ind w:left="4680" w:hanging="180"/>
+      </w:pPr>
+    </w:lvl>
+    <w:lvl w:ilvl="6" w:tplc="0409000F" w:tentative="1">
+      <w:start w:val="1"/>
+      <w:numFmt w:val="decimal"/>
+      <w:lvlText w:val="%7."/>
+      <w:lvlJc w:val="left"/>
+      <w:pPr>
+        <w:ind w:left="5400" w:hanging="360"/>
+      </w:pPr>
+    </w:lvl>
+    <w:lvl w:ilvl="7" w:tplc="04090019" w:tentative="1">
+      <w:start w:val="1"/>
+      <w:numFmt w:val="lowerLetter"/>
+      <w:lvlText w:val="%8."/>
+      <w:lvlJc w:val="left"/>
+      <w:pPr>
+        <w:ind w:left="6120" w:hanging="360"/>
+      </w:pPr>
+    </w:lvl>
+    <w:lvl w:ilvl="8" w:tplc="0409001B" w:tentative="1">
+      <w:start w:val="1"/>
+      <w:numFmt w:val="lowerRoman"/>
+      <w:lvlText w:val="%9."/>
+      <w:lvlJc w:val="right"/>
+      <w:pPr>
+        <w:ind w:left="6840" w:hanging="180"/>
+      </w:pPr>
+    </w:lvl>
+  </w:abstractNum>
+  <w:abstractNum w:abstractNumId="25" w15:restartNumberingAfterBreak="0">
     <w:nsid w:val="547253C7"/>
     <w:multiLevelType w:val="multilevel"/>
     <w:tmpl w:val="99142690"/>
     <w:numStyleLink w:val="AppendixStyle"/>
   </w:abstractNum>
-  <w:abstractNum w:abstractNumId="25" w15:restartNumberingAfterBreak="0">
+  <w:abstractNum w:abstractNumId="26" w15:restartNumberingAfterBreak="0">
     <w:nsid w:val="54AF06A5"/>
     <w:multiLevelType w:val="multilevel"/>
     <w:tmpl w:val="66100900"/>
     <w:numStyleLink w:val="HeadingsStyle"/>
   </w:abstractNum>
-  <w:abstractNum w:abstractNumId="26" w15:restartNumberingAfterBreak="0">
+  <w:abstractNum w:abstractNumId="27" w15:restartNumberingAfterBreak="0">
     <w:nsid w:val="555F556A"/>
     <w:multiLevelType w:val="multilevel"/>
     <w:tmpl w:val="67AE1CBA"/>
@@ -3121,13 +3292,13 @@
       </w:rPr>
     </w:lvl>
   </w:abstractNum>
-  <w:abstractNum w:abstractNumId="27" w15:restartNumberingAfterBreak="0">
+  <w:abstractNum w:abstractNumId="28" w15:restartNumberingAfterBreak="0">
     <w:nsid w:val="55E74D4C"/>
     <w:multiLevelType w:val="multilevel"/>
     <w:tmpl w:val="99142690"/>
     <w:numStyleLink w:val="AppendixStyle"/>
   </w:abstractNum>
-  <w:abstractNum w:abstractNumId="28" w15:restartNumberingAfterBreak="0">
+  <w:abstractNum w:abstractNumId="29" w15:restartNumberingAfterBreak="0">
     <w:nsid w:val="5A5F2B0D"/>
     <w:multiLevelType w:val="multilevel"/>
     <w:tmpl w:val="3528BCBC"/>
@@ -3241,7 +3412,7 @@
       </w:rPr>
     </w:lvl>
   </w:abstractNum>
-  <w:abstractNum w:abstractNumId="29" w15:restartNumberingAfterBreak="0">
+  <w:abstractNum w:abstractNumId="30" w15:restartNumberingAfterBreak="0">
     <w:nsid w:val="5CFD2CE3"/>
     <w:multiLevelType w:val="multilevel"/>
     <w:tmpl w:val="A8569E7A"/>
@@ -3379,19 +3550,19 @@
       </w:rPr>
     </w:lvl>
   </w:abstractNum>
-  <w:abstractNum w:abstractNumId="30" w15:restartNumberingAfterBreak="0">
+  <w:abstractNum w:abstractNumId="31" w15:restartNumberingAfterBreak="0">
     <w:nsid w:val="619C63DF"/>
     <w:multiLevelType w:val="multilevel"/>
     <w:tmpl w:val="99142690"/>
     <w:numStyleLink w:val="AppendixStyle"/>
   </w:abstractNum>
-  <w:abstractNum w:abstractNumId="31" w15:restartNumberingAfterBreak="0">
+  <w:abstractNum w:abstractNumId="32" w15:restartNumberingAfterBreak="0">
     <w:nsid w:val="62A94194"/>
     <w:multiLevelType w:val="multilevel"/>
     <w:tmpl w:val="99142690"/>
     <w:numStyleLink w:val="AppendixStyle"/>
   </w:abstractNum>
-  <w:abstractNum w:abstractNumId="32" w15:restartNumberingAfterBreak="0">
+  <w:abstractNum w:abstractNumId="33" w15:restartNumberingAfterBreak="0">
     <w:nsid w:val="682B14E2"/>
     <w:multiLevelType w:val="multilevel"/>
     <w:tmpl w:val="600C40FA"/>
@@ -3512,19 +3683,19 @@
       </w:rPr>
     </w:lvl>
   </w:abstractNum>
-  <w:abstractNum w:abstractNumId="33" w15:restartNumberingAfterBreak="0">
+  <w:abstractNum w:abstractNumId="34" w15:restartNumberingAfterBreak="0">
     <w:nsid w:val="6D9D6BF6"/>
     <w:multiLevelType w:val="multilevel"/>
     <w:tmpl w:val="99142690"/>
     <w:numStyleLink w:val="AppendixStyle"/>
   </w:abstractNum>
-  <w:abstractNum w:abstractNumId="34" w15:restartNumberingAfterBreak="0">
+  <w:abstractNum w:abstractNumId="35" w15:restartNumberingAfterBreak="0">
     <w:nsid w:val="6E6A2C41"/>
     <w:multiLevelType w:val="multilevel"/>
     <w:tmpl w:val="99142690"/>
     <w:numStyleLink w:val="AppendixStyle"/>
   </w:abstractNum>
-  <w:abstractNum w:abstractNumId="35" w15:restartNumberingAfterBreak="0">
+  <w:abstractNum w:abstractNumId="36" w15:restartNumberingAfterBreak="0">
     <w:nsid w:val="723E7DC3"/>
     <w:multiLevelType w:val="multilevel"/>
     <w:tmpl w:val="99142690"/>
@@ -3543,10 +3714,10 @@
     <w:abstractNumId w:val="16"/>
   </w:num>
   <w:num w:numId="5">
-    <w:abstractNumId w:val="26"/>
+    <w:abstractNumId w:val="27"/>
   </w:num>
   <w:num w:numId="6">
-    <w:abstractNumId w:val="32"/>
+    <w:abstractNumId w:val="33"/>
   </w:num>
   <w:num w:numId="7">
     <w:abstractNumId w:val="2"/>
@@ -3555,16 +3726,16 @@
     <w:abstractNumId w:val="10"/>
   </w:num>
   <w:num w:numId="9">
-    <w:abstractNumId w:val="33"/>
+    <w:abstractNumId w:val="34"/>
   </w:num>
   <w:num w:numId="10">
-    <w:abstractNumId w:val="33"/>
+    <w:abstractNumId w:val="34"/>
   </w:num>
   <w:num w:numId="11">
-    <w:abstractNumId w:val="33"/>
+    <w:abstractNumId w:val="34"/>
   </w:num>
   <w:num w:numId="12">
-    <w:abstractNumId w:val="30"/>
+    <w:abstractNumId w:val="31"/>
   </w:num>
   <w:num w:numId="13">
     <w:abstractNumId w:val="1"/>
@@ -3621,16 +3792,16 @@
     <w:abstractNumId w:val="3"/>
   </w:num>
   <w:num w:numId="22">
-    <w:abstractNumId w:val="24"/>
+    <w:abstractNumId w:val="25"/>
   </w:num>
   <w:num w:numId="23">
     <w:abstractNumId w:val="15"/>
   </w:num>
   <w:num w:numId="24">
-    <w:abstractNumId w:val="31"/>
+    <w:abstractNumId w:val="32"/>
   </w:num>
   <w:num w:numId="25">
-    <w:abstractNumId w:val="28"/>
+    <w:abstractNumId w:val="29"/>
   </w:num>
   <w:num w:numId="26">
     <w:abstractNumId w:val="0"/>
@@ -3858,7 +4029,7 @@
     <w:abstractNumId w:val="7"/>
   </w:num>
   <w:num w:numId="35">
-    <w:abstractNumId w:val="27"/>
+    <w:abstractNumId w:val="28"/>
   </w:num>
   <w:num w:numId="36">
     <w:abstractNumId w:val="19"/>
@@ -3945,10 +4116,10 @@
     </w:lvlOverride>
   </w:num>
   <w:num w:numId="38">
-    <w:abstractNumId w:val="34"/>
+    <w:abstractNumId w:val="35"/>
   </w:num>
   <w:num w:numId="39">
-    <w:abstractNumId w:val="35"/>
+    <w:abstractNumId w:val="36"/>
   </w:num>
   <w:num w:numId="40">
     <w:abstractNumId w:val="4"/>
@@ -3957,10 +4128,10 @@
     <w:abstractNumId w:val="8"/>
   </w:num>
   <w:num w:numId="42">
-    <w:abstractNumId w:val="29"/>
+    <w:abstractNumId w:val="30"/>
   </w:num>
   <w:num w:numId="43">
-    <w:abstractNumId w:val="29"/>
+    <w:abstractNumId w:val="30"/>
   </w:num>
   <w:num w:numId="44">
     <w:abstractNumId w:val="5"/>
@@ -3969,10 +4140,13 @@
     <w:abstractNumId w:val="9"/>
   </w:num>
   <w:num w:numId="46">
-    <w:abstractNumId w:val="25"/>
+    <w:abstractNumId w:val="26"/>
   </w:num>
   <w:num w:numId="47">
     <w:abstractNumId w:val="18"/>
+  </w:num>
+  <w:num w:numId="48">
+    <w:abstractNumId w:val="24"/>
   </w:num>
 </w:numbering>
 </file>
@@ -3988,7 +4162,7 @@
     </w:rPrDefault>
     <w:pPrDefault/>
   </w:docDefaults>
-  <w:latentStyles w:defLockedState="0" w:defUIPriority="99" w:defSemiHidden="0" w:defUnhideWhenUsed="0" w:defQFormat="0" w:count="374">
+  <w:latentStyles w:defLockedState="0" w:defUIPriority="99" w:defSemiHidden="0" w:defUnhideWhenUsed="0" w:defQFormat="0" w:count="371">
     <w:lsdException w:name="Normal" w:uiPriority="0" w:qFormat="1"/>
     <w:lsdException w:name="heading 1" w:uiPriority="9" w:qFormat="1"/>
     <w:lsdException w:name="heading 2" w:semiHidden="1" w:uiPriority="9" w:unhideWhenUsed="1" w:qFormat="1"/>
@@ -4360,9 +4534,6 @@
     <w:lsdException w:name="List Table 5 Dark Accent 6" w:uiPriority="50"/>
     <w:lsdException w:name="List Table 6 Colorful Accent 6" w:uiPriority="51"/>
     <w:lsdException w:name="List Table 7 Colorful Accent 6" w:uiPriority="52"/>
-    <w:lsdException w:name="Mention" w:semiHidden="1" w:unhideWhenUsed="1"/>
-    <w:lsdException w:name="Smart Hyperlink" w:semiHidden="1" w:unhideWhenUsed="1"/>
-    <w:lsdException w:name="Hashtag" w:semiHidden="1" w:unhideWhenUsed="1"/>
   </w:latentStyles>
   <w:style w:type="paragraph" w:default="1" w:styleId="Normal">
     <w:name w:val="Normal"/>
@@ -4406,7 +4577,7 @@
     <w:uiPriority w:val="9"/>
     <w:unhideWhenUsed/>
     <w:qFormat/>
-    <w:rsid w:val="001E29F8"/>
+    <w:rsid w:val="006623AA"/>
     <w:pPr>
       <w:keepNext/>
       <w:keepLines/>
@@ -4803,7 +4974,7 @@
     <w:basedOn w:val="DefaultParagraphFont"/>
     <w:link w:val="Heading2"/>
     <w:uiPriority w:val="9"/>
-    <w:rsid w:val="001E29F8"/>
+    <w:rsid w:val="006623AA"/>
     <w:rPr>
       <w:rFonts w:asciiTheme="majorBidi" w:eastAsiaTheme="majorEastAsia" w:hAnsiTheme="majorBidi" w:cstheme="majorBidi"/>
       <w:sz w:val="32"/>
@@ -5216,7 +5387,7 @@
 </file>
 
 <file path=customXml/itemProps1.xml><?xml version="1.0" encoding="utf-8"?>
-<ds:datastoreItem xmlns:ds="http://schemas.openxmlformats.org/officeDocument/2006/customXml" ds:itemID="{106EF1D1-F45C-42E5-B3C9-76E3893AC623}">
+<ds:datastoreItem xmlns:ds="http://schemas.openxmlformats.org/officeDocument/2006/customXml" ds:itemID="{8156242B-501A-4EF2-B4C9-68160A5D153C}">
   <ds:schemaRefs>
     <ds:schemaRef ds:uri="http://schemas.openxmlformats.org/officeDocument/2006/bibliography"/>
   </ds:schemaRefs>

</xml_diff>

<commit_message>
Added the  graphene coupler chapter introduction
Added the introduction and references of the graphene coupler chapter.
</commit_message>
<xml_diff>
--- a/momar_Thesis.docx
+++ b/momar_Thesis.docx
@@ -1129,8 +1129,6 @@
       <w:r>
         <w:t xml:space="preserve"> as Moore’s law. Scaling has been working gracefully up to the last decade, where the exponential rise in manufacturing cost and diminishing gains of scaling on device performance reduce its economic benefit. To revive the cost reduction trend, different techniques were proposed such as augmenting CMOS manufacturing with new materials (Beyond CMOS), 3D integration, and integrating more non-transistor elements on-chip (More than Moore).</w:t>
       </w:r>
-      <w:bookmarkStart w:id="0" w:name="_GoBack"/>
-      <w:bookmarkEnd w:id="0"/>
     </w:p>
     <w:p>
       <w:r>
@@ -1555,6 +1553,187 @@
         <w:lastRenderedPageBreak/>
         <w:t>Diffusive-Transport Graphene Couplers</w:t>
       </w:r>
+    </w:p>
+    <w:p>
+      <w:r>
+        <w:t xml:space="preserve">The </w:t>
+      </w:r>
+      <w:r>
+        <w:t>similarity between the dispersion relation of photons and charge carriers in graphene points designers to design optics-inspired electronic devices</w:t>
+      </w:r>
+      <w:r>
+        <w:t>. An interesting optics-inspired analog is the electronic directional coupler.</w:t>
+      </w:r>
+      <w:r>
+        <w:t xml:space="preserve"> Optics directional couplers allow coupling light between two branches, where the coupling coefficient varies periodically with the coupling distance</w:t>
+      </w:r>
+      <w:r>
+        <w:fldChar w:fldCharType="begin" w:fldLock="1"/>
+      </w:r>
+      <w:r>
+        <w:instrText>ADDIN CSL_CITATION { "citationItems" : [ { "id" : "ITEM-1", "itemData" : { "ISBN" : "978-0471408154", "author" : [ { "dropping-particle" : "", "family" : "Iizuka", "given" : "Keigo", "non-dropping-particle" : "", "parse-names" : false, "suffix" : "" } ], "id" : "ITEM-1", "issued" : { "date-parts" : [ [ "2002" ] ] }, "number-of-pages" : "544", "publisher" : "Wiley-Interscience", "title" : "Elements of Photonics", "type" : "book" }, "uris" : [ "http://www.mendeley.com/documents/?uuid=fcb1f740-15a2-4288-8788-f59ba0c1dc8a" ] } ], "mendeley" : { "formattedCitation" : "[1]", "plainTextFormattedCitation" : "[1]", "previouslyFormattedCitation" : "[1]" }, "properties" : { "noteIndex" : 0 }, "schema" : "https://github.com/citation-style-language/schema/raw/master/csl-citation.json" }</w:instrText>
+      </w:r>
+      <w:r>
+        <w:fldChar w:fldCharType="separate"/>
+      </w:r>
+      <w:r>
+        <w:rPr>
+          <w:noProof/>
+        </w:rPr>
+        <w:t>[1]</w:t>
+      </w:r>
+      <w:r>
+        <w:fldChar w:fldCharType="end"/>
+      </w:r>
+      <w:r>
+        <w:t>.</w:t>
+      </w:r>
+      <w:r>
+        <w:t xml:space="preserve"> </w:t>
+      </w:r>
+      <w:r>
+        <w:t xml:space="preserve">The electronic wave modes in graphene ribbons and the resistive coupling between graphene ribbons in close proximity has been analyzed for ballistic transport </w:t>
+      </w:r>
+      <w:r>
+        <w:fldChar w:fldCharType="begin" w:fldLock="1"/>
+      </w:r>
+      <w:r>
+        <w:instrText>ADDIN CSL_CITATION { "citationItems" : [ { "id" : "ITEM-1", "itemData" : { "abstract" : "Using the coupled-mode theory in guided-wave optics and electronics, we explore a directional coupling structure composed of two parallel waveguides electrostatically induced by the split-gate technique in bulk graphene. Our results show that Klein tunneling can greatly enhance the coupling strength of the structure. By adjusting a gate voltage, the probability density of Dirac electron wave function initially in one waveguide can be completely transferred into the other waveguide within several hundred nanometers. Our findings could not only lead to functional coherent coupling devices for quantum-based electronic signal processing and on-chip device integration in graphene, but also shrink the size of the devices to facilitate the fabrication of graphene-based large-scale integrated logic circuits.", "author" : [ { "dropping-particle" : "", "family" : "Zhao", "given" : "L.", "non-dropping-particle" : "", "parse-names" : false, "suffix" : "" }, { "dropping-particle" : "", "family" : "Duan", "given" : "Wenhui", "non-dropping-particle" : "", "parse-names" : false, "suffix" : "" } ], "genre" : "Mesoscale and Nanoscale Physics", "id" : "ITEM-1", "issued" : { "date-parts" : [ [ "2011", "3", "28" ] ] }, "page" : "1-14", "title" : "Klein-tunneling-enhanced directional coupler for Dirac electron wave in graphene", "type" : "article-journal" }, "uris" : [ "http://www.mendeley.com/documents/?uuid=b1bd4416-4d13-461a-8c3d-0a27ed5af91a" ] }, { "id" : "ITEM-2", "itemData" : { "DOI" : "10.1103/PhysRevB.81.245431", "ISSN" : "1098-0121", "author" : [ { "dropping-particle" : "", "family" : "Hartmann", "given" : "R. R.", "non-dropping-particle" : "", "parse-names" : false, "suffix" : "" }, { "dropping-particle" : "", "family" : "Robinson", "given" : "N. J.", "non-dropping-particle" : "", "parse-names" : false, "suffix" : "" }, { "dropping-particle" : "", "family" : "Portnoi", "given" : "M. E.", "non-dropping-particle" : "", "parse-names" : false, "suffix" : "" } ], "container-title" : "Physical Review B", "id" : "ITEM-2", "issue" : "24", "issued" : { "date-parts" : [ [ "2010", "6" ] ] }, "page" : "245431", "title" : "Smooth electron waveguides in graphene", "type" : "article-journal", "volume" : "81" }, "uris" : [ "http://www.mendeley.com/documents/?uuid=e2e91409-8000-4ade-83a7-cdd7ef685ea3" ] }, { "id" : "ITEM-3", "itemData" : { "DOI" : "10.1038/nnano.2011.3", "ISSN" : "1748-3395", "PMID" : "21317890", "abstract" : "Ballistic semiconductor structures have allowed the realization of optics-like phenomena in electronic systems, including the magnetic focusing and electrostatic lensing of electrons. An extension that appears unique to graphene is to use both n and p carrier types to create electronic analogues of optical devices with both positive and negative indices of refraction. Here, we use the gate-controlled density of both p and n carrier types in graphene to demonstrate the electronic analogue of fibre-optic guiding. Two basic effects are investigated: bipolar p-n junction guiding, based on the principle of angle-selective transmission through the interface between the graphene and the p-n junction; and unipolar fibre-optic guiding, using total internal reflection controlled by carrier density. We also demonstrate modulation of the guiding efficiency through gating, and comparison of these data with numerical simulations indicates that guiding performance is limited by the roughness of the interface. The development of p-n and fibre-optic guiding in graphene may lead to electrically reconfigurable wiring in high-mobility devices.", "author" : [ { "dropping-particle" : "", "family" : "Williams", "given" : "J R", "non-dropping-particle" : "", "parse-names" : false, "suffix" : "" }, { "dropping-particle" : "", "family" : "Low", "given" : "Tony", "non-dropping-particle" : "", "parse-names" : false, "suffix" : "" }, { "dropping-particle" : "", "family" : "Lundstrom", "given" : "M S", "non-dropping-particle" : "", "parse-names" : false, "suffix" : "" }, { "dropping-particle" : "", "family" : "Marcus", "given" : "C M", "non-dropping-particle" : "", "parse-names" : false, "suffix" : "" } ], "container-title" : "Nature nanotechnology", "id" : "ITEM-3", "issue" : "4", "issued" : { "date-parts" : [ [ "2011", "4" ] ] }, "page" : "222-5", "publisher" : "Nature Publishing Group", "title" : "Gate-controlled guiding of electrons in graphene.", "type" : "article-journal", "volume" : "6" }, "uris" : [ "http://www.mendeley.com/documents/?uuid=1d00cd10-8156-4ecf-84fa-8888cd9b455d" ] } ], "mendeley" : { "formattedCitation" : "[2]\u2013[4]", "plainTextFormattedCitation" : "[2]\u2013[4]", "previouslyFormattedCitation" : "[2]\u2013[4]" }, "properties" : { "noteIndex" : 0 }, "schema" : "https://github.com/citation-style-language/schema/raw/master/csl-citation.json" }</w:instrText>
+      </w:r>
+      <w:r>
+        <w:fldChar w:fldCharType="separate"/>
+      </w:r>
+      <w:r>
+        <w:rPr>
+          <w:noProof/>
+        </w:rPr>
+        <w:t>[2]–[4]</w:t>
+      </w:r>
+      <w:r>
+        <w:fldChar w:fldCharType="end"/>
+      </w:r>
+      <w:r>
+        <w:t>. The problem of analyzing resistive coupling in diffusive graphene ribbons is different from that in ballistic graphene ribbons. The successive scattering events randomize the wavefunction phase information</w:t>
+      </w:r>
+      <w:r>
+        <w:t xml:space="preserve"> </w:t>
+      </w:r>
+      <w:r>
+        <w:fldChar w:fldCharType="begin" w:fldLock="1"/>
+      </w:r>
+      <w:r>
+        <w:instrText>ADDIN CSL_CITATION { "citationItems" : [ { "id" : "ITEM-1", "itemData" : { "author" : [ { "dropping-particle" : "", "family" : "Datta", "given" : "Supriyo", "non-dropping-particle" : "", "parse-names" : false, "suffix" : "" } ], "edition" : "2nd", "id" : "ITEM-1", "issued" : { "date-parts" : [ [ "2005" ] ] }, "number-of-pages" : "420", "publisher" : "Cambridge University Press", "title" : "Quantum Transport: Atom to Transistor", "type" : "book" }, "uris" : [ "http://www.mendeley.com/documents/?uuid=8f4dfd45-781a-45d1-80da-4738f9b4e135" ] }, { "id" : "ITEM-2", "itemData" : { "author" : [ { "dropping-particle" : "", "family" : "Datta", "given" : "Supriyo", "non-dropping-particle" : "", "parse-names" : false, "suffix" : "" } ], "id" : "ITEM-2", "issued" : { "date-parts" : [ [ "1997" ] ] }, "number-of-pages" : "390", "publisher" : "Cambridge University Press", "title" : "Electronic Transport in Mesoscopic Systems", "type" : "book" }, "uris" : [ "http://www.mendeley.com/documents/?uuid=1a63fc8f-6954-437e-90d8-de229dba6abe" ] }, { "id" : "ITEM-3", "itemData" : { "DOI" : "10.1109/JPROC.2008.927355", "ISSN" : "0018-9219", "author" : [ { "dropping-particle" : "", "family" : "Anantram", "given" : "M.P.", "non-dropping-particle" : "", "parse-names" : false, "suffix" : "" }, { "dropping-particle" : "", "family" : "Lundstrom", "given" : "M.S.", "non-dropping-particle" : "", "parse-names" : false, "suffix" : "" }, { "dropping-particle" : "", "family" : "Nikonov", "given" : "D.E.", "non-dropping-particle" : "", "parse-names" : false, "suffix" : "" } ], "container-title" : "Proceedings of the IEEE", "id" : "ITEM-3", "issue" : "9", "issued" : { "date-parts" : [ [ "2008", "9" ] ] }, "page" : "1511-1550", "title" : "Modeling of Nanoscale Devices", "type" : "article-journal", "volume" : "96" }, "uris" : [ "http://www.mendeley.com/documents/?uuid=46da59a7-73f6-42c7-bcb6-02172c43b3cf" ] } ], "mendeley" : { "formattedCitation" : "[5]\u2013[7]", "plainTextFormattedCitation" : "[5]\u2013[7]" }, "properties" : { "noteIndex" : 0 }, "schema" : "https://github.com/citation-style-language/schema/raw/master/csl-citation.json" }</w:instrText>
+      </w:r>
+      <w:r>
+        <w:fldChar w:fldCharType="separate"/>
+      </w:r>
+      <w:r>
+        <w:rPr>
+          <w:noProof/>
+        </w:rPr>
+        <w:t>[5]–[7]</w:t>
+      </w:r>
+      <w:r>
+        <w:fldChar w:fldCharType="end"/>
+      </w:r>
+      <w:r>
+        <w:t xml:space="preserve"> prohibiting the use of the coupled-mode theory. A direct consequence of this phase randomization is losing the spatial periodicity of the coupling coefficient predicted in ballistic devices.</w:t>
+      </w:r>
+    </w:p>
+    <w:p>
+      <w:r>
+        <w:t xml:space="preserve"> </w:t>
+      </w:r>
+      <w:r>
+        <w:t>Modeling of resistive coupling is crucial for deeply scaled interconnects, in which transport will inadvertently be diffusive unless methods for reducing line-edge roughness induced-scattering are developed</w:t>
+      </w:r>
+      <w:r>
+        <w:fldChar w:fldCharType="begin" w:fldLock="1"/>
+      </w:r>
+      <w:r>
+        <w:instrText>ADDIN CSL_CITATION { "citationItems" : [ { "id" : "ITEM-1", "itemData" : { "DOI" : "10.1109/DRC.2009.5354951", "ISBN" : "978-1-4244-3528-9", "author" : [ { "dropping-particle" : "", "family" : "Luisier", "given" : "Mathieu", "non-dropping-particle" : "", "parse-names" : false, "suffix" : "" }, { "dropping-particle" : "", "family" : "Klimeck", "given" : "Gerhard", "non-dropping-particle" : "", "parse-names" : false, "suffix" : "" } ], "container-title" : "2009 Device Research Conference", "id" : "ITEM-1", "issue" : "765", "issued" : { "date-parts" : [ [ "2009", "6" ] ] }, "page" : "201-202", "publisher" : "IEEE", "title" : "Performance limitations of graphene nanoribbon tunneling FETS due to line edge roughness", "type" : "paper-conference", "volume" : "1" }, "uris" : [ "http://www.mendeley.com/documents/?uuid=d182d438-9f01-4155-a5ca-1ffa9cc1657f" ] }, { "id" : "ITEM-2", "itemData" : { "DOI" : "10.1103/PhysRevB.78.205403", "ISSN" : "1098-0121", "author" : [ { "dropping-particle" : "", "family" : "Fang", "given" : "Tian", "non-dropping-particle" : "", "parse-names" : false, "suffix" : "" }, { "dropping-particle" : "", "family" : "Konar", "given" : "Aniruddha", "non-dropping-particle" : "", "parse-names" : false, "suffix" : "" }, { "dropping-particle" : "", "family" : "Xing", "given" : "Huili", "non-dropping-particle" : "", "parse-names" : false, "suffix" : "" }, { "dropping-particle" : "", "family" : "Jena", "given" : "Debdeep", "non-dropping-particle" : "", "parse-names" : false, "suffix" : "" } ], "container-title" : "Physical Review B", "id" : "ITEM-2", "issue" : "20", "issued" : { "date-parts" : [ [ "2008", "11" ] ] }, "page" : "205403", "title" : "Mobility in semiconducting graphene nanoribbons: Phonon, impurity, and edge roughness scattering", "type" : "article-journal", "volume" : "78" }, "uris" : [ "http://www.mendeley.com/documents/?uuid=75593f82-a7e5-4ac5-9674-0d5cea981059" ] }, { "id" : "ITEM-3", "itemData" : { "DOI" : "10.1109/LED.2009.2039915", "ISSN" : "0741-3106", "author" : [ { "dropping-particle" : "", "family" : "Murali", "given" : "Raghunath", "non-dropping-particle" : "", "parse-names" : false, "suffix" : "" } ], "container-title" : "IEEE Electron Device Letters", "id" : "ITEM-3", "issue" : "3", "issued" : { "date-parts" : [ [ "2010", "3" ] ] }, "page" : "237-239", "title" : "Impact of Size Effect on Graphene Nanoribbon Transport", "type" : "article-journal", "volume" : "31" }, "uris" : [ "http://www.mendeley.com/documents/?uuid=57ea3439-7959-44b4-9e07-844f3db96fa8" ] } ], "mendeley" : { "formattedCitation" : "[8]\u2013[10]", "plainTextFormattedCitation" : "[8]\u2013[10]", "previouslyFormattedCitation" : "[5]\u2013[7]" }, "properties" : { "noteIndex" : 0 }, "schema" : "https://github.com/citation-style-language/schema/raw/master/csl-citation.json" }</w:instrText>
+      </w:r>
+      <w:r>
+        <w:fldChar w:fldCharType="separate"/>
+      </w:r>
+      <w:r>
+        <w:rPr>
+          <w:noProof/>
+        </w:rPr>
+        <w:t>[8]–[10]</w:t>
+      </w:r>
+      <w:r>
+        <w:fldChar w:fldCharType="end"/>
+      </w:r>
+      <w:r>
+        <w:t>.</w:t>
+      </w:r>
+      <w:r>
+        <w:t xml:space="preserve"> </w:t>
+      </w:r>
+      <w:r>
+        <w:t>Graphene interconnects in close proximity has been studied previously to evaluate their cross-talk performance</w:t>
+      </w:r>
+      <w:r>
+        <w:fldChar w:fldCharType="begin" w:fldLock="1"/>
+      </w:r>
+      <w:r>
+        <w:instrText>ADDIN CSL_CITATION { "citationItems" : [ { "id" : "ITEM-1", "itemData" : { "DOI" : "10.1109/TED.2012.2208753", "ISBN" : "0018-9383", "ISSN" : "0018-9383", "abstract" : "In this paper, physical models are derived for the effective resistance of multilayer graphene nanoribbon (m-GNR) interconnects. The impact of finite resistive coupling between the layers for top contacted m-GNR interconnects is considered. It is found that the addition of more parallel layers does not necessarily translate into a decrease in the overall resistance of m-GNR interconnects. Rather, the improvement in the effective resistance saturates with an increase in the number of layers. The optimal number of layers to minimize the delay and the energy-delay product of m-GNR interconnects is also evaluated. It is found that the optimal number of layers is a function of the interconnect length, interlayer resistance, and the kind of contact that is used. It is demonstrated that, for short interconnect lengths, m-GNR interconnects with smooth edges perform better compared to copper wires.", "author" : [ { "dropping-particle" : "", "family" : "Kumar", "given" : "Vachan", "non-dropping-particle" : "", "parse-names" : false, "suffix" : "" }, { "dropping-particle" : "", "family" : "Rakheja", "given" : "Shaloo", "non-dropping-particle" : "", "parse-names" : false, "suffix" : "" }, { "dropping-particle" : "", "family" : "Naeemi", "given" : "Azad", "non-dropping-particle" : "", "parse-names" : false, "suffix" : "" } ], "container-title" : "IEEE Transactions on Electron Devices", "id" : "ITEM-1", "issue" : "10", "issued" : { "date-parts" : [ [ "2012", "10" ] ] }, "page" : "2753-2761", "title" : "Performance and Energy-per-Bit Modeling of Multilayer Graphene Nanoribbon Conductors", "type" : "article-journal", "volume" : "59" }, "uris" : [ "http://www.mendeley.com/documents/?uuid=a7950f9f-8e74-4237-87f1-97ab0960dbb2" ] }, { "id" : "ITEM-2", "itemData" : { "DOI" : "10.1109/TED.2015.2427033", "ISSN" : "0018-9383", "author" : [ { "dropping-particle" : "", "family" : "Chenyun Pan", "given" : "", "non-dropping-particle" : "", "parse-names" : false, "suffix" : "" }, { "dropping-particle" : "", "family" : "Baert", "given" : "Rogier", "non-dropping-particle" : "", "parse-names" : false, "suffix" : "" }, { "dropping-particle" : "", "family" : "Ciofi", "given" : "Ivan", "non-dropping-particle" : "", "parse-names" : false, "suffix" : "" }, { "dropping-particle" : "", "family" : "Tokei", "given" : "Zsolt", "non-dropping-particle" : "", "parse-names" : false, "suffix" : "" }, { "dropping-particle" : "", "family" : "Naeemi", "given" : "Azad", "non-dropping-particle" : "", "parse-names" : false, "suffix" : "" } ], "container-title" : "IEEE Transactions on Electron Devices", "id" : "ITEM-2", "issue" : "7", "issued" : { "date-parts" : [ [ "2015", "7" ] ] }, "page" : "2071-2077", "title" : "System-Level Variation Analysis for Interconnection Networks at Sub-10-nm Technology Nodes Using Multiple Patterning Techniques", "type" : "article-journal", "volume" : "62" }, "uris" : [ "http://www.mendeley.com/documents/?uuid=879a605f-9252-4433-9146-382fac9b5fca" ] }, { "id" : "ITEM-3", "itemData" : { "DOI" : "10.1109/JPROC.2013.2260235", "ISBN" : "0018-9219", "ISSN" : "0018-9219", "abstract" : "Interconnects are considered as one of the grandest challenges that gigascale and terascale integrations face because of the delay they add to critical paths, the power they dissipate, the noise and jitter they induce on one another, and their vulnerability to electromigration. Recent studies on novel computational state variables such as electron spin have demonstrated that interconnects will continue to be an ever-growing challenge, even for post-complementary metal-oxide-semiconductor (CMOS) switches. The novel 2-D carbon-based material graphene has demonstrated remarkable electrical properties that make it a viable candidate to implement interconnects in both electrical and spintronic domains. In this paper, physical models of the electron transport parameters such as electron mean free path (MFP), diffusion coefficient, mobility, and resistance per unit length are presented for both bulk (2-D) and narrow (1-D) graphene nanoribbons (GNRs) as a function of the interconnect dimensions, edge roughness, and Fermi-energy shift. The potential of multilayer GNR (ML-GNR) as electrical interconnects is explored by taking into account the finite interlayer resistivity between the multiple layers within the ML-GNR stack. The spin-relaxation length in graphene is obtained using some theoretical estimates on the spin-orbit coupling (SOC) introduced due to ripples in graphene. It is found that, in pure graphene, the spin-relaxation length could be longer than 10 \u03bcm; however, the presence of adatoms limits the spin-relaxation length in graphene to only 1-2 \u03bcm at room temperature. The models developed in this paper are used to benchmark graphene interconnects against their conventional copper/low- \u03ba interconnects in both electrical and spintronic domains. The results offer important insights about the advantages and limitations of graphene interconnects and provide guidelines for technology development for this emerging interconnect technology.", "author" : [ { "dropping-particle" : "", "family" : "Rakheja", "given" : "Shaloo", "non-dropping-particle" : "", "parse-names" : false, "suffix" : "" }, { "dropping-particle" : "", "family" : "Kumar", "given" : "Vachan", "non-dropping-particle" : "", "parse-names" : false, "suffix" : "" }, { "dropping-particle" : "", "family" : "Naeemi", "given" : "Azad", "non-dropping-particle" : "", "parse-names" : false, "suffix" : "" } ], "container-title" : "Proceedings of the IEEE", "id" : "ITEM-3", "issue" : "7", "issued" : { "date-parts" : [ [ "2013", "7" ] ] }, "page" : "1740-1765", "title" : "Evaluation of the Potential Performance of Graphene Nanoribbons as On-Chip Interconnects", "type" : "article-journal", "volume" : "101" }, "uris" : [ "http://www.mendeley.com/documents/?uuid=6a17c318-0b8e-431b-8ba8-4a58086e5d05" ] }, { "id" : "ITEM-4", "itemData" : { "DOI" : "10.1109/TED.2015.2409875", "ISSN" : "0018-9383", "author" : [ { "dropping-particle" : "", "family" : "Chenyun Pan", "given" : "", "non-dropping-particle" : "", "parse-names" : false, "suffix" : "" }, { "dropping-particle" : "", "family" : "Raghavan", "given" : "Praveen", "non-dropping-particle" : "", "parse-names" : false, "suffix" : "" }, { "dropping-particle" : "", "family" : "Ceyhan", "given" : "Ahmet", "non-dropping-particle" : "", "parse-names" : false, "suffix" : "" }, { "dropping-particle" : "", "family" : "Catthoor", "given" : "Francky", "non-dropping-particle" : "", "parse-names" : false, "suffix" : "" }, { "dropping-particle" : "", "family" : "Tokei", "given" : "Zsolt", "non-dropping-particle" : "", "parse-names" : false, "suffix" : "" }, { "dropping-particle" : "", "family" : "Naeemi", "given" : "Azad", "non-dropping-particle" : "", "parse-names" : false, "suffix" : "" } ], "container-title" : "IEEE Transactions on Electron Devices", "id" : "ITEM-4", "issue" : "5", "issued" : { "date-parts" : [ [ "2015", "5" ] ] }, "page" : "1530-1536", "title" : "Technology/Circuit/System Co-Optimization and Benchmarking for Multilayer Graphene Interconnects at Sub-10-nm Technology Node", "type" : "article-journal", "volume" : "62" }, "uris" : [ "http://www.mendeley.com/documents/?uuid=7e8a520b-0a3e-4d56-8ef7-894812f10ff9" ] }, { "id" : "ITEM-5", "itemData" : { "DOI" : "10.1109/IITC.2011.5940340", "ISBN" : "978-1-4577-0503-8", "author" : [ { "dropping-particle" : "", "family" : "Kumar", "given" : "Vachan", "non-dropping-particle" : "", "parse-names" : false, "suffix" : "" }, { "dropping-particle" : "", "family" : "Rakheja", "given" : "Shaloo", "non-dropping-particle" : "", "parse-names" : false, "suffix" : "" }, { "dropping-particle" : "", "family" : "Naeemi", "given" : "Azad", "non-dropping-particle" : "", "parse-names" : false, "suffix" : "" } ], "container-title" : "2011 IEEE International Interconnect Technology Conference", "id" : "ITEM-5", "issued" : { "date-parts" : [ [ "2011", "5" ] ] }, "page" : "1-3", "publisher" : "IEEE", "title" : "Modeling and optimization for multi-layer graphene nanoribbon conductors", "type" : "paper-conference" }, "uris" : [ "http://www.mendeley.com/documents/?uuid=3d9e6a7f-56b9-4832-b5d0-804945eb6654" ] }, { "id" : "ITEM-6", "itemData" : { "DOI" : "10.1109/ISEMC.2012.6351837", "ISBN" : "978-1-4673-2060-3", "author" : [ { "dropping-particle" : "", "family" : "Kumar", "given" : "Vachan", "non-dropping-particle" : "", "parse-names" : false, "suffix" : "" }, { "dropping-particle" : "", "family" : "Naeemi", "given" : "Azad", "non-dropping-particle" : "", "parse-names" : false, "suffix" : "" } ], "container-title" : "2012 IEEE International Symposium on Electromagnetic Compatibility", "id" : "ITEM-6", "issued" : { "date-parts" : [ [ "2012", "8" ] ] }, "page" : "440-445", "publisher" : "IEEE", "title" : "Analytical models for the frequency response of multi-layer graphene nanoribbon interconnects", "type" : "paper-conference", "volume" : "2" }, "uris" : [ "http://www.mendeley.com/documents/?uuid=9de8d34d-6b26-4b09-a0c1-c2bd099a68f0" ] }, { "id" : "ITEM-7", "itemData" : { "DOI" : "10.1109/ISEMC.2013.6670470", "ISBN" : "978-1-4799-0410-5", "ISSN" : "10774076", "author" : [ { "dropping-particle" : "", "family" : "Kumar", "given" : "Vachan", "non-dropping-particle" : "", "parse-names" : false, "suffix" : "" }, { "dropping-particle" : "", "family" : "Rakheja", "given" : "Shaloo", "non-dropping-particle" : "", "parse-names" : false, "suffix" : "" }, { "dropping-particle" : "", "family" : "Naeemi", "given" : "Azad", "non-dropping-particle" : "", "parse-names" : false, "suffix" : "" } ], "container-title" : "2013 IEEE International Symposium on Electromagnetic Compatibility", "id" : "ITEM-7", "issued" : { "date-parts" : [ [ "2013", "8" ] ] }, "page" : "528-533", "publisher" : "IEEE", "title" : "Review of multi-layer graphene nanoribbons for on-chip interconnect applications", "type" : "paper-conference" }, "uris" : [ "http://www.mendeley.com/documents/?uuid=bf8e90f2-6deb-4a4e-aeb4-7d6fa26a6c60" ] } ], "mendeley" : { "formattedCitation" : "[11]\u2013[17]", "plainTextFormattedCitation" : "[11]\u2013[17]", "previouslyFormattedCitation" : "[8]\u2013[14]" }, "properties" : { "noteIndex" : 0 }, "schema" : "https://github.com/citation-style-language/schema/raw/master/csl-citation.json" }</w:instrText>
+      </w:r>
+      <w:r>
+        <w:fldChar w:fldCharType="separate"/>
+      </w:r>
+      <w:r>
+        <w:rPr>
+          <w:noProof/>
+        </w:rPr>
+        <w:t>[11]–[17]</w:t>
+      </w:r>
+      <w:r>
+        <w:fldChar w:fldCharType="end"/>
+      </w:r>
+      <w:r>
+        <w:t xml:space="preserve">. Prior work focused on analyzing the delay and energy metrics of a single graphene interconnect, or accounting only for the capacitive coupling among </w:t>
+      </w:r>
+      <w:r>
+        <w:t xml:space="preserve">interconnects. </w:t>
+      </w:r>
+    </w:p>
+    <w:p>
+      <w:r>
+        <w:t xml:space="preserve">In this chapter, we </w:t>
+      </w:r>
+      <w:r>
+        <w:t xml:space="preserve">study </w:t>
+      </w:r>
+      <w:r>
+        <w:t xml:space="preserve">the </w:t>
+      </w:r>
+      <w:r>
+        <w:t xml:space="preserve">coupling between graphene ribbons operating in the diffusive transport regime. </w:t>
+      </w:r>
+      <w:r>
+        <w:t xml:space="preserve">We start by developing an analytical model for the coupling resistance between two graphene ribbons separated by a dielectric, highlighting the impact of different fabrication </w:t>
+      </w:r>
+      <w:proofErr w:type="spellStart"/>
+      <w:r>
+        <w:t>nonidealities</w:t>
+      </w:r>
+      <w:proofErr w:type="spellEnd"/>
+      <w:r>
+        <w:t xml:space="preserve"> </w:t>
+      </w:r>
+      <w:r>
+        <w:t xml:space="preserve">on the coupling. We then evaluate the spatial dependence of such coupling coefficient, showing its monotonic saturating behavior, and </w:t>
+      </w:r>
+      <w:r>
+        <w:t>assess</w:t>
+      </w:r>
+      <w:r>
+        <w:t xml:space="preserve"> the impact of such coupling on the performance of deeply scaled interconnects.</w:t>
+      </w:r>
+      <w:bookmarkStart w:id="0" w:name="_GoBack"/>
+      <w:bookmarkEnd w:id="0"/>
     </w:p>
     <w:p>
       <w:pPr>
@@ -1944,7 +2123,7 @@
           <w:rPr>
             <w:noProof/>
           </w:rPr>
-          <w:t>9</w:t>
+          <w:t>6</w:t>
         </w:r>
         <w:r>
           <w:rPr>
@@ -2013,7 +2192,7 @@
           <w:rPr>
             <w:noProof/>
           </w:rPr>
-          <w:t>10</w:t>
+          <w:t>5</w:t>
         </w:r>
         <w:r>
           <w:rPr>
@@ -5480,7 +5659,7 @@
 </file>
 
 <file path=customXml/itemProps1.xml><?xml version="1.0" encoding="utf-8"?>
-<ds:datastoreItem xmlns:ds="http://schemas.openxmlformats.org/officeDocument/2006/customXml" ds:itemID="{85D95B5B-90AB-4A3B-B1E2-980038FF6040}">
+<ds:datastoreItem xmlns:ds="http://schemas.openxmlformats.org/officeDocument/2006/customXml" ds:itemID="{66C03EC5-F7BF-4228-816C-EBF496175ACF}">
   <ds:schemaRefs>
     <ds:schemaRef ds:uri="http://schemas.openxmlformats.org/officeDocument/2006/bibliography"/>
   </ds:schemaRefs>

</xml_diff>

<commit_message>
Added coupler modeling scripts
Added modeling scripts for the coupler that build Spectre models for use in confirming the theoretical model. Very small changes to the Appending (flipped the order of two equations).
</commit_message>
<xml_diff>
--- a/momar_Thesis.docx
+++ b/momar_Thesis.docx
@@ -1990,32 +1990,58 @@
       <w:r>
         <w:t xml:space="preserve">Figure </w:t>
       </w:r>
-      <w:fldSimple w:instr=" STYLEREF 1 \s ">
-        <w:r>
-          <w:rPr>
-            <w:noProof/>
-            <w:cs/>
-          </w:rPr>
-          <w:t>‎</w:t>
-        </w:r>
-        <w:r>
-          <w:rPr>
-            <w:noProof/>
-          </w:rPr>
-          <w:t>5</w:t>
-        </w:r>
-      </w:fldSimple>
+      <w:r>
+        <w:fldChar w:fldCharType="begin"/>
+      </w:r>
+      <w:r>
+        <w:instrText xml:space="preserve"> STYLEREF 1 \s </w:instrText>
+      </w:r>
+      <w:r>
+        <w:fldChar w:fldCharType="separate"/>
+      </w:r>
+      <w:r>
+        <w:rPr>
+          <w:noProof/>
+          <w:cs/>
+        </w:rPr>
+        <w:t>‎</w:t>
+      </w:r>
+      <w:r>
+        <w:rPr>
+          <w:noProof/>
+        </w:rPr>
+        <w:t>5</w:t>
+      </w:r>
+      <w:r>
+        <w:rPr>
+          <w:noProof/>
+        </w:rPr>
+        <w:fldChar w:fldCharType="end"/>
+      </w:r>
       <w:r>
         <w:t>.</w:t>
       </w:r>
-      <w:fldSimple w:instr=" SEQ Figure \* ARABIC \s 1 ">
-        <w:r>
-          <w:rPr>
-            <w:noProof/>
-          </w:rPr>
-          <w:t>1</w:t>
-        </w:r>
-      </w:fldSimple>
+      <w:r>
+        <w:fldChar w:fldCharType="begin"/>
+      </w:r>
+      <w:r>
+        <w:instrText xml:space="preserve"> SEQ Figure \* ARABIC \s 1 </w:instrText>
+      </w:r>
+      <w:r>
+        <w:fldChar w:fldCharType="separate"/>
+      </w:r>
+      <w:r>
+        <w:rPr>
+          <w:noProof/>
+        </w:rPr>
+        <w:t>1</w:t>
+      </w:r>
+      <w:r>
+        <w:rPr>
+          <w:noProof/>
+        </w:rPr>
+        <w:fldChar w:fldCharType="end"/>
+      </w:r>
       <w:r>
         <w:t xml:space="preserve"> Schematic representation of an electronic graphene coupler</w:t>
       </w:r>
@@ -2190,32 +2216,58 @@
       <w:r>
         <w:t xml:space="preserve">Figure </w:t>
       </w:r>
-      <w:fldSimple w:instr=" STYLEREF 1 \s ">
-        <w:r>
-          <w:rPr>
-            <w:noProof/>
-            <w:cs/>
-          </w:rPr>
-          <w:t>‎</w:t>
-        </w:r>
-        <w:r>
-          <w:rPr>
-            <w:noProof/>
-          </w:rPr>
-          <w:t>5</w:t>
-        </w:r>
-      </w:fldSimple>
+      <w:r>
+        <w:fldChar w:fldCharType="begin"/>
+      </w:r>
+      <w:r>
+        <w:instrText xml:space="preserve"> STYLEREF 1 \s </w:instrText>
+      </w:r>
+      <w:r>
+        <w:fldChar w:fldCharType="separate"/>
+      </w:r>
+      <w:r>
+        <w:rPr>
+          <w:noProof/>
+          <w:cs/>
+        </w:rPr>
+        <w:t>‎</w:t>
+      </w:r>
+      <w:r>
+        <w:rPr>
+          <w:noProof/>
+        </w:rPr>
+        <w:t>5</w:t>
+      </w:r>
+      <w:r>
+        <w:rPr>
+          <w:noProof/>
+        </w:rPr>
+        <w:fldChar w:fldCharType="end"/>
+      </w:r>
       <w:r>
         <w:t>.</w:t>
       </w:r>
-      <w:fldSimple w:instr=" SEQ Figure \* ARABIC \s 1 ">
-        <w:r>
-          <w:rPr>
-            <w:noProof/>
-          </w:rPr>
-          <w:t>2</w:t>
-        </w:r>
-      </w:fldSimple>
+      <w:r>
+        <w:fldChar w:fldCharType="begin"/>
+      </w:r>
+      <w:r>
+        <w:instrText xml:space="preserve"> SEQ Figure \* ARABIC \s 1 </w:instrText>
+      </w:r>
+      <w:r>
+        <w:fldChar w:fldCharType="separate"/>
+      </w:r>
+      <w:r>
+        <w:rPr>
+          <w:noProof/>
+        </w:rPr>
+        <w:t>2</w:t>
+      </w:r>
+      <w:r>
+        <w:rPr>
+          <w:noProof/>
+        </w:rPr>
+        <w:fldChar w:fldCharType="end"/>
+      </w:r>
       <w:bookmarkEnd w:id="0"/>
       <w:r>
         <w:t xml:space="preserve"> Cross Section of the graphene coupler with the bottom oxide only shown for clarity. The electronic energy dispersion relation for each region is shown above it; it is linear in each graphene region and parabolic </w:t>
@@ -2346,32 +2398,61 @@
       <w:r>
         <w:t xml:space="preserve">Figure </w:t>
       </w:r>
-      <w:fldSimple w:instr=" STYLEREF 1 \s ">
-        <w:r>
-          <w:rPr>
-            <w:noProof/>
-            <w:cs/>
-          </w:rPr>
-          <w:t>‎</w:t>
-        </w:r>
-        <w:r>
-          <w:rPr>
-            <w:noProof/>
-          </w:rPr>
-          <w:t>5</w:t>
-        </w:r>
-      </w:fldSimple>
+      <w:r>
+        <w:fldChar w:fldCharType="begin"/>
+      </w:r>
+      <w:r>
+        <w:instrText xml:space="preserve"> STYLEREF 1 \s </w:instrText>
+      </w:r>
+      <w:r>
+        <w:fldChar w:fldCharType="separate"/>
+      </w:r>
+      <w:r>
+        <w:rPr>
+          <w:noProof/>
+          <w:cs/>
+        </w:rPr>
+        <w:t>‎</w:t>
+      </w:r>
+      <w:r>
+        <w:rPr>
+          <w:noProof/>
+        </w:rPr>
+        <w:t>5</w:t>
+      </w:r>
+      <w:r>
+        <w:rPr>
+          <w:noProof/>
+        </w:rPr>
+        <w:fldChar w:fldCharType="end"/>
+      </w:r>
       <w:r>
         <w:t>.</w:t>
       </w:r>
-      <w:fldSimple w:instr=" SEQ Figure \* ARABIC \s 1 ">
-        <w:r>
-          <w:rPr>
-            <w:noProof/>
-          </w:rPr>
-          <w:t>3</w:t>
-        </w:r>
-      </w:fldSimple>
+      <w:r>
+        <w:fldChar w:fldCharType="begin"/>
+      </w:r>
+      <w:r>
+        <w:instrText xml:space="preserve"> SEQ Fi</w:instrText>
+      </w:r>
+      <w:r>
+        <w:instrText xml:space="preserve">gure \* ARABIC \s 1 </w:instrText>
+      </w:r>
+      <w:r>
+        <w:fldChar w:fldCharType="separate"/>
+      </w:r>
+      <w:r>
+        <w:rPr>
+          <w:noProof/>
+        </w:rPr>
+        <w:t>3</w:t>
+      </w:r>
+      <w:r>
+        <w:rPr>
+          <w:noProof/>
+        </w:rPr>
+        <w:fldChar w:fldCharType="end"/>
+      </w:r>
       <w:bookmarkEnd w:id="1"/>
       <w:r>
         <w:t xml:space="preserve"> Electrical model of graphene coupler. The graphene ribbons are modelled using two distributed resistors with a resistance per unit length of R</w:t>
@@ -2643,32 +2724,61 @@
             <w:r>
               <w:t>(</w:t>
             </w:r>
-            <w:fldSimple w:instr=" STYLEREF 1 \s ">
-              <w:r>
-                <w:rPr>
-                  <w:noProof/>
-                  <w:cs/>
-                </w:rPr>
-                <w:t>‎</w:t>
-              </w:r>
-              <w:r>
-                <w:rPr>
-                  <w:noProof/>
-                </w:rPr>
-                <w:t>5</w:t>
-              </w:r>
-            </w:fldSimple>
+            <w:r>
+              <w:fldChar w:fldCharType="begin"/>
+            </w:r>
+            <w:r>
+              <w:instrText xml:space="preserve"> STYLEREF 1 \s </w:instrText>
+            </w:r>
+            <w:r>
+              <w:fldChar w:fldCharType="separate"/>
+            </w:r>
+            <w:r>
+              <w:rPr>
+                <w:noProof/>
+                <w:cs/>
+              </w:rPr>
+              <w:t>‎</w:t>
+            </w:r>
+            <w:r>
+              <w:rPr>
+                <w:noProof/>
+              </w:rPr>
+              <w:t>5</w:t>
+            </w:r>
+            <w:r>
+              <w:rPr>
+                <w:noProof/>
+              </w:rPr>
+              <w:fldChar w:fldCharType="end"/>
+            </w:r>
             <w:r>
               <w:t>.</w:t>
             </w:r>
-            <w:fldSimple w:instr=" SEQ Equation \* ARABIC \s 1 ">
-              <w:r>
-                <w:rPr>
-                  <w:noProof/>
-                </w:rPr>
-                <w:t>6</w:t>
-              </w:r>
-            </w:fldSimple>
+            <w:r>
+              <w:fldChar w:fldCharType="begin"/>
+            </w:r>
+            <w:r>
+              <w:instrText xml:space="preserve"> SEQ Equation \*</w:instrText>
+            </w:r>
+            <w:r>
+              <w:instrText xml:space="preserve"> ARABIC \s 1 </w:instrText>
+            </w:r>
+            <w:r>
+              <w:fldChar w:fldCharType="separate"/>
+            </w:r>
+            <w:r>
+              <w:rPr>
+                <w:noProof/>
+              </w:rPr>
+              <w:t>6</w:t>
+            </w:r>
+            <w:r>
+              <w:rPr>
+                <w:noProof/>
+              </w:rPr>
+              <w:fldChar w:fldCharType="end"/>
+            </w:r>
             <w:r>
               <w:t>)</w:t>
             </w:r>
@@ -3271,32 +3381,58 @@
       <w:r>
         <w:t xml:space="preserve">Figure </w:t>
       </w:r>
-      <w:fldSimple w:instr=" STYLEREF 1 \s ">
-        <w:r>
-          <w:rPr>
-            <w:noProof/>
-            <w:cs/>
-          </w:rPr>
-          <w:t>‎</w:t>
-        </w:r>
-        <w:r>
-          <w:rPr>
-            <w:noProof/>
-          </w:rPr>
-          <w:t>E</w:t>
-        </w:r>
-      </w:fldSimple>
+      <w:r>
+        <w:fldChar w:fldCharType="begin"/>
+      </w:r>
+      <w:r>
+        <w:instrText xml:space="preserve"> STYLEREF 1 \s </w:instrText>
+      </w:r>
+      <w:r>
+        <w:fldChar w:fldCharType="separate"/>
+      </w:r>
+      <w:r>
+        <w:rPr>
+          <w:noProof/>
+          <w:cs/>
+        </w:rPr>
+        <w:t>‎</w:t>
+      </w:r>
+      <w:r>
+        <w:rPr>
+          <w:noProof/>
+        </w:rPr>
+        <w:t>E</w:t>
+      </w:r>
+      <w:r>
+        <w:rPr>
+          <w:noProof/>
+        </w:rPr>
+        <w:fldChar w:fldCharType="end"/>
+      </w:r>
       <w:r>
         <w:t>.</w:t>
       </w:r>
-      <w:fldSimple w:instr=" SEQ Figure \* ARABIC \s 1 ">
-        <w:r>
-          <w:rPr>
-            <w:noProof/>
-          </w:rPr>
-          <w:t>1</w:t>
-        </w:r>
-      </w:fldSimple>
+      <w:r>
+        <w:fldChar w:fldCharType="begin"/>
+      </w:r>
+      <w:r>
+        <w:instrText xml:space="preserve"> SEQ Figure \* ARABIC \s 1 </w:instrText>
+      </w:r>
+      <w:r>
+        <w:fldChar w:fldCharType="separate"/>
+      </w:r>
+      <w:r>
+        <w:rPr>
+          <w:noProof/>
+        </w:rPr>
+        <w:t>1</w:t>
+      </w:r>
+      <w:r>
+        <w:rPr>
+          <w:noProof/>
+        </w:rPr>
+        <w:fldChar w:fldCharType="end"/>
+      </w:r>
       <w:r>
         <w:t xml:space="preserve"> Electrical model of graphene coupler. The graphene ribbons are modelled using two distributed resistors with a resistance per unit length of R</w:t>
       </w:r>
@@ -8043,32 +8179,58 @@
             <w:r>
               <w:t>(</w:t>
             </w:r>
-            <w:fldSimple w:instr=" STYLEREF 1 \s ">
-              <w:r>
-                <w:rPr>
-                  <w:noProof/>
-                  <w:cs/>
-                </w:rPr>
-                <w:t>‎</w:t>
-              </w:r>
-              <w:r>
-                <w:rPr>
-                  <w:noProof/>
-                </w:rPr>
-                <w:t>E</w:t>
-              </w:r>
-            </w:fldSimple>
+            <w:r>
+              <w:fldChar w:fldCharType="begin"/>
+            </w:r>
+            <w:r>
+              <w:instrText xml:space="preserve"> STYLEREF 1 \s </w:instrText>
+            </w:r>
+            <w:r>
+              <w:fldChar w:fldCharType="separate"/>
+            </w:r>
+            <w:r>
+              <w:rPr>
+                <w:noProof/>
+                <w:cs/>
+              </w:rPr>
+              <w:t>‎</w:t>
+            </w:r>
+            <w:r>
+              <w:rPr>
+                <w:noProof/>
+              </w:rPr>
+              <w:t>E</w:t>
+            </w:r>
+            <w:r>
+              <w:rPr>
+                <w:noProof/>
+              </w:rPr>
+              <w:fldChar w:fldCharType="end"/>
+            </w:r>
             <w:r>
               <w:t>.</w:t>
             </w:r>
-            <w:fldSimple w:instr=" SEQ Equation \* ARABIC \s 1 ">
-              <w:r>
-                <w:rPr>
-                  <w:noProof/>
-                </w:rPr>
-                <w:t>1</w:t>
-              </w:r>
-            </w:fldSimple>
+            <w:r>
+              <w:fldChar w:fldCharType="begin"/>
+            </w:r>
+            <w:r>
+              <w:instrText xml:space="preserve"> SEQ Equation \* ARABIC \s 1 </w:instrText>
+            </w:r>
+            <w:r>
+              <w:fldChar w:fldCharType="separate"/>
+            </w:r>
+            <w:r>
+              <w:rPr>
+                <w:noProof/>
+              </w:rPr>
+              <w:t>1</w:t>
+            </w:r>
+            <w:r>
+              <w:rPr>
+                <w:noProof/>
+              </w:rPr>
+              <w:fldChar w:fldCharType="end"/>
+            </w:r>
             <w:r>
               <w:t>)</w:t>
             </w:r>
@@ -8503,32 +8665,58 @@
             <w:r>
               <w:t>(</w:t>
             </w:r>
-            <w:fldSimple w:instr=" STYLEREF 1 \s ">
-              <w:r>
-                <w:rPr>
-                  <w:noProof/>
-                  <w:cs/>
-                </w:rPr>
-                <w:t>‎</w:t>
-              </w:r>
-              <w:r>
-                <w:rPr>
-                  <w:noProof/>
-                </w:rPr>
-                <w:t>E</w:t>
-              </w:r>
-            </w:fldSimple>
+            <w:r>
+              <w:fldChar w:fldCharType="begin"/>
+            </w:r>
+            <w:r>
+              <w:instrText xml:space="preserve"> STYLEREF 1 \s </w:instrText>
+            </w:r>
+            <w:r>
+              <w:fldChar w:fldCharType="separate"/>
+            </w:r>
+            <w:r>
+              <w:rPr>
+                <w:noProof/>
+                <w:cs/>
+              </w:rPr>
+              <w:t>‎</w:t>
+            </w:r>
+            <w:r>
+              <w:rPr>
+                <w:noProof/>
+              </w:rPr>
+              <w:t>E</w:t>
+            </w:r>
+            <w:r>
+              <w:rPr>
+                <w:noProof/>
+              </w:rPr>
+              <w:fldChar w:fldCharType="end"/>
+            </w:r>
             <w:r>
               <w:t>.</w:t>
             </w:r>
-            <w:fldSimple w:instr=" SEQ Equation \* ARABIC \s 1 ">
-              <w:r>
-                <w:rPr>
-                  <w:noProof/>
-                </w:rPr>
-                <w:t>2</w:t>
-              </w:r>
-            </w:fldSimple>
+            <w:r>
+              <w:fldChar w:fldCharType="begin"/>
+            </w:r>
+            <w:r>
+              <w:instrText xml:space="preserve"> SEQ Equation \* ARABIC \s 1 </w:instrText>
+            </w:r>
+            <w:r>
+              <w:fldChar w:fldCharType="separate"/>
+            </w:r>
+            <w:r>
+              <w:rPr>
+                <w:noProof/>
+              </w:rPr>
+              <w:t>2</w:t>
+            </w:r>
+            <w:r>
+              <w:rPr>
+                <w:noProof/>
+              </w:rPr>
+              <w:fldChar w:fldCharType="end"/>
+            </w:r>
             <w:r>
               <w:t>)</w:t>
             </w:r>
@@ -9070,32 +9258,58 @@
             <w:r>
               <w:t>(</w:t>
             </w:r>
-            <w:fldSimple w:instr=" STYLEREF 1 \s ">
-              <w:r>
-                <w:rPr>
-                  <w:noProof/>
-                  <w:cs/>
-                </w:rPr>
-                <w:t>‎</w:t>
-              </w:r>
-              <w:r>
-                <w:rPr>
-                  <w:noProof/>
-                </w:rPr>
-                <w:t>E</w:t>
-              </w:r>
-            </w:fldSimple>
+            <w:r>
+              <w:fldChar w:fldCharType="begin"/>
+            </w:r>
+            <w:r>
+              <w:instrText xml:space="preserve"> STYLEREF 1 \s </w:instrText>
+            </w:r>
+            <w:r>
+              <w:fldChar w:fldCharType="separate"/>
+            </w:r>
+            <w:r>
+              <w:rPr>
+                <w:noProof/>
+                <w:cs/>
+              </w:rPr>
+              <w:t>‎</w:t>
+            </w:r>
+            <w:r>
+              <w:rPr>
+                <w:noProof/>
+              </w:rPr>
+              <w:t>E</w:t>
+            </w:r>
+            <w:r>
+              <w:rPr>
+                <w:noProof/>
+              </w:rPr>
+              <w:fldChar w:fldCharType="end"/>
+            </w:r>
             <w:r>
               <w:t>.</w:t>
             </w:r>
-            <w:fldSimple w:instr=" SEQ Equation \* ARABIC \s 1 ">
-              <w:r>
-                <w:rPr>
-                  <w:noProof/>
-                </w:rPr>
-                <w:t>3</w:t>
-              </w:r>
-            </w:fldSimple>
+            <w:r>
+              <w:fldChar w:fldCharType="begin"/>
+            </w:r>
+            <w:r>
+              <w:instrText xml:space="preserve"> SEQ Equation \* ARABIC \s 1 </w:instrText>
+            </w:r>
+            <w:r>
+              <w:fldChar w:fldCharType="separate"/>
+            </w:r>
+            <w:r>
+              <w:rPr>
+                <w:noProof/>
+              </w:rPr>
+              <w:t>3</w:t>
+            </w:r>
+            <w:r>
+              <w:rPr>
+                <w:noProof/>
+              </w:rPr>
+              <w:fldChar w:fldCharType="end"/>
+            </w:r>
             <w:r>
               <w:t>)</w:t>
             </w:r>
@@ -9311,7 +9525,7 @@
         </w:tc>
         <w:tc>
           <w:tcPr>
-            <w:tcW w:w="3855" w:type="pct"/>
+            <w:tcW w:w="3856" w:type="pct"/>
             <w:vAlign w:val="center"/>
           </w:tcPr>
           <w:p>
@@ -9570,13 +9784,7 @@
                       <w:rPr>
                         <w:rFonts w:ascii="Cambria Math" w:hAnsi="Cambria Math"/>
                       </w:rPr>
-                      <m:t>-</m:t>
-                    </m:r>
-                    <m:r>
-                      <w:rPr>
-                        <w:rFonts w:ascii="Cambria Math" w:hAnsi="Cambria Math"/>
-                      </w:rPr>
-                      <m:t>x/</m:t>
+                      <m:t>-x/</m:t>
                     </m:r>
                     <m:sSub>
                       <m:sSubPr>
@@ -9626,32 +9834,507 @@
             <w:r>
               <w:t>(</w:t>
             </w:r>
-            <w:fldSimple w:instr=" STYLEREF 1 \s ">
-              <w:r>
-                <w:rPr>
-                  <w:noProof/>
-                  <w:cs/>
-                </w:rPr>
-                <w:t>‎</w:t>
-              </w:r>
-              <w:r>
-                <w:rPr>
-                  <w:noProof/>
-                </w:rPr>
-                <w:t>E</w:t>
-              </w:r>
-            </w:fldSimple>
+            <w:r>
+              <w:fldChar w:fldCharType="begin"/>
+            </w:r>
+            <w:r>
+              <w:instrText xml:space="preserve"> STYLEREF 1 \s </w:instrText>
+            </w:r>
+            <w:r>
+              <w:fldChar w:fldCharType="separate"/>
+            </w:r>
+            <w:r>
+              <w:rPr>
+                <w:noProof/>
+                <w:cs/>
+              </w:rPr>
+              <w:t>‎</w:t>
+            </w:r>
+            <w:r>
+              <w:rPr>
+                <w:noProof/>
+              </w:rPr>
+              <w:t>E</w:t>
+            </w:r>
+            <w:r>
+              <w:rPr>
+                <w:noProof/>
+              </w:rPr>
+              <w:fldChar w:fldCharType="end"/>
+            </w:r>
             <w:r>
               <w:t>.</w:t>
             </w:r>
-            <w:fldSimple w:instr=" SEQ Equation \* ARABIC \s 1 ">
-              <w:r>
-                <w:rPr>
-                  <w:noProof/>
-                </w:rPr>
-                <w:t>4</w:t>
-              </w:r>
-            </w:fldSimple>
+            <w:r>
+              <w:fldChar w:fldCharType="begin"/>
+            </w:r>
+            <w:r>
+              <w:instrText xml:space="preserve"> SEQ Equation \* ARABIC \s 1 </w:instrText>
+            </w:r>
+            <w:r>
+              <w:fldChar w:fldCharType="separate"/>
+            </w:r>
+            <w:r>
+              <w:rPr>
+                <w:noProof/>
+              </w:rPr>
+              <w:t>4</w:t>
+            </w:r>
+            <w:r>
+              <w:rPr>
+                <w:noProof/>
+              </w:rPr>
+              <w:fldChar w:fldCharType="end"/>
+            </w:r>
+            <w:r>
+              <w:t>)</w:t>
+            </w:r>
+          </w:p>
+        </w:tc>
+      </w:tr>
+    </w:tbl>
+    <w:p>
+      <w:r>
+        <w:t>Current conservation dictates the boundary conditions on the current as:</w:t>
+      </w:r>
+    </w:p>
+    <w:tbl>
+      <w:tblPr>
+        <w:tblStyle w:val="TableGrid"/>
+        <w:tblW w:w="4947" w:type="pct"/>
+        <w:tblBorders>
+          <w:top w:val="none" w:sz="0" w:space="0" w:color="auto"/>
+          <w:left w:val="none" w:sz="0" w:space="0" w:color="auto"/>
+          <w:bottom w:val="none" w:sz="0" w:space="0" w:color="auto"/>
+          <w:right w:val="none" w:sz="0" w:space="0" w:color="auto"/>
+          <w:insideH w:val="none" w:sz="0" w:space="0" w:color="auto"/>
+          <w:insideV w:val="none" w:sz="0" w:space="0" w:color="auto"/>
+        </w:tblBorders>
+        <w:tblLook w:val="04A0" w:firstRow="1" w:lastRow="0" w:firstColumn="1" w:lastColumn="0" w:noHBand="0" w:noVBand="1"/>
+      </w:tblPr>
+      <w:tblGrid>
+        <w:gridCol w:w="1008"/>
+        <w:gridCol w:w="7142"/>
+        <w:gridCol w:w="1111"/>
+      </w:tblGrid>
+      <w:tr>
+        <w:tc>
+          <w:tcPr>
+            <w:tcW w:w="544" w:type="pct"/>
+            <w:vAlign w:val="center"/>
+          </w:tcPr>
+          <w:p>
+            <w:pPr>
+              <w:ind w:firstLine="0"/>
+              <w:jc w:val="center"/>
+              <w:rPr>
+                <w:rFonts w:eastAsiaTheme="minorEastAsia"/>
+              </w:rPr>
+            </w:pPr>
+            <w:bookmarkStart w:id="4" w:name="_GoBack"/>
+          </w:p>
+        </w:tc>
+        <w:tc>
+          <w:tcPr>
+            <w:tcW w:w="3855" w:type="pct"/>
+            <w:vAlign w:val="center"/>
+          </w:tcPr>
+          <w:p>
+            <w:pPr>
+              <w:ind w:firstLine="0"/>
+              <w:jc w:val="center"/>
+              <w:rPr>
+                <w:rFonts w:eastAsiaTheme="minorEastAsia"/>
+              </w:rPr>
+            </w:pPr>
+            <m:oMathPara>
+              <m:oMath>
+                <m:sSub>
+                  <m:sSubPr>
+                    <m:ctrlPr>
+                      <w:rPr>
+                        <w:rFonts w:ascii="Cambria Math" w:hAnsi="Cambria Math"/>
+                        <w:i/>
+                      </w:rPr>
+                    </m:ctrlPr>
+                  </m:sSubPr>
+                  <m:e>
+                    <m:r>
+                      <w:rPr>
+                        <w:rFonts w:ascii="Cambria Math" w:hAnsi="Cambria Math"/>
+                      </w:rPr>
+                      <m:t>I</m:t>
+                    </m:r>
+                  </m:e>
+                  <m:sub>
+                    <m:r>
+                      <w:rPr>
+                        <w:rFonts w:ascii="Cambria Math" w:hAnsi="Cambria Math"/>
+                      </w:rPr>
+                      <m:t>in</m:t>
+                    </m:r>
+                  </m:sub>
+                </m:sSub>
+                <m:r>
+                  <w:rPr>
+                    <w:rFonts w:ascii="Cambria Math" w:hAnsi="Cambria Math"/>
+                  </w:rPr>
+                  <m:t>=</m:t>
+                </m:r>
+                <m:sSub>
+                  <m:sSubPr>
+                    <m:ctrlPr>
+                      <w:rPr>
+                        <w:rFonts w:ascii="Cambria Math" w:hAnsi="Cambria Math"/>
+                        <w:i/>
+                      </w:rPr>
+                    </m:ctrlPr>
+                  </m:sSubPr>
+                  <m:e>
+                    <m:r>
+                      <w:rPr>
+                        <w:rFonts w:ascii="Cambria Math" w:hAnsi="Cambria Math"/>
+                      </w:rPr>
+                      <m:t>I</m:t>
+                    </m:r>
+                  </m:e>
+                  <m:sub>
+                    <m:r>
+                      <w:rPr>
+                        <w:rFonts w:ascii="Cambria Math" w:hAnsi="Cambria Math"/>
+                      </w:rPr>
+                      <m:t>1</m:t>
+                    </m:r>
+                  </m:sub>
+                </m:sSub>
+                <m:d>
+                  <m:dPr>
+                    <m:ctrlPr>
+                      <w:rPr>
+                        <w:rFonts w:ascii="Cambria Math" w:hAnsi="Cambria Math"/>
+                        <w:i/>
+                      </w:rPr>
+                    </m:ctrlPr>
+                  </m:dPr>
+                  <m:e>
+                    <m:r>
+                      <w:rPr>
+                        <w:rFonts w:ascii="Cambria Math" w:hAnsi="Cambria Math"/>
+                      </w:rPr>
+                      <m:t>0</m:t>
+                    </m:r>
+                  </m:e>
+                </m:d>
+                <m:r>
+                  <w:rPr>
+                    <w:rFonts w:ascii="Cambria Math" w:hAnsi="Cambria Math"/>
+                  </w:rPr>
+                  <m:t>+</m:t>
+                </m:r>
+                <m:sSub>
+                  <m:sSubPr>
+                    <m:ctrlPr>
+                      <w:rPr>
+                        <w:rFonts w:ascii="Cambria Math" w:hAnsi="Cambria Math"/>
+                        <w:i/>
+                      </w:rPr>
+                    </m:ctrlPr>
+                  </m:sSubPr>
+                  <m:e>
+                    <m:r>
+                      <w:rPr>
+                        <w:rFonts w:ascii="Cambria Math" w:hAnsi="Cambria Math"/>
+                      </w:rPr>
+                      <m:t>I</m:t>
+                    </m:r>
+                  </m:e>
+                  <m:sub>
+                    <m:r>
+                      <w:rPr>
+                        <w:rFonts w:ascii="Cambria Math" w:hAnsi="Cambria Math"/>
+                      </w:rPr>
+                      <m:t>2</m:t>
+                    </m:r>
+                  </m:sub>
+                </m:sSub>
+                <m:d>
+                  <m:dPr>
+                    <m:ctrlPr>
+                      <w:rPr>
+                        <w:rFonts w:ascii="Cambria Math" w:hAnsi="Cambria Math"/>
+                        <w:i/>
+                      </w:rPr>
+                    </m:ctrlPr>
+                  </m:dPr>
+                  <m:e>
+                    <m:r>
+                      <w:rPr>
+                        <w:rFonts w:ascii="Cambria Math" w:hAnsi="Cambria Math"/>
+                      </w:rPr>
+                      <m:t>0</m:t>
+                    </m:r>
+                  </m:e>
+                </m:d>
+                <m:r>
+                  <w:rPr>
+                    <w:rFonts w:ascii="Cambria Math" w:hAnsi="Cambria Math"/>
+                  </w:rPr>
+                  <m:t>=</m:t>
+                </m:r>
+                <m:sSub>
+                  <m:sSubPr>
+                    <m:ctrlPr>
+                      <w:rPr>
+                        <w:rFonts w:ascii="Cambria Math" w:hAnsi="Cambria Math"/>
+                        <w:i/>
+                      </w:rPr>
+                    </m:ctrlPr>
+                  </m:sSubPr>
+                  <m:e>
+                    <m:r>
+                      <w:rPr>
+                        <w:rFonts w:ascii="Cambria Math" w:hAnsi="Cambria Math"/>
+                      </w:rPr>
+                      <m:t>I</m:t>
+                    </m:r>
+                  </m:e>
+                  <m:sub>
+                    <m:r>
+                      <w:rPr>
+                        <w:rFonts w:ascii="Cambria Math" w:hAnsi="Cambria Math"/>
+                      </w:rPr>
+                      <m:t>1</m:t>
+                    </m:r>
+                  </m:sub>
+                </m:sSub>
+                <m:d>
+                  <m:dPr>
+                    <m:ctrlPr>
+                      <w:rPr>
+                        <w:rFonts w:ascii="Cambria Math" w:hAnsi="Cambria Math"/>
+                        <w:i/>
+                      </w:rPr>
+                    </m:ctrlPr>
+                  </m:dPr>
+                  <m:e>
+                    <m:r>
+                      <w:rPr>
+                        <w:rFonts w:ascii="Cambria Math" w:hAnsi="Cambria Math"/>
+                      </w:rPr>
+                      <m:t>L</m:t>
+                    </m:r>
+                  </m:e>
+                </m:d>
+                <m:r>
+                  <w:rPr>
+                    <w:rFonts w:ascii="Cambria Math" w:hAnsi="Cambria Math"/>
+                  </w:rPr>
+                  <m:t>+</m:t>
+                </m:r>
+                <m:sSub>
+                  <m:sSubPr>
+                    <m:ctrlPr>
+                      <w:rPr>
+                        <w:rFonts w:ascii="Cambria Math" w:hAnsi="Cambria Math"/>
+                        <w:i/>
+                      </w:rPr>
+                    </m:ctrlPr>
+                  </m:sSubPr>
+                  <m:e>
+                    <m:r>
+                      <w:rPr>
+                        <w:rFonts w:ascii="Cambria Math" w:hAnsi="Cambria Math"/>
+                      </w:rPr>
+                      <m:t>I</m:t>
+                    </m:r>
+                  </m:e>
+                  <m:sub>
+                    <m:r>
+                      <w:rPr>
+                        <w:rFonts w:ascii="Cambria Math" w:hAnsi="Cambria Math"/>
+                      </w:rPr>
+                      <m:t>2</m:t>
+                    </m:r>
+                  </m:sub>
+                </m:sSub>
+                <m:d>
+                  <m:dPr>
+                    <m:ctrlPr>
+                      <w:rPr>
+                        <w:rFonts w:ascii="Cambria Math" w:hAnsi="Cambria Math"/>
+                        <w:i/>
+                      </w:rPr>
+                    </m:ctrlPr>
+                  </m:dPr>
+                  <m:e>
+                    <m:r>
+                      <w:rPr>
+                        <w:rFonts w:ascii="Cambria Math" w:hAnsi="Cambria Math"/>
+                      </w:rPr>
+                      <m:t>L</m:t>
+                    </m:r>
+                  </m:e>
+                </m:d>
+                <m:r>
+                  <w:rPr>
+                    <w:rFonts w:ascii="Cambria Math" w:hAnsi="Cambria Math"/>
+                  </w:rPr>
+                  <m:t>=</m:t>
+                </m:r>
+                <m:sSub>
+                  <m:sSubPr>
+                    <m:ctrlPr>
+                      <w:rPr>
+                        <w:rFonts w:ascii="Cambria Math" w:hAnsi="Cambria Math"/>
+                        <w:i/>
+                      </w:rPr>
+                    </m:ctrlPr>
+                  </m:sSubPr>
+                  <m:e>
+                    <m:r>
+                      <w:rPr>
+                        <w:rFonts w:ascii="Cambria Math" w:hAnsi="Cambria Math"/>
+                      </w:rPr>
+                      <m:t>I</m:t>
+                    </m:r>
+                  </m:e>
+                  <m:sub>
+                    <m:r>
+                      <w:rPr>
+                        <w:rFonts w:ascii="Cambria Math" w:hAnsi="Cambria Math"/>
+                      </w:rPr>
+                      <m:t>1</m:t>
+                    </m:r>
+                  </m:sub>
+                </m:sSub>
+                <m:d>
+                  <m:dPr>
+                    <m:ctrlPr>
+                      <w:rPr>
+                        <w:rFonts w:ascii="Cambria Math" w:hAnsi="Cambria Math"/>
+                        <w:i/>
+                      </w:rPr>
+                    </m:ctrlPr>
+                  </m:dPr>
+                  <m:e>
+                    <m:r>
+                      <w:rPr>
+                        <w:rFonts w:ascii="Cambria Math" w:hAnsi="Cambria Math"/>
+                      </w:rPr>
+                      <m:t>x</m:t>
+                    </m:r>
+                  </m:e>
+                </m:d>
+                <m:r>
+                  <w:rPr>
+                    <w:rFonts w:ascii="Cambria Math" w:hAnsi="Cambria Math"/>
+                  </w:rPr>
+                  <m:t>+</m:t>
+                </m:r>
+                <m:sSub>
+                  <m:sSubPr>
+                    <m:ctrlPr>
+                      <w:rPr>
+                        <w:rFonts w:ascii="Cambria Math" w:hAnsi="Cambria Math"/>
+                        <w:i/>
+                      </w:rPr>
+                    </m:ctrlPr>
+                  </m:sSubPr>
+                  <m:e>
+                    <m:r>
+                      <w:rPr>
+                        <w:rFonts w:ascii="Cambria Math" w:hAnsi="Cambria Math"/>
+                      </w:rPr>
+                      <m:t>I</m:t>
+                    </m:r>
+                  </m:e>
+                  <m:sub>
+                    <m:r>
+                      <w:rPr>
+                        <w:rFonts w:ascii="Cambria Math" w:hAnsi="Cambria Math"/>
+                      </w:rPr>
+                      <m:t>2</m:t>
+                    </m:r>
+                  </m:sub>
+                </m:sSub>
+                <m:r>
+                  <w:rPr>
+                    <w:rFonts w:ascii="Cambria Math" w:hAnsi="Cambria Math"/>
+                  </w:rPr>
+                  <m:t>(x)</m:t>
+                </m:r>
+              </m:oMath>
+            </m:oMathPara>
+          </w:p>
+        </w:tc>
+        <w:tc>
+          <w:tcPr>
+            <w:tcW w:w="600" w:type="pct"/>
+            <w:vAlign w:val="center"/>
+          </w:tcPr>
+          <w:p>
+            <w:pPr>
+              <w:ind w:firstLine="0"/>
+              <w:jc w:val="right"/>
+              <w:rPr>
+                <w:rFonts w:eastAsiaTheme="minorEastAsia"/>
+              </w:rPr>
+            </w:pPr>
+            <w:r>
+              <w:t>(</w:t>
+            </w:r>
+            <w:r>
+              <w:fldChar w:fldCharType="begin"/>
+            </w:r>
+            <w:r>
+              <w:instrText xml:space="preserve"> STYLEREF 1 \s </w:instrText>
+            </w:r>
+            <w:r>
+              <w:fldChar w:fldCharType="separate"/>
+            </w:r>
+            <w:r>
+              <w:rPr>
+                <w:noProof/>
+                <w:cs/>
+              </w:rPr>
+              <w:t>‎</w:t>
+            </w:r>
+            <w:r>
+              <w:rPr>
+                <w:noProof/>
+              </w:rPr>
+              <w:t>E</w:t>
+            </w:r>
+            <w:r>
+              <w:rPr>
+                <w:noProof/>
+              </w:rPr>
+              <w:fldChar w:fldCharType="end"/>
+            </w:r>
+            <w:r>
+              <w:t>.</w:t>
+            </w:r>
+            <w:r>
+              <w:fldChar w:fldCharType="begin"/>
+            </w:r>
+            <w:r>
+              <w:instrText xml:space="preserve"> SEQ Equation \* ARABIC \s 1 </w:instrText>
+            </w:r>
+            <w:r>
+              <w:fldChar w:fldCharType="separate"/>
+            </w:r>
+            <w:r>
+              <w:rPr>
+                <w:noProof/>
+              </w:rPr>
+              <w:t>5</w:t>
+            </w:r>
+            <w:r>
+              <w:rPr>
+                <w:noProof/>
+              </w:rPr>
+              <w:fldChar w:fldCharType="end"/>
+            </w:r>
             <w:r>
               <w:t>)</w:t>
             </w:r>
@@ -10367,467 +11050,71 @@
                 <w:rFonts w:eastAsiaTheme="minorEastAsia"/>
               </w:rPr>
             </w:pPr>
-            <w:bookmarkStart w:id="4" w:name="_Ref489460143"/>
+            <w:bookmarkStart w:id="5" w:name="_Ref489460143"/>
             <w:r>
               <w:t>(</w:t>
             </w:r>
-            <w:fldSimple w:instr=" STYLEREF 1 \s ">
-              <w:r>
-                <w:rPr>
-                  <w:noProof/>
-                  <w:cs/>
-                </w:rPr>
-                <w:t>‎</w:t>
-              </w:r>
-              <w:r>
-                <w:rPr>
-                  <w:noProof/>
-                </w:rPr>
-                <w:t>E</w:t>
-              </w:r>
-            </w:fldSimple>
+            <w:r>
+              <w:fldChar w:fldCharType="begin"/>
+            </w:r>
+            <w:r>
+              <w:instrText xml:space="preserve"> STYLEREF 1 \s </w:instrText>
+            </w:r>
+            <w:r>
+              <w:fldChar w:fldCharType="separate"/>
+            </w:r>
+            <w:r>
+              <w:rPr>
+                <w:noProof/>
+                <w:cs/>
+              </w:rPr>
+              <w:t>‎</w:t>
+            </w:r>
+            <w:r>
+              <w:rPr>
+                <w:noProof/>
+              </w:rPr>
+              <w:t>E</w:t>
+            </w:r>
+            <w:r>
+              <w:rPr>
+                <w:noProof/>
+              </w:rPr>
+              <w:fldChar w:fldCharType="end"/>
+            </w:r>
             <w:r>
               <w:t>.</w:t>
             </w:r>
-            <w:fldSimple w:instr=" SEQ Equation \* ARABIC \s 1 ">
-              <w:r>
-                <w:rPr>
-                  <w:noProof/>
-                </w:rPr>
-                <w:t>5</w:t>
-              </w:r>
-            </w:fldSimple>
+            <w:r>
+              <w:fldChar w:fldCharType="begin"/>
+            </w:r>
+            <w:r>
+              <w:instrText xml:space="preserve"> SEQ Equation \* ARABIC \s 1 </w:instrText>
+            </w:r>
+            <w:r>
+              <w:fldChar w:fldCharType="separate"/>
+            </w:r>
+            <w:r>
+              <w:rPr>
+                <w:noProof/>
+              </w:rPr>
+              <w:t>6</w:t>
+            </w:r>
+            <w:r>
+              <w:rPr>
+                <w:noProof/>
+              </w:rPr>
+              <w:fldChar w:fldCharType="end"/>
+            </w:r>
             <w:r>
               <w:t>)</w:t>
             </w:r>
-            <w:bookmarkEnd w:id="4"/>
+            <w:bookmarkEnd w:id="5"/>
           </w:p>
         </w:tc>
       </w:tr>
     </w:tbl>
     <w:p>
-      <w:r>
-        <w:t>Current conservation dictates the boundary conditions on the current as:</w:t>
-      </w:r>
-    </w:p>
-    <w:tbl>
-      <w:tblPr>
-        <w:tblStyle w:val="TableGrid"/>
-        <w:tblW w:w="4947" w:type="pct"/>
-        <w:tblBorders>
-          <w:top w:val="none" w:sz="0" w:space="0" w:color="auto"/>
-          <w:left w:val="none" w:sz="0" w:space="0" w:color="auto"/>
-          <w:bottom w:val="none" w:sz="0" w:space="0" w:color="auto"/>
-          <w:right w:val="none" w:sz="0" w:space="0" w:color="auto"/>
-          <w:insideH w:val="none" w:sz="0" w:space="0" w:color="auto"/>
-          <w:insideV w:val="none" w:sz="0" w:space="0" w:color="auto"/>
-        </w:tblBorders>
-        <w:tblLook w:val="04A0" w:firstRow="1" w:lastRow="0" w:firstColumn="1" w:lastColumn="0" w:noHBand="0" w:noVBand="1"/>
-      </w:tblPr>
-      <w:tblGrid>
-        <w:gridCol w:w="1008"/>
-        <w:gridCol w:w="7142"/>
-        <w:gridCol w:w="1111"/>
-      </w:tblGrid>
-      <w:tr>
-        <w:tc>
-          <w:tcPr>
-            <w:tcW w:w="544" w:type="pct"/>
-            <w:vAlign w:val="center"/>
-          </w:tcPr>
-          <w:p>
-            <w:pPr>
-              <w:ind w:firstLine="0"/>
-              <w:jc w:val="center"/>
-              <w:rPr>
-                <w:rFonts w:eastAsiaTheme="minorEastAsia"/>
-              </w:rPr>
-            </w:pPr>
-          </w:p>
-        </w:tc>
-        <w:tc>
-          <w:tcPr>
-            <w:tcW w:w="3855" w:type="pct"/>
-            <w:vAlign w:val="center"/>
-          </w:tcPr>
-          <w:p>
-            <w:pPr>
-              <w:ind w:firstLine="0"/>
-              <w:jc w:val="center"/>
-              <w:rPr>
-                <w:rFonts w:eastAsiaTheme="minorEastAsia"/>
-              </w:rPr>
-            </w:pPr>
-            <m:oMathPara>
-              <m:oMath>
-                <m:sSub>
-                  <m:sSubPr>
-                    <m:ctrlPr>
-                      <w:rPr>
-                        <w:rFonts w:ascii="Cambria Math" w:hAnsi="Cambria Math"/>
-                        <w:i/>
-                      </w:rPr>
-                    </m:ctrlPr>
-                  </m:sSubPr>
-                  <m:e>
-                    <m:r>
-                      <w:rPr>
-                        <w:rFonts w:ascii="Cambria Math" w:hAnsi="Cambria Math"/>
-                      </w:rPr>
-                      <m:t>I</m:t>
-                    </m:r>
-                  </m:e>
-                  <m:sub>
-                    <m:r>
-                      <w:rPr>
-                        <w:rFonts w:ascii="Cambria Math" w:hAnsi="Cambria Math"/>
-                      </w:rPr>
-                      <m:t>in</m:t>
-                    </m:r>
-                  </m:sub>
-                </m:sSub>
-                <m:r>
-                  <w:rPr>
-                    <w:rFonts w:ascii="Cambria Math" w:hAnsi="Cambria Math"/>
-                  </w:rPr>
-                  <m:t>=</m:t>
-                </m:r>
-                <m:sSub>
-                  <m:sSubPr>
-                    <m:ctrlPr>
-                      <w:rPr>
-                        <w:rFonts w:ascii="Cambria Math" w:hAnsi="Cambria Math"/>
-                        <w:i/>
-                      </w:rPr>
-                    </m:ctrlPr>
-                  </m:sSubPr>
-                  <m:e>
-                    <m:r>
-                      <w:rPr>
-                        <w:rFonts w:ascii="Cambria Math" w:hAnsi="Cambria Math"/>
-                      </w:rPr>
-                      <m:t>I</m:t>
-                    </m:r>
-                  </m:e>
-                  <m:sub>
-                    <m:r>
-                      <w:rPr>
-                        <w:rFonts w:ascii="Cambria Math" w:hAnsi="Cambria Math"/>
-                      </w:rPr>
-                      <m:t>1</m:t>
-                    </m:r>
-                  </m:sub>
-                </m:sSub>
-                <m:d>
-                  <m:dPr>
-                    <m:ctrlPr>
-                      <w:rPr>
-                        <w:rFonts w:ascii="Cambria Math" w:hAnsi="Cambria Math"/>
-                        <w:i/>
-                      </w:rPr>
-                    </m:ctrlPr>
-                  </m:dPr>
-                  <m:e>
-                    <m:r>
-                      <w:rPr>
-                        <w:rFonts w:ascii="Cambria Math" w:hAnsi="Cambria Math"/>
-                      </w:rPr>
-                      <m:t>0</m:t>
-                    </m:r>
-                  </m:e>
-                </m:d>
-                <m:r>
-                  <w:rPr>
-                    <w:rFonts w:ascii="Cambria Math" w:hAnsi="Cambria Math"/>
-                  </w:rPr>
-                  <m:t>+</m:t>
-                </m:r>
-                <m:sSub>
-                  <m:sSubPr>
-                    <m:ctrlPr>
-                      <w:rPr>
-                        <w:rFonts w:ascii="Cambria Math" w:hAnsi="Cambria Math"/>
-                        <w:i/>
-                      </w:rPr>
-                    </m:ctrlPr>
-                  </m:sSubPr>
-                  <m:e>
-                    <m:r>
-                      <w:rPr>
-                        <w:rFonts w:ascii="Cambria Math" w:hAnsi="Cambria Math"/>
-                      </w:rPr>
-                      <m:t>I</m:t>
-                    </m:r>
-                  </m:e>
-                  <m:sub>
-                    <m:r>
-                      <w:rPr>
-                        <w:rFonts w:ascii="Cambria Math" w:hAnsi="Cambria Math"/>
-                      </w:rPr>
-                      <m:t>2</m:t>
-                    </m:r>
-                  </m:sub>
-                </m:sSub>
-                <m:d>
-                  <m:dPr>
-                    <m:ctrlPr>
-                      <w:rPr>
-                        <w:rFonts w:ascii="Cambria Math" w:hAnsi="Cambria Math"/>
-                        <w:i/>
-                      </w:rPr>
-                    </m:ctrlPr>
-                  </m:dPr>
-                  <m:e>
-                    <m:r>
-                      <w:rPr>
-                        <w:rFonts w:ascii="Cambria Math" w:hAnsi="Cambria Math"/>
-                      </w:rPr>
-                      <m:t>0</m:t>
-                    </m:r>
-                  </m:e>
-                </m:d>
-                <m:r>
-                  <w:rPr>
-                    <w:rFonts w:ascii="Cambria Math" w:hAnsi="Cambria Math"/>
-                  </w:rPr>
-                  <m:t>=</m:t>
-                </m:r>
-                <m:sSub>
-                  <m:sSubPr>
-                    <m:ctrlPr>
-                      <w:rPr>
-                        <w:rFonts w:ascii="Cambria Math" w:hAnsi="Cambria Math"/>
-                        <w:i/>
-                      </w:rPr>
-                    </m:ctrlPr>
-                  </m:sSubPr>
-                  <m:e>
-                    <m:r>
-                      <w:rPr>
-                        <w:rFonts w:ascii="Cambria Math" w:hAnsi="Cambria Math"/>
-                      </w:rPr>
-                      <m:t>I</m:t>
-                    </m:r>
-                  </m:e>
-                  <m:sub>
-                    <m:r>
-                      <w:rPr>
-                        <w:rFonts w:ascii="Cambria Math" w:hAnsi="Cambria Math"/>
-                      </w:rPr>
-                      <m:t>1</m:t>
-                    </m:r>
-                  </m:sub>
-                </m:sSub>
-                <m:d>
-                  <m:dPr>
-                    <m:ctrlPr>
-                      <w:rPr>
-                        <w:rFonts w:ascii="Cambria Math" w:hAnsi="Cambria Math"/>
-                        <w:i/>
-                      </w:rPr>
-                    </m:ctrlPr>
-                  </m:dPr>
-                  <m:e>
-                    <m:r>
-                      <w:rPr>
-                        <w:rFonts w:ascii="Cambria Math" w:hAnsi="Cambria Math"/>
-                      </w:rPr>
-                      <m:t>L</m:t>
-                    </m:r>
-                  </m:e>
-                </m:d>
-                <m:r>
-                  <w:rPr>
-                    <w:rFonts w:ascii="Cambria Math" w:hAnsi="Cambria Math"/>
-                  </w:rPr>
-                  <m:t>+</m:t>
-                </m:r>
-                <m:sSub>
-                  <m:sSubPr>
-                    <m:ctrlPr>
-                      <w:rPr>
-                        <w:rFonts w:ascii="Cambria Math" w:hAnsi="Cambria Math"/>
-                        <w:i/>
-                      </w:rPr>
-                    </m:ctrlPr>
-                  </m:sSubPr>
-                  <m:e>
-                    <m:r>
-                      <w:rPr>
-                        <w:rFonts w:ascii="Cambria Math" w:hAnsi="Cambria Math"/>
-                      </w:rPr>
-                      <m:t>I</m:t>
-                    </m:r>
-                  </m:e>
-                  <m:sub>
-                    <m:r>
-                      <w:rPr>
-                        <w:rFonts w:ascii="Cambria Math" w:hAnsi="Cambria Math"/>
-                      </w:rPr>
-                      <m:t>2</m:t>
-                    </m:r>
-                  </m:sub>
-                </m:sSub>
-                <m:d>
-                  <m:dPr>
-                    <m:ctrlPr>
-                      <w:rPr>
-                        <w:rFonts w:ascii="Cambria Math" w:hAnsi="Cambria Math"/>
-                        <w:i/>
-                      </w:rPr>
-                    </m:ctrlPr>
-                  </m:dPr>
-                  <m:e>
-                    <m:r>
-                      <w:rPr>
-                        <w:rFonts w:ascii="Cambria Math" w:hAnsi="Cambria Math"/>
-                      </w:rPr>
-                      <m:t>L</m:t>
-                    </m:r>
-                  </m:e>
-                </m:d>
-                <m:r>
-                  <w:rPr>
-                    <w:rFonts w:ascii="Cambria Math" w:hAnsi="Cambria Math"/>
-                  </w:rPr>
-                  <m:t>=</m:t>
-                </m:r>
-                <m:sSub>
-                  <m:sSubPr>
-                    <m:ctrlPr>
-                      <w:rPr>
-                        <w:rFonts w:ascii="Cambria Math" w:hAnsi="Cambria Math"/>
-                        <w:i/>
-                      </w:rPr>
-                    </m:ctrlPr>
-                  </m:sSubPr>
-                  <m:e>
-                    <m:r>
-                      <w:rPr>
-                        <w:rFonts w:ascii="Cambria Math" w:hAnsi="Cambria Math"/>
-                      </w:rPr>
-                      <m:t>I</m:t>
-                    </m:r>
-                  </m:e>
-                  <m:sub>
-                    <m:r>
-                      <w:rPr>
-                        <w:rFonts w:ascii="Cambria Math" w:hAnsi="Cambria Math"/>
-                      </w:rPr>
-                      <m:t>1</m:t>
-                    </m:r>
-                  </m:sub>
-                </m:sSub>
-                <m:d>
-                  <m:dPr>
-                    <m:ctrlPr>
-                      <w:rPr>
-                        <w:rFonts w:ascii="Cambria Math" w:hAnsi="Cambria Math"/>
-                        <w:i/>
-                      </w:rPr>
-                    </m:ctrlPr>
-                  </m:dPr>
-                  <m:e>
-                    <m:r>
-                      <w:rPr>
-                        <w:rFonts w:ascii="Cambria Math" w:hAnsi="Cambria Math"/>
-                      </w:rPr>
-                      <m:t>x</m:t>
-                    </m:r>
-                  </m:e>
-                </m:d>
-                <m:r>
-                  <w:rPr>
-                    <w:rFonts w:ascii="Cambria Math" w:hAnsi="Cambria Math"/>
-                  </w:rPr>
-                  <m:t>+</m:t>
-                </m:r>
-                <m:sSub>
-                  <m:sSubPr>
-                    <m:ctrlPr>
-                      <w:rPr>
-                        <w:rFonts w:ascii="Cambria Math" w:hAnsi="Cambria Math"/>
-                        <w:i/>
-                      </w:rPr>
-                    </m:ctrlPr>
-                  </m:sSubPr>
-                  <m:e>
-                    <m:r>
-                      <w:rPr>
-                        <w:rFonts w:ascii="Cambria Math" w:hAnsi="Cambria Math"/>
-                      </w:rPr>
-                      <m:t>I</m:t>
-                    </m:r>
-                  </m:e>
-                  <m:sub>
-                    <m:r>
-                      <w:rPr>
-                        <w:rFonts w:ascii="Cambria Math" w:hAnsi="Cambria Math"/>
-                      </w:rPr>
-                      <m:t>2</m:t>
-                    </m:r>
-                  </m:sub>
-                </m:sSub>
-                <m:r>
-                  <w:rPr>
-                    <w:rFonts w:ascii="Cambria Math" w:hAnsi="Cambria Math"/>
-                  </w:rPr>
-                  <m:t>(x)</m:t>
-                </m:r>
-              </m:oMath>
-            </m:oMathPara>
-          </w:p>
-        </w:tc>
-        <w:tc>
-          <w:tcPr>
-            <w:tcW w:w="600" w:type="pct"/>
-            <w:vAlign w:val="center"/>
-          </w:tcPr>
-          <w:p>
-            <w:pPr>
-              <w:ind w:firstLine="0"/>
-              <w:jc w:val="right"/>
-              <w:rPr>
-                <w:rFonts w:eastAsiaTheme="minorEastAsia"/>
-              </w:rPr>
-            </w:pPr>
-            <w:r>
-              <w:t>(</w:t>
-            </w:r>
-            <w:fldSimple w:instr=" STYLEREF 1 \s ">
-              <w:r>
-                <w:rPr>
-                  <w:noProof/>
-                  <w:cs/>
-                </w:rPr>
-                <w:t>‎</w:t>
-              </w:r>
-              <w:r>
-                <w:rPr>
-                  <w:noProof/>
-                </w:rPr>
-                <w:t>E</w:t>
-              </w:r>
-            </w:fldSimple>
-            <w:r>
-              <w:t>.</w:t>
-            </w:r>
-            <w:fldSimple w:instr=" SEQ Equation \* ARABIC \s 1 ">
-              <w:r>
-                <w:rPr>
-                  <w:noProof/>
-                </w:rPr>
-                <w:t>6</w:t>
-              </w:r>
-            </w:fldSimple>
-            <w:r>
-              <w:t>)</w:t>
-            </w:r>
-          </w:p>
-        </w:tc>
-      </w:tr>
-    </w:tbl>
-    <w:p>
       <w:pPr>
         <w:rPr>
           <w:rFonts w:eastAsiaTheme="minorEastAsia"/>
@@ -10840,6 +11127,7 @@
         <w:t>In addition, Ohm’s law as relates the voltage and current at the output end of each ribbon:</w:t>
       </w:r>
     </w:p>
+    <w:bookmarkEnd w:id="4"/>
     <w:tbl>
       <w:tblPr>
         <w:tblStyle w:val="TableGrid"/>
@@ -11135,32 +11423,58 @@
             <w:r>
               <w:t>(</w:t>
             </w:r>
-            <w:fldSimple w:instr=" STYLEREF 1 \s ">
-              <w:r>
-                <w:rPr>
-                  <w:noProof/>
-                  <w:cs/>
-                </w:rPr>
-                <w:t>‎</w:t>
-              </w:r>
-              <w:r>
-                <w:rPr>
-                  <w:noProof/>
-                </w:rPr>
-                <w:t>E</w:t>
-              </w:r>
-            </w:fldSimple>
+            <w:r>
+              <w:fldChar w:fldCharType="begin"/>
+            </w:r>
+            <w:r>
+              <w:instrText xml:space="preserve"> STYLEREF 1 \s </w:instrText>
+            </w:r>
+            <w:r>
+              <w:fldChar w:fldCharType="separate"/>
+            </w:r>
+            <w:r>
+              <w:rPr>
+                <w:noProof/>
+                <w:cs/>
+              </w:rPr>
+              <w:t>‎</w:t>
+            </w:r>
+            <w:r>
+              <w:rPr>
+                <w:noProof/>
+              </w:rPr>
+              <w:t>E</w:t>
+            </w:r>
+            <w:r>
+              <w:rPr>
+                <w:noProof/>
+              </w:rPr>
+              <w:fldChar w:fldCharType="end"/>
+            </w:r>
             <w:r>
               <w:t>.</w:t>
             </w:r>
-            <w:fldSimple w:instr=" SEQ Equation \* ARABIC \s 1 ">
-              <w:r>
-                <w:rPr>
-                  <w:noProof/>
-                </w:rPr>
-                <w:t>7</w:t>
-              </w:r>
-            </w:fldSimple>
+            <w:r>
+              <w:fldChar w:fldCharType="begin"/>
+            </w:r>
+            <w:r>
+              <w:instrText xml:space="preserve"> SEQ Equation \* ARABIC \s 1 </w:instrText>
+            </w:r>
+            <w:r>
+              <w:fldChar w:fldCharType="separate"/>
+            </w:r>
+            <w:r>
+              <w:rPr>
+                <w:noProof/>
+              </w:rPr>
+              <w:t>7</w:t>
+            </w:r>
+            <w:r>
+              <w:rPr>
+                <w:noProof/>
+              </w:rPr>
+              <w:fldChar w:fldCharType="end"/>
+            </w:r>
             <w:r>
               <w:t>)</w:t>
             </w:r>
@@ -11387,32 +11701,58 @@
             <w:r>
               <w:t>(</w:t>
             </w:r>
-            <w:fldSimple w:instr=" STYLEREF 1 \s ">
-              <w:r>
-                <w:rPr>
-                  <w:noProof/>
-                  <w:cs/>
-                </w:rPr>
-                <w:t>‎</w:t>
-              </w:r>
-              <w:r>
-                <w:rPr>
-                  <w:noProof/>
-                </w:rPr>
-                <w:t>E</w:t>
-              </w:r>
-            </w:fldSimple>
+            <w:r>
+              <w:fldChar w:fldCharType="begin"/>
+            </w:r>
+            <w:r>
+              <w:instrText xml:space="preserve"> STYLEREF 1 \s </w:instrText>
+            </w:r>
+            <w:r>
+              <w:fldChar w:fldCharType="separate"/>
+            </w:r>
+            <w:r>
+              <w:rPr>
+                <w:noProof/>
+                <w:cs/>
+              </w:rPr>
+              <w:t>‎</w:t>
+            </w:r>
+            <w:r>
+              <w:rPr>
+                <w:noProof/>
+              </w:rPr>
+              <w:t>E</w:t>
+            </w:r>
+            <w:r>
+              <w:rPr>
+                <w:noProof/>
+              </w:rPr>
+              <w:fldChar w:fldCharType="end"/>
+            </w:r>
             <w:r>
               <w:t>.</w:t>
             </w:r>
-            <w:fldSimple w:instr=" SEQ Equation \* ARABIC \s 1 ">
-              <w:r>
-                <w:rPr>
-                  <w:noProof/>
-                </w:rPr>
-                <w:t>8</w:t>
-              </w:r>
-            </w:fldSimple>
+            <w:r>
+              <w:fldChar w:fldCharType="begin"/>
+            </w:r>
+            <w:r>
+              <w:instrText xml:space="preserve"> SEQ Equation \* ARABIC \s 1 </w:instrText>
+            </w:r>
+            <w:r>
+              <w:fldChar w:fldCharType="separate"/>
+            </w:r>
+            <w:r>
+              <w:rPr>
+                <w:noProof/>
+              </w:rPr>
+              <w:t>8</w:t>
+            </w:r>
+            <w:r>
+              <w:rPr>
+                <w:noProof/>
+              </w:rPr>
+              <w:fldChar w:fldCharType="end"/>
+            </w:r>
             <w:r>
               <w:t>)</w:t>
             </w:r>
@@ -11835,19 +12175,7 @@
                   <w:rPr>
                     <w:rFonts w:ascii="Cambria Math" w:eastAsiaTheme="minorEastAsia" w:hAnsi="Cambria Math"/>
                   </w:rPr>
-                  <m:t>=A,</m:t>
-                </m:r>
-                <m:r>
-                  <w:rPr>
-                    <w:rFonts w:ascii="Cambria Math" w:eastAsiaTheme="minorEastAsia" w:hAnsi="Cambria Math"/>
-                  </w:rPr>
-                  <m:t xml:space="preserve"> </m:t>
-                </m:r>
-                <m:r>
-                  <w:rPr>
-                    <w:rFonts w:ascii="Cambria Math" w:eastAsiaTheme="minorEastAsia" w:hAnsi="Cambria Math"/>
-                  </w:rPr>
-                  <m:t xml:space="preserve"> </m:t>
+                  <m:t xml:space="preserve">=A,  </m:t>
                 </m:r>
                 <m:sSub>
                   <m:sSubPr>
@@ -11933,32 +12261,58 @@
             <w:r>
               <w:t>(</w:t>
             </w:r>
-            <w:fldSimple w:instr=" STYLEREF 1 \s ">
-              <w:r>
-                <w:rPr>
-                  <w:noProof/>
-                  <w:cs/>
-                </w:rPr>
-                <w:t>‎</w:t>
-              </w:r>
-              <w:r>
-                <w:rPr>
-                  <w:noProof/>
-                </w:rPr>
-                <w:t>E</w:t>
-              </w:r>
-            </w:fldSimple>
+            <w:r>
+              <w:fldChar w:fldCharType="begin"/>
+            </w:r>
+            <w:r>
+              <w:instrText xml:space="preserve"> STYLEREF 1 \s </w:instrText>
+            </w:r>
+            <w:r>
+              <w:fldChar w:fldCharType="separate"/>
+            </w:r>
+            <w:r>
+              <w:rPr>
+                <w:noProof/>
+                <w:cs/>
+              </w:rPr>
+              <w:t>‎</w:t>
+            </w:r>
+            <w:r>
+              <w:rPr>
+                <w:noProof/>
+              </w:rPr>
+              <w:t>E</w:t>
+            </w:r>
+            <w:r>
+              <w:rPr>
+                <w:noProof/>
+              </w:rPr>
+              <w:fldChar w:fldCharType="end"/>
+            </w:r>
             <w:r>
               <w:t>.</w:t>
             </w:r>
-            <w:fldSimple w:instr=" SEQ Equation \* ARABIC \s 1 ">
-              <w:r>
-                <w:rPr>
-                  <w:noProof/>
-                </w:rPr>
-                <w:t>9</w:t>
-              </w:r>
-            </w:fldSimple>
+            <w:r>
+              <w:fldChar w:fldCharType="begin"/>
+            </w:r>
+            <w:r>
+              <w:instrText xml:space="preserve"> SEQ Equation \* ARABIC \s 1 </w:instrText>
+            </w:r>
+            <w:r>
+              <w:fldChar w:fldCharType="separate"/>
+            </w:r>
+            <w:r>
+              <w:rPr>
+                <w:noProof/>
+              </w:rPr>
+              <w:t>9</w:t>
+            </w:r>
+            <w:r>
+              <w:rPr>
+                <w:noProof/>
+              </w:rPr>
+              <w:fldChar w:fldCharType="end"/>
+            </w:r>
             <w:r>
               <w:t>)</w:t>
             </w:r>
@@ -12389,13 +12743,7 @@
                       <w:rPr>
                         <w:rFonts w:ascii="Cambria Math" w:hAnsi="Cambria Math"/>
                       </w:rPr>
-                      <m:t>-</m:t>
-                    </m:r>
-                    <m:r>
-                      <w:rPr>
-                        <w:rFonts w:ascii="Cambria Math" w:hAnsi="Cambria Math"/>
-                      </w:rPr>
-                      <m:t>D</m:t>
+                      <m:t>-D</m:t>
                     </m:r>
                     <m:sSup>
                       <m:sSupPr>
@@ -12429,13 +12777,7 @@
                               <w:rPr>
                                 <w:rFonts w:ascii="Cambria Math" w:hAnsi="Cambria Math"/>
                               </w:rPr>
-                              <m:t>-</m:t>
-                            </m:r>
-                            <m:r>
-                              <w:rPr>
-                                <w:rFonts w:ascii="Cambria Math" w:hAnsi="Cambria Math"/>
-                              </w:rPr>
-                              <m:t>x</m:t>
+                              <m:t>-x</m:t>
                             </m:r>
                           </m:num>
                           <m:den>
@@ -12802,13 +13144,7 @@
                       <w:rPr>
                         <w:rFonts w:ascii="Cambria Math" w:hAnsi="Cambria Math"/>
                       </w:rPr>
-                      <m:t>-</m:t>
-                    </m:r>
-                    <m:r>
-                      <w:rPr>
-                        <w:rFonts w:ascii="Cambria Math" w:hAnsi="Cambria Math"/>
-                      </w:rPr>
-                      <m:t>D</m:t>
+                      <m:t>-D</m:t>
                     </m:r>
                     <m:sSup>
                       <m:sSupPr>
@@ -12842,13 +13178,7 @@
                               <w:rPr>
                                 <w:rFonts w:ascii="Cambria Math" w:hAnsi="Cambria Math"/>
                               </w:rPr>
-                              <m:t>-</m:t>
-                            </m:r>
-                            <m:r>
-                              <w:rPr>
-                                <w:rFonts w:ascii="Cambria Math" w:hAnsi="Cambria Math"/>
-                              </w:rPr>
-                              <m:t>x</m:t>
+                              <m:t>-x</m:t>
                             </m:r>
                           </m:num>
                           <m:den>
@@ -12925,40 +13255,66 @@
                 <w:rFonts w:eastAsiaTheme="minorEastAsia"/>
               </w:rPr>
             </w:pPr>
-            <w:bookmarkStart w:id="5" w:name="_Ref489461056"/>
+            <w:bookmarkStart w:id="6" w:name="_Ref489461056"/>
             <w:r>
               <w:t>(</w:t>
             </w:r>
-            <w:fldSimple w:instr=" STYLEREF 1 \s ">
-              <w:r>
-                <w:rPr>
-                  <w:noProof/>
-                  <w:cs/>
-                </w:rPr>
-                <w:t>‎</w:t>
-              </w:r>
-              <w:r>
-                <w:rPr>
-                  <w:noProof/>
-                </w:rPr>
-                <w:t>E</w:t>
-              </w:r>
-            </w:fldSimple>
+            <w:r>
+              <w:fldChar w:fldCharType="begin"/>
+            </w:r>
+            <w:r>
+              <w:instrText xml:space="preserve"> STYLEREF 1 \s </w:instrText>
+            </w:r>
+            <w:r>
+              <w:fldChar w:fldCharType="separate"/>
+            </w:r>
+            <w:r>
+              <w:rPr>
+                <w:noProof/>
+                <w:cs/>
+              </w:rPr>
+              <w:t>‎</w:t>
+            </w:r>
+            <w:r>
+              <w:rPr>
+                <w:noProof/>
+              </w:rPr>
+              <w:t>E</w:t>
+            </w:r>
+            <w:r>
+              <w:rPr>
+                <w:noProof/>
+              </w:rPr>
+              <w:fldChar w:fldCharType="end"/>
+            </w:r>
             <w:r>
               <w:t>.</w:t>
             </w:r>
-            <w:fldSimple w:instr=" SEQ Equation \* ARABIC \s 1 ">
-              <w:r>
-                <w:rPr>
-                  <w:noProof/>
-                </w:rPr>
-                <w:t>10</w:t>
-              </w:r>
-            </w:fldSimple>
+            <w:r>
+              <w:fldChar w:fldCharType="begin"/>
+            </w:r>
+            <w:r>
+              <w:instrText xml:space="preserve"> SEQ Equation \* ARABIC \s 1 </w:instrText>
+            </w:r>
+            <w:r>
+              <w:fldChar w:fldCharType="separate"/>
+            </w:r>
+            <w:r>
+              <w:rPr>
+                <w:noProof/>
+              </w:rPr>
+              <w:t>10</w:t>
+            </w:r>
+            <w:r>
+              <w:rPr>
+                <w:noProof/>
+              </w:rPr>
+              <w:fldChar w:fldCharType="end"/>
+            </w:r>
             <w:r>
               <w:t>)</w:t>
             </w:r>
-            <w:bookmarkEnd w:id="5"/>
+            <w:bookmarkEnd w:id="6"/>
           </w:p>
         </w:tc>
       </w:tr>
@@ -13463,32 +13819,58 @@
             <w:r>
               <w:t>(</w:t>
             </w:r>
-            <w:fldSimple w:instr=" STYLEREF 1 \s ">
-              <w:r>
-                <w:rPr>
-                  <w:noProof/>
-                  <w:cs/>
-                </w:rPr>
-                <w:t>‎</w:t>
-              </w:r>
-              <w:r>
-                <w:rPr>
-                  <w:noProof/>
-                </w:rPr>
-                <w:t>E</w:t>
-              </w:r>
-            </w:fldSimple>
+            <w:r>
+              <w:fldChar w:fldCharType="begin"/>
+            </w:r>
+            <w:r>
+              <w:instrText xml:space="preserve"> STYLEREF 1 \s </w:instrText>
+            </w:r>
+            <w:r>
+              <w:fldChar w:fldCharType="separate"/>
+            </w:r>
+            <w:r>
+              <w:rPr>
+                <w:noProof/>
+                <w:cs/>
+              </w:rPr>
+              <w:t>‎</w:t>
+            </w:r>
+            <w:r>
+              <w:rPr>
+                <w:noProof/>
+              </w:rPr>
+              <w:t>E</w:t>
+            </w:r>
+            <w:r>
+              <w:rPr>
+                <w:noProof/>
+              </w:rPr>
+              <w:fldChar w:fldCharType="end"/>
+            </w:r>
             <w:r>
               <w:t>.</w:t>
             </w:r>
-            <w:fldSimple w:instr=" SEQ Equation \* ARABIC \s 1 ">
-              <w:r>
-                <w:rPr>
-                  <w:noProof/>
-                </w:rPr>
-                <w:t>11</w:t>
-              </w:r>
-            </w:fldSimple>
+            <w:r>
+              <w:fldChar w:fldCharType="begin"/>
+            </w:r>
+            <w:r>
+              <w:instrText xml:space="preserve"> SEQ Equation \* ARABIC \s 1 </w:instrText>
+            </w:r>
+            <w:r>
+              <w:fldChar w:fldCharType="separate"/>
+            </w:r>
+            <w:r>
+              <w:rPr>
+                <w:noProof/>
+              </w:rPr>
+              <w:t>11</w:t>
+            </w:r>
+            <w:r>
+              <w:rPr>
+                <w:noProof/>
+              </w:rPr>
+              <w:fldChar w:fldCharType="end"/>
+            </w:r>
             <w:r>
               <w:t>)</w:t>
             </w:r>
@@ -14188,993 +14570,6 @@
                       <w:rPr>
                         <w:rFonts w:ascii="Cambria Math" w:hAnsi="Cambria Math"/>
                       </w:rPr>
-                      <m:t>-</m:t>
-                    </m:r>
-                    <m:r>
-                      <w:rPr>
-                        <w:rFonts w:ascii="Cambria Math" w:hAnsi="Cambria Math"/>
-                      </w:rPr>
-                      <m:t>D</m:t>
-                    </m:r>
-                    <m:sSup>
-                      <m:sSupPr>
-                        <m:ctrlPr>
-                          <w:rPr>
-                            <w:rFonts w:ascii="Cambria Math" w:hAnsi="Cambria Math"/>
-                            <w:i/>
-                          </w:rPr>
-                        </m:ctrlPr>
-                      </m:sSupPr>
-                      <m:e>
-                        <m:r>
-                          <w:rPr>
-                            <w:rFonts w:ascii="Cambria Math" w:hAnsi="Cambria Math"/>
-                          </w:rPr>
-                          <m:t>e</m:t>
-                        </m:r>
-                      </m:e>
-                      <m:sup>
-                        <m:f>
-                          <m:fPr>
-                            <m:ctrlPr>
-                              <w:rPr>
-                                <w:rFonts w:ascii="Cambria Math" w:hAnsi="Cambria Math"/>
-                                <w:i/>
-                              </w:rPr>
-                            </m:ctrlPr>
-                          </m:fPr>
-                          <m:num>
-                            <m:r>
-                              <w:rPr>
-                                <w:rFonts w:ascii="Cambria Math" w:hAnsi="Cambria Math"/>
-                              </w:rPr>
-                              <m:t>-</m:t>
-                            </m:r>
-                            <m:r>
-                              <w:rPr>
-                                <w:rFonts w:ascii="Cambria Math" w:hAnsi="Cambria Math"/>
-                              </w:rPr>
-                              <m:t>x</m:t>
-                            </m:r>
-                          </m:num>
-                          <m:den>
-                            <m:sSub>
-                              <m:sSubPr>
-                                <m:ctrlPr>
-                                  <w:rPr>
-                                    <w:rFonts w:ascii="Cambria Math" w:hAnsi="Cambria Math"/>
-                                    <w:i/>
-                                  </w:rPr>
-                                </m:ctrlPr>
-                              </m:sSubPr>
-                              <m:e>
-                                <m:r>
-                                  <w:rPr>
-                                    <w:rFonts w:ascii="Cambria Math" w:hAnsi="Cambria Math"/>
-                                  </w:rPr>
-                                  <m:t>L</m:t>
-                                </m:r>
-                              </m:e>
-                              <m:sub>
-                                <m:r>
-                                  <w:rPr>
-                                    <w:rFonts w:ascii="Cambria Math" w:hAnsi="Cambria Math"/>
-                                  </w:rPr>
-                                  <m:t>C</m:t>
-                                </m:r>
-                              </m:sub>
-                            </m:sSub>
-                          </m:den>
-                        </m:f>
-                      </m:sup>
-                    </m:sSup>
-                  </m:e>
-                </m:d>
-                <m:r>
-                  <w:rPr>
-                    <w:rFonts w:ascii="Cambria Math" w:hAnsi="Cambria Math"/>
-                  </w:rPr>
-                  <m:t xml:space="preserve">, </m:t>
-                </m:r>
-              </m:oMath>
-            </m:oMathPara>
-          </w:p>
-          <w:p>
-            <w:pPr>
-              <w:rPr>
-                <w:rFonts w:eastAsiaTheme="minorEastAsia"/>
-              </w:rPr>
-            </w:pPr>
-            <m:oMathPara>
-              <m:oMath>
-                <m:sSub>
-                  <m:sSubPr>
-                    <m:ctrlPr>
-                      <w:rPr>
-                        <w:rFonts w:ascii="Cambria Math" w:hAnsi="Cambria Math"/>
-                        <w:i/>
-                      </w:rPr>
-                    </m:ctrlPr>
-                  </m:sSubPr>
-                  <m:e>
-                    <m:r>
-                      <w:rPr>
-                        <w:rFonts w:ascii="Cambria Math" w:hAnsi="Cambria Math"/>
-                      </w:rPr>
-                      <m:t>I</m:t>
-                    </m:r>
-                  </m:e>
-                  <m:sub>
-                    <m:r>
-                      <w:rPr>
-                        <w:rFonts w:ascii="Cambria Math" w:hAnsi="Cambria Math"/>
-                      </w:rPr>
-                      <m:t>2</m:t>
-                    </m:r>
-                  </m:sub>
-                </m:sSub>
-                <m:d>
-                  <m:dPr>
-                    <m:ctrlPr>
-                      <w:rPr>
-                        <w:rFonts w:ascii="Cambria Math" w:hAnsi="Cambria Math"/>
-                        <w:i/>
-                      </w:rPr>
-                    </m:ctrlPr>
-                  </m:dPr>
-                  <m:e>
-                    <m:r>
-                      <w:rPr>
-                        <w:rFonts w:ascii="Cambria Math" w:hAnsi="Cambria Math"/>
-                      </w:rPr>
-                      <m:t>x</m:t>
-                    </m:r>
-                  </m:e>
-                </m:d>
-                <m:r>
-                  <w:rPr>
-                    <w:rFonts w:ascii="Cambria Math" w:hAnsi="Cambria Math"/>
-                  </w:rPr>
-                  <m:t>=</m:t>
-                </m:r>
-                <m:sSub>
-                  <m:sSubPr>
-                    <m:ctrlPr>
-                      <w:rPr>
-                        <w:rFonts w:ascii="Cambria Math" w:hAnsi="Cambria Math"/>
-                        <w:i/>
-                      </w:rPr>
-                    </m:ctrlPr>
-                  </m:sSubPr>
-                  <m:e>
-                    <m:r>
-                      <w:rPr>
-                        <w:rFonts w:ascii="Cambria Math" w:hAnsi="Cambria Math"/>
-                      </w:rPr>
-                      <m:t>I</m:t>
-                    </m:r>
-                  </m:e>
-                  <m:sub>
-                    <m:r>
-                      <w:rPr>
-                        <w:rFonts w:ascii="Cambria Math" w:hAnsi="Cambria Math"/>
-                      </w:rPr>
-                      <m:t>in</m:t>
-                    </m:r>
-                  </m:sub>
-                </m:sSub>
-                <m:f>
-                  <m:fPr>
-                    <m:ctrlPr>
-                      <w:rPr>
-                        <w:rFonts w:ascii="Cambria Math" w:hAnsi="Cambria Math"/>
-                        <w:i/>
-                      </w:rPr>
-                    </m:ctrlPr>
-                  </m:fPr>
-                  <m:num>
-                    <m:sSub>
-                      <m:sSubPr>
-                        <m:ctrlPr>
-                          <w:rPr>
-                            <w:rFonts w:ascii="Cambria Math" w:hAnsi="Cambria Math"/>
-                            <w:i/>
-                          </w:rPr>
-                        </m:ctrlPr>
-                      </m:sSubPr>
-                      <m:e>
-                        <m:r>
-                          <w:rPr>
-                            <w:rFonts w:ascii="Cambria Math" w:hAnsi="Cambria Math"/>
-                          </w:rPr>
-                          <m:t>R</m:t>
-                        </m:r>
-                      </m:e>
-                      <m:sub>
-                        <m:r>
-                          <w:rPr>
-                            <w:rFonts w:ascii="Cambria Math" w:hAnsi="Cambria Math"/>
-                          </w:rPr>
-                          <m:t>2</m:t>
-                        </m:r>
-                      </m:sub>
-                    </m:sSub>
-                  </m:num>
-                  <m:den>
-                    <m:sSub>
-                      <m:sSubPr>
-                        <m:ctrlPr>
-                          <w:rPr>
-                            <w:rFonts w:ascii="Cambria Math" w:hAnsi="Cambria Math"/>
-                            <w:i/>
-                          </w:rPr>
-                        </m:ctrlPr>
-                      </m:sSubPr>
-                      <m:e>
-                        <m:r>
-                          <w:rPr>
-                            <w:rFonts w:ascii="Cambria Math" w:hAnsi="Cambria Math"/>
-                          </w:rPr>
-                          <m:t>R</m:t>
-                        </m:r>
-                      </m:e>
-                      <m:sub>
-                        <m:r>
-                          <w:rPr>
-                            <w:rFonts w:ascii="Cambria Math" w:hAnsi="Cambria Math"/>
-                          </w:rPr>
-                          <m:t>2</m:t>
-                        </m:r>
-                      </m:sub>
-                    </m:sSub>
-                    <m:r>
-                      <w:rPr>
-                        <w:rFonts w:ascii="Cambria Math" w:hAnsi="Cambria Math"/>
-                      </w:rPr>
-                      <m:t>+</m:t>
-                    </m:r>
-                    <m:sSub>
-                      <m:sSubPr>
-                        <m:ctrlPr>
-                          <w:rPr>
-                            <w:rFonts w:ascii="Cambria Math" w:hAnsi="Cambria Math"/>
-                            <w:i/>
-                          </w:rPr>
-                        </m:ctrlPr>
-                      </m:sSubPr>
-                      <m:e>
-                        <m:r>
-                          <w:rPr>
-                            <w:rFonts w:ascii="Cambria Math" w:hAnsi="Cambria Math"/>
-                          </w:rPr>
-                          <m:t>R</m:t>
-                        </m:r>
-                      </m:e>
-                      <m:sub>
-                        <m:r>
-                          <w:rPr>
-                            <w:rFonts w:ascii="Cambria Math" w:hAnsi="Cambria Math"/>
-                          </w:rPr>
-                          <m:t>1</m:t>
-                        </m:r>
-                      </m:sub>
-                    </m:sSub>
-                  </m:den>
-                </m:f>
-                <m:r>
-                  <w:rPr>
-                    <w:rFonts w:ascii="Cambria Math" w:hAnsi="Cambria Math"/>
-                  </w:rPr>
-                  <m:t>+</m:t>
-                </m:r>
-                <m:f>
-                  <m:fPr>
-                    <m:ctrlPr>
-                      <w:rPr>
-                        <w:rFonts w:ascii="Cambria Math" w:hAnsi="Cambria Math"/>
-                        <w:i/>
-                      </w:rPr>
-                    </m:ctrlPr>
-                  </m:fPr>
-                  <m:num>
-                    <m:r>
-                      <w:rPr>
-                        <w:rFonts w:ascii="Cambria Math" w:hAnsi="Cambria Math"/>
-                      </w:rPr>
-                      <m:t>1</m:t>
-                    </m:r>
-                  </m:num>
-                  <m:den>
-                    <m:sSub>
-                      <m:sSubPr>
-                        <m:ctrlPr>
-                          <w:rPr>
-                            <w:rFonts w:ascii="Cambria Math" w:hAnsi="Cambria Math"/>
-                            <w:i/>
-                          </w:rPr>
-                        </m:ctrlPr>
-                      </m:sSubPr>
-                      <m:e>
-                        <m:r>
-                          <w:rPr>
-                            <w:rFonts w:ascii="Cambria Math" w:hAnsi="Cambria Math"/>
-                          </w:rPr>
-                          <m:t>R</m:t>
-                        </m:r>
-                      </m:e>
-                      <m:sub>
-                        <m:r>
-                          <w:rPr>
-                            <w:rFonts w:ascii="Cambria Math" w:hAnsi="Cambria Math"/>
-                          </w:rPr>
-                          <m:t>1</m:t>
-                        </m:r>
-                      </m:sub>
-                    </m:sSub>
-                    <m:sSub>
-                      <m:sSubPr>
-                        <m:ctrlPr>
-                          <w:rPr>
-                            <w:rFonts w:ascii="Cambria Math" w:hAnsi="Cambria Math"/>
-                            <w:i/>
-                          </w:rPr>
-                        </m:ctrlPr>
-                      </m:sSubPr>
-                      <m:e>
-                        <m:r>
-                          <w:rPr>
-                            <w:rFonts w:ascii="Cambria Math" w:hAnsi="Cambria Math"/>
-                          </w:rPr>
-                          <m:t>L</m:t>
-                        </m:r>
-                      </m:e>
-                      <m:sub>
-                        <m:r>
-                          <w:rPr>
-                            <w:rFonts w:ascii="Cambria Math" w:hAnsi="Cambria Math"/>
-                          </w:rPr>
-                          <m:t>C</m:t>
-                        </m:r>
-                      </m:sub>
-                    </m:sSub>
-                  </m:den>
-                </m:f>
-                <m:d>
-                  <m:dPr>
-                    <m:ctrlPr>
-                      <w:rPr>
-                        <w:rFonts w:ascii="Cambria Math" w:hAnsi="Cambria Math"/>
-                        <w:i/>
-                      </w:rPr>
-                    </m:ctrlPr>
-                  </m:dPr>
-                  <m:e>
-                    <m:r>
-                      <w:rPr>
-                        <w:rFonts w:ascii="Cambria Math" w:hAnsi="Cambria Math"/>
-                      </w:rPr>
-                      <m:t>C</m:t>
-                    </m:r>
-                    <m:sSup>
-                      <m:sSupPr>
-                        <m:ctrlPr>
-                          <w:rPr>
-                            <w:rFonts w:ascii="Cambria Math" w:hAnsi="Cambria Math"/>
-                            <w:i/>
-                          </w:rPr>
-                        </m:ctrlPr>
-                      </m:sSupPr>
-                      <m:e>
-                        <m:r>
-                          <w:rPr>
-                            <w:rFonts w:ascii="Cambria Math" w:hAnsi="Cambria Math"/>
-                          </w:rPr>
-                          <m:t>e</m:t>
-                        </m:r>
-                      </m:e>
-                      <m:sup>
-                        <m:f>
-                          <m:fPr>
-                            <m:ctrlPr>
-                              <w:rPr>
-                                <w:rFonts w:ascii="Cambria Math" w:hAnsi="Cambria Math"/>
-                                <w:i/>
-                              </w:rPr>
-                            </m:ctrlPr>
-                          </m:fPr>
-                          <m:num>
-                            <m:r>
-                              <w:rPr>
-                                <w:rFonts w:ascii="Cambria Math" w:hAnsi="Cambria Math"/>
-                              </w:rPr>
-                              <m:t>x</m:t>
-                            </m:r>
-                          </m:num>
-                          <m:den>
-                            <m:sSub>
-                              <m:sSubPr>
-                                <m:ctrlPr>
-                                  <w:rPr>
-                                    <w:rFonts w:ascii="Cambria Math" w:hAnsi="Cambria Math"/>
-                                    <w:i/>
-                                  </w:rPr>
-                                </m:ctrlPr>
-                              </m:sSubPr>
-                              <m:e>
-                                <m:r>
-                                  <w:rPr>
-                                    <w:rFonts w:ascii="Cambria Math" w:hAnsi="Cambria Math"/>
-                                  </w:rPr>
-                                  <m:t>L</m:t>
-                                </m:r>
-                              </m:e>
-                              <m:sub>
-                                <m:r>
-                                  <w:rPr>
-                                    <w:rFonts w:ascii="Cambria Math" w:hAnsi="Cambria Math"/>
-                                  </w:rPr>
-                                  <m:t>C</m:t>
-                                </m:r>
-                              </m:sub>
-                            </m:sSub>
-                          </m:den>
-                        </m:f>
-                      </m:sup>
-                    </m:sSup>
-                    <m:r>
-                      <w:rPr>
-                        <w:rFonts w:ascii="Cambria Math" w:hAnsi="Cambria Math"/>
-                      </w:rPr>
-                      <m:t>-</m:t>
-                    </m:r>
-                    <m:r>
-                      <w:rPr>
-                        <w:rFonts w:ascii="Cambria Math" w:hAnsi="Cambria Math"/>
-                      </w:rPr>
-                      <m:t>D</m:t>
-                    </m:r>
-                    <m:sSup>
-                      <m:sSupPr>
-                        <m:ctrlPr>
-                          <w:rPr>
-                            <w:rFonts w:ascii="Cambria Math" w:hAnsi="Cambria Math"/>
-                            <w:i/>
-                          </w:rPr>
-                        </m:ctrlPr>
-                      </m:sSupPr>
-                      <m:e>
-                        <m:r>
-                          <w:rPr>
-                            <w:rFonts w:ascii="Cambria Math" w:hAnsi="Cambria Math"/>
-                          </w:rPr>
-                          <m:t>e</m:t>
-                        </m:r>
-                      </m:e>
-                      <m:sup>
-                        <m:f>
-                          <m:fPr>
-                            <m:ctrlPr>
-                              <w:rPr>
-                                <w:rFonts w:ascii="Cambria Math" w:hAnsi="Cambria Math"/>
-                                <w:i/>
-                              </w:rPr>
-                            </m:ctrlPr>
-                          </m:fPr>
-                          <m:num>
-                            <m:r>
-                              <w:rPr>
-                                <w:rFonts w:ascii="Cambria Math" w:hAnsi="Cambria Math"/>
-                              </w:rPr>
-                              <m:t>-</m:t>
-                            </m:r>
-                            <m:r>
-                              <w:rPr>
-                                <w:rFonts w:ascii="Cambria Math" w:hAnsi="Cambria Math"/>
-                              </w:rPr>
-                              <m:t>x</m:t>
-                            </m:r>
-                          </m:num>
-                          <m:den>
-                            <m:sSub>
-                              <m:sSubPr>
-                                <m:ctrlPr>
-                                  <w:rPr>
-                                    <w:rFonts w:ascii="Cambria Math" w:hAnsi="Cambria Math"/>
-                                    <w:i/>
-                                  </w:rPr>
-                                </m:ctrlPr>
-                              </m:sSubPr>
-                              <m:e>
-                                <m:r>
-                                  <w:rPr>
-                                    <w:rFonts w:ascii="Cambria Math" w:hAnsi="Cambria Math"/>
-                                  </w:rPr>
-                                  <m:t>L</m:t>
-                                </m:r>
-                              </m:e>
-                              <m:sub>
-                                <m:r>
-                                  <w:rPr>
-                                    <w:rFonts w:ascii="Cambria Math" w:hAnsi="Cambria Math"/>
-                                  </w:rPr>
-                                  <m:t>C</m:t>
-                                </m:r>
-                              </m:sub>
-                            </m:sSub>
-                          </m:den>
-                        </m:f>
-                      </m:sup>
-                    </m:sSup>
-                  </m:e>
-                </m:d>
-              </m:oMath>
-            </m:oMathPara>
-          </w:p>
-        </w:tc>
-        <w:tc>
-          <w:tcPr>
-            <w:tcW w:w="600" w:type="pct"/>
-            <w:vAlign w:val="center"/>
-          </w:tcPr>
-          <w:p>
-            <w:pPr>
-              <w:ind w:firstLine="0"/>
-              <w:jc w:val="right"/>
-              <w:rPr>
-                <w:rFonts w:eastAsiaTheme="minorEastAsia"/>
-              </w:rPr>
-            </w:pPr>
-            <w:bookmarkStart w:id="6" w:name="_Ref489461272"/>
-            <w:r>
-              <w:t>(</w:t>
-            </w:r>
-            <w:r>
-              <w:fldChar w:fldCharType="begin"/>
-            </w:r>
-            <w:r>
-              <w:instrText xml:space="preserve"> STYLEREF 1 \s </w:instrText>
-            </w:r>
-            <w:r>
-              <w:fldChar w:fldCharType="separate"/>
-            </w:r>
-            <w:r>
-              <w:rPr>
-                <w:noProof/>
-                <w:cs/>
-              </w:rPr>
-              <w:t>‎</w:t>
-            </w:r>
-            <w:r>
-              <w:rPr>
-                <w:noProof/>
-              </w:rPr>
-              <w:t>E</w:t>
-            </w:r>
-            <w:r>
-              <w:rPr>
-                <w:noProof/>
-              </w:rPr>
-              <w:fldChar w:fldCharType="end"/>
-            </w:r>
-            <w:r>
-              <w:t>.</w:t>
-            </w:r>
-            <w:r>
-              <w:fldChar w:fldCharType="begin"/>
-            </w:r>
-            <w:r>
-              <w:instrText xml:space="preserve"> SEQ Equation \* ARABIC \s 1 </w:instrText>
-            </w:r>
-            <w:r>
-              <w:fldChar w:fldCharType="separate"/>
-            </w:r>
-            <w:r>
-              <w:rPr>
-                <w:noProof/>
-              </w:rPr>
-              <w:t>12</w:t>
-            </w:r>
-            <w:r>
-              <w:rPr>
-                <w:noProof/>
-              </w:rPr>
-              <w:fldChar w:fldCharType="end"/>
-            </w:r>
-            <w:r>
-              <w:t>)</w:t>
-            </w:r>
-            <w:bookmarkEnd w:id="6"/>
-          </w:p>
-        </w:tc>
-      </w:tr>
-    </w:tbl>
-    <w:p>
-      <w:r>
-        <w:t xml:space="preserve">Equation </w:t>
-      </w:r>
-      <w:r>
-        <w:fldChar w:fldCharType="begin"/>
-      </w:r>
-      <w:r>
-        <w:instrText xml:space="preserve"> REF _Ref489461272 \h </w:instrText>
-      </w:r>
-      <w:r>
-        <w:fldChar w:fldCharType="separate"/>
-      </w:r>
-      <w:r>
-        <w:t>(</w:t>
-      </w:r>
-      <w:r>
-        <w:rPr>
-          <w:noProof/>
-          <w:cs/>
-        </w:rPr>
-        <w:t>‎</w:t>
-      </w:r>
-      <w:r>
-        <w:rPr>
-          <w:noProof/>
-        </w:rPr>
-        <w:t>E</w:t>
-      </w:r>
-      <w:r>
-        <w:t>.</w:t>
-      </w:r>
-      <w:r>
-        <w:rPr>
-          <w:noProof/>
-        </w:rPr>
-        <w:t>12</w:t>
-      </w:r>
-      <w:r>
-        <w:t>)</w:t>
-      </w:r>
-      <w:r>
-        <w:fldChar w:fldCharType="end"/>
-      </w:r>
-      <w:r>
-        <w:t xml:space="preserve">  is reveals the </w:t>
-      </w:r>
-      <w:r>
-        <w:t xml:space="preserve">behavior of the current coupler: The current is initially distributed according to the ratio of the two ribbons resistance per unit length, then the current starts to change due to the coupling tunneling resistance. </w:t>
-      </w:r>
-      <w:r>
-        <w:t xml:space="preserve"> </w:t>
-      </w:r>
-    </w:p>
-    <w:p>
-      <w:r>
-        <w:t>The voltage across each ribbon is this given as:</w:t>
-      </w:r>
-    </w:p>
-    <w:tbl>
-      <w:tblPr>
-        <w:tblStyle w:val="TableGrid"/>
-        <w:tblW w:w="4947" w:type="pct"/>
-        <w:tblBorders>
-          <w:top w:val="none" w:sz="0" w:space="0" w:color="auto"/>
-          <w:left w:val="none" w:sz="0" w:space="0" w:color="auto"/>
-          <w:bottom w:val="none" w:sz="0" w:space="0" w:color="auto"/>
-          <w:right w:val="none" w:sz="0" w:space="0" w:color="auto"/>
-          <w:insideH w:val="none" w:sz="0" w:space="0" w:color="auto"/>
-          <w:insideV w:val="none" w:sz="0" w:space="0" w:color="auto"/>
-        </w:tblBorders>
-        <w:tblLook w:val="04A0" w:firstRow="1" w:lastRow="0" w:firstColumn="1" w:lastColumn="0" w:noHBand="0" w:noVBand="1"/>
-      </w:tblPr>
-      <w:tblGrid>
-        <w:gridCol w:w="1008"/>
-        <w:gridCol w:w="7142"/>
-        <w:gridCol w:w="1111"/>
-      </w:tblGrid>
-      <w:tr>
-        <w:tc>
-          <w:tcPr>
-            <w:tcW w:w="544" w:type="pct"/>
-            <w:vAlign w:val="center"/>
-          </w:tcPr>
-          <w:p>
-            <w:pPr>
-              <w:ind w:firstLine="0"/>
-              <w:jc w:val="center"/>
-              <w:rPr>
-                <w:rFonts w:eastAsiaTheme="minorEastAsia"/>
-              </w:rPr>
-            </w:pPr>
-            <w:bookmarkStart w:id="7" w:name="_GoBack"/>
-            <w:bookmarkEnd w:id="7"/>
-          </w:p>
-        </w:tc>
-        <w:tc>
-          <w:tcPr>
-            <w:tcW w:w="3856" w:type="pct"/>
-            <w:vAlign w:val="center"/>
-          </w:tcPr>
-          <w:p>
-            <w:pPr>
-              <w:rPr>
-                <w:rFonts w:eastAsiaTheme="minorEastAsia"/>
-              </w:rPr>
-            </w:pPr>
-            <m:oMathPara>
-              <m:oMath>
-                <m:r>
-                  <w:rPr>
-                    <w:rFonts w:ascii="Cambria Math" w:hAnsi="Cambria Math"/>
-                  </w:rPr>
-                  <m:t>V</m:t>
-                </m:r>
-                <m:d>
-                  <m:dPr>
-                    <m:ctrlPr>
-                      <w:rPr>
-                        <w:rFonts w:ascii="Cambria Math" w:hAnsi="Cambria Math"/>
-                        <w:i/>
-                      </w:rPr>
-                    </m:ctrlPr>
-                  </m:dPr>
-                  <m:e>
-                    <m:r>
-                      <w:rPr>
-                        <w:rFonts w:ascii="Cambria Math" w:hAnsi="Cambria Math"/>
-                      </w:rPr>
-                      <m:t>x</m:t>
-                    </m:r>
-                  </m:e>
-                </m:d>
-                <m:r>
-                  <w:rPr>
-                    <w:rFonts w:ascii="Cambria Math" w:hAnsi="Cambria Math"/>
-                  </w:rPr>
-                  <m:t>=</m:t>
-                </m:r>
-                <m:r>
-                  <w:rPr>
-                    <w:rFonts w:ascii="Cambria Math" w:hAnsi="Cambria Math"/>
-                  </w:rPr>
-                  <m:t>A-</m:t>
-                </m:r>
-                <m:sSub>
-                  <m:sSubPr>
-                    <m:ctrlPr>
-                      <w:rPr>
-                        <w:rFonts w:ascii="Cambria Math" w:hAnsi="Cambria Math"/>
-                        <w:i/>
-                      </w:rPr>
-                    </m:ctrlPr>
-                  </m:sSubPr>
-                  <m:e>
-                    <m:r>
-                      <w:rPr>
-                        <w:rFonts w:ascii="Cambria Math" w:hAnsi="Cambria Math"/>
-                      </w:rPr>
-                      <m:t>I</m:t>
-                    </m:r>
-                  </m:e>
-                  <m:sub>
-                    <m:r>
-                      <w:rPr>
-                        <w:rFonts w:ascii="Cambria Math" w:hAnsi="Cambria Math"/>
-                      </w:rPr>
-                      <m:t>in</m:t>
-                    </m:r>
-                  </m:sub>
-                </m:sSub>
-                <m:f>
-                  <m:fPr>
-                    <m:ctrlPr>
-                      <w:rPr>
-                        <w:rFonts w:ascii="Cambria Math" w:hAnsi="Cambria Math"/>
-                        <w:i/>
-                      </w:rPr>
-                    </m:ctrlPr>
-                  </m:fPr>
-                  <m:num>
-                    <m:sSub>
-                      <m:sSubPr>
-                        <m:ctrlPr>
-                          <w:rPr>
-                            <w:rFonts w:ascii="Cambria Math" w:hAnsi="Cambria Math"/>
-                            <w:i/>
-                          </w:rPr>
-                        </m:ctrlPr>
-                      </m:sSubPr>
-                      <m:e>
-                        <m:sSub>
-                          <m:sSubPr>
-                            <m:ctrlPr>
-                              <w:rPr>
-                                <w:rFonts w:ascii="Cambria Math" w:hAnsi="Cambria Math"/>
-                                <w:i/>
-                              </w:rPr>
-                            </m:ctrlPr>
-                          </m:sSubPr>
-                          <m:e>
-                            <m:r>
-                              <w:rPr>
-                                <w:rFonts w:ascii="Cambria Math" w:hAnsi="Cambria Math"/>
-                              </w:rPr>
-                              <m:t>R</m:t>
-                            </m:r>
-                          </m:e>
-                          <m:sub>
-                            <m:r>
-                              <w:rPr>
-                                <w:rFonts w:ascii="Cambria Math" w:hAnsi="Cambria Math"/>
-                              </w:rPr>
-                              <m:t>1</m:t>
-                            </m:r>
-                          </m:sub>
-                        </m:sSub>
-                        <m:r>
-                          <w:rPr>
-                            <w:rFonts w:ascii="Cambria Math" w:hAnsi="Cambria Math"/>
-                          </w:rPr>
-                          <m:t>R</m:t>
-                        </m:r>
-                      </m:e>
-                      <m:sub>
-                        <m:r>
-                          <w:rPr>
-                            <w:rFonts w:ascii="Cambria Math" w:hAnsi="Cambria Math"/>
-                          </w:rPr>
-                          <m:t>2</m:t>
-                        </m:r>
-                      </m:sub>
-                    </m:sSub>
-                  </m:num>
-                  <m:den>
-                    <m:sSub>
-                      <m:sSubPr>
-                        <m:ctrlPr>
-                          <w:rPr>
-                            <w:rFonts w:ascii="Cambria Math" w:hAnsi="Cambria Math"/>
-                            <w:i/>
-                          </w:rPr>
-                        </m:ctrlPr>
-                      </m:sSubPr>
-                      <m:e>
-                        <m:r>
-                          <w:rPr>
-                            <w:rFonts w:ascii="Cambria Math" w:hAnsi="Cambria Math"/>
-                          </w:rPr>
-                          <m:t>R</m:t>
-                        </m:r>
-                      </m:e>
-                      <m:sub>
-                        <m:r>
-                          <w:rPr>
-                            <w:rFonts w:ascii="Cambria Math" w:hAnsi="Cambria Math"/>
-                          </w:rPr>
-                          <m:t>2</m:t>
-                        </m:r>
-                      </m:sub>
-                    </m:sSub>
-                    <m:r>
-                      <w:rPr>
-                        <w:rFonts w:ascii="Cambria Math" w:hAnsi="Cambria Math"/>
-                      </w:rPr>
-                      <m:t>+</m:t>
-                    </m:r>
-                    <m:sSub>
-                      <m:sSubPr>
-                        <m:ctrlPr>
-                          <w:rPr>
-                            <w:rFonts w:ascii="Cambria Math" w:hAnsi="Cambria Math"/>
-                            <w:i/>
-                          </w:rPr>
-                        </m:ctrlPr>
-                      </m:sSubPr>
-                      <m:e>
-                        <m:r>
-                          <w:rPr>
-                            <w:rFonts w:ascii="Cambria Math" w:hAnsi="Cambria Math"/>
-                          </w:rPr>
-                          <m:t>R</m:t>
-                        </m:r>
-                      </m:e>
-                      <m:sub>
-                        <m:r>
-                          <w:rPr>
-                            <w:rFonts w:ascii="Cambria Math" w:hAnsi="Cambria Math"/>
-                          </w:rPr>
-                          <m:t>1</m:t>
-                        </m:r>
-                      </m:sub>
-                    </m:sSub>
-                  </m:den>
-                </m:f>
-                <m:r>
-                  <w:rPr>
-                    <w:rFonts w:ascii="Cambria Math" w:hAnsi="Cambria Math"/>
-                  </w:rPr>
-                  <m:t>x+</m:t>
-                </m:r>
-                <m:d>
-                  <m:dPr>
-                    <m:ctrlPr>
-                      <w:rPr>
-                        <w:rFonts w:ascii="Cambria Math" w:hAnsi="Cambria Math"/>
-                        <w:i/>
-                      </w:rPr>
-                    </m:ctrlPr>
-                  </m:dPr>
-                  <m:e>
-                    <m:r>
-                      <w:rPr>
-                        <w:rFonts w:ascii="Cambria Math" w:hAnsi="Cambria Math"/>
-                      </w:rPr>
-                      <m:t>C</m:t>
-                    </m:r>
-                    <m:sSup>
-                      <m:sSupPr>
-                        <m:ctrlPr>
-                          <w:rPr>
-                            <w:rFonts w:ascii="Cambria Math" w:hAnsi="Cambria Math"/>
-                            <w:i/>
-                          </w:rPr>
-                        </m:ctrlPr>
-                      </m:sSupPr>
-                      <m:e>
-                        <m:r>
-                          <w:rPr>
-                            <w:rFonts w:ascii="Cambria Math" w:hAnsi="Cambria Math"/>
-                          </w:rPr>
-                          <m:t>e</m:t>
-                        </m:r>
-                      </m:e>
-                      <m:sup>
-                        <m:f>
-                          <m:fPr>
-                            <m:ctrlPr>
-                              <w:rPr>
-                                <w:rFonts w:ascii="Cambria Math" w:hAnsi="Cambria Math"/>
-                                <w:i/>
-                              </w:rPr>
-                            </m:ctrlPr>
-                          </m:fPr>
-                          <m:num>
-                            <m:r>
-                              <w:rPr>
-                                <w:rFonts w:ascii="Cambria Math" w:hAnsi="Cambria Math"/>
-                              </w:rPr>
-                              <m:t>x</m:t>
-                            </m:r>
-                          </m:num>
-                          <m:den>
-                            <m:sSub>
-                              <m:sSubPr>
-                                <m:ctrlPr>
-                                  <w:rPr>
-                                    <w:rFonts w:ascii="Cambria Math" w:hAnsi="Cambria Math"/>
-                                    <w:i/>
-                                  </w:rPr>
-                                </m:ctrlPr>
-                              </m:sSubPr>
-                              <m:e>
-                                <m:r>
-                                  <w:rPr>
-                                    <w:rFonts w:ascii="Cambria Math" w:hAnsi="Cambria Math"/>
-                                  </w:rPr>
-                                  <m:t>L</m:t>
-                                </m:r>
-                              </m:e>
-                              <m:sub>
-                                <m:r>
-                                  <w:rPr>
-                                    <w:rFonts w:ascii="Cambria Math" w:hAnsi="Cambria Math"/>
-                                  </w:rPr>
-                                  <m:t>C</m:t>
-                                </m:r>
-                              </m:sub>
-                            </m:sSub>
-                          </m:den>
-                        </m:f>
-                      </m:sup>
-                    </m:sSup>
-                    <m:r>
-                      <w:rPr>
-                        <w:rFonts w:ascii="Cambria Math" w:hAnsi="Cambria Math"/>
-                      </w:rPr>
                       <m:t>-D</m:t>
                     </m:r>
                     <m:sSup>
@@ -15276,7 +14671,7 @@
                       <w:rPr>
                         <w:rFonts w:ascii="Cambria Math" w:hAnsi="Cambria Math"/>
                       </w:rPr>
-                      <m:t>V</m:t>
+                      <m:t>I</m:t>
                     </m:r>
                   </m:e>
                   <m:sub>
@@ -15288,6 +14683,556 @@
                     </m:r>
                   </m:sub>
                 </m:sSub>
+                <m:d>
+                  <m:dPr>
+                    <m:ctrlPr>
+                      <w:rPr>
+                        <w:rFonts w:ascii="Cambria Math" w:hAnsi="Cambria Math"/>
+                        <w:i/>
+                      </w:rPr>
+                    </m:ctrlPr>
+                  </m:dPr>
+                  <m:e>
+                    <m:r>
+                      <w:rPr>
+                        <w:rFonts w:ascii="Cambria Math" w:hAnsi="Cambria Math"/>
+                      </w:rPr>
+                      <m:t>x</m:t>
+                    </m:r>
+                  </m:e>
+                </m:d>
+                <m:r>
+                  <w:rPr>
+                    <w:rFonts w:ascii="Cambria Math" w:hAnsi="Cambria Math"/>
+                  </w:rPr>
+                  <m:t>=</m:t>
+                </m:r>
+                <m:sSub>
+                  <m:sSubPr>
+                    <m:ctrlPr>
+                      <w:rPr>
+                        <w:rFonts w:ascii="Cambria Math" w:hAnsi="Cambria Math"/>
+                        <w:i/>
+                      </w:rPr>
+                    </m:ctrlPr>
+                  </m:sSubPr>
+                  <m:e>
+                    <m:r>
+                      <w:rPr>
+                        <w:rFonts w:ascii="Cambria Math" w:hAnsi="Cambria Math"/>
+                      </w:rPr>
+                      <m:t>I</m:t>
+                    </m:r>
+                  </m:e>
+                  <m:sub>
+                    <m:r>
+                      <w:rPr>
+                        <w:rFonts w:ascii="Cambria Math" w:hAnsi="Cambria Math"/>
+                      </w:rPr>
+                      <m:t>in</m:t>
+                    </m:r>
+                  </m:sub>
+                </m:sSub>
+                <m:f>
+                  <m:fPr>
+                    <m:ctrlPr>
+                      <w:rPr>
+                        <w:rFonts w:ascii="Cambria Math" w:hAnsi="Cambria Math"/>
+                        <w:i/>
+                      </w:rPr>
+                    </m:ctrlPr>
+                  </m:fPr>
+                  <m:num>
+                    <m:sSub>
+                      <m:sSubPr>
+                        <m:ctrlPr>
+                          <w:rPr>
+                            <w:rFonts w:ascii="Cambria Math" w:hAnsi="Cambria Math"/>
+                            <w:i/>
+                          </w:rPr>
+                        </m:ctrlPr>
+                      </m:sSubPr>
+                      <m:e>
+                        <m:r>
+                          <w:rPr>
+                            <w:rFonts w:ascii="Cambria Math" w:hAnsi="Cambria Math"/>
+                          </w:rPr>
+                          <m:t>R</m:t>
+                        </m:r>
+                      </m:e>
+                      <m:sub>
+                        <m:r>
+                          <w:rPr>
+                            <w:rFonts w:ascii="Cambria Math" w:hAnsi="Cambria Math"/>
+                          </w:rPr>
+                          <m:t>2</m:t>
+                        </m:r>
+                      </m:sub>
+                    </m:sSub>
+                  </m:num>
+                  <m:den>
+                    <m:sSub>
+                      <m:sSubPr>
+                        <m:ctrlPr>
+                          <w:rPr>
+                            <w:rFonts w:ascii="Cambria Math" w:hAnsi="Cambria Math"/>
+                            <w:i/>
+                          </w:rPr>
+                        </m:ctrlPr>
+                      </m:sSubPr>
+                      <m:e>
+                        <m:r>
+                          <w:rPr>
+                            <w:rFonts w:ascii="Cambria Math" w:hAnsi="Cambria Math"/>
+                          </w:rPr>
+                          <m:t>R</m:t>
+                        </m:r>
+                      </m:e>
+                      <m:sub>
+                        <m:r>
+                          <w:rPr>
+                            <w:rFonts w:ascii="Cambria Math" w:hAnsi="Cambria Math"/>
+                          </w:rPr>
+                          <m:t>2</m:t>
+                        </m:r>
+                      </m:sub>
+                    </m:sSub>
+                    <m:r>
+                      <w:rPr>
+                        <w:rFonts w:ascii="Cambria Math" w:hAnsi="Cambria Math"/>
+                      </w:rPr>
+                      <m:t>+</m:t>
+                    </m:r>
+                    <m:sSub>
+                      <m:sSubPr>
+                        <m:ctrlPr>
+                          <w:rPr>
+                            <w:rFonts w:ascii="Cambria Math" w:hAnsi="Cambria Math"/>
+                            <w:i/>
+                          </w:rPr>
+                        </m:ctrlPr>
+                      </m:sSubPr>
+                      <m:e>
+                        <m:r>
+                          <w:rPr>
+                            <w:rFonts w:ascii="Cambria Math" w:hAnsi="Cambria Math"/>
+                          </w:rPr>
+                          <m:t>R</m:t>
+                        </m:r>
+                      </m:e>
+                      <m:sub>
+                        <m:r>
+                          <w:rPr>
+                            <w:rFonts w:ascii="Cambria Math" w:hAnsi="Cambria Math"/>
+                          </w:rPr>
+                          <m:t>1</m:t>
+                        </m:r>
+                      </m:sub>
+                    </m:sSub>
+                  </m:den>
+                </m:f>
+                <m:r>
+                  <w:rPr>
+                    <w:rFonts w:ascii="Cambria Math" w:hAnsi="Cambria Math"/>
+                  </w:rPr>
+                  <m:t>+</m:t>
+                </m:r>
+                <m:f>
+                  <m:fPr>
+                    <m:ctrlPr>
+                      <w:rPr>
+                        <w:rFonts w:ascii="Cambria Math" w:hAnsi="Cambria Math"/>
+                        <w:i/>
+                      </w:rPr>
+                    </m:ctrlPr>
+                  </m:fPr>
+                  <m:num>
+                    <m:r>
+                      <w:rPr>
+                        <w:rFonts w:ascii="Cambria Math" w:hAnsi="Cambria Math"/>
+                      </w:rPr>
+                      <m:t>1</m:t>
+                    </m:r>
+                  </m:num>
+                  <m:den>
+                    <m:sSub>
+                      <m:sSubPr>
+                        <m:ctrlPr>
+                          <w:rPr>
+                            <w:rFonts w:ascii="Cambria Math" w:hAnsi="Cambria Math"/>
+                            <w:i/>
+                          </w:rPr>
+                        </m:ctrlPr>
+                      </m:sSubPr>
+                      <m:e>
+                        <m:r>
+                          <w:rPr>
+                            <w:rFonts w:ascii="Cambria Math" w:hAnsi="Cambria Math"/>
+                          </w:rPr>
+                          <m:t>R</m:t>
+                        </m:r>
+                      </m:e>
+                      <m:sub>
+                        <m:r>
+                          <w:rPr>
+                            <w:rFonts w:ascii="Cambria Math" w:hAnsi="Cambria Math"/>
+                          </w:rPr>
+                          <m:t>1</m:t>
+                        </m:r>
+                      </m:sub>
+                    </m:sSub>
+                    <m:sSub>
+                      <m:sSubPr>
+                        <m:ctrlPr>
+                          <w:rPr>
+                            <w:rFonts w:ascii="Cambria Math" w:hAnsi="Cambria Math"/>
+                            <w:i/>
+                          </w:rPr>
+                        </m:ctrlPr>
+                      </m:sSubPr>
+                      <m:e>
+                        <m:r>
+                          <w:rPr>
+                            <w:rFonts w:ascii="Cambria Math" w:hAnsi="Cambria Math"/>
+                          </w:rPr>
+                          <m:t>L</m:t>
+                        </m:r>
+                      </m:e>
+                      <m:sub>
+                        <m:r>
+                          <w:rPr>
+                            <w:rFonts w:ascii="Cambria Math" w:hAnsi="Cambria Math"/>
+                          </w:rPr>
+                          <m:t>C</m:t>
+                        </m:r>
+                      </m:sub>
+                    </m:sSub>
+                  </m:den>
+                </m:f>
+                <m:d>
+                  <m:dPr>
+                    <m:ctrlPr>
+                      <w:rPr>
+                        <w:rFonts w:ascii="Cambria Math" w:hAnsi="Cambria Math"/>
+                        <w:i/>
+                      </w:rPr>
+                    </m:ctrlPr>
+                  </m:dPr>
+                  <m:e>
+                    <m:r>
+                      <w:rPr>
+                        <w:rFonts w:ascii="Cambria Math" w:hAnsi="Cambria Math"/>
+                      </w:rPr>
+                      <m:t>C</m:t>
+                    </m:r>
+                    <m:sSup>
+                      <m:sSupPr>
+                        <m:ctrlPr>
+                          <w:rPr>
+                            <w:rFonts w:ascii="Cambria Math" w:hAnsi="Cambria Math"/>
+                            <w:i/>
+                          </w:rPr>
+                        </m:ctrlPr>
+                      </m:sSupPr>
+                      <m:e>
+                        <m:r>
+                          <w:rPr>
+                            <w:rFonts w:ascii="Cambria Math" w:hAnsi="Cambria Math"/>
+                          </w:rPr>
+                          <m:t>e</m:t>
+                        </m:r>
+                      </m:e>
+                      <m:sup>
+                        <m:f>
+                          <m:fPr>
+                            <m:ctrlPr>
+                              <w:rPr>
+                                <w:rFonts w:ascii="Cambria Math" w:hAnsi="Cambria Math"/>
+                                <w:i/>
+                              </w:rPr>
+                            </m:ctrlPr>
+                          </m:fPr>
+                          <m:num>
+                            <m:r>
+                              <w:rPr>
+                                <w:rFonts w:ascii="Cambria Math" w:hAnsi="Cambria Math"/>
+                              </w:rPr>
+                              <m:t>x</m:t>
+                            </m:r>
+                          </m:num>
+                          <m:den>
+                            <m:sSub>
+                              <m:sSubPr>
+                                <m:ctrlPr>
+                                  <w:rPr>
+                                    <w:rFonts w:ascii="Cambria Math" w:hAnsi="Cambria Math"/>
+                                    <w:i/>
+                                  </w:rPr>
+                                </m:ctrlPr>
+                              </m:sSubPr>
+                              <m:e>
+                                <m:r>
+                                  <w:rPr>
+                                    <w:rFonts w:ascii="Cambria Math" w:hAnsi="Cambria Math"/>
+                                  </w:rPr>
+                                  <m:t>L</m:t>
+                                </m:r>
+                              </m:e>
+                              <m:sub>
+                                <m:r>
+                                  <w:rPr>
+                                    <w:rFonts w:ascii="Cambria Math" w:hAnsi="Cambria Math"/>
+                                  </w:rPr>
+                                  <m:t>C</m:t>
+                                </m:r>
+                              </m:sub>
+                            </m:sSub>
+                          </m:den>
+                        </m:f>
+                      </m:sup>
+                    </m:sSup>
+                    <m:r>
+                      <w:rPr>
+                        <w:rFonts w:ascii="Cambria Math" w:hAnsi="Cambria Math"/>
+                      </w:rPr>
+                      <m:t>-D</m:t>
+                    </m:r>
+                    <m:sSup>
+                      <m:sSupPr>
+                        <m:ctrlPr>
+                          <w:rPr>
+                            <w:rFonts w:ascii="Cambria Math" w:hAnsi="Cambria Math"/>
+                            <w:i/>
+                          </w:rPr>
+                        </m:ctrlPr>
+                      </m:sSupPr>
+                      <m:e>
+                        <m:r>
+                          <w:rPr>
+                            <w:rFonts w:ascii="Cambria Math" w:hAnsi="Cambria Math"/>
+                          </w:rPr>
+                          <m:t>e</m:t>
+                        </m:r>
+                      </m:e>
+                      <m:sup>
+                        <m:f>
+                          <m:fPr>
+                            <m:ctrlPr>
+                              <w:rPr>
+                                <w:rFonts w:ascii="Cambria Math" w:hAnsi="Cambria Math"/>
+                                <w:i/>
+                              </w:rPr>
+                            </m:ctrlPr>
+                          </m:fPr>
+                          <m:num>
+                            <m:r>
+                              <w:rPr>
+                                <w:rFonts w:ascii="Cambria Math" w:hAnsi="Cambria Math"/>
+                              </w:rPr>
+                              <m:t>-x</m:t>
+                            </m:r>
+                          </m:num>
+                          <m:den>
+                            <m:sSub>
+                              <m:sSubPr>
+                                <m:ctrlPr>
+                                  <w:rPr>
+                                    <w:rFonts w:ascii="Cambria Math" w:hAnsi="Cambria Math"/>
+                                    <w:i/>
+                                  </w:rPr>
+                                </m:ctrlPr>
+                              </m:sSubPr>
+                              <m:e>
+                                <m:r>
+                                  <w:rPr>
+                                    <w:rFonts w:ascii="Cambria Math" w:hAnsi="Cambria Math"/>
+                                  </w:rPr>
+                                  <m:t>L</m:t>
+                                </m:r>
+                              </m:e>
+                              <m:sub>
+                                <m:r>
+                                  <w:rPr>
+                                    <w:rFonts w:ascii="Cambria Math" w:hAnsi="Cambria Math"/>
+                                  </w:rPr>
+                                  <m:t>C</m:t>
+                                </m:r>
+                              </m:sub>
+                            </m:sSub>
+                          </m:den>
+                        </m:f>
+                      </m:sup>
+                    </m:sSup>
+                  </m:e>
+                </m:d>
+              </m:oMath>
+            </m:oMathPara>
+          </w:p>
+        </w:tc>
+        <w:tc>
+          <w:tcPr>
+            <w:tcW w:w="600" w:type="pct"/>
+            <w:vAlign w:val="center"/>
+          </w:tcPr>
+          <w:p>
+            <w:pPr>
+              <w:ind w:firstLine="0"/>
+              <w:jc w:val="right"/>
+              <w:rPr>
+                <w:rFonts w:eastAsiaTheme="minorEastAsia"/>
+              </w:rPr>
+            </w:pPr>
+            <w:bookmarkStart w:id="7" w:name="_Ref489461272"/>
+            <w:r>
+              <w:t>(</w:t>
+            </w:r>
+            <w:fldSimple w:instr=" STYLEREF 1 \s ">
+              <w:r>
+                <w:rPr>
+                  <w:noProof/>
+                  <w:cs/>
+                </w:rPr>
+                <w:t>‎</w:t>
+              </w:r>
+              <w:r>
+                <w:rPr>
+                  <w:noProof/>
+                </w:rPr>
+                <w:t>E</w:t>
+              </w:r>
+            </w:fldSimple>
+            <w:r>
+              <w:t>.</w:t>
+            </w:r>
+            <w:fldSimple w:instr=" SEQ Equation \* ARABIC \s 1 ">
+              <w:r>
+                <w:rPr>
+                  <w:noProof/>
+                </w:rPr>
+                <w:t>12</w:t>
+              </w:r>
+            </w:fldSimple>
+            <w:r>
+              <w:t>)</w:t>
+            </w:r>
+            <w:bookmarkEnd w:id="7"/>
+          </w:p>
+        </w:tc>
+      </w:tr>
+    </w:tbl>
+    <w:p>
+      <w:r>
+        <w:t xml:space="preserve">Equation </w:t>
+      </w:r>
+      <w:r>
+        <w:fldChar w:fldCharType="begin"/>
+      </w:r>
+      <w:r>
+        <w:instrText xml:space="preserve"> REF _Ref489461272 \h </w:instrText>
+      </w:r>
+      <w:r>
+        <w:fldChar w:fldCharType="separate"/>
+      </w:r>
+      <w:r>
+        <w:t>(</w:t>
+      </w:r>
+      <w:r>
+        <w:rPr>
+          <w:noProof/>
+          <w:cs/>
+        </w:rPr>
+        <w:t>‎</w:t>
+      </w:r>
+      <w:r>
+        <w:rPr>
+          <w:noProof/>
+        </w:rPr>
+        <w:t>E</w:t>
+      </w:r>
+      <w:r>
+        <w:t>.</w:t>
+      </w:r>
+      <w:r>
+        <w:rPr>
+          <w:noProof/>
+        </w:rPr>
+        <w:t>12</w:t>
+      </w:r>
+      <w:r>
+        <w:t>)</w:t>
+      </w:r>
+      <w:r>
+        <w:fldChar w:fldCharType="end"/>
+      </w:r>
+      <w:r>
+        <w:t xml:space="preserve">  is reveals the </w:t>
+      </w:r>
+      <w:r>
+        <w:t xml:space="preserve">behavior of the current coupler: The current is initially distributed according to the ratio of the two ribbons resistance per unit length, then the current starts to change due to the coupling tunneling resistance. </w:t>
+      </w:r>
+      <w:r>
+        <w:t xml:space="preserve"> </w:t>
+      </w:r>
+    </w:p>
+    <w:p>
+      <w:r>
+        <w:t>The voltage across each ribbon is this given as:</w:t>
+      </w:r>
+    </w:p>
+    <w:tbl>
+      <w:tblPr>
+        <w:tblStyle w:val="TableGrid"/>
+        <w:tblW w:w="4947" w:type="pct"/>
+        <w:tblBorders>
+          <w:top w:val="none" w:sz="0" w:space="0" w:color="auto"/>
+          <w:left w:val="none" w:sz="0" w:space="0" w:color="auto"/>
+          <w:bottom w:val="none" w:sz="0" w:space="0" w:color="auto"/>
+          <w:right w:val="none" w:sz="0" w:space="0" w:color="auto"/>
+          <w:insideH w:val="none" w:sz="0" w:space="0" w:color="auto"/>
+          <w:insideV w:val="none" w:sz="0" w:space="0" w:color="auto"/>
+        </w:tblBorders>
+        <w:tblLook w:val="04A0" w:firstRow="1" w:lastRow="0" w:firstColumn="1" w:lastColumn="0" w:noHBand="0" w:noVBand="1"/>
+      </w:tblPr>
+      <w:tblGrid>
+        <w:gridCol w:w="1008"/>
+        <w:gridCol w:w="7142"/>
+        <w:gridCol w:w="1111"/>
+      </w:tblGrid>
+      <w:tr>
+        <w:tc>
+          <w:tcPr>
+            <w:tcW w:w="544" w:type="pct"/>
+            <w:vAlign w:val="center"/>
+          </w:tcPr>
+          <w:p>
+            <w:pPr>
+              <w:ind w:firstLine="0"/>
+              <w:jc w:val="center"/>
+              <w:rPr>
+                <w:rFonts w:eastAsiaTheme="minorEastAsia"/>
+              </w:rPr>
+            </w:pPr>
+          </w:p>
+        </w:tc>
+        <w:tc>
+          <w:tcPr>
+            <w:tcW w:w="3856" w:type="pct"/>
+            <w:vAlign w:val="center"/>
+          </w:tcPr>
+          <w:p>
+            <w:pPr>
+              <w:rPr>
+                <w:rFonts w:eastAsiaTheme="minorEastAsia"/>
+              </w:rPr>
+            </w:pPr>
+            <m:oMathPara>
+              <m:oMath>
+                <m:r>
+                  <w:rPr>
+                    <w:rFonts w:ascii="Cambria Math" w:hAnsi="Cambria Math"/>
+                  </w:rPr>
+                  <m:t>V</m:t>
+                </m:r>
                 <m:d>
                   <m:dPr>
                     <m:ctrlPr>
@@ -15466,13 +15411,386 @@
                   <w:rPr>
                     <w:rFonts w:ascii="Cambria Math" w:hAnsi="Cambria Math"/>
                   </w:rPr>
-                  <m:t>x</m:t>
+                  <m:t>x+</m:t>
                 </m:r>
+                <m:d>
+                  <m:dPr>
+                    <m:ctrlPr>
+                      <w:rPr>
+                        <w:rFonts w:ascii="Cambria Math" w:hAnsi="Cambria Math"/>
+                        <w:i/>
+                      </w:rPr>
+                    </m:ctrlPr>
+                  </m:dPr>
+                  <m:e>
+                    <m:r>
+                      <w:rPr>
+                        <w:rFonts w:ascii="Cambria Math" w:hAnsi="Cambria Math"/>
+                      </w:rPr>
+                      <m:t>C</m:t>
+                    </m:r>
+                    <m:sSup>
+                      <m:sSupPr>
+                        <m:ctrlPr>
+                          <w:rPr>
+                            <w:rFonts w:ascii="Cambria Math" w:hAnsi="Cambria Math"/>
+                            <w:i/>
+                          </w:rPr>
+                        </m:ctrlPr>
+                      </m:sSupPr>
+                      <m:e>
+                        <m:r>
+                          <w:rPr>
+                            <w:rFonts w:ascii="Cambria Math" w:hAnsi="Cambria Math"/>
+                          </w:rPr>
+                          <m:t>e</m:t>
+                        </m:r>
+                      </m:e>
+                      <m:sup>
+                        <m:f>
+                          <m:fPr>
+                            <m:ctrlPr>
+                              <w:rPr>
+                                <w:rFonts w:ascii="Cambria Math" w:hAnsi="Cambria Math"/>
+                                <w:i/>
+                              </w:rPr>
+                            </m:ctrlPr>
+                          </m:fPr>
+                          <m:num>
+                            <m:r>
+                              <w:rPr>
+                                <w:rFonts w:ascii="Cambria Math" w:hAnsi="Cambria Math"/>
+                              </w:rPr>
+                              <m:t>x</m:t>
+                            </m:r>
+                          </m:num>
+                          <m:den>
+                            <m:sSub>
+                              <m:sSubPr>
+                                <m:ctrlPr>
+                                  <w:rPr>
+                                    <w:rFonts w:ascii="Cambria Math" w:hAnsi="Cambria Math"/>
+                                    <w:i/>
+                                  </w:rPr>
+                                </m:ctrlPr>
+                              </m:sSubPr>
+                              <m:e>
+                                <m:r>
+                                  <w:rPr>
+                                    <w:rFonts w:ascii="Cambria Math" w:hAnsi="Cambria Math"/>
+                                  </w:rPr>
+                                  <m:t>L</m:t>
+                                </m:r>
+                              </m:e>
+                              <m:sub>
+                                <m:r>
+                                  <w:rPr>
+                                    <w:rFonts w:ascii="Cambria Math" w:hAnsi="Cambria Math"/>
+                                  </w:rPr>
+                                  <m:t>C</m:t>
+                                </m:r>
+                              </m:sub>
+                            </m:sSub>
+                          </m:den>
+                        </m:f>
+                      </m:sup>
+                    </m:sSup>
+                    <m:r>
+                      <w:rPr>
+                        <w:rFonts w:ascii="Cambria Math" w:hAnsi="Cambria Math"/>
+                      </w:rPr>
+                      <m:t>-D</m:t>
+                    </m:r>
+                    <m:sSup>
+                      <m:sSupPr>
+                        <m:ctrlPr>
+                          <w:rPr>
+                            <w:rFonts w:ascii="Cambria Math" w:hAnsi="Cambria Math"/>
+                            <w:i/>
+                          </w:rPr>
+                        </m:ctrlPr>
+                      </m:sSupPr>
+                      <m:e>
+                        <m:r>
+                          <w:rPr>
+                            <w:rFonts w:ascii="Cambria Math" w:hAnsi="Cambria Math"/>
+                          </w:rPr>
+                          <m:t>e</m:t>
+                        </m:r>
+                      </m:e>
+                      <m:sup>
+                        <m:f>
+                          <m:fPr>
+                            <m:ctrlPr>
+                              <w:rPr>
+                                <w:rFonts w:ascii="Cambria Math" w:hAnsi="Cambria Math"/>
+                                <w:i/>
+                              </w:rPr>
+                            </m:ctrlPr>
+                          </m:fPr>
+                          <m:num>
+                            <m:r>
+                              <w:rPr>
+                                <w:rFonts w:ascii="Cambria Math" w:hAnsi="Cambria Math"/>
+                              </w:rPr>
+                              <m:t>-x</m:t>
+                            </m:r>
+                          </m:num>
+                          <m:den>
+                            <m:sSub>
+                              <m:sSubPr>
+                                <m:ctrlPr>
+                                  <w:rPr>
+                                    <w:rFonts w:ascii="Cambria Math" w:hAnsi="Cambria Math"/>
+                                    <w:i/>
+                                  </w:rPr>
+                                </m:ctrlPr>
+                              </m:sSubPr>
+                              <m:e>
+                                <m:r>
+                                  <w:rPr>
+                                    <w:rFonts w:ascii="Cambria Math" w:hAnsi="Cambria Math"/>
+                                  </w:rPr>
+                                  <m:t>L</m:t>
+                                </m:r>
+                              </m:e>
+                              <m:sub>
+                                <m:r>
+                                  <w:rPr>
+                                    <w:rFonts w:ascii="Cambria Math" w:hAnsi="Cambria Math"/>
+                                  </w:rPr>
+                                  <m:t>C</m:t>
+                                </m:r>
+                              </m:sub>
+                            </m:sSub>
+                          </m:den>
+                        </m:f>
+                      </m:sup>
+                    </m:sSup>
+                  </m:e>
+                </m:d>
                 <m:r>
                   <w:rPr>
                     <w:rFonts w:ascii="Cambria Math" w:hAnsi="Cambria Math"/>
                   </w:rPr>
-                  <m:t>-</m:t>
+                  <m:t xml:space="preserve">, </m:t>
+                </m:r>
+              </m:oMath>
+            </m:oMathPara>
+          </w:p>
+          <w:p>
+            <w:pPr>
+              <w:rPr>
+                <w:rFonts w:eastAsiaTheme="minorEastAsia"/>
+              </w:rPr>
+            </w:pPr>
+            <m:oMathPara>
+              <m:oMath>
+                <m:sSub>
+                  <m:sSubPr>
+                    <m:ctrlPr>
+                      <w:rPr>
+                        <w:rFonts w:ascii="Cambria Math" w:hAnsi="Cambria Math"/>
+                        <w:i/>
+                      </w:rPr>
+                    </m:ctrlPr>
+                  </m:sSubPr>
+                  <m:e>
+                    <m:r>
+                      <w:rPr>
+                        <w:rFonts w:ascii="Cambria Math" w:hAnsi="Cambria Math"/>
+                      </w:rPr>
+                      <m:t>V</m:t>
+                    </m:r>
+                  </m:e>
+                  <m:sub>
+                    <m:r>
+                      <w:rPr>
+                        <w:rFonts w:ascii="Cambria Math" w:hAnsi="Cambria Math"/>
+                      </w:rPr>
+                      <m:t>2</m:t>
+                    </m:r>
+                  </m:sub>
+                </m:sSub>
+                <m:d>
+                  <m:dPr>
+                    <m:ctrlPr>
+                      <w:rPr>
+                        <w:rFonts w:ascii="Cambria Math" w:hAnsi="Cambria Math"/>
+                        <w:i/>
+                      </w:rPr>
+                    </m:ctrlPr>
+                  </m:dPr>
+                  <m:e>
+                    <m:r>
+                      <w:rPr>
+                        <w:rFonts w:ascii="Cambria Math" w:hAnsi="Cambria Math"/>
+                      </w:rPr>
+                      <m:t>x</m:t>
+                    </m:r>
+                  </m:e>
+                </m:d>
+                <m:r>
+                  <w:rPr>
+                    <w:rFonts w:ascii="Cambria Math" w:hAnsi="Cambria Math"/>
+                  </w:rPr>
+                  <m:t>=A-</m:t>
+                </m:r>
+                <m:sSub>
+                  <m:sSubPr>
+                    <m:ctrlPr>
+                      <w:rPr>
+                        <w:rFonts w:ascii="Cambria Math" w:hAnsi="Cambria Math"/>
+                        <w:i/>
+                      </w:rPr>
+                    </m:ctrlPr>
+                  </m:sSubPr>
+                  <m:e>
+                    <m:r>
+                      <w:rPr>
+                        <w:rFonts w:ascii="Cambria Math" w:hAnsi="Cambria Math"/>
+                      </w:rPr>
+                      <m:t>I</m:t>
+                    </m:r>
+                  </m:e>
+                  <m:sub>
+                    <m:r>
+                      <w:rPr>
+                        <w:rFonts w:ascii="Cambria Math" w:hAnsi="Cambria Math"/>
+                      </w:rPr>
+                      <m:t>in</m:t>
+                    </m:r>
+                  </m:sub>
+                </m:sSub>
+                <m:f>
+                  <m:fPr>
+                    <m:ctrlPr>
+                      <w:rPr>
+                        <w:rFonts w:ascii="Cambria Math" w:hAnsi="Cambria Math"/>
+                        <w:i/>
+                      </w:rPr>
+                    </m:ctrlPr>
+                  </m:fPr>
+                  <m:num>
+                    <m:sSub>
+                      <m:sSubPr>
+                        <m:ctrlPr>
+                          <w:rPr>
+                            <w:rFonts w:ascii="Cambria Math" w:hAnsi="Cambria Math"/>
+                            <w:i/>
+                          </w:rPr>
+                        </m:ctrlPr>
+                      </m:sSubPr>
+                      <m:e>
+                        <m:sSub>
+                          <m:sSubPr>
+                            <m:ctrlPr>
+                              <w:rPr>
+                                <w:rFonts w:ascii="Cambria Math" w:hAnsi="Cambria Math"/>
+                                <w:i/>
+                              </w:rPr>
+                            </m:ctrlPr>
+                          </m:sSubPr>
+                          <m:e>
+                            <m:r>
+                              <w:rPr>
+                                <w:rFonts w:ascii="Cambria Math" w:hAnsi="Cambria Math"/>
+                              </w:rPr>
+                              <m:t>R</m:t>
+                            </m:r>
+                          </m:e>
+                          <m:sub>
+                            <m:r>
+                              <w:rPr>
+                                <w:rFonts w:ascii="Cambria Math" w:hAnsi="Cambria Math"/>
+                              </w:rPr>
+                              <m:t>1</m:t>
+                            </m:r>
+                          </m:sub>
+                        </m:sSub>
+                        <m:r>
+                          <w:rPr>
+                            <w:rFonts w:ascii="Cambria Math" w:hAnsi="Cambria Math"/>
+                          </w:rPr>
+                          <m:t>R</m:t>
+                        </m:r>
+                      </m:e>
+                      <m:sub>
+                        <m:r>
+                          <w:rPr>
+                            <w:rFonts w:ascii="Cambria Math" w:hAnsi="Cambria Math"/>
+                          </w:rPr>
+                          <m:t>2</m:t>
+                        </m:r>
+                      </m:sub>
+                    </m:sSub>
+                  </m:num>
+                  <m:den>
+                    <m:sSub>
+                      <m:sSubPr>
+                        <m:ctrlPr>
+                          <w:rPr>
+                            <w:rFonts w:ascii="Cambria Math" w:hAnsi="Cambria Math"/>
+                            <w:i/>
+                          </w:rPr>
+                        </m:ctrlPr>
+                      </m:sSubPr>
+                      <m:e>
+                        <m:r>
+                          <w:rPr>
+                            <w:rFonts w:ascii="Cambria Math" w:hAnsi="Cambria Math"/>
+                          </w:rPr>
+                          <m:t>R</m:t>
+                        </m:r>
+                      </m:e>
+                      <m:sub>
+                        <m:r>
+                          <w:rPr>
+                            <w:rFonts w:ascii="Cambria Math" w:hAnsi="Cambria Math"/>
+                          </w:rPr>
+                          <m:t>2</m:t>
+                        </m:r>
+                      </m:sub>
+                    </m:sSub>
+                    <m:r>
+                      <w:rPr>
+                        <w:rFonts w:ascii="Cambria Math" w:hAnsi="Cambria Math"/>
+                      </w:rPr>
+                      <m:t>+</m:t>
+                    </m:r>
+                    <m:sSub>
+                      <m:sSubPr>
+                        <m:ctrlPr>
+                          <w:rPr>
+                            <w:rFonts w:ascii="Cambria Math" w:hAnsi="Cambria Math"/>
+                            <w:i/>
+                          </w:rPr>
+                        </m:ctrlPr>
+                      </m:sSubPr>
+                      <m:e>
+                        <m:r>
+                          <w:rPr>
+                            <w:rFonts w:ascii="Cambria Math" w:hAnsi="Cambria Math"/>
+                          </w:rPr>
+                          <m:t>R</m:t>
+                        </m:r>
+                      </m:e>
+                      <m:sub>
+                        <m:r>
+                          <w:rPr>
+                            <w:rFonts w:ascii="Cambria Math" w:hAnsi="Cambria Math"/>
+                          </w:rPr>
+                          <m:t>1</m:t>
+                        </m:r>
+                      </m:sub>
+                    </m:sSub>
+                  </m:den>
+                </m:f>
+                <m:r>
+                  <w:rPr>
+                    <w:rFonts w:ascii="Cambria Math" w:hAnsi="Cambria Math"/>
+                  </w:rPr>
+                  <m:t>x-</m:t>
                 </m:r>
                 <m:f>
                   <m:fPr>
@@ -15716,58 +16034,32 @@
             <w:r>
               <w:t>(</w:t>
             </w:r>
-            <w:r>
-              <w:fldChar w:fldCharType="begin"/>
-            </w:r>
-            <w:r>
-              <w:instrText xml:space="preserve"> STYLEREF 1 \s </w:instrText>
-            </w:r>
-            <w:r>
-              <w:fldChar w:fldCharType="separate"/>
-            </w:r>
-            <w:r>
-              <w:rPr>
-                <w:noProof/>
-                <w:cs/>
-              </w:rPr>
-              <w:t>‎</w:t>
-            </w:r>
-            <w:r>
-              <w:rPr>
-                <w:noProof/>
-              </w:rPr>
-              <w:t>E</w:t>
-            </w:r>
-            <w:r>
-              <w:rPr>
-                <w:noProof/>
-              </w:rPr>
-              <w:fldChar w:fldCharType="end"/>
-            </w:r>
+            <w:fldSimple w:instr=" STYLEREF 1 \s ">
+              <w:r>
+                <w:rPr>
+                  <w:noProof/>
+                  <w:cs/>
+                </w:rPr>
+                <w:t>‎</w:t>
+              </w:r>
+              <w:r>
+                <w:rPr>
+                  <w:noProof/>
+                </w:rPr>
+                <w:t>E</w:t>
+              </w:r>
+            </w:fldSimple>
             <w:r>
               <w:t>.</w:t>
             </w:r>
-            <w:r>
-              <w:fldChar w:fldCharType="begin"/>
-            </w:r>
-            <w:r>
-              <w:instrText xml:space="preserve"> SEQ Equation \* ARABIC \s 1 </w:instrText>
-            </w:r>
-            <w:r>
-              <w:fldChar w:fldCharType="separate"/>
-            </w:r>
-            <w:r>
-              <w:rPr>
-                <w:noProof/>
-              </w:rPr>
-              <w:t>12</w:t>
-            </w:r>
-            <w:r>
-              <w:rPr>
-                <w:noProof/>
-              </w:rPr>
-              <w:fldChar w:fldCharType="end"/>
-            </w:r>
+            <w:fldSimple w:instr=" SEQ Equation \* ARABIC \s 1 ">
+              <w:r>
+                <w:rPr>
+                  <w:noProof/>
+                </w:rPr>
+                <w:t>12</w:t>
+              </w:r>
+            </w:fldSimple>
             <w:r>
               <w:t>)</w:t>
             </w:r>
@@ -15856,7 +16148,7 @@
           <w:rPr>
             <w:noProof/>
           </w:rPr>
-          <w:t>14</w:t>
+          <w:t>16</w:t>
         </w:r>
         <w:r>
           <w:rPr>
@@ -15925,7 +16217,7 @@
           <w:rPr>
             <w:noProof/>
           </w:rPr>
-          <w:t>17</w:t>
+          <w:t>11</w:t>
         </w:r>
         <w:r>
           <w:rPr>
@@ -17538,555 +17830,6 @@
 </w:styles>
 </file>
 
-<file path=word/glossary/document.xml><?xml version="1.0" encoding="utf-8"?>
-<w:glossaryDocument xmlns:wpc="http://schemas.microsoft.com/office/word/2010/wordprocessingCanvas" xmlns:cx="http://schemas.microsoft.com/office/drawing/2014/chartex" xmlns:cx1="http://schemas.microsoft.com/office/drawing/2015/9/8/chartex" xmlns:cx2="http://schemas.microsoft.com/office/drawing/2015/10/21/chartex" xmlns:cx3="http://schemas.microsoft.com/office/drawing/2016/5/9/chartex" xmlns:cx4="http://schemas.microsoft.com/office/drawing/2016/5/10/chartex" xmlns:cx5="http://schemas.microsoft.com/office/drawing/2016/5/11/chartex" xmlns:mc="http://schemas.openxmlformats.org/markup-compatibility/2006" xmlns:o="urn:schemas-microsoft-com:office:office" xmlns:r="http://schemas.openxmlformats.org/officeDocument/2006/relationships" xmlns:m="http://schemas.openxmlformats.org/officeDocument/2006/math" xmlns:v="urn:schemas-microsoft-com:vml" xmlns:wp14="http://schemas.microsoft.com/office/word/2010/wordprocessingDrawing" xmlns:wp="http://schemas.openxmlformats.org/drawingml/2006/wordprocessingDrawing" xmlns:w10="urn:schemas-microsoft-com:office:word" xmlns:w="http://schemas.openxmlformats.org/wordprocessingml/2006/main" xmlns:w14="http://schemas.microsoft.com/office/word/2010/wordml" xmlns:w15="http://schemas.microsoft.com/office/word/2012/wordml" xmlns:w16se="http://schemas.microsoft.com/office/word/2015/wordml/symex" xmlns:wpg="http://schemas.microsoft.com/office/word/2010/wordprocessingGroup" xmlns:wpi="http://schemas.microsoft.com/office/word/2010/wordprocessingInk" xmlns:wne="http://schemas.microsoft.com/office/word/2006/wordml" xmlns:wps="http://schemas.microsoft.com/office/word/2010/wordprocessingShape" mc:Ignorable="w14 w15 w16se wp14"/>
-</file>
-
-<file path=word/glossary/fontTable.xml><?xml version="1.0" encoding="utf-8"?>
-<w:fonts xmlns:mc="http://schemas.openxmlformats.org/markup-compatibility/2006" xmlns:r="http://schemas.openxmlformats.org/officeDocument/2006/relationships" xmlns:w="http://schemas.openxmlformats.org/wordprocessingml/2006/main" xmlns:w14="http://schemas.microsoft.com/office/word/2010/wordml" xmlns:w15="http://schemas.microsoft.com/office/word/2012/wordml" xmlns:w16se="http://schemas.microsoft.com/office/word/2015/wordml/symex" mc:Ignorable="w14 w15 w16se">
-  <w:font w:name="Times New Roman">
-    <w:panose1 w:val="02020603050405020304"/>
-    <w:charset w:val="00"/>
-    <w:family w:val="roman"/>
-    <w:pitch w:val="variable"/>
-    <w:sig w:usb0="E0002AFF" w:usb1="C0007841" w:usb2="00000009" w:usb3="00000000" w:csb0="000001FF" w:csb1="00000000"/>
-  </w:font>
-  <w:font w:name="Times">
-    <w:panose1 w:val="02020603050405020304"/>
-    <w:charset w:val="00"/>
-    <w:family w:val="roman"/>
-    <w:pitch w:val="variable"/>
-    <w:sig w:usb0="E0002AFF" w:usb1="C0007841" w:usb2="00000009" w:usb3="00000000" w:csb0="000001FF" w:csb1="00000000"/>
-  </w:font>
-  <w:font w:name="Arial">
-    <w:panose1 w:val="020B0604020202020204"/>
-    <w:charset w:val="00"/>
-    <w:family w:val="swiss"/>
-    <w:pitch w:val="variable"/>
-    <w:sig w:usb0="E0002AFF" w:usb1="C0007843" w:usb2="00000009" w:usb3="00000000" w:csb0="000001FF" w:csb1="00000000"/>
-  </w:font>
-  <w:font w:name="Calibri Light">
-    <w:panose1 w:val="020F0302020204030204"/>
-    <w:charset w:val="00"/>
-    <w:family w:val="swiss"/>
-    <w:pitch w:val="variable"/>
-    <w:sig w:usb0="A00002EF" w:usb1="4000207B" w:usb2="00000000" w:usb3="00000000" w:csb0="0000019F" w:csb1="00000000"/>
-  </w:font>
-  <w:font w:name="Tahoma">
-    <w:panose1 w:val="020B0604030504040204"/>
-    <w:charset w:val="00"/>
-    <w:family w:val="swiss"/>
-    <w:pitch w:val="variable"/>
-    <w:sig w:usb0="E1002EFF" w:usb1="C000605B" w:usb2="00000029" w:usb3="00000000" w:csb0="000101FF" w:csb1="00000000"/>
-  </w:font>
-  <w:font w:name="Helvetica">
-    <w:panose1 w:val="020B0604020202020204"/>
-    <w:charset w:val="00"/>
-    <w:family w:val="swiss"/>
-    <w:pitch w:val="variable"/>
-    <w:sig w:usb0="E0002AFF" w:usb1="C0007843" w:usb2="00000009" w:usb3="00000000" w:csb0="000001FF" w:csb1="00000000"/>
-  </w:font>
-  <w:font w:name="Cambria Math">
-    <w:panose1 w:val="02040503050406030204"/>
-    <w:charset w:val="00"/>
-    <w:family w:val="roman"/>
-    <w:pitch w:val="variable"/>
-    <w:sig w:usb0="E00002FF" w:usb1="420024FF" w:usb2="00000000" w:usb3="00000000" w:csb0="0000019F" w:csb1="00000000"/>
-  </w:font>
-  <w:font w:name="Calibri">
-    <w:panose1 w:val="020F0502020204030204"/>
-    <w:charset w:val="00"/>
-    <w:family w:val="swiss"/>
-    <w:pitch w:val="variable"/>
-    <w:sig w:usb0="E00002FF" w:usb1="4000ACFF" w:usb2="00000001" w:usb3="00000000" w:csb0="0000019F" w:csb1="00000000"/>
-  </w:font>
-</w:fonts>
-</file>
-
-<file path=word/glossary/settings.xml><?xml version="1.0" encoding="utf-8"?>
-<w:settings xmlns:mc="http://schemas.openxmlformats.org/markup-compatibility/2006" xmlns:o="urn:schemas-microsoft-com:office:office" xmlns:r="http://schemas.openxmlformats.org/officeDocument/2006/relationships" xmlns:m="http://schemas.openxmlformats.org/officeDocument/2006/math" xmlns:v="urn:schemas-microsoft-com:vml" xmlns:w10="urn:schemas-microsoft-com:office:word" xmlns:w="http://schemas.openxmlformats.org/wordprocessingml/2006/main" xmlns:w14="http://schemas.microsoft.com/office/word/2010/wordml" xmlns:w15="http://schemas.microsoft.com/office/word/2012/wordml" xmlns:w16se="http://schemas.microsoft.com/office/word/2015/wordml/symex" xmlns:sl="http://schemas.openxmlformats.org/schemaLibrary/2006/main" mc:Ignorable="w14 w15 w16se">
-  <w:view w:val="normal"/>
-  <w:revisionView w:comments="0" w:formatting="0"/>
-  <w:defaultTabStop w:val="720"/>
-  <w:characterSpacingControl w:val="doNotCompress"/>
-  <w:compat>
-    <w:useFELayout/>
-    <w:compatSetting w:name="compatibilityMode" w:uri="http://schemas.microsoft.com/office/word" w:val="15"/>
-    <w:compatSetting w:name="overrideTableStyleFontSizeAndJustification" w:uri="http://schemas.microsoft.com/office/word" w:val="1"/>
-    <w:compatSetting w:name="enableOpenTypeFeatures" w:uri="http://schemas.microsoft.com/office/word" w:val="1"/>
-    <w:compatSetting w:name="doNotFlipMirrorIndents" w:uri="http://schemas.microsoft.com/office/word" w:val="1"/>
-    <w:compatSetting w:name="differentiateMultirowTableHeaders" w:uri="http://schemas.microsoft.com/office/word" w:val="1"/>
-  </w:compat>
-  <w:rsids>
-    <w:rsidRoot w:val="001E241F"/>
-    <w:rsid w:val="001E241F"/>
-    <w:rsid w:val="00A343A3"/>
-  </w:rsids>
-  <m:mathPr>
-    <m:mathFont m:val="Cambria Math"/>
-    <m:brkBin m:val="before"/>
-    <m:brkBinSub m:val="--"/>
-    <m:smallFrac m:val="0"/>
-    <m:dispDef/>
-    <m:lMargin m:val="0"/>
-    <m:rMargin m:val="0"/>
-    <m:defJc m:val="centerGroup"/>
-    <m:wrapIndent m:val="1440"/>
-    <m:intLim m:val="subSup"/>
-    <m:naryLim m:val="undOvr"/>
-  </m:mathPr>
-  <w:themeFontLang w:val="en-US" w:bidi="ar-SA"/>
-  <w:clrSchemeMapping w:bg1="light1" w:t1="dark1" w:bg2="light2" w:t2="dark2" w:accent1="accent1" w:accent2="accent2" w:accent3="accent3" w:accent4="accent4" w:accent5="accent5" w:accent6="accent6" w:hyperlink="hyperlink" w:followedHyperlink="followedHyperlink"/>
-  <w:decimalSymbol w:val="."/>
-  <w:listSeparator w:val=","/>
-  <w15:chartTrackingRefBased/>
-</w:settings>
-</file>
-
-<file path=word/glossary/styles.xml><?xml version="1.0" encoding="utf-8"?>
-<w:styles xmlns:mc="http://schemas.openxmlformats.org/markup-compatibility/2006" xmlns:r="http://schemas.openxmlformats.org/officeDocument/2006/relationships" xmlns:w="http://schemas.openxmlformats.org/wordprocessingml/2006/main" xmlns:w14="http://schemas.microsoft.com/office/word/2010/wordml" xmlns:w15="http://schemas.microsoft.com/office/word/2012/wordml" xmlns:w16se="http://schemas.microsoft.com/office/word/2015/wordml/symex" mc:Ignorable="w14 w15 w16se">
-  <w:docDefaults>
-    <w:rPrDefault>
-      <w:rPr>
-        <w:rFonts w:asciiTheme="minorHAnsi" w:eastAsiaTheme="minorEastAsia" w:hAnsiTheme="minorHAnsi" w:cstheme="minorBidi"/>
-        <w:sz w:val="22"/>
-        <w:szCs w:val="22"/>
-        <w:lang w:val="en-US" w:eastAsia="en-US" w:bidi="ar-SA"/>
-      </w:rPr>
-    </w:rPrDefault>
-    <w:pPrDefault>
-      <w:pPr>
-        <w:spacing w:after="160" w:line="259" w:lineRule="auto"/>
-      </w:pPr>
-    </w:pPrDefault>
-  </w:docDefaults>
-  <w:latentStyles w:defLockedState="0" w:defUIPriority="99" w:defSemiHidden="0" w:defUnhideWhenUsed="0" w:defQFormat="0" w:count="374">
-    <w:lsdException w:name="Normal" w:uiPriority="0" w:qFormat="1"/>
-    <w:lsdException w:name="heading 1" w:uiPriority="9" w:qFormat="1"/>
-    <w:lsdException w:name="heading 2" w:semiHidden="1" w:uiPriority="9" w:unhideWhenUsed="1" w:qFormat="1"/>
-    <w:lsdException w:name="heading 3" w:semiHidden="1" w:uiPriority="9" w:unhideWhenUsed="1" w:qFormat="1"/>
-    <w:lsdException w:name="heading 4" w:semiHidden="1" w:uiPriority="9" w:unhideWhenUsed="1" w:qFormat="1"/>
-    <w:lsdException w:name="heading 5" w:semiHidden="1" w:uiPriority="9" w:unhideWhenUsed="1" w:qFormat="1"/>
-    <w:lsdException w:name="heading 6" w:semiHidden="1" w:uiPriority="9" w:unhideWhenUsed="1" w:qFormat="1"/>
-    <w:lsdException w:name="heading 7" w:semiHidden="1" w:uiPriority="9" w:unhideWhenUsed="1" w:qFormat="1"/>
-    <w:lsdException w:name="heading 8" w:semiHidden="1" w:uiPriority="9" w:unhideWhenUsed="1" w:qFormat="1"/>
-    <w:lsdException w:name="heading 9" w:semiHidden="1" w:uiPriority="9" w:unhideWhenUsed="1" w:qFormat="1"/>
-    <w:lsdException w:name="index 1" w:semiHidden="1" w:unhideWhenUsed="1"/>
-    <w:lsdException w:name="index 2" w:semiHidden="1" w:unhideWhenUsed="1"/>
-    <w:lsdException w:name="index 3" w:semiHidden="1" w:unhideWhenUsed="1"/>
-    <w:lsdException w:name="index 4" w:semiHidden="1" w:unhideWhenUsed="1"/>
-    <w:lsdException w:name="index 5" w:semiHidden="1" w:unhideWhenUsed="1"/>
-    <w:lsdException w:name="index 6" w:semiHidden="1" w:unhideWhenUsed="1"/>
-    <w:lsdException w:name="index 7" w:semiHidden="1" w:unhideWhenUsed="1"/>
-    <w:lsdException w:name="index 8" w:semiHidden="1" w:unhideWhenUsed="1"/>
-    <w:lsdException w:name="index 9" w:semiHidden="1" w:unhideWhenUsed="1"/>
-    <w:lsdException w:name="toc 1" w:semiHidden="1" w:uiPriority="39" w:unhideWhenUsed="1"/>
-    <w:lsdException w:name="toc 2" w:semiHidden="1" w:uiPriority="39" w:unhideWhenUsed="1"/>
-    <w:lsdException w:name="toc 3" w:semiHidden="1" w:uiPriority="39" w:unhideWhenUsed="1"/>
-    <w:lsdException w:name="toc 4" w:semiHidden="1" w:uiPriority="39" w:unhideWhenUsed="1"/>
-    <w:lsdException w:name="toc 5" w:semiHidden="1" w:uiPriority="39" w:unhideWhenUsed="1"/>
-    <w:lsdException w:name="toc 6" w:semiHidden="1" w:uiPriority="39" w:unhideWhenUsed="1"/>
-    <w:lsdException w:name="toc 7" w:semiHidden="1" w:uiPriority="39" w:unhideWhenUsed="1"/>
-    <w:lsdException w:name="toc 8" w:semiHidden="1" w:uiPriority="39" w:unhideWhenUsed="1"/>
-    <w:lsdException w:name="toc 9" w:semiHidden="1" w:uiPriority="39" w:unhideWhenUsed="1"/>
-    <w:lsdException w:name="Normal Indent" w:semiHidden="1" w:unhideWhenUsed="1"/>
-    <w:lsdException w:name="footnote text" w:semiHidden="1" w:unhideWhenUsed="1"/>
-    <w:lsdException w:name="annotation text" w:semiHidden="1" w:unhideWhenUsed="1"/>
-    <w:lsdException w:name="header" w:semiHidden="1" w:unhideWhenUsed="1"/>
-    <w:lsdException w:name="footer" w:semiHidden="1" w:unhideWhenUsed="1"/>
-    <w:lsdException w:name="index heading" w:semiHidden="1" w:unhideWhenUsed="1"/>
-    <w:lsdException w:name="caption" w:semiHidden="1" w:uiPriority="35" w:unhideWhenUsed="1" w:qFormat="1"/>
-    <w:lsdException w:name="table of figures" w:semiHidden="1" w:unhideWhenUsed="1"/>
-    <w:lsdException w:name="envelope address" w:semiHidden="1" w:unhideWhenUsed="1"/>
-    <w:lsdException w:name="envelope return" w:semiHidden="1" w:unhideWhenUsed="1"/>
-    <w:lsdException w:name="footnote reference" w:semiHidden="1" w:unhideWhenUsed="1"/>
-    <w:lsdException w:name="annotation reference" w:semiHidden="1" w:unhideWhenUsed="1"/>
-    <w:lsdException w:name="line number" w:semiHidden="1" w:unhideWhenUsed="1"/>
-    <w:lsdException w:name="page number" w:semiHidden="1" w:unhideWhenUsed="1"/>
-    <w:lsdException w:name="endnote reference" w:semiHidden="1" w:unhideWhenUsed="1"/>
-    <w:lsdException w:name="endnote text" w:semiHidden="1" w:unhideWhenUsed="1"/>
-    <w:lsdException w:name="table of authorities" w:semiHidden="1" w:unhideWhenUsed="1"/>
-    <w:lsdException w:name="macro" w:semiHidden="1" w:unhideWhenUsed="1"/>
-    <w:lsdException w:name="toa heading" w:semiHidden="1" w:unhideWhenUsed="1"/>
-    <w:lsdException w:name="List" w:semiHidden="1" w:unhideWhenUsed="1"/>
-    <w:lsdException w:name="List Bullet" w:semiHidden="1" w:unhideWhenUsed="1"/>
-    <w:lsdException w:name="List Number" w:semiHidden="1" w:unhideWhenUsed="1"/>
-    <w:lsdException w:name="List 2" w:semiHidden="1" w:unhideWhenUsed="1"/>
-    <w:lsdException w:name="List 3" w:semiHidden="1" w:unhideWhenUsed="1"/>
-    <w:lsdException w:name="List 4" w:semiHidden="1" w:unhideWhenUsed="1"/>
-    <w:lsdException w:name="List 5" w:semiHidden="1" w:unhideWhenUsed="1"/>
-    <w:lsdException w:name="List Bullet 2" w:semiHidden="1" w:unhideWhenUsed="1"/>
-    <w:lsdException w:name="List Bullet 3" w:semiHidden="1" w:unhideWhenUsed="1"/>
-    <w:lsdException w:name="List Bullet 4" w:semiHidden="1" w:unhideWhenUsed="1"/>
-    <w:lsdException w:name="List Bullet 5" w:semiHidden="1" w:unhideWhenUsed="1"/>
-    <w:lsdException w:name="List Number 2" w:semiHidden="1" w:unhideWhenUsed="1"/>
-    <w:lsdException w:name="List Number 3" w:semiHidden="1" w:unhideWhenUsed="1"/>
-    <w:lsdException w:name="List Number 4" w:semiHidden="1" w:unhideWhenUsed="1"/>
-    <w:lsdException w:name="List Number 5" w:semiHidden="1" w:unhideWhenUsed="1"/>
-    <w:lsdException w:name="Title" w:uiPriority="10" w:qFormat="1"/>
-    <w:lsdException w:name="Closing" w:semiHidden="1" w:unhideWhenUsed="1"/>
-    <w:lsdException w:name="Signature" w:semiHidden="1" w:unhideWhenUsed="1"/>
-    <w:lsdException w:name="Default Paragraph Font" w:semiHidden="1" w:uiPriority="1" w:unhideWhenUsed="1"/>
-    <w:lsdException w:name="Body Text" w:semiHidden="1" w:unhideWhenUsed="1"/>
-    <w:lsdException w:name="Body Text Indent" w:semiHidden="1" w:unhideWhenUsed="1"/>
-    <w:lsdException w:name="List Continue" w:semiHidden="1" w:unhideWhenUsed="1"/>
-    <w:lsdException w:name="List Continue 2" w:semiHidden="1" w:unhideWhenUsed="1"/>
-    <w:lsdException w:name="List Continue 3" w:semiHidden="1" w:unhideWhenUsed="1"/>
-    <w:lsdException w:name="List Continue 4" w:semiHidden="1" w:unhideWhenUsed="1"/>
-    <w:lsdException w:name="List Continue 5" w:semiHidden="1" w:unhideWhenUsed="1"/>
-    <w:lsdException w:name="Message Header" w:semiHidden="1" w:unhideWhenUsed="1"/>
-    <w:lsdException w:name="Subtitle" w:uiPriority="11" w:qFormat="1"/>
-    <w:lsdException w:name="Salutation" w:semiHidden="1" w:unhideWhenUsed="1"/>
-    <w:lsdException w:name="Date" w:semiHidden="1" w:unhideWhenUsed="1"/>
-    <w:lsdException w:name="Body Text First Indent" w:semiHidden="1" w:unhideWhenUsed="1"/>
-    <w:lsdException w:name="Body Text First Indent 2" w:semiHidden="1" w:unhideWhenUsed="1"/>
-    <w:lsdException w:name="Note Heading" w:semiHidden="1" w:unhideWhenUsed="1"/>
-    <w:lsdException w:name="Body Text 2" w:semiHidden="1" w:unhideWhenUsed="1"/>
-    <w:lsdException w:name="Body Text 3" w:semiHidden="1" w:unhideWhenUsed="1"/>
-    <w:lsdException w:name="Body Text Indent 2" w:semiHidden="1" w:unhideWhenUsed="1"/>
-    <w:lsdException w:name="Body Text Indent 3" w:semiHidden="1" w:unhideWhenUsed="1"/>
-    <w:lsdException w:name="Block Text" w:semiHidden="1" w:unhideWhenUsed="1"/>
-    <w:lsdException w:name="Hyperlink" w:semiHidden="1" w:unhideWhenUsed="1"/>
-    <w:lsdException w:name="FollowedHyperlink" w:semiHidden="1" w:unhideWhenUsed="1"/>
-    <w:lsdException w:name="Strong" w:uiPriority="22" w:qFormat="1"/>
-    <w:lsdException w:name="Emphasis" w:uiPriority="20" w:qFormat="1"/>
-    <w:lsdException w:name="Document Map" w:semiHidden="1" w:unhideWhenUsed="1"/>
-    <w:lsdException w:name="Plain Text" w:semiHidden="1" w:unhideWhenUsed="1"/>
-    <w:lsdException w:name="E-mail Signature" w:semiHidden="1" w:unhideWhenUsed="1"/>
-    <w:lsdException w:name="HTML Top of Form" w:semiHidden="1" w:unhideWhenUsed="1"/>
-    <w:lsdException w:name="HTML Bottom of Form" w:semiHidden="1" w:unhideWhenUsed="1"/>
-    <w:lsdException w:name="Normal (Web)" w:semiHidden="1" w:unhideWhenUsed="1"/>
-    <w:lsdException w:name="HTML Acronym" w:semiHidden="1" w:unhideWhenUsed="1"/>
-    <w:lsdException w:name="HTML Address" w:semiHidden="1" w:unhideWhenUsed="1"/>
-    <w:lsdException w:name="HTML Cite" w:semiHidden="1" w:unhideWhenUsed="1"/>
-    <w:lsdException w:name="HTML Code" w:semiHidden="1" w:unhideWhenUsed="1"/>
-    <w:lsdException w:name="HTML Definition" w:semiHidden="1" w:unhideWhenUsed="1"/>
-    <w:lsdException w:name="HTML Keyboard" w:semiHidden="1" w:unhideWhenUsed="1"/>
-    <w:lsdException w:name="HTML Preformatted" w:semiHidden="1" w:unhideWhenUsed="1"/>
-    <w:lsdException w:name="HTML Sample" w:semiHidden="1" w:unhideWhenUsed="1"/>
-    <w:lsdException w:name="HTML Typewriter" w:semiHidden="1" w:unhideWhenUsed="1"/>
-    <w:lsdException w:name="HTML Variable" w:semiHidden="1" w:unhideWhenUsed="1"/>
-    <w:lsdException w:name="Normal Table" w:semiHidden="1" w:unhideWhenUsed="1"/>
-    <w:lsdException w:name="annotation subject" w:semiHidden="1" w:unhideWhenUsed="1"/>
-    <w:lsdException w:name="No List" w:semiHidden="1" w:unhideWhenUsed="1"/>
-    <w:lsdException w:name="Outline List 1" w:semiHidden="1" w:unhideWhenUsed="1"/>
-    <w:lsdException w:name="Outline List 2" w:semiHidden="1" w:unhideWhenUsed="1"/>
-    <w:lsdException w:name="Outline List 3" w:semiHidden="1" w:unhideWhenUsed="1"/>
-    <w:lsdException w:name="Table Simple 1" w:semiHidden="1" w:unhideWhenUsed="1"/>
-    <w:lsdException w:name="Table Simple 2" w:semiHidden="1" w:unhideWhenUsed="1"/>
-    <w:lsdException w:name="Table Simple 3" w:semiHidden="1" w:unhideWhenUsed="1"/>
-    <w:lsdException w:name="Table Classic 1" w:semiHidden="1" w:unhideWhenUsed="1"/>
-    <w:lsdException w:name="Table Classic 2" w:semiHidden="1" w:unhideWhenUsed="1"/>
-    <w:lsdException w:name="Table Classic 3" w:semiHidden="1" w:unhideWhenUsed="1"/>
-    <w:lsdException w:name="Table Classic 4" w:semiHidden="1" w:unhideWhenUsed="1"/>
-    <w:lsdException w:name="Table Colorful 1" w:semiHidden="1" w:unhideWhenUsed="1"/>
-    <w:lsdException w:name="Table Colorful 2" w:semiHidden="1" w:unhideWhenUsed="1"/>
-    <w:lsdException w:name="Table Colorful 3" w:semiHidden="1" w:unhideWhenUsed="1"/>
-    <w:lsdException w:name="Table Columns 1" w:semiHidden="1" w:unhideWhenUsed="1"/>
-    <w:lsdException w:name="Table Columns 2" w:semiHidden="1" w:unhideWhenUsed="1"/>
-    <w:lsdException w:name="Table Columns 3" w:semiHidden="1" w:unhideWhenUsed="1"/>
-    <w:lsdException w:name="Table Columns 4" w:semiHidden="1" w:unhideWhenUsed="1"/>
-    <w:lsdException w:name="Table Columns 5" w:semiHidden="1" w:unhideWhenUsed="1"/>
-    <w:lsdException w:name="Table Grid 1" w:semiHidden="1" w:unhideWhenUsed="1"/>
-    <w:lsdException w:name="Table Grid 2" w:semiHidden="1" w:unhideWhenUsed="1"/>
-    <w:lsdException w:name="Table Grid 3" w:semiHidden="1" w:unhideWhenUsed="1"/>
-    <w:lsdException w:name="Table Grid 4" w:semiHidden="1" w:unhideWhenUsed="1"/>
-    <w:lsdException w:name="Table Grid 5" w:semiHidden="1" w:unhideWhenUsed="1"/>
-    <w:lsdException w:name="Table Grid 6" w:semiHidden="1" w:unhideWhenUsed="1"/>
-    <w:lsdException w:name="Table Grid 7" w:semiHidden="1" w:unhideWhenUsed="1"/>
-    <w:lsdException w:name="Table Grid 8" w:semiHidden="1" w:unhideWhenUsed="1"/>
-    <w:lsdException w:name="Table List 1" w:semiHidden="1" w:unhideWhenUsed="1"/>
-    <w:lsdException w:name="Table List 2" w:semiHidden="1" w:unhideWhenUsed="1"/>
-    <w:lsdException w:name="Table List 3" w:semiHidden="1" w:unhideWhenUsed="1"/>
-    <w:lsdException w:name="Table List 4" w:semiHidden="1" w:unhideWhenUsed="1"/>
-    <w:lsdException w:name="Table List 5" w:semiHidden="1" w:unhideWhenUsed="1"/>
-    <w:lsdException w:name="Table List 6" w:semiHidden="1" w:unhideWhenUsed="1"/>
-    <w:lsdException w:name="Table List 7" w:semiHidden="1" w:unhideWhenUsed="1"/>
-    <w:lsdException w:name="Table List 8" w:semiHidden="1" w:unhideWhenUsed="1"/>
-    <w:lsdException w:name="Table 3D effects 1" w:semiHidden="1" w:unhideWhenUsed="1"/>
-    <w:lsdException w:name="Table 3D effects 2" w:semiHidden="1" w:unhideWhenUsed="1"/>
-    <w:lsdException w:name="Table 3D effects 3" w:semiHidden="1" w:unhideWhenUsed="1"/>
-    <w:lsdException w:name="Table Contemporary" w:semiHidden="1" w:unhideWhenUsed="1"/>
-    <w:lsdException w:name="Table Elegant" w:semiHidden="1" w:unhideWhenUsed="1"/>
-    <w:lsdException w:name="Table Professional" w:semiHidden="1" w:unhideWhenUsed="1"/>
-    <w:lsdException w:name="Table Subtle 1" w:semiHidden="1" w:unhideWhenUsed="1"/>
-    <w:lsdException w:name="Table Subtle 2" w:semiHidden="1" w:unhideWhenUsed="1"/>
-    <w:lsdException w:name="Table Web 1" w:semiHidden="1" w:unhideWhenUsed="1"/>
-    <w:lsdException w:name="Table Web 2" w:semiHidden="1" w:unhideWhenUsed="1"/>
-    <w:lsdException w:name="Table Web 3" w:semiHidden="1" w:unhideWhenUsed="1"/>
-    <w:lsdException w:name="Balloon Text" w:semiHidden="1" w:unhideWhenUsed="1"/>
-    <w:lsdException w:name="Table Grid" w:uiPriority="39"/>
-    <w:lsdException w:name="Table Theme" w:semiHidden="1" w:unhideWhenUsed="1"/>
-    <w:lsdException w:name="Placeholder Text" w:semiHidden="1"/>
-    <w:lsdException w:name="No Spacing" w:uiPriority="1" w:qFormat="1"/>
-    <w:lsdException w:name="Light Shading" w:uiPriority="60"/>
-    <w:lsdException w:name="Light List" w:uiPriority="61"/>
-    <w:lsdException w:name="Light Grid" w:uiPriority="62"/>
-    <w:lsdException w:name="Medium Shading 1" w:uiPriority="63"/>
-    <w:lsdException w:name="Medium Shading 2" w:uiPriority="64"/>
-    <w:lsdException w:name="Medium List 1" w:uiPriority="65"/>
-    <w:lsdException w:name="Medium List 2" w:uiPriority="66"/>
-    <w:lsdException w:name="Medium Grid 1" w:uiPriority="67"/>
-    <w:lsdException w:name="Medium Grid 2" w:uiPriority="68"/>
-    <w:lsdException w:name="Medium Grid 3" w:uiPriority="69"/>
-    <w:lsdException w:name="Dark List" w:uiPriority="70"/>
-    <w:lsdException w:name="Colorful Shading" w:uiPriority="71"/>
-    <w:lsdException w:name="Colorful List" w:uiPriority="72"/>
-    <w:lsdException w:name="Colorful Grid" w:uiPriority="73"/>
-    <w:lsdException w:name="Light Shading Accent 1" w:uiPriority="60"/>
-    <w:lsdException w:name="Light List Accent 1" w:uiPriority="61"/>
-    <w:lsdException w:name="Light Grid Accent 1" w:uiPriority="62"/>
-    <w:lsdException w:name="Medium Shading 1 Accent 1" w:uiPriority="63"/>
-    <w:lsdException w:name="Medium Shading 2 Accent 1" w:uiPriority="64"/>
-    <w:lsdException w:name="Medium List 1 Accent 1" w:uiPriority="65"/>
-    <w:lsdException w:name="Revision" w:semiHidden="1"/>
-    <w:lsdException w:name="List Paragraph" w:uiPriority="34" w:qFormat="1"/>
-    <w:lsdException w:name="Quote" w:uiPriority="29" w:qFormat="1"/>
-    <w:lsdException w:name="Intense Quote" w:uiPriority="30" w:qFormat="1"/>
-    <w:lsdException w:name="Medium List 2 Accent 1" w:uiPriority="66"/>
-    <w:lsdException w:name="Medium Grid 1 Accent 1" w:uiPriority="67"/>
-    <w:lsdException w:name="Medium Grid 2 Accent 1" w:uiPriority="68"/>
-    <w:lsdException w:name="Medium Grid 3 Accent 1" w:uiPriority="69"/>
-    <w:lsdException w:name="Dark List Accent 1" w:uiPriority="70"/>
-    <w:lsdException w:name="Colorful Shading Accent 1" w:uiPriority="71"/>
-    <w:lsdException w:name="Colorful List Accent 1" w:uiPriority="72"/>
-    <w:lsdException w:name="Colorful Grid Accent 1" w:uiPriority="73"/>
-    <w:lsdException w:name="Light Shading Accent 2" w:uiPriority="60"/>
-    <w:lsdException w:name="Light List Accent 2" w:uiPriority="61"/>
-    <w:lsdException w:name="Light Grid Accent 2" w:uiPriority="62"/>
-    <w:lsdException w:name="Medium Shading 1 Accent 2" w:uiPriority="63"/>
-    <w:lsdException w:name="Medium Shading 2 Accent 2" w:uiPriority="64"/>
-    <w:lsdException w:name="Medium List 1 Accent 2" w:uiPriority="65"/>
-    <w:lsdException w:name="Medium List 2 Accent 2" w:uiPriority="66"/>
-    <w:lsdException w:name="Medium Grid 1 Accent 2" w:uiPriority="67"/>
-    <w:lsdException w:name="Medium Grid 2 Accent 2" w:uiPriority="68"/>
-    <w:lsdException w:name="Medium Grid 3 Accent 2" w:uiPriority="69"/>
-    <w:lsdException w:name="Dark List Accent 2" w:uiPriority="70"/>
-    <w:lsdException w:name="Colorful Shading Accent 2" w:uiPriority="71"/>
-    <w:lsdException w:name="Colorful List Accent 2" w:uiPriority="72"/>
-    <w:lsdException w:name="Colorful Grid Accent 2" w:uiPriority="73"/>
-    <w:lsdException w:name="Light Shading Accent 3" w:uiPriority="60"/>
-    <w:lsdException w:name="Light List Accent 3" w:uiPriority="61"/>
-    <w:lsdException w:name="Light Grid Accent 3" w:uiPriority="62"/>
-    <w:lsdException w:name="Medium Shading 1 Accent 3" w:uiPriority="63"/>
-    <w:lsdException w:name="Medium Shading 2 Accent 3" w:uiPriority="64"/>
-    <w:lsdException w:name="Medium List 1 Accent 3" w:uiPriority="65"/>
-    <w:lsdException w:name="Medium List 2 Accent 3" w:uiPriority="66"/>
-    <w:lsdException w:name="Medium Grid 1 Accent 3" w:uiPriority="67"/>
-    <w:lsdException w:name="Medium Grid 2 Accent 3" w:uiPriority="68"/>
-    <w:lsdException w:name="Medium Grid 3 Accent 3" w:uiPriority="69"/>
-    <w:lsdException w:name="Dark List Accent 3" w:uiPriority="70"/>
-    <w:lsdException w:name="Colorful Shading Accent 3" w:uiPriority="71"/>
-    <w:lsdException w:name="Colorful List Accent 3" w:uiPriority="72"/>
-    <w:lsdException w:name="Colorful Grid Accent 3" w:uiPriority="73"/>
-    <w:lsdException w:name="Light Shading Accent 4" w:uiPriority="60"/>
-    <w:lsdException w:name="Light List Accent 4" w:uiPriority="61"/>
-    <w:lsdException w:name="Light Grid Accent 4" w:uiPriority="62"/>
-    <w:lsdException w:name="Medium Shading 1 Accent 4" w:uiPriority="63"/>
-    <w:lsdException w:name="Medium Shading 2 Accent 4" w:uiPriority="64"/>
-    <w:lsdException w:name="Medium List 1 Accent 4" w:uiPriority="65"/>
-    <w:lsdException w:name="Medium List 2 Accent 4" w:uiPriority="66"/>
-    <w:lsdException w:name="Medium Grid 1 Accent 4" w:uiPriority="67"/>
-    <w:lsdException w:name="Medium Grid 2 Accent 4" w:uiPriority="68"/>
-    <w:lsdException w:name="Medium Grid 3 Accent 4" w:uiPriority="69"/>
-    <w:lsdException w:name="Dark List Accent 4" w:uiPriority="70"/>
-    <w:lsdException w:name="Colorful Shading Accent 4" w:uiPriority="71"/>
-    <w:lsdException w:name="Colorful List Accent 4" w:uiPriority="72"/>
-    <w:lsdException w:name="Colorful Grid Accent 4" w:uiPriority="73"/>
-    <w:lsdException w:name="Light Shading Accent 5" w:uiPriority="60"/>
-    <w:lsdException w:name="Light List Accent 5" w:uiPriority="61"/>
-    <w:lsdException w:name="Light Grid Accent 5" w:uiPriority="62"/>
-    <w:lsdException w:name="Medium Shading 1 Accent 5" w:uiPriority="63"/>
-    <w:lsdException w:name="Medium Shading 2 Accent 5" w:uiPriority="64"/>
-    <w:lsdException w:name="Medium List 1 Accent 5" w:uiPriority="65"/>
-    <w:lsdException w:name="Medium List 2 Accent 5" w:uiPriority="66"/>
-    <w:lsdException w:name="Medium Grid 1 Accent 5" w:uiPriority="67"/>
-    <w:lsdException w:name="Medium Grid 2 Accent 5" w:uiPriority="68"/>
-    <w:lsdException w:name="Medium Grid 3 Accent 5" w:uiPriority="69"/>
-    <w:lsdException w:name="Dark List Accent 5" w:uiPriority="70"/>
-    <w:lsdException w:name="Colorful Shading Accent 5" w:uiPriority="71"/>
-    <w:lsdException w:name="Colorful List Accent 5" w:uiPriority="72"/>
-    <w:lsdException w:name="Colorful Grid Accent 5" w:uiPriority="73"/>
-    <w:lsdException w:name="Light Shading Accent 6" w:uiPriority="60"/>
-    <w:lsdException w:name="Light List Accent 6" w:uiPriority="61"/>
-    <w:lsdException w:name="Light Grid Accent 6" w:uiPriority="62"/>
-    <w:lsdException w:name="Medium Shading 1 Accent 6" w:uiPriority="63"/>
-    <w:lsdException w:name="Medium Shading 2 Accent 6" w:uiPriority="64"/>
-    <w:lsdException w:name="Medium List 1 Accent 6" w:uiPriority="65"/>
-    <w:lsdException w:name="Medium List 2 Accent 6" w:uiPriority="66"/>
-    <w:lsdException w:name="Medium Grid 1 Accent 6" w:uiPriority="67"/>
-    <w:lsdException w:name="Medium Grid 2 Accent 6" w:uiPriority="68"/>
-    <w:lsdException w:name="Medium Grid 3 Accent 6" w:uiPriority="69"/>
-    <w:lsdException w:name="Dark List Accent 6" w:uiPriority="70"/>
-    <w:lsdException w:name="Colorful Shading Accent 6" w:uiPriority="71"/>
-    <w:lsdException w:name="Colorful List Accent 6" w:uiPriority="72"/>
-    <w:lsdException w:name="Colorful Grid Accent 6" w:uiPriority="73"/>
-    <w:lsdException w:name="Subtle Emphasis" w:uiPriority="19" w:qFormat="1"/>
-    <w:lsdException w:name="Intense Emphasis" w:uiPriority="21" w:qFormat="1"/>
-    <w:lsdException w:name="Subtle Reference" w:uiPriority="31" w:qFormat="1"/>
-    <w:lsdException w:name="Intense Reference" w:uiPriority="32" w:qFormat="1"/>
-    <w:lsdException w:name="Book Title" w:uiPriority="33" w:qFormat="1"/>
-    <w:lsdException w:name="Bibliography" w:semiHidden="1" w:uiPriority="37" w:unhideWhenUsed="1"/>
-    <w:lsdException w:name="TOC Heading" w:semiHidden="1" w:uiPriority="39" w:unhideWhenUsed="1" w:qFormat="1"/>
-    <w:lsdException w:name="Plain Table 1" w:uiPriority="41"/>
-    <w:lsdException w:name="Plain Table 2" w:uiPriority="42"/>
-    <w:lsdException w:name="Plain Table 3" w:uiPriority="43"/>
-    <w:lsdException w:name="Plain Table 4" w:uiPriority="44"/>
-    <w:lsdException w:name="Plain Table 5" w:uiPriority="45"/>
-    <w:lsdException w:name="Grid Table Light" w:uiPriority="40"/>
-    <w:lsdException w:name="Grid Table 1 Light" w:uiPriority="46"/>
-    <w:lsdException w:name="Grid Table 2" w:uiPriority="47"/>
-    <w:lsdException w:name="Grid Table 3" w:uiPriority="48"/>
-    <w:lsdException w:name="Grid Table 4" w:uiPriority="49"/>
-    <w:lsdException w:name="Grid Table 5 Dark" w:uiPriority="50"/>
-    <w:lsdException w:name="Grid Table 6 Colorful" w:uiPriority="51"/>
-    <w:lsdException w:name="Grid Table 7 Colorful" w:uiPriority="52"/>
-    <w:lsdException w:name="Grid Table 1 Light Accent 1" w:uiPriority="46"/>
-    <w:lsdException w:name="Grid Table 2 Accent 1" w:uiPriority="47"/>
-    <w:lsdException w:name="Grid Table 3 Accent 1" w:uiPriority="48"/>
-    <w:lsdException w:name="Grid Table 4 Accent 1" w:uiPriority="49"/>
-    <w:lsdException w:name="Grid Table 5 Dark Accent 1" w:uiPriority="50"/>
-    <w:lsdException w:name="Grid Table 6 Colorful Accent 1" w:uiPriority="51"/>
-    <w:lsdException w:name="Grid Table 7 Colorful Accent 1" w:uiPriority="52"/>
-    <w:lsdException w:name="Grid Table 1 Light Accent 2" w:uiPriority="46"/>
-    <w:lsdException w:name="Grid Table 2 Accent 2" w:uiPriority="47"/>
-    <w:lsdException w:name="Grid Table 3 Accent 2" w:uiPriority="48"/>
-    <w:lsdException w:name="Grid Table 4 Accent 2" w:uiPriority="49"/>
-    <w:lsdException w:name="Grid Table 5 Dark Accent 2" w:uiPriority="50"/>
-    <w:lsdException w:name="Grid Table 6 Colorful Accent 2" w:uiPriority="51"/>
-    <w:lsdException w:name="Grid Table 7 Colorful Accent 2" w:uiPriority="52"/>
-    <w:lsdException w:name="Grid Table 1 Light Accent 3" w:uiPriority="46"/>
-    <w:lsdException w:name="Grid Table 2 Accent 3" w:uiPriority="47"/>
-    <w:lsdException w:name="Grid Table 3 Accent 3" w:uiPriority="48"/>
-    <w:lsdException w:name="Grid Table 4 Accent 3" w:uiPriority="49"/>
-    <w:lsdException w:name="Grid Table 5 Dark Accent 3" w:uiPriority="50"/>
-    <w:lsdException w:name="Grid Table 6 Colorful Accent 3" w:uiPriority="51"/>
-    <w:lsdException w:name="Grid Table 7 Colorful Accent 3" w:uiPriority="52"/>
-    <w:lsdException w:name="Grid Table 1 Light Accent 4" w:uiPriority="46"/>
-    <w:lsdException w:name="Grid Table 2 Accent 4" w:uiPriority="47"/>
-    <w:lsdException w:name="Grid Table 3 Accent 4" w:uiPriority="48"/>
-    <w:lsdException w:name="Grid Table 4 Accent 4" w:uiPriority="49"/>
-    <w:lsdException w:name="Grid Table 5 Dark Accent 4" w:uiPriority="50"/>
-    <w:lsdException w:name="Grid Table 6 Colorful Accent 4" w:uiPriority="51"/>
-    <w:lsdException w:name="Grid Table 7 Colorful Accent 4" w:uiPriority="52"/>
-    <w:lsdException w:name="Grid Table 1 Light Accent 5" w:uiPriority="46"/>
-    <w:lsdException w:name="Grid Table 2 Accent 5" w:uiPriority="47"/>
-    <w:lsdException w:name="Grid Table 3 Accent 5" w:uiPriority="48"/>
-    <w:lsdException w:name="Grid Table 4 Accent 5" w:uiPriority="49"/>
-    <w:lsdException w:name="Grid Table 5 Dark Accent 5" w:uiPriority="50"/>
-    <w:lsdException w:name="Grid Table 6 Colorful Accent 5" w:uiPriority="51"/>
-    <w:lsdException w:name="Grid Table 7 Colorful Accent 5" w:uiPriority="52"/>
-    <w:lsdException w:name="Grid Table 1 Light Accent 6" w:uiPriority="46"/>
-    <w:lsdException w:name="Grid Table 2 Accent 6" w:uiPriority="47"/>
-    <w:lsdException w:name="Grid Table 3 Accent 6" w:uiPriority="48"/>
-    <w:lsdException w:name="Grid Table 4 Accent 6" w:uiPriority="49"/>
-    <w:lsdException w:name="Grid Table 5 Dark Accent 6" w:uiPriority="50"/>
-    <w:lsdException w:name="Grid Table 6 Colorful Accent 6" w:uiPriority="51"/>
-    <w:lsdException w:name="Grid Table 7 Colorful Accent 6" w:uiPriority="52"/>
-    <w:lsdException w:name="List Table 1 Light" w:uiPriority="46"/>
-    <w:lsdException w:name="List Table 2" w:uiPriority="47"/>
-    <w:lsdException w:name="List Table 3" w:uiPriority="48"/>
-    <w:lsdException w:name="List Table 4" w:uiPriority="49"/>
-    <w:lsdException w:name="List Table 5 Dark" w:uiPriority="50"/>
-    <w:lsdException w:name="List Table 6 Colorful" w:uiPriority="51"/>
-    <w:lsdException w:name="List Table 7 Colorful" w:uiPriority="52"/>
-    <w:lsdException w:name="List Table 1 Light Accent 1" w:uiPriority="46"/>
-    <w:lsdException w:name="List Table 2 Accent 1" w:uiPriority="47"/>
-    <w:lsdException w:name="List Table 3 Accent 1" w:uiPriority="48"/>
-    <w:lsdException w:name="List Table 4 Accent 1" w:uiPriority="49"/>
-    <w:lsdException w:name="List Table 5 Dark Accent 1" w:uiPriority="50"/>
-    <w:lsdException w:name="List Table 6 Colorful Accent 1" w:uiPriority="51"/>
-    <w:lsdException w:name="List Table 7 Colorful Accent 1" w:uiPriority="52"/>
-    <w:lsdException w:name="List Table 1 Light Accent 2" w:uiPriority="46"/>
-    <w:lsdException w:name="List Table 2 Accent 2" w:uiPriority="47"/>
-    <w:lsdException w:name="List Table 3 Accent 2" w:uiPriority="48"/>
-    <w:lsdException w:name="List Table 4 Accent 2" w:uiPriority="49"/>
-    <w:lsdException w:name="List Table 5 Dark Accent 2" w:uiPriority="50"/>
-    <w:lsdException w:name="List Table 6 Colorful Accent 2" w:uiPriority="51"/>
-    <w:lsdException w:name="List Table 7 Colorful Accent 2" w:uiPriority="52"/>
-    <w:lsdException w:name="List Table 1 Light Accent 3" w:uiPriority="46"/>
-    <w:lsdException w:name="List Table 2 Accent 3" w:uiPriority="47"/>
-    <w:lsdException w:name="List Table 3 Accent 3" w:uiPriority="48"/>
-    <w:lsdException w:name="List Table 4 Accent 3" w:uiPriority="49"/>
-    <w:lsdException w:name="List Table 5 Dark Accent 3" w:uiPriority="50"/>
-    <w:lsdException w:name="List Table 6 Colorful Accent 3" w:uiPriority="51"/>
-    <w:lsdException w:name="List Table 7 Colorful Accent 3" w:uiPriority="52"/>
-    <w:lsdException w:name="List Table 1 Light Accent 4" w:uiPriority="46"/>
-    <w:lsdException w:name="List Table 2 Accent 4" w:uiPriority="47"/>
-    <w:lsdException w:name="List Table 3 Accent 4" w:uiPriority="48"/>
-    <w:lsdException w:name="List Table 4 Accent 4" w:uiPriority="49"/>
-    <w:lsdException w:name="List Table 5 Dark Accent 4" w:uiPriority="50"/>
-    <w:lsdException w:name="List Table 6 Colorful Accent 4" w:uiPriority="51"/>
-    <w:lsdException w:name="List Table 7 Colorful Accent 4" w:uiPriority="52"/>
-    <w:lsdException w:name="List Table 1 Light Accent 5" w:uiPriority="46"/>
-    <w:lsdException w:name="List Table 2 Accent 5" w:uiPriority="47"/>
-    <w:lsdException w:name="List Table 3 Accent 5" w:uiPriority="48"/>
-    <w:lsdException w:name="List Table 4 Accent 5" w:uiPriority="49"/>
-    <w:lsdException w:name="List Table 5 Dark Accent 5" w:uiPriority="50"/>
-    <w:lsdException w:name="List Table 6 Colorful Accent 5" w:uiPriority="51"/>
-    <w:lsdException w:name="List Table 7 Colorful Accent 5" w:uiPriority="52"/>
-    <w:lsdException w:name="List Table 1 Light Accent 6" w:uiPriority="46"/>
-    <w:lsdException w:name="List Table 2 Accent 6" w:uiPriority="47"/>
-    <w:lsdException w:name="List Table 3 Accent 6" w:uiPriority="48"/>
-    <w:lsdException w:name="List Table 4 Accent 6" w:uiPriority="49"/>
-    <w:lsdException w:name="List Table 5 Dark Accent 6" w:uiPriority="50"/>
-    <w:lsdException w:name="List Table 6 Colorful Accent 6" w:uiPriority="51"/>
-    <w:lsdException w:name="List Table 7 Colorful Accent 6" w:uiPriority="52"/>
-    <w:lsdException w:name="Mention" w:semiHidden="1" w:unhideWhenUsed="1"/>
-    <w:lsdException w:name="Smart Hyperlink" w:semiHidden="1" w:unhideWhenUsed="1"/>
-    <w:lsdException w:name="Hashtag" w:semiHidden="1" w:unhideWhenUsed="1"/>
-  </w:latentStyles>
-  <w:style w:type="paragraph" w:default="1" w:styleId="Normal">
-    <w:name w:val="Normal"/>
-    <w:qFormat/>
-  </w:style>
-  <w:style w:type="character" w:default="1" w:styleId="DefaultParagraphFont">
-    <w:name w:val="Default Paragraph Font"/>
-    <w:uiPriority w:val="1"/>
-    <w:semiHidden/>
-    <w:unhideWhenUsed/>
-  </w:style>
-  <w:style w:type="table" w:default="1" w:styleId="TableNormal">
-    <w:name w:val="Normal Table"/>
-    <w:uiPriority w:val="99"/>
-    <w:semiHidden/>
-    <w:unhideWhenUsed/>
-    <w:tblPr>
-      <w:tblInd w:w="0" w:type="dxa"/>
-      <w:tblCellMar>
-        <w:top w:w="0" w:type="dxa"/>
-        <w:left w:w="108" w:type="dxa"/>
-        <w:bottom w:w="0" w:type="dxa"/>
-        <w:right w:w="108" w:type="dxa"/>
-      </w:tblCellMar>
-    </w:tblPr>
-  </w:style>
-  <w:style w:type="numbering" w:default="1" w:styleId="NoList">
-    <w:name w:val="No List"/>
-    <w:uiPriority w:val="99"/>
-    <w:semiHidden/>
-    <w:unhideWhenUsed/>
-  </w:style>
-  <w:style w:type="character" w:styleId="PlaceholderText">
-    <w:name w:val="Placeholder Text"/>
-    <w:basedOn w:val="DefaultParagraphFont"/>
-    <w:uiPriority w:val="99"/>
-    <w:semiHidden/>
-    <w:rsid w:val="00A343A3"/>
-    <w:rPr>
-      <w:color w:val="808080"/>
-    </w:rPr>
-  </w:style>
-</w:styles>
-</file>
-
-<file path=word/glossary/webSettings.xml><?xml version="1.0" encoding="utf-8"?>
-<w:webSettings xmlns:mc="http://schemas.openxmlformats.org/markup-compatibility/2006" xmlns:r="http://schemas.openxmlformats.org/officeDocument/2006/relationships" xmlns:w="http://schemas.openxmlformats.org/wordprocessingml/2006/main" xmlns:w14="http://schemas.microsoft.com/office/word/2010/wordml" xmlns:w15="http://schemas.microsoft.com/office/word/2012/wordml" xmlns:w16se="http://schemas.microsoft.com/office/word/2015/wordml/symex" mc:Ignorable="w14 w15 w16se">
-  <w:optimizeForBrowser/>
-  <w:allowPNG/>
-</w:webSettings>
-</file>
-
 <file path=word/theme/theme1.xml><?xml version="1.0" encoding="utf-8"?>
 <a:theme xmlns:a="http://schemas.openxmlformats.org/drawingml/2006/main" name="Office Theme">
   <a:themeElements>
@@ -18353,7 +18096,7 @@
 </file>
 
 <file path=customXml/itemProps1.xml><?xml version="1.0" encoding="utf-8"?>
-<ds:datastoreItem xmlns:ds="http://schemas.openxmlformats.org/officeDocument/2006/customXml" ds:itemID="{494500B5-F391-4D50-8DD3-A543E5038CFB}">
+<ds:datastoreItem xmlns:ds="http://schemas.openxmlformats.org/officeDocument/2006/customXml" ds:itemID="{EB7096CD-AC9C-45AA-ABEC-F5E53F67F87B}">
   <ds:schemaRefs>
     <ds:schemaRef ds:uri="http://schemas.openxmlformats.org/officeDocument/2006/bibliography"/>
   </ds:schemaRefs>

</xml_diff>

<commit_message>
Completed Appendix A and added Appendix B figure
Completed Appenxdix A (complete fabrication parameters) and added al the figures needed in Appendix B.
</commit_message>
<xml_diff>
--- a/momar_Thesis.docx
+++ b/momar_Thesis.docx
@@ -11026,7 +11026,7 @@
         <w:fldChar w:fldCharType="begin" w:fldLock="1"/>
       </w:r>
       <w:r>
-        <w:instrText>ADDIN CSL_CITATION { "citationItems" : [ { "id" : "ITEM-1", "itemData" : { "DOI" : "10.1088/0957-4484/26/40/405706", "ISSN" : "0957-4484", "author" : [ { "dropping-particle" : "", "family" : "Wang", "given" : "Shaoqing", "non-dropping-particle" : "", "parse-names" : false, "suffix" : "" }, { "dropping-particle" : "", "family" : "Mao", "given" : "Dacheng", "non-dropping-particle" : "", "parse-names" : false, "suffix" : "" }, { "dropping-particle" : "", "family" : "Jin", "given" : "Zhi", "non-dropping-particle" : "", "parse-names" : false, "suffix" : "" }, { "dropping-particle" : "", "family" : "Peng", "given" : "Songang", "non-dropping-particle" : "", "parse-names" : false, "suffix" : "" }, { "dropping-particle" : "", "family" : "Zhang", "given" : "Dayong", "non-dropping-particle" : "", "parse-names" : false, "suffix" : "" }, { "dropping-particle" : "", "family" : "Shi", "given" : "Jingyuan", "non-dropping-particle" : "", "parse-names" : false, "suffix" : "" }, { "dropping-particle" : "", "family" : "Wang", "given" : "Xuanyun", "non-dropping-particle" : "", "parse-names" : false, "suffix" : "" } ], "container-title" : "Nanotechnology", "id" : "ITEM-1", "issue" : "40", "issued" : { "date-parts" : [ [ "2015" ] ] }, "page" : "405706", "publisher" : "IOP Publishing", "title" : "A more reliable measurement method for metal/graphene contact resistance", "type" : "article-journal", "volume" : "26" }, "uris" : [ "http://www.mendeley.com/documents/?uuid=ab18ca95-26da-49ac-96be-40e067f9c3be" ] }, { "id" : "ITEM-2", "itemData" : { "DOI" : "10.1088/2053-1583/2/2/025006", "ISSN" : "2053-1583", "author" : [ { "dropping-particle" : "", "family" : "Chaves", "given" : "Ferney a", "non-dropping-particle" : "", "parse-names" : false, "suffix" : "" }, { "dropping-particle" : "", "family" : "Jim\u00e9nez", "given" : "David", "non-dropping-particle" : "", "parse-names" : false, "suffix" : "" }, { "dropping-particle" : "", "family" : "Sagade", "given" : "Abhay a", "non-dropping-particle" : "", "parse-names" : false, "suffix" : "" }, { "dropping-particle" : "", "family" : "Kim", "given" : "Wonjae", "non-dropping-particle" : "", "parse-names" : false, "suffix" : "" }, { "dropping-particle" : "", "family" : "Riikonen", "given" : "Juha", "non-dropping-particle" : "", "parse-names" : false, "suffix" : "" }, { "dropping-particle" : "", "family" : "Lipsanen", "given" : "Harri", "non-dropping-particle" : "", "parse-names" : false, "suffix" : "" }, { "dropping-particle" : "", "family" : "Neumaier", "given" : "Daniel", "non-dropping-particle" : "", "parse-names" : false, "suffix" : "" } ], "container-title" : "2D Materials", "id" : "ITEM-2", "issue" : "2", "issued" : { "date-parts" : [ [ "2015", "5", "12" ] ] }, "page" : "025006", "publisher" : "IOP Publishing", "title" : "A physics-based model of gate-tunable metal\u2013graphene contact resistance benchmarked against experimental data", "type" : "article-journal", "volume" : "2" }, "uris" : [ "http://www.mendeley.com/documents/?uuid=77e1dd9d-088f-4080-8df8-63bd8e513f66" ] }, { "id" : "ITEM-3", "itemData" : { "DOI" : "10.3390/cryst3010257", "ISSN" : "2073-4352", "author" : [ { "dropping-particle" : "", "family" : "Liu", "given" : "Wenjun", "non-dropping-particle" : "", "parse-names" : false, "suffix" : "" }, { "dropping-particle" : "", "family" : "Wei", "given" : "Jun", "non-dropping-particle" : "", "parse-names" : false, "suffix" : "" }, { "dropping-particle" : "", "family" : "Sun", "given" : "Xiaowei", "non-dropping-particle" : "", "parse-names" : false, "suffix" : "" }, { "dropping-particle" : "", "family" : "Yu", "given" : "Hongyu", "non-dropping-particle" : "", "parse-names" : false, "suffix" : "" } ], "container-title" : "Crystals", "id" : "ITEM-3", "issue" : "1", "issued" : { "date-parts" : [ [ "2013", "3", "18" ] ] }, "page" : "257-274", "title" : "A Study on Graphene\u2014Metal Contact", "type" : "article-journal", "volume" : "3" }, "uris" : [ "http://www.mendeley.com/documents/?uuid=84e40683-b591-4cf3-bfdd-2d7ed5e83358" ] }, { "id" : "ITEM-4", "itemData" : { "DOI" : "10.1039/c3cp52589a", "ISBN" : "10.1039/C3CP52589A", "ISSN" : "1463-9084", "PMID" : "24056796", "abstract" : "The contact resistance (R(c)) between graphene and metal electrodes is of crucial importance for achieving potentially high performances for graphene devices. However, previous analytical models based on Landauer's approach have failed to include the Fermi velocity difference between the graphene under the metal and the pure graphene channel. Hereby we report a theoretical model to estimate the R(c) using density-functional theory and non-equilibrium Green's function methods. Our model not only presents a clear physical picture of the metal-graphene contacts, but also generates R(c) values which are in good agreement with the experimental results: 210 \u03a9 \u03bcm for double-sided Pd contacts compared with 403 \u03a9 \u03bcm for single-sided Pd contact.", "author" : [ { "dropping-particle" : "", "family" : "Ji", "given" : "Xiang", "non-dropping-particle" : "", "parse-names" : false, "suffix" : "" }, { "dropping-particle" : "", "family" : "Zhang", "given" : "Jinyu", "non-dropping-particle" : "", "parse-names" : false, "suffix" : "" }, { "dropping-particle" : "", "family" : "Wang", "given" : "Yan", "non-dropping-particle" : "", "parse-names" : false, "suffix" : "" }, { "dropping-particle" : "", "family" : "Qian", "given" : "He", "non-dropping-particle" : "", "parse-names" : false, "suffix" : "" }, { "dropping-particle" : "", "family" : "Yu", "given" : "Zhiping", "non-dropping-particle" : "", "parse-names" : false, "suffix" : "" } ], "container-title" : "Physical chemistry chemical physics : PCCP", "id" : "ITEM-4", "issue" : "41", "issued" : { "date-parts" : [ [ "2013", "11", "7" ] ] }, "language" : "en", "note" : "DFT model of contact resistance in graphene", "page" : "17883-6", "publisher" : "The Royal Society of Chemistry", "title" : "A theoretical model for metal-graphene contact resistance using a DFT-NEGF method.", "type" : "article-journal", "volume" : "15" }, "uris" : [ "http://www.mendeley.com/documents/?uuid=6bccc918-2bfd-453c-b1ea-b15fb90e1009" ] }, { "id" : "ITEM-5", "itemData" : { "DOI" : "10.1063/1.4913669", "ISSN" : "0003-6951", "author" : [ { "dropping-particle" : "", "family" : "Nouchi", "given" : "Ryo", "non-dropping-particle" : "", "parse-names" : false, "suffix" : "" }, { "dropping-particle" : "", "family" : "Tanigaki", "given" : "Katsumi", "non-dropping-particle" : "", "parse-names" : false, "suffix" : "" } ], "container-title" : "Applied Physics Letters", "id" : "ITEM-5", "issue" : "8", "issued" : { "date-parts" : [ [ "2015" ] ] }, "page" : "083107", "title" : "Competitive interfacial charge transfer to graphene from the electrode contacts and surface adsorbates", "type" : "article-journal", "volume" : "106" }, "uris" : [ "http://www.mendeley.com/documents/?uuid=d8e0727a-77da-4dd7-adc5-4ce7d8fe80e4" ] }, { "id" : "ITEM-6", "itemData" : { "DOI" : "10.1063/1.3691629", "ISBN" : "0003-6951", "ISSN" : "00036951", "abstract" : "A study is performed on the contact length scaling in graphene field effect transistors. When the contact length (LC) is below the transfer length (LT), both transconductance and on-current increase rapidly with LC due to the strengthened carrier injection. Over the transfer length, the transconductance keeps increasing prominently before coming to a saturation. A possible explanation is that larger contact length would induce deeper doping in graphene, and the nonlinear screening of metal-induced charge could modify the potential barrier, which subsequently adjusts the contact resistance and transconductance. In principle, the electron-hole asymmetry can be tuned via altering the contact lengths", "author" : [ { "dropping-particle" : "", "family" : "Xu", "given" : "Haitao", "non-dropping-particle" : "", "parse-names" : false, "suffix" : "" }, { "dropping-particle" : "", "family" : "Wang", "given" : "Sheng", "non-dropping-particle" : "", "parse-names" : false, "suffix" : "" }, { "dropping-particle" : "", "family" : "Zhang", "given" : "Zhiyong", "non-dropping-particle" : "", "parse-names" : false, "suffix" : "" }, { "dropping-particle" : "", "family" : "Wang", "given" : "Zhenxing", "non-dropping-particle" : "", "parse-names" : false, "suffix" : "" }, { "dropping-particle" : "", "family" : "Xu", "given" : "Huilong", "non-dropping-particle" : "", "parse-names" : false, "suffix" : "" }, { "dropping-particle" : "", "family" : "Peng", "given" : "Lian Mao", "non-dropping-particle" : "", "parse-names" : false, "suffix" : "" } ], "container-title" : "Applied Physics Letters", "id" : "ITEM-6", "issue" : "10", "issued" : { "date-parts" : [ [ "2012" ] ] }, "title" : "Contact length scaling in graphene field-effect transistors", "type" : "article-journal", "volume" : "100" }, "uris" : [ "http://www.mendeley.com/documents/?uuid=d24005db-94e7-41a6-9c8e-971c68453aa6" ] }, { "id" : "ITEM-7", "itemData" : { "DOI" : "10.5714/CL.2013.14.3.162", "ISSN" : "1976-4251", "author" : [ { "dropping-particle" : "", "family" : "Song", "given" : "Seung Min", "non-dropping-particle" : "", "parse-names" : false, "suffix" : "" }, { "dropping-particle" : "", "family" : "Cho", "given" : "Byung Jin", "non-dropping-particle" : "", "parse-names" : false, "suffix" : "" } ], "container-title" : "Carbon letters", "id" : "ITEM-7", "issue" : "3", "issued" : { "date-parts" : [ [ "2013", "7", "31" ] ] }, "note" : "Nice review on the contact resistance of devices with graphene.", "page" : "162-170", "title" : "Contact resistance in graphene channel transistors", "type" : "article-journal", "volume" : "14" }, "uris" : [ "http://www.mendeley.com/documents/?uuid=4bbcf5e8-94e3-473b-964c-a0391bb54491" ] }, { "id" : "ITEM-8", "itemData" : { "DOI" : "10.1063/1.3491804", "ISSN" : "00036951", "author" : [ { "dropping-particle" : "", "family" : "Nagashio", "given" : "K.", "non-dropping-particle" : "", "parse-names" : false, "suffix" : "" }, { "dropping-particle" : "", "family" : "Nishimura", "given" : "T.", "non-dropping-particle" : "", "parse-names" : false, "suffix" : "" }, { "dropping-particle" : "", "family" : "Kita", "given" : "K.", "non-dropping-particle" : "", "parse-names" : false, "suffix" : "" }, { "dropping-particle" : "", "family" : "Toriumi", "given" : "a.", "non-dropping-particle" : "", "parse-names" : false, "suffix" : "" } ], "container-title" : "Applied Physics Letters", "id" : "ITEM-8", "issue" : "14", "issued" : { "date-parts" : [ [ "2010" ] ] }, "note" : "Quick review on metal/graphene contacts.", "page" : "143514", "title" : "Contact resistivity and current flow path at metal/graphene contact", "type" : "article-journal", "volume" : "97" }, "uris" : [ "http://www.mendeley.com/documents/?uuid=65743b54-bc56-4161-b9aa-8577470fab5c" ] }, { "id" : "ITEM-9", "itemData" : { "DOI" : "10.1063/1.3614474", "ISSN" : "00036951", "author" : [ { "dropping-particle" : "", "family" : "Huang", "given" : "Bo-Chao", "non-dropping-particle" : "", "parse-names" : false, "suffix" : "" }, { "dropping-particle" : "", "family" : "Zhang", "given" : "Ming", "non-dropping-particle" : "", "parse-names" : false, "suffix" : "" }, { "dropping-particle" : "", "family" : "Wang", "given" : "Yanjie", "non-dropping-particle" : "", "parse-names" : false, "suffix" : "" }, { "dropping-particle" : "", "family" : "Woo", "given" : "Jason", "non-dropping-particle" : "", "parse-names" : false, "suffix" : "" } ], "container-title" : "Applied Physics Letters", "id" : "ITEM-9", "issue" : "3", "issued" : { "date-parts" : [ [ "2011" ] ] }, "page" : "032107", "title" : "Contact resistance in top-gated graphene field-effect transistors", "type" : "article-journal", "volume" : "99" }, "uris" : [ "http://www.mendeley.com/documents/?uuid=5647d911-0e14-4403-b0ea-7666c6d156bd" ] }, { "id" : "ITEM-10", "itemData" : { "DOI" : "10.1038/nmat4452", "ISSN" : "1476-1122", "PMID" : "26585088", "abstract" : "The performance of electronic and optoelectronic devices based on two-dimensional layered crystals, including graphene, semiconductors of the transition metal dichalcogenide family such as molybdenum disulphide (MoS2) and tungsten diselenide (WSe2), as well as other emerging two-dimensional semiconductors such as atomically thin black phosphorus, is significantly affected by the electrical contacts that connect these materials with external circuitry. Here, we present a comprehensive treatment of the physics of such interfaces at the contact region and discuss recent progress towards realizing optimal contacts for two-dimensional materials. We also discuss the requirements that must be fulfilled to realize efficient spin injection in transition metal dichalcogenides.", "author" : [ { "dropping-particle" : "", "family" : "Allain", "given" : "Adrien", "non-dropping-particle" : "", "parse-names" : false, "suffix" : "" }, { "dropping-particle" : "", "family" : "Kang", "given" : "Jiahao", "non-dropping-particle" : "", "parse-names" : false, "suffix" : "" }, { "dropping-particle" : "", "family" : "Banerjee", "given" : "Kaustav", "non-dropping-particle" : "", "parse-names" : false, "suffix" : "" }, { "dropping-particle" : "", "family" : "Kis", "given" : "Andras", "non-dropping-particle" : "", "parse-names" : false, "suffix" : "" } ], "container-title" : "Nature Materials", "id" : "ITEM-10", "issue" : "12", "issued" : { "date-parts" : [ [ "2015", "11", "20" ] ] }, "page" : "1195-1205", "publisher" : "Nature Publishing Group", "title" : "Electrical contacts to two-dimensional semiconductors", "type" : "article-journal", "volume" : "14" }, "uris" : [ "http://www.mendeley.com/documents/?uuid=f9d3948b-2c68-4fa4-a2eb-13c3809bcd62" ] }, { "id" : "ITEM-11", "itemData" : { "DOI" : "10.1016/j.ssc.2009.02.039", "ISSN" : "00381098", "author" : [ { "dropping-particle" : "", "family" : "Blake", "given" : "P.", "non-dropping-particle" : "", "parse-names" : false, "suffix" : "" }, { "dropping-particle" : "", "family" : "Yang", "given" : "R.", "non-dropping-particle" : "", "parse-names" : false, "suffix" : "" }, { "dropping-particle" : "", "family" : "Morozov", "given" : "S.V.", "non-dropping-particle" : "", "parse-names" : false, "suffix" : "" }, { "dropping-particle" : "", "family" : "Schedin", "given" : "F.", "non-dropping-particle" : "", "parse-names" : false, "suffix" : "" }, { "dropping-particle" : "", "family" : "Ponomarenko", "given" : "L.a.", "non-dropping-particle" : "", "parse-names" : false, "suffix" : "" }, { "dropping-particle" : "", "family" : "Zhukov", "given" : "a.a.", "non-dropping-particle" : "", "parse-names" : false, "suffix" : "" }, { "dropping-particle" : "", "family" : "Nair", "given" : "R.R.", "non-dropping-particle" : "", "parse-names" : false, "suffix" : "" }, { "dropping-particle" : "", "family" : "Grigorieva", "given" : "I.V.", "non-dropping-particle" : "", "parse-names" : false, "suffix" : "" }, { "dropping-particle" : "", "family" : "Novoselov", "given" : "K.S.", "non-dropping-particle" : "", "parse-names" : false, "suffix" : "" }, { "dropping-particle" : "", "family" : "Geim", "given" : "a.K.", "non-dropping-particle" : "", "parse-names" : false, "suffix" : "" } ], "container-title" : "Solid State Communications", "id" : "ITEM-11", "issue" : "27-28", "issued" : { "date-parts" : [ [ "2009", "7" ] ] }, "note" : "Great discussion on surface contamination and its spread on the measured device behavior.", "page" : "1068-1071", "publisher" : "Elsevier Ltd", "title" : "Influence of metal contacts and charge inhomogeneity on transport properties of graphene near the neutrality point", "type" : "article-journal", "volume" : "149" }, "uris" : [ "http://www.mendeley.com/documents/?uuid=d8110ea4-abe4-4498-88a0-bb0cfea87a0e" ] }, { "id" : "ITEM-12", "itemData" : { "DOI" : "10.1109/IEDM.2011.6131475", "ISBN" : "978-1-4577-0505-2", "author" : [ { "dropping-particle" : "", "family" : "Nagashio", "given" : "K.", "non-dropping-particle" : "", "parse-names" : false, "suffix" : "" }, { "dropping-particle" : "", "family" : "Moriyama", "given" : "T.", "non-dropping-particle" : "", "parse-names" : false, "suffix" : "" }, { "dropping-particle" : "", "family" : "Ifuku", "given" : "R.", "non-dropping-particle" : "", "parse-names" : false, "suffix" : "" }, { "dropping-particle" : "", "family" : "Yamashita", "given" : "T.", "non-dropping-particle" : "", "parse-names" : false, "suffix" : "" }, { "dropping-particle" : "", "family" : "Nishimura", "given" : "T.", "non-dropping-particle" : "", "parse-names" : false, "suffix" : "" }, { "dropping-particle" : "", "family" : "Toriumi", "given" : "A.", "non-dropping-particle" : "", "parse-names" : false, "suffix" : "" } ], "container-title" : "IEEE Electron Device Meeting", "id" : "ITEM-12", "issued" : { "date-parts" : [ [ "2011", "12" ] ] }, "page" : "2.4.1-2.4.4", "publisher" : "Ieee", "title" : "Is graphene contacting with metal still graphene?", "type" : "article-journal", "volume" : "5" }, "uris" : [ "http://www.mendeley.com/documents/?uuid=65cd0c73-599b-44d9-a7ba-55cbdcfce8e3" ] }, { "id" : "ITEM-13", "itemData" : { "DOI" : "10.1038/nnano.2011.6", "ISSN" : "1748-3395", "PMID" : "21297624", "abstract" : "A high-quality junction between graphene and metallic contacts is crucial in the creation of high-performance graphene transistors. In an ideal metal-graphene junction, the contact resistance is determined solely by the number of conduction modes in graphene. However, as yet, measurements of contact resistance have been inconsistent, and the factors that determine the contact resistance remain unclear. Here, we report that the contact resistance in a palladium-graphene junction exhibits an anomalous temperature dependence, dropping significantly as temperature decreases to a value of just 110 \u00b1 20 \u03a9 \u00b5m at 6 K, which is two to three times the minimum achievable resistance. Using a combination of experiment and theory we show that this behaviour results from carrier transport in graphene under the palladium contact. At low temperature, the carrier mean free path exceeds the palladium-graphene coupling length, leading to nearly ballistic transport with a transfer efficiency of ~75%. As the temperature increases, this carrier transport becomes less ballistic, resulting in a considerable reduction in efficiency.", "author" : [ { "dropping-particle" : "", "family" : "Xia", "given" : "Fengnian", "non-dropping-particle" : "", "parse-names" : false, "suffix" : "" }, { "dropping-particle" : "", "family" : "Perebeinos", "given" : "Vasili", "non-dropping-particle" : "", "parse-names" : false, "suffix" : "" }, { "dropping-particle" : "", "family" : "Lin", "given" : "Yu-ming", "non-dropping-particle" : "", "parse-names" : false, "suffix" : "" }, { "dropping-particle" : "", "family" : "Wu", "given" : "Yanqing", "non-dropping-particle" : "", "parse-names" : false, "suffix" : "" }, { "dropping-particle" : "", "family" : "Avouris", "given" : "Phaedon", "non-dropping-particle" : "", "parse-names" : false, "suffix" : "" } ], "container-title" : "Nature nanotechnology", "id" : "ITEM-13", "issue" : "3", "issued" : { "date-parts" : [ [ "2011", "3", "6" ] ] }, "language" : "en", "note" : "Discusses a model to describe the metal-graphene junction", "page" : "179-84", "publisher" : "Nature Publishing Group", "title" : "The origins and limits of metal-graphene junction resistance.", "type" : "article-journal", "volume" : "6" }, "uris" : [ "http://www.mendeley.com/documents/?uuid=9b8a760a-0865-426b-a2e0-5fdb0e3c44da" ] }, { "id" : "ITEM-14", "itemData" : { "DOI" : "10.1088/0022-3727/49/10/105301", "ISSN" : "0022-3727", "author" : [ { "dropping-particle" : "", "family" : "Serrano-Esparza", "given" : "In\u00e9s", "non-dropping-particle" : "", "parse-names" : false, "suffix" : "" }, { "dropping-particle" : "", "family" : "Fan", "given" : "Jiyu", "non-dropping-particle" : "", "parse-names" : false, "suffix" : "" }, { "dropping-particle" : "", "family" : "Michalik", "given" : "Jan M", "non-dropping-particle" : "", "parse-names" : false, "suffix" : "" }, { "dropping-particle" : "", "family" : "Rodr\u00edguez", "given" : "Luis Alfredo", "non-dropping-particle" : "", "parse-names" : false, "suffix" : "" }, { "dropping-particle" : "", "family" : "Ibarra", "given" : "Manuel Ricardo", "non-dropping-particle" : "", "parse-names" : false, "suffix" : "" }, { "dropping-particle" : "", "family" : "Teresa", "given" : "Jos\u00e9 Mar\u00eda", "non-dropping-particle" : "de", "parse-names" : false, "suffix" : "" } ], "container-title" : "Journal of Physics D: Applied Physics", "id" : "ITEM-14", "issue" : "10", "issued" : { "date-parts" : [ [ "2016" ] ] }, "page" : "105301", "title" : "The nature of graphene\u2013metal bonding probed by Raman spectroscopy: the special case of cobalt", "type" : "article-journal", "volume" : "49" }, "uris" : [ "http://www.mendeley.com/documents/?uuid=319333c2-ec51-4d6e-b23a-acaa230eae77" ] }, { "id" : "ITEM-15", "itemData" : { "DOI" : "10.1021/nl500999r", "ISSN" : "1530-6992", "PMID" : "24912079", "abstract" : "Annealing is a postprocessing treatment commonly used to improve metal-graphene contacts with the assumption that resist residues sandwiched at the metal-graphene contacts are removed during annealing. Here, we examine this assumption by undertaking a systematic study to understand mechanisms that lead to the contact enhancement brought about by annealing. Using a soft shadow-mask, we fabricated residue-free metal-graphene contacts with the same dimensions as lithographically defined metal-graphene contacts on the same graphene flake. Both cases show comparable contact enhancement for nickel-graphene contacts after annealing treatment signifying that removal of resist residues is not the main factor for contact enhancement. It is found instead that carbon dissolves from graphene into the metal at chemisorbed Ni- and Co-graphene interfaces and leads to many end-contacts being formed between the metal and the dangling carbon bonds in the graphene, which contributes to much smaller contact resistance.", "author" : [ { "dropping-particle" : "", "family" : "Leong", "given" : "Wei Sun", "non-dropping-particle" : "", "parse-names" : false, "suffix" : "" }, { "dropping-particle" : "", "family" : "Nai", "given" : "Chang Tai", "non-dropping-particle" : "", "parse-names" : false, "suffix" : "" }, { "dropping-particle" : "", "family" : "Thong", "given" : "John T L", "non-dropping-particle" : "", "parse-names" : false, "suffix" : "" } ], "container-title" : "Nano letters", "id" : "ITEM-15", "issue" : "7", "issued" : { "date-parts" : [ [ "2014", "7", "9" ] ] }, "note" : "Paper on how Nickel with annealing creates a good contact with graphene.", "page" : "3840-3847", "title" : "What Does Annealing Do to Metal-Graphene Contacts?", "type" : "article-journal", "volume" : "14" }, "uris" : [ "http://www.mendeley.com/documents/?uuid=b0398dc6-5b6b-4efe-9699-ecaeaeb9918b" ] } ], "mendeley" : { "formattedCitation" : "[23]\u2013[37]", "plainTextFormattedCitation" : "[23]\u2013[37]", "previouslyFormattedCitation" : "[23]\u2013[37]" }, "properties" : { "noteIndex" : 0 }, "schema" : "https://github.com/citation-style-language/schema/raw/master/csl-citation.json" }</w:instrText>
+        <w:instrText>ADDIN CSL_CITATION { "citationItems" : [ { "id" : "ITEM-1", "itemData" : { "DOI" : "10.1088/0957-4484/26/40/405706", "ISSN" : "0957-4484", "author" : [ { "dropping-particle" : "", "family" : "Wang", "given" : "Shaoqing", "non-dropping-particle" : "", "parse-names" : false, "suffix" : "" }, { "dropping-particle" : "", "family" : "Mao", "given" : "Dacheng", "non-dropping-particle" : "", "parse-names" : false, "suffix" : "" }, { "dropping-particle" : "", "family" : "Jin", "given" : "Zhi", "non-dropping-particle" : "", "parse-names" : false, "suffix" : "" }, { "dropping-particle" : "", "family" : "Peng", "given" : "Songang", "non-dropping-particle" : "", "parse-names" : false, "suffix" : "" }, { "dropping-particle" : "", "family" : "Zhang", "given" : "Dayong", "non-dropping-particle" : "", "parse-names" : false, "suffix" : "" }, { "dropping-particle" : "", "family" : "Shi", "given" : "Jingyuan", "non-dropping-particle" : "", "parse-names" : false, "suffix" : "" }, { "dropping-particle" : "", "family" : "Wang", "given" : "Xuanyun", "non-dropping-particle" : "", "parse-names" : false, "suffix" : "" } ], "container-title" : "Nanotechnology", "id" : "ITEM-1", "issue" : "40", "issued" : { "date-parts" : [ [ "2015" ] ] }, "page" : "405706", "publisher" : "IOP Publishing", "title" : "A more reliable measurement method for metal/graphene contact resistance", "type" : "article-journal", "volume" : "26" }, "uris" : [ "http://www.mendeley.com/documents/?uuid=ab18ca95-26da-49ac-96be-40e067f9c3be" ] }, { "id" : "ITEM-2", "itemData" : { "DOI" : "10.1088/2053-1583/2/2/025006", "ISSN" : "2053-1583", "author" : [ { "dropping-particle" : "", "family" : "Chaves", "given" : "Ferney a", "non-dropping-particle" : "", "parse-names" : false, "suffix" : "" }, { "dropping-particle" : "", "family" : "Jim\u00e9nez", "given" : "David", "non-dropping-particle" : "", "parse-names" : false, "suffix" : "" }, { "dropping-particle" : "", "family" : "Sagade", "given" : "Abhay a", "non-dropping-particle" : "", "parse-names" : false, "suffix" : "" }, { "dropping-particle" : "", "family" : "Kim", "given" : "Wonjae", "non-dropping-particle" : "", "parse-names" : false, "suffix" : "" }, { "dropping-particle" : "", "family" : "Riikonen", "given" : "Juha", "non-dropping-particle" : "", "parse-names" : false, "suffix" : "" }, { "dropping-particle" : "", "family" : "Lipsanen", "given" : "Harri", "non-dropping-particle" : "", "parse-names" : false, "suffix" : "" }, { "dropping-particle" : "", "family" : "Neumaier", "given" : "Daniel", "non-dropping-particle" : "", "parse-names" : false, "suffix" : "" } ], "container-title" : "2D Materials", "id" : "ITEM-2", "issue" : "2", "issued" : { "date-parts" : [ [ "2015", "5", "12" ] ] }, "page" : "025006", "publisher" : "IOP Publishing", "title" : "A physics-based model of gate-tunable metal\u2013graphene contact resistance benchmarked against experimental data", "type" : "article-journal", "volume" : "2" }, "uris" : [ "http://www.mendeley.com/documents/?uuid=77e1dd9d-088f-4080-8df8-63bd8e513f66" ] }, { "id" : "ITEM-3", "itemData" : { "DOI" : "10.3390/cryst3010257", "ISSN" : "2073-4352", "author" : [ { "dropping-particle" : "", "family" : "Liu", "given" : "Wenjun", "non-dropping-particle" : "", "parse-names" : false, "suffix" : "" }, { "dropping-particle" : "", "family" : "Wei", "given" : "Jun", "non-dropping-particle" : "", "parse-names" : false, "suffix" : "" }, { "dropping-particle" : "", "family" : "Sun", "given" : "Xiaowei", "non-dropping-particle" : "", "parse-names" : false, "suffix" : "" }, { "dropping-particle" : "", "family" : "Yu", "given" : "Hongyu", "non-dropping-particle" : "", "parse-names" : false, "suffix" : "" } ], "container-title" : "Crystals", "id" : "ITEM-3", "issue" : "1", "issued" : { "date-parts" : [ [ "2013", "3", "18" ] ] }, "page" : "257-274", "title" : "A Study on Graphene\u2014Metal Contact", "type" : "article-journal", "volume" : "3" }, "uris" : [ "http://www.mendeley.com/documents/?uuid=84e40683-b591-4cf3-bfdd-2d7ed5e83358" ] }, { "id" : "ITEM-4", "itemData" : { "DOI" : "10.1039/c3cp52589a", "ISBN" : "10.1039/C3CP52589A", "ISSN" : "1463-9084", "PMID" : "24056796", "abstract" : "The contact resistance (R(c)) between graphene and metal electrodes is of crucial importance for achieving potentially high performances for graphene devices. However, previous analytical models based on Landauer's approach have failed to include the Fermi velocity difference between the graphene under the metal and the pure graphene channel. Hereby we report a theoretical model to estimate the R(c) using density-functional theory and non-equilibrium Green's function methods. Our model not only presents a clear physical picture of the metal-graphene contacts, but also generates R(c) values which are in good agreement with the experimental results: 210 \u03a9 \u03bcm for double-sided Pd contacts compared with 403 \u03a9 \u03bcm for single-sided Pd contact.", "author" : [ { "dropping-particle" : "", "family" : "Ji", "given" : "Xiang", "non-dropping-particle" : "", "parse-names" : false, "suffix" : "" }, { "dropping-particle" : "", "family" : "Zhang", "given" : "Jinyu", "non-dropping-particle" : "", "parse-names" : false, "suffix" : "" }, { "dropping-particle" : "", "family" : "Wang", "given" : "Yan", "non-dropping-particle" : "", "parse-names" : false, "suffix" : "" }, { "dropping-particle" : "", "family" : "Qian", "given" : "He", "non-dropping-particle" : "", "parse-names" : false, "suffix" : "" }, { "dropping-particle" : "", "family" : "Yu", "given" : "Zhiping", "non-dropping-particle" : "", "parse-names" : false, "suffix" : "" } ], "container-title" : "Physical chemistry chemical physics : PCCP", "id" : "ITEM-4", "issue" : "41", "issued" : { "date-parts" : [ [ "2013", "11", "7" ] ] }, "language" : "en", "note" : "DFT model of contact resistance in graphene", "page" : "17883-6", "publisher" : "The Royal Society of Chemistry", "title" : "A theoretical model for metal-graphene contact resistance using a DFT-NEGF method.", "type" : "article-journal", "volume" : "15" }, "uris" : [ "http://www.mendeley.com/documents/?uuid=6bccc918-2bfd-453c-b1ea-b15fb90e1009" ] }, { "id" : "ITEM-5", "itemData" : { "DOI" : "10.1063/1.4913669", "ISSN" : "0003-6951", "author" : [ { "dropping-particle" : "", "family" : "Nouchi", "given" : "Ryo", "non-dropping-particle" : "", "parse-names" : false, "suffix" : "" }, { "dropping-particle" : "", "family" : "Tanigaki", "given" : "Katsumi", "non-dropping-particle" : "", "parse-names" : false, "suffix" : "" } ], "container-title" : "Applied Physics Letters", "id" : "ITEM-5", "issue" : "8", "issued" : { "date-parts" : [ [ "2015" ] ] }, "page" : "083107", "title" : "Competitive interfacial charge transfer to graphene from the electrode contacts and surface adsorbates", "type" : "article-journal", "volume" : "106" }, "uris" : [ "http://www.mendeley.com/documents/?uuid=d8e0727a-77da-4dd7-adc5-4ce7d8fe80e4" ] }, { "id" : "ITEM-6", "itemData" : { "DOI" : "10.1063/1.3691629", "ISBN" : "0003-6951", "ISSN" : "00036951", "abstract" : "A study is performed on the contact length scaling in graphene field effect transistors. When the contact length (LC) is below the transfer length (LT), both transconductance and on-current increase rapidly with LC due to the strengthened carrier injection. Over the transfer length, the transconductance keeps increasing prominently before coming to a saturation. A possible explanation is that larger contact length would induce deeper doping in graphene, and the nonlinear screening of metal-induced charge could modify the potential barrier, which subsequently adjusts the contact resistance and transconductance. In principle, the electron-hole asymmetry can be tuned via altering the contact lengths", "author" : [ { "dropping-particle" : "", "family" : "Xu", "given" : "Haitao", "non-dropping-particle" : "", "parse-names" : false, "suffix" : "" }, { "dropping-particle" : "", "family" : "Wang", "given" : "Sheng", "non-dropping-particle" : "", "parse-names" : false, "suffix" : "" }, { "dropping-particle" : "", "family" : "Zhang", "given" : "Zhiyong", "non-dropping-particle" : "", "parse-names" : false, "suffix" : "" }, { "dropping-particle" : "", "family" : "Wang", "given" : "Zhenxing", "non-dropping-particle" : "", "parse-names" : false, "suffix" : "" }, { "dropping-particle" : "", "family" : "Xu", "given" : "Huilong", "non-dropping-particle" : "", "parse-names" : false, "suffix" : "" }, { "dropping-particle" : "", "family" : "Peng", "given" : "Lian Mao", "non-dropping-particle" : "", "parse-names" : false, "suffix" : "" } ], "container-title" : "Applied Physics Letters", "id" : "ITEM-6", "issue" : "10", "issued" : { "date-parts" : [ [ "2012" ] ] }, "title" : "Contact length scaling in graphene field-effect transistors", "type" : "article-journal", "volume" : "100" }, "uris" : [ "http://www.mendeley.com/documents/?uuid=d24005db-94e7-41a6-9c8e-971c68453aa6" ] }, { "id" : "ITEM-7", "itemData" : { "DOI" : "10.5714/CL.2013.14.3.162", "ISSN" : "1976-4251", "author" : [ { "dropping-particle" : "", "family" : "Song", "given" : "Seung Min", "non-dropping-particle" : "", "parse-names" : false, "suffix" : "" }, { "dropping-particle" : "", "family" : "Cho", "given" : "Byung Jin", "non-dropping-particle" : "", "parse-names" : false, "suffix" : "" } ], "container-title" : "Carbon letters", "id" : "ITEM-7", "issue" : "3", "issued" : { "date-parts" : [ [ "2013", "7", "31" ] ] }, "note" : "Nice review on the contact resistance of devices with graphene.", "page" : "162-170", "title" : "Contact resistance in graphene channel transistors", "type" : "article-journal", "volume" : "14" }, "uris" : [ "http://www.mendeley.com/documents/?uuid=4bbcf5e8-94e3-473b-964c-a0391bb54491" ] }, { "id" : "ITEM-8", "itemData" : { "DOI" : "10.1063/1.3491804", "ISSN" : "00036951", "author" : [ { "dropping-particle" : "", "family" : "Nagashio", "given" : "K.", "non-dropping-particle" : "", "parse-names" : false, "suffix" : "" }, { "dropping-particle" : "", "family" : "Nishimura", "given" : "T.", "non-dropping-particle" : "", "parse-names" : false, "suffix" : "" }, { "dropping-particle" : "", "family" : "Kita", "given" : "K.", "non-dropping-particle" : "", "parse-names" : false, "suffix" : "" }, { "dropping-particle" : "", "family" : "Toriumi", "given" : "a.", "non-dropping-particle" : "", "parse-names" : false, "suffix" : "" } ], "container-title" : "Applied Physics Letters", "id" : "ITEM-8", "issue" : "14", "issued" : { "date-parts" : [ [ "2010" ] ] }, "note" : "Quick review on metal/graphene contacts.", "page" : "143514", "title" : "Contact resistivity and current flow path at metal/graphene contact", "type" : "article-journal", "volume" : "97" }, "uris" : [ "http://www.mendeley.com/documents/?uuid=65743b54-bc56-4161-b9aa-8577470fab5c" ] }, { "id" : "ITEM-9", "itemData" : { "DOI" : "10.1063/1.3614474", "ISSN" : "00036951", "author" : [ { "dropping-particle" : "", "family" : "Huang", "given" : "Bo-Chao", "non-dropping-particle" : "", "parse-names" : false, "suffix" : "" }, { "dropping-particle" : "", "family" : "Zhang", "given" : "Ming", "non-dropping-particle" : "", "parse-names" : false, "suffix" : "" }, { "dropping-particle" : "", "family" : "Wang", "given" : "Yanjie", "non-dropping-particle" : "", "parse-names" : false, "suffix" : "" }, { "dropping-particle" : "", "family" : "Woo", "given" : "Jason", "non-dropping-particle" : "", "parse-names" : false, "suffix" : "" } ], "container-title" : "Applied Physics Letters", "id" : "ITEM-9", "issue" : "3", "issued" : { "date-parts" : [ [ "2011" ] ] }, "page" : "032107", "title" : "Contact resistance in top-gated graphene field-effect transistors", "type" : "article-journal", "volume" : "99" }, "uris" : [ "http://www.mendeley.com/documents/?uuid=5647d911-0e14-4403-b0ea-7666c6d156bd" ] }, { "id" : "ITEM-10", "itemData" : { "DOI" : "10.1038/nmat4452", "ISSN" : "1476-1122", "PMID" : "26585088", "abstract" : "The performance of electronic and optoelectronic devices based on two-dimensional layered crystals, including graphene, semiconductors of the transition metal dichalcogenide family such as molybdenum disulphide (MoS2) and tungsten diselenide (WSe2), as well as other emerging two-dimensional semiconductors such as atomically thin black phosphorus, is significantly affected by the electrical contacts that connect these materials with external circuitry. Here, we present a comprehensive treatment of the physics of such interfaces at the contact region and discuss recent progress towards realizing optimal contacts for two-dimensional materials. We also discuss the requirements that must be fulfilled to realize efficient spin injection in transition metal dichalcogenides.", "author" : [ { "dropping-particle" : "", "family" : "Allain", "given" : "Adrien", "non-dropping-particle" : "", "parse-names" : false, "suffix" : "" }, { "dropping-particle" : "", "family" : "Kang", "given" : "Jiahao", "non-dropping-particle" : "", "parse-names" : false, "suffix" : "" }, { "dropping-particle" : "", "family" : "Banerjee", "given" : "Kaustav", "non-dropping-particle" : "", "parse-names" : false, "suffix" : "" }, { "dropping-particle" : "", "family" : "Kis", "given" : "Andras", "non-dropping-particle" : "", "parse-names" : false, "suffix" : "" } ], "container-title" : "Nature Materials", "id" : "ITEM-10", "issue" : "12", "issued" : { "date-parts" : [ [ "2015", "11", "20" ] ] }, "page" : "1195-1205", "publisher" : "Nature Publishing Group", "title" : "Electrical contacts to two-dimensional semiconductors", "type" : "article-journal", "volume" : "14" }, "uris" : [ "http://www.mendeley.com/documents/?uuid=f9d3948b-2c68-4fa4-a2eb-13c3809bcd62" ] }, { "id" : "ITEM-11", "itemData" : { "DOI" : "10.1016/j.ssc.2009.02.039", "ISSN" : "00381098", "author" : [ { "dropping-particle" : "", "family" : "Blake", "given" : "P.", "non-dropping-particle" : "", "parse-names" : false, "suffix" : "" }, { "dropping-particle" : "", "family" : "Yang", "given" : "R.", "non-dropping-particle" : "", "parse-names" : false, "suffix" : "" }, { "dropping-particle" : "", "family" : "Morozov", "given" : "S.V.", "non-dropping-particle" : "", "parse-names" : false, "suffix" : "" }, { "dropping-particle" : "", "family" : "Schedin", "given" : "F.", "non-dropping-particle" : "", "parse-names" : false, "suffix" : "" }, { "dropping-particle" : "", "family" : "Ponomarenko", "given" : "L.a.", "non-dropping-particle" : "", "parse-names" : false, "suffix" : "" }, { "dropping-particle" : "", "family" : "Zhukov", "given" : "a.a.", "non-dropping-particle" : "", "parse-names" : false, "suffix" : "" }, { "dropping-particle" : "", "family" : "Nair", "given" : "R.R.", "non-dropping-particle" : "", "parse-names" : false, "suffix" : "" }, { "dropping-particle" : "", "family" : "Grigorieva", "given" : "I.V.", "non-dropping-particle" : "", "parse-names" : false, "suffix" : "" }, { "dropping-particle" : "", "family" : "Novoselov", "given" : "K.S.", "non-dropping-particle" : "", "parse-names" : false, "suffix" : "" }, { "dropping-particle" : "", "family" : "Geim", "given" : "a.K.", "non-dropping-particle" : "", "parse-names" : false, "suffix" : "" } ], "container-title" : "Solid State Communications", "id" : "ITEM-11", "issue" : "27-28", "issued" : { "date-parts" : [ [ "2009", "7" ] ] }, "note" : "Great discussion on surface contamination and its spread on the measured device behavior.", "page" : "1068-1071", "publisher" : "Elsevier Ltd", "title" : "Influence of metal contacts and charge inhomogeneity on transport properties of graphene near the neutrality point", "type" : "article-journal", "volume" : "149" }, "uris" : [ "http://www.mendeley.com/documents/?uuid=d8110ea4-abe4-4498-88a0-bb0cfea87a0e" ] }, { "id" : "ITEM-12", "itemData" : { "DOI" : "10.1109/IEDM.2011.6131475", "ISBN" : "978-1-4577-0505-2", "author" : [ { "dropping-particle" : "", "family" : "Nagashio", "given" : "K.", "non-dropping-particle" : "", "parse-names" : false, "suffix" : "" }, { "dropping-particle" : "", "family" : "Moriyama", "given" : "T.", "non-dropping-particle" : "", "parse-names" : false, "suffix" : "" }, { "dropping-particle" : "", "family" : "Ifuku", "given" : "R.", "non-dropping-particle" : "", "parse-names" : false, "suffix" : "" }, { "dropping-particle" : "", "family" : "Yamashita", "given" : "T.", "non-dropping-particle" : "", "parse-names" : false, "suffix" : "" }, { "dropping-particle" : "", "family" : "Nishimura", "given" : "T.", "non-dropping-particle" : "", "parse-names" : false, "suffix" : "" }, { "dropping-particle" : "", "family" : "Toriumi", "given" : "A.", "non-dropping-particle" : "", "parse-names" : false, "suffix" : "" } ], "container-title" : "IEEE Electron Device Meeting", "id" : "ITEM-12", "issued" : { "date-parts" : [ [ "2011", "12" ] ] }, "page" : "2.4.1-2.4.4", "publisher" : "Ieee", "title" : "Is graphene contacting with metal still graphene?", "type" : "article-journal", "volume" : "5" }, "uris" : [ "http://www.mendeley.com/documents/?uuid=65cd0c73-599b-44d9-a7ba-55cbdcfce8e3" ] }, { "id" : "ITEM-13", "itemData" : { "DOI" : "10.1038/nnano.2011.6", "ISSN" : "1748-3395", "PMID" : "21297624", "abstract" : "A high-quality junction between graphene and metallic contacts is crucial in the creation of high-performance graphene transistors. In an ideal metal-graphene junction, the contact resistance is determined solely by the number of conduction modes in graphene. However, as yet, measurements of contact resistance have been inconsistent, and the factors that determine the contact resistance remain unclear. Here, we report that the contact resistance in a palladium-graphene junction exhibits an anomalous temperature dependence, dropping significantly as temperature decreases to a value of just 110 \u00b1 20 \u03a9 \u00b5m at 6 K, which is two to three times the minimum achievable resistance. Using a combination of experiment and theory we show that this behaviour results from carrier transport in graphene under the palladium contact. At low temperature, the carrier mean free path exceeds the palladium-graphene coupling length, leading to nearly ballistic transport with a transfer efficiency of ~75%. As the temperature increases, this carrier transport becomes less ballistic, resulting in a considerable reduction in efficiency.", "author" : [ { "dropping-particle" : "", "family" : "Xia", "given" : "Fengnian", "non-dropping-particle" : "", "parse-names" : false, "suffix" : "" }, { "dropping-particle" : "", "family" : "Perebeinos", "given" : "Vasili", "non-dropping-particle" : "", "parse-names" : false, "suffix" : "" }, { "dropping-particle" : "", "family" : "Lin", "given" : "Yu-ming", "non-dropping-particle" : "", "parse-names" : false, "suffix" : "" }, { "dropping-particle" : "", "family" : "Wu", "given" : "Yanqing", "non-dropping-particle" : "", "parse-names" : false, "suffix" : "" }, { "dropping-particle" : "", "family" : "Avouris", "given" : "Phaedon", "non-dropping-particle" : "", "parse-names" : false, "suffix" : "" } ], "container-title" : "Nature nanotechnology", "id" : "ITEM-13", "issue" : "3", "issued" : { "date-parts" : [ [ "2011", "3", "6" ] ] }, "language" : "en", "note" : "Discusses a model to describe the metal-graphene junction", "page" : "179-84", "publisher" : "Nature Publishing Group", "title" : "The origins and limits of metal-graphene junction resistance.", "type" : "article-journal", "volume" : "6" }, "uris" : [ "http://www.mendeley.com/documents/?uuid=9b8a760a-0865-426b-a2e0-5fdb0e3c44da" ] }, { "id" : "ITEM-14", "itemData" : { "DOI" : "10.1088/0022-3727/49/10/105301", "ISSN" : "0022-3727", "author" : [ { "dropping-particle" : "", "family" : "Serrano-Esparza", "given" : "In\u00e9s", "non-dropping-particle" : "", "parse-names" : false, "suffix" : "" }, { "dropping-particle" : "", "family" : "Fan", "given" : "Jiyu", "non-dropping-particle" : "", "parse-names" : false, "suffix" : "" }, { "dropping-particle" : "", "family" : "Michalik", "given" : "Jan M", "non-dropping-particle" : "", "parse-names" : false, "suffix" : "" }, { "dropping-particle" : "", "family" : "Rodr\u00edguez", "given" : "Luis Alfredo", "non-dropping-particle" : "", "parse-names" : false, "suffix" : "" }, { "dropping-particle" : "", "family" : "Ibarra", "given" : "Manuel Ricardo", "non-dropping-particle" : "", "parse-names" : false, "suffix" : "" }, { "dropping-particle" : "", "family" : "Teresa", "given" : "Jos\u00e9 Mar\u00eda", "non-dropping-particle" : "de", "parse-names" : false, "suffix" : "" } ], "container-title" : "Journal of Physics D: Applied Physics", "id" : "ITEM-14", "issue" : "10", "issued" : { "date-parts" : [ [ "2016" ] ] }, "page" : "105301", "title" : "The nature of graphene\u2013metal bonding probed by Raman spectroscopy: the special case of cobalt", "type" : "article-journal", "volume" : "49" }, "uris" : [ "http://www.mendeley.com/documents/?uuid=319333c2-ec51-4d6e-b23a-acaa230eae77" ] }, { "id" : "ITEM-15", "itemData" : { "DOI" : "10.1021/nl500999r", "ISSN" : "1530-6984", "PMID" : "24912079", "abstract" : "Annealing is a postprocessing treatment commonly used to improve metal-graphene contacts with the assumption that resist residues sandwiched at the metal-graphene contacts are removed during annealing. Here, we examine this assumption by undertaking a systematic study to understand mechanisms that lead to the contact enhancement brought about by annealing. Using a soft shadow-mask, we fabricated residue-free metal-graphene contacts with the same dimensions as lithographically defined metal-graphene contacts on the same graphene flake. Both cases show comparable contact enhancement for nickel-graphene contacts after annealing treatment signifying that removal of resist residues is not the main factor for contact enhancement. It is found instead that carbon dissolves from graphene into the metal at chemisorbed Ni- and Co-graphene interfaces and leads to many end-contacts being formed between the metal and the dangling carbon bonds in the graphene, which contributes to much smaller contact resistance.", "author" : [ { "dropping-particle" : "", "family" : "Leong", "given" : "Wei Sun", "non-dropping-particle" : "", "parse-names" : false, "suffix" : "" }, { "dropping-particle" : "", "family" : "Nai", "given" : "Chang Tai", "non-dropping-particle" : "", "parse-names" : false, "suffix" : "" }, { "dropping-particle" : "", "family" : "Thong", "given" : "John T L", "non-dropping-particle" : "", "parse-names" : false, "suffix" : "" } ], "container-title" : "Nano Letters", "id" : "ITEM-15", "issue" : "7", "issued" : { "date-parts" : [ [ "2014", "7", "9" ] ] }, "note" : "Paper on how Nickel with annealing creates a good contact with graphene.", "page" : "3840-3847", "title" : "What Does Annealing Do to Metal\u2013Graphene Contacts?", "type" : "article-journal", "volume" : "14" }, "uris" : [ "http://www.mendeley.com/documents/?uuid=b0398dc6-5b6b-4efe-9699-ecaeaeb9918b" ] } ], "mendeley" : { "formattedCitation" : "[23]\u2013[37]", "plainTextFormattedCitation" : "[23]\u2013[37]", "previouslyFormattedCitation" : "[23]\u2013[37]" }, "properties" : { "noteIndex" : 0 }, "schema" : "https://github.com/citation-style-language/schema/raw/master/csl-citation.json" }</w:instrText>
       </w:r>
       <w:r>
         <w:fldChar w:fldCharType="separate"/>
@@ -11169,7 +11169,7 @@
         <w:fldChar w:fldCharType="begin" w:fldLock="1"/>
       </w:r>
       <w:r>
-        <w:instrText>ADDIN CSL_CITATION { "citationItems" : [ { "id" : "ITEM-1", "itemData" : { "DOI" : "10.3390/cryst3010257", "ISSN" : "2073-4352", "author" : [ { "dropping-particle" : "", "family" : "Liu", "given" : "Wenjun", "non-dropping-particle" : "", "parse-names" : false, "suffix" : "" }, { "dropping-particle" : "", "family" : "Wei", "given" : "Jun", "non-dropping-particle" : "", "parse-names" : false, "suffix" : "" }, { "dropping-particle" : "", "family" : "Sun", "given" : "Xiaowei", "non-dropping-particle" : "", "parse-names" : false, "suffix" : "" }, { "dropping-particle" : "", "family" : "Yu", "given" : "Hongyu", "non-dropping-particle" : "", "parse-names" : false, "suffix" : "" } ], "container-title" : "Crystals", "id" : "ITEM-1", "issue" : "1", "issued" : { "date-parts" : [ [ "2013", "3", "18" ] ] }, "page" : "257-274", "title" : "A Study on Graphene\u2014Metal Contact", "type" : "article-journal", "volume" : "3" }, "uris" : [ "http://www.mendeley.com/documents/?uuid=84e40683-b591-4cf3-bfdd-2d7ed5e83358" ] }, { "id" : "ITEM-2", "itemData" : { "DOI" : "10.1039/c3cp52589a", "ISBN" : "10.1039/C3CP52589A", "ISSN" : "1463-9084", "PMID" : "24056796", "abstract" : "The contact resistance (R(c)) between graphene and metal electrodes is of crucial importance for achieving potentially high performances for graphene devices. However, previous analytical models based on Landauer's approach have failed to include the Fermi velocity difference between the graphene under the metal and the pure graphene channel. Hereby we report a theoretical model to estimate the R(c) using density-functional theory and non-equilibrium Green's function methods. Our model not only presents a clear physical picture of the metal-graphene contacts, but also generates R(c) values which are in good agreement with the experimental results: 210 \u03a9 \u03bcm for double-sided Pd contacts compared with 403 \u03a9 \u03bcm for single-sided Pd contact.", "author" : [ { "dropping-particle" : "", "family" : "Ji", "given" : "Xiang", "non-dropping-particle" : "", "parse-names" : false, "suffix" : "" }, { "dropping-particle" : "", "family" : "Zhang", "given" : "Jinyu", "non-dropping-particle" : "", "parse-names" : false, "suffix" : "" }, { "dropping-particle" : "", "family" : "Wang", "given" : "Yan", "non-dropping-particle" : "", "parse-names" : false, "suffix" : "" }, { "dropping-particle" : "", "family" : "Qian", "given" : "He", "non-dropping-particle" : "", "parse-names" : false, "suffix" : "" }, { "dropping-particle" : "", "family" : "Yu", "given" : "Zhiping", "non-dropping-particle" : "", "parse-names" : false, "suffix" : "" } ], "container-title" : "Physical chemistry chemical physics : PCCP", "id" : "ITEM-2", "issue" : "41", "issued" : { "date-parts" : [ [ "2013", "11", "7" ] ] }, "language" : "en", "note" : "DFT model of contact resistance in graphene", "page" : "17883-6", "publisher" : "The Royal Society of Chemistry", "title" : "A theoretical model for metal-graphene contact resistance using a DFT-NEGF method.", "type" : "article-journal", "volume" : "15" }, "uris" : [ "http://www.mendeley.com/documents/?uuid=6bccc918-2bfd-453c-b1ea-b15fb90e1009" ] }, { "id" : "ITEM-3", "itemData" : { "DOI" : "10.1063/1.4913669", "ISSN" : "0003-6951", "author" : [ { "dropping-particle" : "", "family" : "Nouchi", "given" : "Ryo", "non-dropping-particle" : "", "parse-names" : false, "suffix" : "" }, { "dropping-particle" : "", "family" : "Tanigaki", "given" : "Katsumi", "non-dropping-particle" : "", "parse-names" : false, "suffix" : "" } ], "container-title" : "Applied Physics Letters", "id" : "ITEM-3", "issue" : "8", "issued" : { "date-parts" : [ [ "2015" ] ] }, "page" : "083107", "title" : "Competitive interfacial charge transfer to graphene from the electrode contacts and surface adsorbates", "type" : "article-journal", "volume" : "106" }, "uris" : [ "http://www.mendeley.com/documents/?uuid=d8e0727a-77da-4dd7-adc5-4ce7d8fe80e4" ] }, { "id" : "ITEM-4", "itemData" : { "DOI" : "10.5714/CL.2013.14.3.162", "ISSN" : "1976-4251", "author" : [ { "dropping-particle" : "", "family" : "Song", "given" : "Seung Min", "non-dropping-particle" : "", "parse-names" : false, "suffix" : "" }, { "dropping-particle" : "", "family" : "Cho", "given" : "Byung Jin", "non-dropping-particle" : "", "parse-names" : false, "suffix" : "" } ], "container-title" : "Carbon letters", "id" : "ITEM-4", "issue" : "3", "issued" : { "date-parts" : [ [ "2013", "7", "31" ] ] }, "note" : "Nice review on the contact resistance of devices with graphene.", "page" : "162-170", "title" : "Contact resistance in graphene channel transistors", "type" : "article-journal", "volume" : "14" }, "uris" : [ "http://www.mendeley.com/documents/?uuid=4bbcf5e8-94e3-473b-964c-a0391bb54491" ] }, { "id" : "ITEM-5", "itemData" : { "DOI" : "10.1103/PhysRevLett.101.026803", "ISSN" : "0031-9007", "abstract" : "Making devices with graphene necessarily involves making contacts with metals. We use density functional theory to study how graphene is doped by adsorption on metal substrates and find that weak bonding on Al, Ag, Cu, Au, and Pt, while preserving its unique electronic structure, can still shift the Fermi level with respect to the conical point by \u223c0.5 eV&lt;math display=\"inline\"&gt;&lt;mo&gt;&amp;sim;&lt;mn&gt;0.5&lt;mtext&gt;&amp;thinsp;&lt;mtext&gt;&amp;thinsp;&lt;mi&gt;eV. At equilibrium separations, the crossover from p&lt;math display=\"inline\"&gt;&lt;mi&gt;p-type to n&lt;math display=\"inline\"&gt;&lt;mi&gt;n-type doping occurs for a metal work function of \u223c5.4 eV&lt;math display=\"inline\"&gt;&lt;mo&gt;&amp;sim;&lt;mn&gt;5.4&lt;mtext&gt;&amp;thinsp;&lt;mtext&gt;&amp;thinsp;&lt;mi&gt;eV, a value much larger than the graphene work function of 4.5 eV. The numerical results for the Fermi level shift in graphene are described very well by a simple analytical model which characterizes the metal solely in terms of its work function, greatly extending their applicability.", "author" : [ { "dropping-particle" : "", "family" : "Giovannetti", "given" : "G.", "non-dropping-particle" : "", "parse-names" : false, "suffix" : "" }, { "dropping-particle" : "", "family" : "Khomyakov", "given" : "P.", "non-dropping-particle" : "", "parse-names" : false, "suffix" : "" }, { "dropping-particle" : "", "family" : "Brocks", "given" : "G.", "non-dropping-particle" : "", "parse-names" : false, "suffix" : "" }, { "dropping-particle" : "", "family" : "Karpan", "given" : "V.", "non-dropping-particle" : "", "parse-names" : false, "suffix" : "" }, { "dropping-particle" : "", "family" : "Brink", "given" : "J.", "non-dropping-particle" : "van den", "parse-names" : false, "suffix" : "" }, { "dropping-particle" : "", "family" : "Kelly", "given" : "P.", "non-dropping-particle" : "", "parse-names" : false, "suffix" : "" } ], "container-title" : "Physical Review Letters", "id" : "ITEM-5", "issue" : "2", "issued" : { "date-parts" : [ [ "2008", "7", "10" ] ] }, "note" : "Discusses doping of Graphene by the metals contacting it. Nice model.", "page" : "026803", "publisher" : "American Physical Society", "title" : "Doping Graphene with Metal Contacts", "title-short" : "Phys. Rev. Lett.", "type" : "article-journal", "volume" : "101" }, "uris" : [ "http://www.mendeley.com/documents/?uuid=c9a9081c-3b1b-4ba3-9d64-b022324a68ab" ] }, { "id" : "ITEM-6", "itemData" : { "DOI" : "10.1063/1.3549183", "ISSN" : "00036951", "author" : [ { "dropping-particle" : "", "family" : "Robinson", "given" : "Joshua a.", "non-dropping-particle" : "", "parse-names" : false, "suffix" : "" }, { "dropping-particle" : "", "family" : "LaBella", "given" : "Michael", "non-dropping-particle" : "", "parse-names" : false, "suffix" : "" }, { "dropping-particle" : "", "family" : "Zhu", "given" : "Mike", "non-dropping-particle" : "", "parse-names" : false, "suffix" : "" }, { "dropping-particle" : "", "family" : "Hollander", "given" : "Matt", "non-dropping-particle" : "", "parse-names" : false, "suffix" : "" }, { "dropping-particle" : "", "family" : "Kasarda", "given" : "Richard", "non-dropping-particle" : "", "parse-names" : false, "suffix" : "" }, { "dropping-particle" : "", "family" : "Hughes", "given" : "Zachary", "non-dropping-particle" : "", "parse-names" : false, "suffix" : "" }, { "dropping-particle" : "", "family" : "Trumbull", "given" : "Kathleen", "non-dropping-particle" : "", "parse-names" : false, "suffix" : "" }, { "dropping-particle" : "", "family" : "Cavalero", "given" : "Randal", "non-dropping-particle" : "", "parse-names" : false, "suffix" : "" }, { "dropping-particle" : "", "family" : "Snyder", "given" : "David", "non-dropping-particle" : "", "parse-names" : false, "suffix" : "" } ], "container-title" : "Applied Physics Letters", "id" : "ITEM-6", "issue" : "5", "issued" : { "date-parts" : [ [ "2011" ] ] }, "page" : "053103", "title" : "Contacting graphene", "type" : "article-journal", "volume" : "98" }, "uris" : [ "http://www.mendeley.com/documents/?uuid=b05820c6-1b59-44ba-97d7-beb20df80186" ] }, { "id" : "ITEM-7", "itemData" : { "DOI" : "10.1063/1.3491804", "ISSN" : "00036951", "author" : [ { "dropping-particle" : "", "family" : "Nagashio", "given" : "K.", "non-dropping-particle" : "", "parse-names" : false, "suffix" : "" }, { "dropping-particle" : "", "family" : "Nishimura", "given" : "T.", "non-dropping-particle" : "", "parse-names" : false, "suffix" : "" }, { "dropping-particle" : "", "family" : "Kita", "given" : "K.", "non-dropping-particle" : "", "parse-names" : false, "suffix" : "" }, { "dropping-particle" : "", "family" : "Toriumi", "given" : "a.", "non-dropping-particle" : "", "parse-names" : false, "suffix" : "" } ], "container-title" : "Applied Physics Letters", "id" : "ITEM-7", "issue" : "14", "issued" : { "date-parts" : [ [ "2010" ] ] }, "note" : "Quick review on metal/graphene contacts.", "page" : "143514", "title" : "Contact resistivity and current flow path at metal/graphene contact", "type" : "article-journal", "volume" : "97" }, "uris" : [ "http://www.mendeley.com/documents/?uuid=65743b54-bc56-4161-b9aa-8577470fab5c" ] }, { "id" : "ITEM-8", "itemData" : { "DOI" : "10.1038/nmat4452", "ISSN" : "1476-1122", "PMID" : "26585088", "abstract" : "The performance of electronic and optoelectronic devices based on two-dimensional layered crystals, including graphene, semiconductors of the transition metal dichalcogenide family such as molybdenum disulphide (MoS2) and tungsten diselenide (WSe2), as well as other emerging two-dimensional semiconductors such as atomically thin black phosphorus, is significantly affected by the electrical contacts that connect these materials with external circuitry. Here, we present a comprehensive treatment of the physics of such interfaces at the contact region and discuss recent progress towards realizing optimal contacts for two-dimensional materials. We also discuss the requirements that must be fulfilled to realize efficient spin injection in transition metal dichalcogenides.", "author" : [ { "dropping-particle" : "", "family" : "Allain", "given" : "Adrien", "non-dropping-particle" : "", "parse-names" : false, "suffix" : "" }, { "dropping-particle" : "", "family" : "Kang", "given" : "Jiahao", "non-dropping-particle" : "", "parse-names" : false, "suffix" : "" }, { "dropping-particle" : "", "family" : "Banerjee", "given" : "Kaustav", "non-dropping-particle" : "", "parse-names" : false, "suffix" : "" }, { "dropping-particle" : "", "family" : "Kis", "given" : "Andras", "non-dropping-particle" : "", "parse-names" : false, "suffix" : "" } ], "container-title" : "Nature Materials", "id" : "ITEM-8", "issue" : "12", "issued" : { "date-parts" : [ [ "2015", "11", "20" ] ] }, "page" : "1195-1205", "publisher" : "Nature Publishing Group", "title" : "Electrical contacts to two-dimensional semiconductors", "type" : "article-journal", "volume" : "14" }, "uris" : [ "http://www.mendeley.com/documents/?uuid=f9d3948b-2c68-4fa4-a2eb-13c3809bcd62" ] }, { "id" : "ITEM-9", "itemData" : { "DOI" : "10.1103/PhysRevB.79.195425", "ISBN" : "10980121 (ISSN)", "ISSN" : "10980121", "abstract" : "Measuring the transport of electrons through a graphene sheet necessarily involves contacting it with metal electrodes. We study the adsorption of graphene on metal substrates using first-principles calculations at the level of density functional theory. The bonding of graphene to Al, Ag, Cu, Au and Pt(111) surfaces is so weak that its unique \"ultrarelativistic\" electronic structure is preserved. The interaction does, however, lead to a charge transfer that shifts the Fermi level by up to 0.5 eV with respect to the conical points. The crossover from p-type to n-type doping occurs for a metal with a work function ~5.4 eV, a value much larger than the work function of free-standing graphene, 4.5 eV. We develop a simple analytical model that describes the Fermi level shift in graphene in terms of the metal substrate work function. Graphene interacts with and binds more strongly to Co, Ni, Pd and Ti. This chemisorption involves hybridization between graphene $p_z$-states and metal d-states that opens a band gap in graphene. The graphene work function is as a result reduced considerably. In a current-in-plane device geometry this should lead to n-type doping of graphene.", "author" : [ { "dropping-particle" : "", "family" : "Khomyakov", "given" : "P. a.", "non-dropping-particle" : "", "parse-names" : false, "suffix" : "" }, { "dropping-particle" : "", "family" : "Giovannetti", "given" : "G.", "non-dropping-particle" : "", "parse-names" : false, "suffix" : "" }, { "dropping-particle" : "", "family" : "Rusu", "given" : "P. C.", "non-dropping-particle" : "", "parse-names" : false, "suffix" : "" }, { "dropping-particle" : "", "family" : "Brocks", "given" : "G.", "non-dropping-particle" : "", "parse-names" : false, "suffix" : "" }, { "dropping-particle" : "", "family" : "Brink", "given" : "J.", "non-dropping-particle" : "Van Den", "parse-names" : false, "suffix" : "" }, { "dropping-particle" : "", "family" : "Kelly", "given" : "P. J.", "non-dropping-particle" : "", "parse-names" : false, "suffix" : "" } ], "container-title" : "Physical Review B - Condensed Matter and Materials Physics", "id" : "ITEM-9", "issue" : "19", "issued" : { "date-parts" : [ [ "2009" ] ] }, "page" : "1-12", "title" : "First-principles study of the interaction and charge transfer between graphene and metals", "type" : "article-journal", "volume" : "79" }, "uris" : [ "http://www.mendeley.com/documents/?uuid=00395c80-ba91-4de2-b32b-55b250b93b6d" ] }, { "id" : "ITEM-10", "itemData" : { "DOI" : "10.1109/IEDM.2012.6478975", "ISBN" : "978-1-4673-4871-3", "author" : [ { "dropping-particle" : "", "family" : "Nagashio", "given" : "K.", "non-dropping-particle" : "", "parse-names" : false, "suffix" : "" }, { "dropping-particle" : "", "family" : "Ifuku", "given" : "R.", "non-dropping-particle" : "", "parse-names" : false, "suffix" : "" }, { "dropping-particle" : "", "family" : "Moriyama", "given" : "T.", "non-dropping-particle" : "", "parse-names" : false, "suffix" : "" }, { "dropping-particle" : "", "family" : "Nishimura", "given" : "T.", "non-dropping-particle" : "", "parse-names" : false, "suffix" : "" }, { "dropping-particle" : "", "family" : "Toriumi", "given" : "a.", "non-dropping-particle" : "", "parse-names" : false, "suffix" : "" } ], "container-title" : "2012 International Electron Devices Meeting", "id" : "ITEM-10", "issue" : "c", "issued" : { "date-parts" : [ [ "2012", "12" ] ] }, "page" : "4.1.1-4.1.4", "publisher" : "Ieee", "title" : "Intrinsic graphene/metal contact", "type" : "article-journal", "volume" : "8" }, "uris" : [ "http://www.mendeley.com/documents/?uuid=d36788c3-9a2f-4737-9a4c-446295d9e24f" ] }, { "id" : "ITEM-11", "itemData" : { "DOI" : "10.1016/j.ssc.2009.02.039", "ISSN" : "00381098", "author" : [ { "dropping-particle" : "", "family" : "Blake", "given" : "P.", "non-dropping-particle" : "", "parse-names" : false, "suffix" : "" }, { "dropping-particle" : "", "family" : "Yang", "given" : "R.", "non-dropping-particle" : "", "parse-names" : false, "suffix" : "" }, { "dropping-particle" : "", "family" : "Morozov", "given" : "S.V.", "non-dropping-particle" : "", "parse-names" : false, "suffix" : "" }, { "dropping-particle" : "", "family" : "Schedin", "given" : "F.", "non-dropping-particle" : "", "parse-names" : false, "suffix" : "" }, { "dropping-particle" : "", "family" : "Ponomarenko", "given" : "L.a.", "non-dropping-particle" : "", "parse-names" : false, "suffix" : "" }, { "dropping-particle" : "", "family" : "Zhukov", "given" : "a.a.", "non-dropping-particle" : "", "parse-names" : false, "suffix" : "" }, { "dropping-particle" : "", "family" : "Nair", "given" : "R.R.", "non-dropping-particle" : "", "parse-names" : false, "suffix" : "" }, { "dropping-particle" : "", "family" : "Grigorieva", "given" : "I.V.", "non-dropping-particle" : "", "parse-names" : false, "suffix" : "" }, { "dropping-particle" : "", "family" : "Novoselov", "given" : "K.S.", "non-dropping-particle" : "", "parse-names" : false, "suffix" : "" }, { "dropping-particle" : "", "family" : "Geim", "given" : "a.K.", "non-dropping-particle" : "", "parse-names" : false, "suffix" : "" } ], "container-title" : "Solid State Communications", "id" : "ITEM-11", "issue" : "27-28", "issued" : { "date-parts" : [ [ "2009", "7" ] ] }, "note" : "Great discussion on surface contamination and its spread on the measured device behavior.", "page" : "1068-1071", "publisher" : "Elsevier Ltd", "title" : "Influence of metal contacts and charge inhomogeneity on transport properties of graphene near the neutrality point", "type" : "article-journal", "volume" : "149" }, "uris" : [ "http://www.mendeley.com/documents/?uuid=d8110ea4-abe4-4498-88a0-bb0cfea87a0e" ] }, { "id" : "ITEM-12", "itemData" : { "DOI" : "10.1103/PhysRevB.82.115437", "ISSN" : "1098-0121", "author" : [ { "dropping-particle" : "", "family" : "Khomyakov", "given" : "P. a.", "non-dropping-particle" : "", "parse-names" : false, "suffix" : "" }, { "dropping-particle" : "", "family" : "Starikov", "given" : "a. a.", "non-dropping-particle" : "", "parse-names" : false, "suffix" : "" }, { "dropping-particle" : "", "family" : "Brocks", "given" : "G.", "non-dropping-particle" : "", "parse-names" : false, "suffix" : "" }, { "dropping-particle" : "", "family" : "Kelly", "given" : "P. J.", "non-dropping-particle" : "", "parse-names" : false, "suffix" : "" } ], "container-title" : "Physical Review B", "id" : "ITEM-12", "issue" : "11", "issued" : { "date-parts" : [ [ "2010", "9" ] ] }, "note" : "How conductors work function affect the Fermi level shift on the graphene on its sides effectively. Doping it. Highy recommended.", "page" : "115437", "title" : "Nonlinear screening of charges induced in graphene by metal contacts", "type" : "article-journal", "volume" : "82" }, "uris" : [ "http://www.mendeley.com/documents/?uuid=5fd1fb6f-40ac-4cfb-82f5-9766a9a3c899" ] }, { "id" : "ITEM-13", "itemData" : { "DOI" : "10.1016/j.diamond.2012.01.019", "ISSN" : "09259635", "abstract" : "In order to search a guideline to prepare low-resistance ohmic contacts to graphene by depositing a single metal element, the contact resistance (RC) is measured by a transmission line method (TLM) for a variety of metals (Ti, Ag, Co, Cr, Fe, Ni, and Pd) contacting to the graphene channel. To obtain the precise RC value, we fabricate a defined rectangular graphene channel and a TLM pattern with uniform interface area and channel width. The RC value as small as 700\u00b1500\u03a9\u03bcm for Ti contact is obtained, which is smaller than the value reported previously. In addition, we find that the RC is not strongly related to the metal work function and is significantly affected by the microstructure of the metals. We conclude that the chemical cleaning and the control of the microstructure of the metal films are essential for preparing the low-resistance ohmic contact to achieve the direct contact between the metal and the graphene.", "author" : [ { "dropping-particle" : "", "family" : "Watanabe", "given" : "Eiichiro", "non-dropping-particle" : "", "parse-names" : false, "suffix" : "" }, { "dropping-particle" : "", "family" : "Conwill", "given" : "Arolyn", "non-dropping-particle" : "", "parse-names" : false, "suffix" : "" }, { "dropping-particle" : "", "family" : "Tsuya", "given" : "Daiju", "non-dropping-particle" : "", "parse-names" : false, "suffix" : "" }, { "dropping-particle" : "", "family" : "Koide", "given" : "Yasuo", "non-dropping-particle" : "", "parse-names" : false, "suffix" : "" } ], "container-title" : "Diamond and Related Materials", "id" : "ITEM-13", "issued" : { "date-parts" : [ [ "2012", "4" ] ] }, "note" : "Contact resistance of different materials with graphene. Proposes role of grain size in contact resistnace.", "page" : "171-174", "title" : "Low contact resistance metals for graphene based devices", "type" : "article-journal", "volume" : "24" }, "uris" : [ "http://www.mendeley.com/documents/?uuid=8acfbd6a-c727-4724-a54d-d8b6464d3411" ] }, { "id" : "ITEM-14", "itemData" : { "DOI" : "10.1021/nl500999r", "ISSN" : "1530-6992", "PMID" : "24912079", "abstract" : "Annealing is a postprocessing treatment commonly used to improve metal-graphene contacts with the assumption that resist residues sandwiched at the metal-graphene contacts are removed during annealing. Here, we examine this assumption by undertaking a systematic study to understand mechanisms that lead to the contact enhancement brought about by annealing. Using a soft shadow-mask, we fabricated residue-free metal-graphene contacts with the same dimensions as lithographically defined metal-graphene contacts on the same graphene flake. Both cases show comparable contact enhancement for nickel-graphene contacts after annealing treatment signifying that removal of resist residues is not the main factor for contact enhancement. It is found instead that carbon dissolves from graphene into the metal at chemisorbed Ni- and Co-graphene interfaces and leads to many end-contacts being formed between the metal and the dangling carbon bonds in the graphene, which contributes to much smaller contact resistance.", "author" : [ { "dropping-particle" : "", "family" : "Leong", "given" : "Wei Sun", "non-dropping-particle" : "", "parse-names" : false, "suffix" : "" }, { "dropping-particle" : "", "family" : "Nai", "given" : "Chang Tai", "non-dropping-particle" : "", "parse-names" : false, "suffix" : "" }, { "dropping-particle" : "", "family" : "Thong", "given" : "John T L", "non-dropping-particle" : "", "parse-names" : false, "suffix" : "" } ], "container-title" : "Nano letters", "id" : "ITEM-14", "issue" : "7", "issued" : { "date-parts" : [ [ "2014", "7", "9" ] ] }, "note" : "Paper on how Nickel with annealing creates a good contact with graphene.", "page" : "3840-3847", "title" : "What Does Annealing Do to Metal-Graphene Contacts?", "type" : "article-journal", "volume" : "14" }, "uris" : [ "http://www.mendeley.com/documents/?uuid=b0398dc6-5b6b-4efe-9699-ecaeaeb9918b" ] }, { "id" : "ITEM-15", "itemData" : { "DOI" : "10.1088/0022-3727/49/10/105301", "ISSN" : "0022-3727", "author" : [ { "dropping-particle" : "", "family" : "Serrano-Esparza", "given" : "In\u00e9s", "non-dropping-particle" : "", "parse-names" : false, "suffix" : "" }, { "dropping-particle" : "", "family" : "Fan", "given" : "Jiyu", "non-dropping-particle" : "", "parse-names" : false, "suffix" : "" }, { "dropping-particle" : "", "family" : "Michalik", "given" : "Jan M", "non-dropping-particle" : "", "parse-names" : false, "suffix" : "" }, { "dropping-particle" : "", "family" : "Rodr\u00edguez", "given" : "Luis Alfredo", "non-dropping-particle" : "", "parse-names" : false, "suffix" : "" }, { "dropping-particle" : "", "family" : "Ibarra", "given" : "Manuel Ricardo", "non-dropping-particle" : "", "parse-names" : false, "suffix" : "" }, { "dropping-particle" : "", "family" : "Teresa", "given" : "Jos\u00e9 Mar\u00eda", "non-dropping-particle" : "de", "parse-names" : false, "suffix" : "" } ], "container-title" : "Journal of Physics D: Applied Physics", "id" : "ITEM-15", "issue" : "10", "issued" : { "date-parts" : [ [ "2016" ] ] }, "page" : "105301", "title" : "The nature of graphene\u2013metal bonding probed by Raman spectroscopy: the special case of cobalt", "type" : "article-journal", "volume" : "49" }, "uris" : [ "http://www.mendeley.com/documents/?uuid=319333c2-ec51-4d6e-b23a-acaa230eae77" ] }, { "id" : "ITEM-16", "itemData" : { "DOI" : "10.1109/TNANO.2011.2178611", "ISSN" : "1536-125X", "author" : [ { "dropping-particle" : "", "family" : "Knoch", "given" : "Joachim", "non-dropping-particle" : "", "parse-names" : false, "suffix" : "" }, { "dropping-particle" : "", "family" : "Chen", "given" : "Zhihong", "non-dropping-particle" : "", "parse-names" : false, "suffix" : "" }, { "dropping-particle" : "", "family" : "Appenzeller", "given" : "Joerg", "non-dropping-particle" : "", "parse-names" : false, "suffix" : "" } ], "container-title" : "IEEE Transactions on Electron DevicesIEEE Transactions on Nanotechnology", "id" : "ITEM-16", "issue" : "3", "issued" : { "date-parts" : [ [ "2012", "5" ] ] }, "note" : "Discuss the secondary kink in the R vs Back gate voltage curve for Graphene.", "page" : "513-519", "title" : "Properties of Metal\u2013Graphene Contacts", "type" : "article-journal", "volume" : "11" }, "uris" : [ "http://www.mendeley.com/documents/?uuid=933e1954-c746-46dd-9e17-8fe695e3f602" ] } ], "mendeley" : { "formattedCitation" : "[25]\u2013[27], [29], [30], [32], [33], [36], [37], [41]\u2013[44], [52]\u2013[54]", "plainTextFormattedCitation" : "[25]\u2013[27], [29], [30], [32], [33], [36], [37], [41]\u2013[44], [52]\u2013[54]", "previouslyFormattedCitation" : "[25]\u2013[27], [29], [30], [32], [33], [36], [37], [41]\u2013[44], [52]\u2013[54]" }, "properties" : { "noteIndex" : 0 }, "schema" : "https://github.com/citation-style-language/schema/raw/master/csl-citation.json" }</w:instrText>
+        <w:instrText>ADDIN CSL_CITATION { "citationItems" : [ { "id" : "ITEM-1", "itemData" : { "DOI" : "10.3390/cryst3010257", "ISSN" : "2073-4352", "author" : [ { "dropping-particle" : "", "family" : "Liu", "given" : "Wenjun", "non-dropping-particle" : "", "parse-names" : false, "suffix" : "" }, { "dropping-particle" : "", "family" : "Wei", "given" : "Jun", "non-dropping-particle" : "", "parse-names" : false, "suffix" : "" }, { "dropping-particle" : "", "family" : "Sun", "given" : "Xiaowei", "non-dropping-particle" : "", "parse-names" : false, "suffix" : "" }, { "dropping-particle" : "", "family" : "Yu", "given" : "Hongyu", "non-dropping-particle" : "", "parse-names" : false, "suffix" : "" } ], "container-title" : "Crystals", "id" : "ITEM-1", "issue" : "1", "issued" : { "date-parts" : [ [ "2013", "3", "18" ] ] }, "page" : "257-274", "title" : "A Study on Graphene\u2014Metal Contact", "type" : "article-journal", "volume" : "3" }, "uris" : [ "http://www.mendeley.com/documents/?uuid=84e40683-b591-4cf3-bfdd-2d7ed5e83358" ] }, { "id" : "ITEM-2", "itemData" : { "DOI" : "10.1039/c3cp52589a", "ISBN" : "10.1039/C3CP52589A", "ISSN" : "1463-9084", "PMID" : "24056796", "abstract" : "The contact resistance (R(c)) between graphene and metal electrodes is of crucial importance for achieving potentially high performances for graphene devices. However, previous analytical models based on Landauer's approach have failed to include the Fermi velocity difference between the graphene under the metal and the pure graphene channel. Hereby we report a theoretical model to estimate the R(c) using density-functional theory and non-equilibrium Green's function methods. Our model not only presents a clear physical picture of the metal-graphene contacts, but also generates R(c) values which are in good agreement with the experimental results: 210 \u03a9 \u03bcm for double-sided Pd contacts compared with 403 \u03a9 \u03bcm for single-sided Pd contact.", "author" : [ { "dropping-particle" : "", "family" : "Ji", "given" : "Xiang", "non-dropping-particle" : "", "parse-names" : false, "suffix" : "" }, { "dropping-particle" : "", "family" : "Zhang", "given" : "Jinyu", "non-dropping-particle" : "", "parse-names" : false, "suffix" : "" }, { "dropping-particle" : "", "family" : "Wang", "given" : "Yan", "non-dropping-particle" : "", "parse-names" : false, "suffix" : "" }, { "dropping-particle" : "", "family" : "Qian", "given" : "He", "non-dropping-particle" : "", "parse-names" : false, "suffix" : "" }, { "dropping-particle" : "", "family" : "Yu", "given" : "Zhiping", "non-dropping-particle" : "", "parse-names" : false, "suffix" : "" } ], "container-title" : "Physical chemistry chemical physics : PCCP", "id" : "ITEM-2", "issue" : "41", "issued" : { "date-parts" : [ [ "2013", "11", "7" ] ] }, "language" : "en", "note" : "DFT model of contact resistance in graphene", "page" : "17883-6", "publisher" : "The Royal Society of Chemistry", "title" : "A theoretical model for metal-graphene contact resistance using a DFT-NEGF method.", "type" : "article-journal", "volume" : "15" }, "uris" : [ "http://www.mendeley.com/documents/?uuid=6bccc918-2bfd-453c-b1ea-b15fb90e1009" ] }, { "id" : "ITEM-3", "itemData" : { "DOI" : "10.1063/1.4913669", "ISSN" : "0003-6951", "author" : [ { "dropping-particle" : "", "family" : "Nouchi", "given" : "Ryo", "non-dropping-particle" : "", "parse-names" : false, "suffix" : "" }, { "dropping-particle" : "", "family" : "Tanigaki", "given" : "Katsumi", "non-dropping-particle" : "", "parse-names" : false, "suffix" : "" } ], "container-title" : "Applied Physics Letters", "id" : "ITEM-3", "issue" : "8", "issued" : { "date-parts" : [ [ "2015" ] ] }, "page" : "083107", "title" : "Competitive interfacial charge transfer to graphene from the electrode contacts and surface adsorbates", "type" : "article-journal", "volume" : "106" }, "uris" : [ "http://www.mendeley.com/documents/?uuid=d8e0727a-77da-4dd7-adc5-4ce7d8fe80e4" ] }, { "id" : "ITEM-4", "itemData" : { "DOI" : "10.5714/CL.2013.14.3.162", "ISSN" : "1976-4251", "author" : [ { "dropping-particle" : "", "family" : "Song", "given" : "Seung Min", "non-dropping-particle" : "", "parse-names" : false, "suffix" : "" }, { "dropping-particle" : "", "family" : "Cho", "given" : "Byung Jin", "non-dropping-particle" : "", "parse-names" : false, "suffix" : "" } ], "container-title" : "Carbon letters", "id" : "ITEM-4", "issue" : "3", "issued" : { "date-parts" : [ [ "2013", "7", "31" ] ] }, "note" : "Nice review on the contact resistance of devices with graphene.", "page" : "162-170", "title" : "Contact resistance in graphene channel transistors", "type" : "article-journal", "volume" : "14" }, "uris" : [ "http://www.mendeley.com/documents/?uuid=4bbcf5e8-94e3-473b-964c-a0391bb54491" ] }, { "id" : "ITEM-5", "itemData" : { "DOI" : "10.1103/PhysRevLett.101.026803", "ISSN" : "0031-9007", "abstract" : "Making devices with graphene necessarily involves making contacts with metals. We use density functional theory to study how graphene is doped by adsorption on metal substrates and find that weak bonding on Al, Ag, Cu, Au, and Pt, while preserving its unique electronic structure, can still shift the Fermi level with respect to the conical point by \u223c0.5 eV&lt;math display=\"inline\"&gt;&lt;mo&gt;&amp;sim;&lt;mn&gt;0.5&lt;mtext&gt;&amp;thinsp;&lt;mtext&gt;&amp;thinsp;&lt;mi&gt;eV. At equilibrium separations, the crossover from p&lt;math display=\"inline\"&gt;&lt;mi&gt;p-type to n&lt;math display=\"inline\"&gt;&lt;mi&gt;n-type doping occurs for a metal work function of \u223c5.4 eV&lt;math display=\"inline\"&gt;&lt;mo&gt;&amp;sim;&lt;mn&gt;5.4&lt;mtext&gt;&amp;thinsp;&lt;mtext&gt;&amp;thinsp;&lt;mi&gt;eV, a value much larger than the graphene work function of 4.5 eV. The numerical results for the Fermi level shift in graphene are described very well by a simple analytical model which characterizes the metal solely in terms of its work function, greatly extending their applicability.", "author" : [ { "dropping-particle" : "", "family" : "Giovannetti", "given" : "G.", "non-dropping-particle" : "", "parse-names" : false, "suffix" : "" }, { "dropping-particle" : "", "family" : "Khomyakov", "given" : "P.", "non-dropping-particle" : "", "parse-names" : false, "suffix" : "" }, { "dropping-particle" : "", "family" : "Brocks", "given" : "G.", "non-dropping-particle" : "", "parse-names" : false, "suffix" : "" }, { "dropping-particle" : "", "family" : "Karpan", "given" : "V.", "non-dropping-particle" : "", "parse-names" : false, "suffix" : "" }, { "dropping-particle" : "", "family" : "Brink", "given" : "J.", "non-dropping-particle" : "van den", "parse-names" : false, "suffix" : "" }, { "dropping-particle" : "", "family" : "Kelly", "given" : "P.", "non-dropping-particle" : "", "parse-names" : false, "suffix" : "" } ], "container-title" : "Physical Review Letters", "id" : "ITEM-5", "issue" : "2", "issued" : { "date-parts" : [ [ "2008", "7", "10" ] ] }, "note" : "Discusses doping of Graphene by the metals contacting it. Nice model.", "page" : "026803", "publisher" : "American Physical Society", "title" : "Doping Graphene with Metal Contacts", "title-short" : "Phys. Rev. Lett.", "type" : "article-journal", "volume" : "101" }, "uris" : [ "http://www.mendeley.com/documents/?uuid=c9a9081c-3b1b-4ba3-9d64-b022324a68ab" ] }, { "id" : "ITEM-6", "itemData" : { "DOI" : "10.1063/1.3549183", "ISSN" : "00036951", "author" : [ { "dropping-particle" : "", "family" : "Robinson", "given" : "Joshua a.", "non-dropping-particle" : "", "parse-names" : false, "suffix" : "" }, { "dropping-particle" : "", "family" : "LaBella", "given" : "Michael", "non-dropping-particle" : "", "parse-names" : false, "suffix" : "" }, { "dropping-particle" : "", "family" : "Zhu", "given" : "Mike", "non-dropping-particle" : "", "parse-names" : false, "suffix" : "" }, { "dropping-particle" : "", "family" : "Hollander", "given" : "Matt", "non-dropping-particle" : "", "parse-names" : false, "suffix" : "" }, { "dropping-particle" : "", "family" : "Kasarda", "given" : "Richard", "non-dropping-particle" : "", "parse-names" : false, "suffix" : "" }, { "dropping-particle" : "", "family" : "Hughes", "given" : "Zachary", "non-dropping-particle" : "", "parse-names" : false, "suffix" : "" }, { "dropping-particle" : "", "family" : "Trumbull", "given" : "Kathleen", "non-dropping-particle" : "", "parse-names" : false, "suffix" : "" }, { "dropping-particle" : "", "family" : "Cavalero", "given" : "Randal", "non-dropping-particle" : "", "parse-names" : false, "suffix" : "" }, { "dropping-particle" : "", "family" : "Snyder", "given" : "David", "non-dropping-particle" : "", "parse-names" : false, "suffix" : "" } ], "container-title" : "Applied Physics Letters", "id" : "ITEM-6", "issue" : "5", "issued" : { "date-parts" : [ [ "2011" ] ] }, "page" : "053103", "title" : "Contacting graphene", "type" : "article-journal", "volume" : "98" }, "uris" : [ "http://www.mendeley.com/documents/?uuid=b05820c6-1b59-44ba-97d7-beb20df80186" ] }, { "id" : "ITEM-7", "itemData" : { "DOI" : "10.1063/1.3491804", "ISSN" : "00036951", "author" : [ { "dropping-particle" : "", "family" : "Nagashio", "given" : "K.", "non-dropping-particle" : "", "parse-names" : false, "suffix" : "" }, { "dropping-particle" : "", "family" : "Nishimura", "given" : "T.", "non-dropping-particle" : "", "parse-names" : false, "suffix" : "" }, { "dropping-particle" : "", "family" : "Kita", "given" : "K.", "non-dropping-particle" : "", "parse-names" : false, "suffix" : "" }, { "dropping-particle" : "", "family" : "Toriumi", "given" : "a.", "non-dropping-particle" : "", "parse-names" : false, "suffix" : "" } ], "container-title" : "Applied Physics Letters", "id" : "ITEM-7", "issue" : "14", "issued" : { "date-parts" : [ [ "2010" ] ] }, "note" : "Quick review on metal/graphene contacts.", "page" : "143514", "title" : "Contact resistivity and current flow path at metal/graphene contact", "type" : "article-journal", "volume" : "97" }, "uris" : [ "http://www.mendeley.com/documents/?uuid=65743b54-bc56-4161-b9aa-8577470fab5c" ] }, { "id" : "ITEM-8", "itemData" : { "DOI" : "10.1038/nmat4452", "ISSN" : "1476-1122", "PMID" : "26585088", "abstract" : "The performance of electronic and optoelectronic devices based on two-dimensional layered crystals, including graphene, semiconductors of the transition metal dichalcogenide family such as molybdenum disulphide (MoS2) and tungsten diselenide (WSe2), as well as other emerging two-dimensional semiconductors such as atomically thin black phosphorus, is significantly affected by the electrical contacts that connect these materials with external circuitry. Here, we present a comprehensive treatment of the physics of such interfaces at the contact region and discuss recent progress towards realizing optimal contacts for two-dimensional materials. We also discuss the requirements that must be fulfilled to realize efficient spin injection in transition metal dichalcogenides.", "author" : [ { "dropping-particle" : "", "family" : "Allain", "given" : "Adrien", "non-dropping-particle" : "", "parse-names" : false, "suffix" : "" }, { "dropping-particle" : "", "family" : "Kang", "given" : "Jiahao", "non-dropping-particle" : "", "parse-names" : false, "suffix" : "" }, { "dropping-particle" : "", "family" : "Banerjee", "given" : "Kaustav", "non-dropping-particle" : "", "parse-names" : false, "suffix" : "" }, { "dropping-particle" : "", "family" : "Kis", "given" : "Andras", "non-dropping-particle" : "", "parse-names" : false, "suffix" : "" } ], "container-title" : "Nature Materials", "id" : "ITEM-8", "issue" : "12", "issued" : { "date-parts" : [ [ "2015", "11", "20" ] ] }, "page" : "1195-1205", "publisher" : "Nature Publishing Group", "title" : "Electrical contacts to two-dimensional semiconductors", "type" : "article-journal", "volume" : "14" }, "uris" : [ "http://www.mendeley.com/documents/?uuid=f9d3948b-2c68-4fa4-a2eb-13c3809bcd62" ] }, { "id" : "ITEM-9", "itemData" : { "DOI" : "10.1103/PhysRevB.79.195425", "ISBN" : "10980121 (ISSN)", "ISSN" : "10980121", "abstract" : "Measuring the transport of electrons through a graphene sheet necessarily involves contacting it with metal electrodes. We study the adsorption of graphene on metal substrates using first-principles calculations at the level of density functional theory. The bonding of graphene to Al, Ag, Cu, Au and Pt(111) surfaces is so weak that its unique \"ultrarelativistic\" electronic structure is preserved. The interaction does, however, lead to a charge transfer that shifts the Fermi level by up to 0.5 eV with respect to the conical points. The crossover from p-type to n-type doping occurs for a metal with a work function ~5.4 eV, a value much larger than the work function of free-standing graphene, 4.5 eV. We develop a simple analytical model that describes the Fermi level shift in graphene in terms of the metal substrate work function. Graphene interacts with and binds more strongly to Co, Ni, Pd and Ti. This chemisorption involves hybridization between graphene $p_z$-states and metal d-states that opens a band gap in graphene. The graphene work function is as a result reduced considerably. In a current-in-plane device geometry this should lead to n-type doping of graphene.", "author" : [ { "dropping-particle" : "", "family" : "Khomyakov", "given" : "P. a.", "non-dropping-particle" : "", "parse-names" : false, "suffix" : "" }, { "dropping-particle" : "", "family" : "Giovannetti", "given" : "G.", "non-dropping-particle" : "", "parse-names" : false, "suffix" : "" }, { "dropping-particle" : "", "family" : "Rusu", "given" : "P. C.", "non-dropping-particle" : "", "parse-names" : false, "suffix" : "" }, { "dropping-particle" : "", "family" : "Brocks", "given" : "G.", "non-dropping-particle" : "", "parse-names" : false, "suffix" : "" }, { "dropping-particle" : "", "family" : "Brink", "given" : "J.", "non-dropping-particle" : "Van Den", "parse-names" : false, "suffix" : "" }, { "dropping-particle" : "", "family" : "Kelly", "given" : "P. J.", "non-dropping-particle" : "", "parse-names" : false, "suffix" : "" } ], "container-title" : "Physical Review B - Condensed Matter and Materials Physics", "id" : "ITEM-9", "issue" : "19", "issued" : { "date-parts" : [ [ "2009" ] ] }, "page" : "1-12", "title" : "First-principles study of the interaction and charge transfer between graphene and metals", "type" : "article-journal", "volume" : "79" }, "uris" : [ "http://www.mendeley.com/documents/?uuid=00395c80-ba91-4de2-b32b-55b250b93b6d" ] }, { "id" : "ITEM-10", "itemData" : { "DOI" : "10.1109/IEDM.2012.6478975", "ISBN" : "978-1-4673-4871-3", "author" : [ { "dropping-particle" : "", "family" : "Nagashio", "given" : "K.", "non-dropping-particle" : "", "parse-names" : false, "suffix" : "" }, { "dropping-particle" : "", "family" : "Ifuku", "given" : "R.", "non-dropping-particle" : "", "parse-names" : false, "suffix" : "" }, { "dropping-particle" : "", "family" : "Moriyama", "given" : "T.", "non-dropping-particle" : "", "parse-names" : false, "suffix" : "" }, { "dropping-particle" : "", "family" : "Nishimura", "given" : "T.", "non-dropping-particle" : "", "parse-names" : false, "suffix" : "" }, { "dropping-particle" : "", "family" : "Toriumi", "given" : "a.", "non-dropping-particle" : "", "parse-names" : false, "suffix" : "" } ], "container-title" : "2012 International Electron Devices Meeting", "id" : "ITEM-10", "issue" : "c", "issued" : { "date-parts" : [ [ "2012", "12" ] ] }, "page" : "4.1.1-4.1.4", "publisher" : "Ieee", "title" : "Intrinsic graphene/metal contact", "type" : "article-journal", "volume" : "8" }, "uris" : [ "http://www.mendeley.com/documents/?uuid=d36788c3-9a2f-4737-9a4c-446295d9e24f" ] }, { "id" : "ITEM-11", "itemData" : { "DOI" : "10.1016/j.ssc.2009.02.039", "ISSN" : "00381098", "author" : [ { "dropping-particle" : "", "family" : "Blake", "given" : "P.", "non-dropping-particle" : "", "parse-names" : false, "suffix" : "" }, { "dropping-particle" : "", "family" : "Yang", "given" : "R.", "non-dropping-particle" : "", "parse-names" : false, "suffix" : "" }, { "dropping-particle" : "", "family" : "Morozov", "given" : "S.V.", "non-dropping-particle" : "", "parse-names" : false, "suffix" : "" }, { "dropping-particle" : "", "family" : "Schedin", "given" : "F.", "non-dropping-particle" : "", "parse-names" : false, "suffix" : "" }, { "dropping-particle" : "", "family" : "Ponomarenko", "given" : "L.a.", "non-dropping-particle" : "", "parse-names" : false, "suffix" : "" }, { "dropping-particle" : "", "family" : "Zhukov", "given" : "a.a.", "non-dropping-particle" : "", "parse-names" : false, "suffix" : "" }, { "dropping-particle" : "", "family" : "Nair", "given" : "R.R.", "non-dropping-particle" : "", "parse-names" : false, "suffix" : "" }, { "dropping-particle" : "", "family" : "Grigorieva", "given" : "I.V.", "non-dropping-particle" : "", "parse-names" : false, "suffix" : "" }, { "dropping-particle" : "", "family" : "Novoselov", "given" : "K.S.", "non-dropping-particle" : "", "parse-names" : false, "suffix" : "" }, { "dropping-particle" : "", "family" : "Geim", "given" : "a.K.", "non-dropping-particle" : "", "parse-names" : false, "suffix" : "" } ], "container-title" : "Solid State Communications", "id" : "ITEM-11", "issue" : "27-28", "issued" : { "date-parts" : [ [ "2009", "7" ] ] }, "note" : "Great discussion on surface contamination and its spread on the measured device behavior.", "page" : "1068-1071", "publisher" : "Elsevier Ltd", "title" : "Influence of metal contacts and charge inhomogeneity on transport properties of graphene near the neutrality point", "type" : "article-journal", "volume" : "149" }, "uris" : [ "http://www.mendeley.com/documents/?uuid=d8110ea4-abe4-4498-88a0-bb0cfea87a0e" ] }, { "id" : "ITEM-12", "itemData" : { "DOI" : "10.1103/PhysRevB.82.115437", "ISSN" : "1098-0121", "author" : [ { "dropping-particle" : "", "family" : "Khomyakov", "given" : "P. a.", "non-dropping-particle" : "", "parse-names" : false, "suffix" : "" }, { "dropping-particle" : "", "family" : "Starikov", "given" : "a. a.", "non-dropping-particle" : "", "parse-names" : false, "suffix" : "" }, { "dropping-particle" : "", "family" : "Brocks", "given" : "G.", "non-dropping-particle" : "", "parse-names" : false, "suffix" : "" }, { "dropping-particle" : "", "family" : "Kelly", "given" : "P. J.", "non-dropping-particle" : "", "parse-names" : false, "suffix" : "" } ], "container-title" : "Physical Review B", "id" : "ITEM-12", "issue" : "11", "issued" : { "date-parts" : [ [ "2010", "9" ] ] }, "note" : "How conductors work function affect the Fermi level shift on the graphene on its sides effectively. Doping it. Highy recommended.", "page" : "115437", "title" : "Nonlinear screening of charges induced in graphene by metal contacts", "type" : "article-journal", "volume" : "82" }, "uris" : [ "http://www.mendeley.com/documents/?uuid=5fd1fb6f-40ac-4cfb-82f5-9766a9a3c899" ] }, { "id" : "ITEM-13", "itemData" : { "DOI" : "10.1016/j.diamond.2012.01.019", "ISSN" : "09259635", "abstract" : "In order to search a guideline to prepare low-resistance ohmic contacts to graphene by depositing a single metal element, the contact resistance (RC) is measured by a transmission line method (TLM) for a variety of metals (Ti, Ag, Co, Cr, Fe, Ni, and Pd) contacting to the graphene channel. To obtain the precise RC value, we fabricate a defined rectangular graphene channel and a TLM pattern with uniform interface area and channel width. The RC value as small as 700\u00b1500\u03a9\u03bcm for Ti contact is obtained, which is smaller than the value reported previously. In addition, we find that the RC is not strongly related to the metal work function and is significantly affected by the microstructure of the metals. We conclude that the chemical cleaning and the control of the microstructure of the metal films are essential for preparing the low-resistance ohmic contact to achieve the direct contact between the metal and the graphene.", "author" : [ { "dropping-particle" : "", "family" : "Watanabe", "given" : "Eiichiro", "non-dropping-particle" : "", "parse-names" : false, "suffix" : "" }, { "dropping-particle" : "", "family" : "Conwill", "given" : "Arolyn", "non-dropping-particle" : "", "parse-names" : false, "suffix" : "" }, { "dropping-particle" : "", "family" : "Tsuya", "given" : "Daiju", "non-dropping-particle" : "", "parse-names" : false, "suffix" : "" }, { "dropping-particle" : "", "family" : "Koide", "given" : "Yasuo", "non-dropping-particle" : "", "parse-names" : false, "suffix" : "" } ], "container-title" : "Diamond and Related Materials", "id" : "ITEM-13", "issued" : { "date-parts" : [ [ "2012", "4" ] ] }, "note" : "Contact resistance of different materials with graphene. Proposes role of grain size in contact resistnace.", "page" : "171-174", "title" : "Low contact resistance metals for graphene based devices", "type" : "article-journal", "volume" : "24" }, "uris" : [ "http://www.mendeley.com/documents/?uuid=8acfbd6a-c727-4724-a54d-d8b6464d3411" ] }, { "id" : "ITEM-14", "itemData" : { "DOI" : "10.1021/nl500999r", "ISSN" : "1530-6984", "PMID" : "24912079", "abstract" : "Annealing is a postprocessing treatment commonly used to improve metal-graphene contacts with the assumption that resist residues sandwiched at the metal-graphene contacts are removed during annealing. Here, we examine this assumption by undertaking a systematic study to understand mechanisms that lead to the contact enhancement brought about by annealing. Using a soft shadow-mask, we fabricated residue-free metal-graphene contacts with the same dimensions as lithographically defined metal-graphene contacts on the same graphene flake. Both cases show comparable contact enhancement for nickel-graphene contacts after annealing treatment signifying that removal of resist residues is not the main factor for contact enhancement. It is found instead that carbon dissolves from graphene into the metal at chemisorbed Ni- and Co-graphene interfaces and leads to many end-contacts being formed between the metal and the dangling carbon bonds in the graphene, which contributes to much smaller contact resistance.", "author" : [ { "dropping-particle" : "", "family" : "Leong", "given" : "Wei Sun", "non-dropping-particle" : "", "parse-names" : false, "suffix" : "" }, { "dropping-particle" : "", "family" : "Nai", "given" : "Chang Tai", "non-dropping-particle" : "", "parse-names" : false, "suffix" : "" }, { "dropping-particle" : "", "family" : "Thong", "given" : "John T L", "non-dropping-particle" : "", "parse-names" : false, "suffix" : "" } ], "container-title" : "Nano Letters", "id" : "ITEM-14", "issue" : "7", "issued" : { "date-parts" : [ [ "2014", "7", "9" ] ] }, "note" : "Paper on how Nickel with annealing creates a good contact with graphene.", "page" : "3840-3847", "title" : "What Does Annealing Do to Metal\u2013Graphene Contacts?", "type" : "article-journal", "volume" : "14" }, "uris" : [ "http://www.mendeley.com/documents/?uuid=b0398dc6-5b6b-4efe-9699-ecaeaeb9918b" ] }, { "id" : "ITEM-15", "itemData" : { "DOI" : "10.1088/0022-3727/49/10/105301", "ISSN" : "0022-3727", "author" : [ { "dropping-particle" : "", "family" : "Serrano-Esparza", "given" : "In\u00e9s", "non-dropping-particle" : "", "parse-names" : false, "suffix" : "" }, { "dropping-particle" : "", "family" : "Fan", "given" : "Jiyu", "non-dropping-particle" : "", "parse-names" : false, "suffix" : "" }, { "dropping-particle" : "", "family" : "Michalik", "given" : "Jan M", "non-dropping-particle" : "", "parse-names" : false, "suffix" : "" }, { "dropping-particle" : "", "family" : "Rodr\u00edguez", "given" : "Luis Alfredo", "non-dropping-particle" : "", "parse-names" : false, "suffix" : "" }, { "dropping-particle" : "", "family" : "Ibarra", "given" : "Manuel Ricardo", "non-dropping-particle" : "", "parse-names" : false, "suffix" : "" }, { "dropping-particle" : "", "family" : "Teresa", "given" : "Jos\u00e9 Mar\u00eda", "non-dropping-particle" : "de", "parse-names" : false, "suffix" : "" } ], "container-title" : "Journal of Physics D: Applied Physics", "id" : "ITEM-15", "issue" : "10", "issued" : { "date-parts" : [ [ "2016" ] ] }, "page" : "105301", "title" : "The nature of graphene\u2013metal bonding probed by Raman spectroscopy: the special case of cobalt", "type" : "article-journal", "volume" : "49" }, "uris" : [ "http://www.mendeley.com/documents/?uuid=319333c2-ec51-4d6e-b23a-acaa230eae77" ] }, { "id" : "ITEM-16", "itemData" : { "DOI" : "10.1109/TNANO.2011.2178611", "ISSN" : "1536-125X", "author" : [ { "dropping-particle" : "", "family" : "Knoch", "given" : "Joachim", "non-dropping-particle" : "", "parse-names" : false, "suffix" : "" }, { "dropping-particle" : "", "family" : "Chen", "given" : "Zhihong", "non-dropping-particle" : "", "parse-names" : false, "suffix" : "" }, { "dropping-particle" : "", "family" : "Appenzeller", "given" : "Joerg", "non-dropping-particle" : "", "parse-names" : false, "suffix" : "" } ], "container-title" : "IEEE Transactions on Electron DevicesIEEE Transactions on Nanotechnology", "id" : "ITEM-16", "issue" : "3", "issued" : { "date-parts" : [ [ "2012", "5" ] ] }, "note" : "Discuss the secondary kink in the R vs Back gate voltage curve for Graphene.", "page" : "513-519", "title" : "Properties of Metal\u2013Graphene Contacts", "type" : "article-journal", "volume" : "11" }, "uris" : [ "http://www.mendeley.com/documents/?uuid=933e1954-c746-46dd-9e17-8fe695e3f602" ] } ], "mendeley" : { "formattedCitation" : "[25]\u2013[27], [29], [30], [32], [33], [36], [37], [41]\u2013[44], [52]\u2013[54]", "plainTextFormattedCitation" : "[25]\u2013[27], [29], [30], [32], [33], [36], [37], [41]\u2013[44], [52]\u2013[54]", "previouslyFormattedCitation" : "[25]\u2013[27], [29], [30], [32], [33], [36], [37], [41]\u2013[44], [52]\u2013[54]" }, "properties" : { "noteIndex" : 0 }, "schema" : "https://github.com/citation-style-language/schema/raw/master/csl-citation.json" }</w:instrText>
       </w:r>
       <w:r>
         <w:fldChar w:fldCharType="separate"/>
@@ -16905,7 +16905,7 @@
         <w:fldChar w:fldCharType="begin" w:fldLock="1"/>
       </w:r>
       <w:r>
-        <w:instrText>ADDIN CSL_CITATION { "citationItems" : [ { "id" : "ITEM-1", "itemData" : { "DOI" : "10.1063/1.3077021", "ISSN" : "00036951", "author" : [ { "dropping-particle" : "", "family" : "Kim", "given" : "Seyoung", "non-dropping-particle" : "", "parse-names" : false, "suffix" : "" }, { "dropping-particle" : "", "family" : "Nah", "given" : "Junghyo", "non-dropping-particle" : "", "parse-names" : false, "suffix" : "" }, { "dropping-particle" : "", "family" : "Jo", "given" : "Insun", "non-dropping-particle" : "", "parse-names" : false, "suffix" : "" }, { "dropping-particle" : "", "family" : "Shahrjerdi", "given" : "Davood", "non-dropping-particle" : "", "parse-names" : false, "suffix" : "" }, { "dropping-particle" : "", "family" : "Colombo", "given" : "Luigi", "non-dropping-particle" : "", "parse-names" : false, "suffix" : "" }, { "dropping-particle" : "", "family" : "Yao", "given" : "Zhen", "non-dropping-particle" : "", "parse-names" : false, "suffix" : "" }, { "dropping-particle" : "", "family" : "Tutuc", "given" : "Emanuel", "non-dropping-particle" : "", "parse-names" : false, "suffix" : "" }, { "dropping-particle" : "", "family" : "Banerjee", "given" : "Sanjay K.", "non-dropping-particle" : "", "parse-names" : false, "suffix" : "" } ], "container-title" : "Applied Physics Letters", "id" : "ITEM-1", "issue" : "6", "issued" : { "date-parts" : [ [ "2009" ] ] }, "note" : "Good review on effect of seed layer on Dirac point shift and quick snippet on ALD of Al2O3 on graphene.", "page" : "062107", "title" : "Realization of a high mobility dual-gated graphene field-effect transistor with Al2O3 dielectric", "type" : "article-journal", "volume" : "94" }, "uris" : [ "http://www.mendeley.com/documents/?uuid=e8bf45a3-8243-4757-adc2-fd5c10fb867a" ] } ], "mendeley" : { "formattedCitation" : "[58]", "plainTextFormattedCitation" : "[58]" }, "properties" : { "noteIndex" : 0 }, "schema" : "https://github.com/citation-style-language/schema/raw/master/csl-citation.json" }</w:instrText>
+        <w:instrText>ADDIN CSL_CITATION { "citationItems" : [ { "id" : "ITEM-1", "itemData" : { "DOI" : "10.1063/1.3077021", "ISSN" : "00036951", "author" : [ { "dropping-particle" : "", "family" : "Kim", "given" : "Seyoung", "non-dropping-particle" : "", "parse-names" : false, "suffix" : "" }, { "dropping-particle" : "", "family" : "Nah", "given" : "Junghyo", "non-dropping-particle" : "", "parse-names" : false, "suffix" : "" }, { "dropping-particle" : "", "family" : "Jo", "given" : "Insun", "non-dropping-particle" : "", "parse-names" : false, "suffix" : "" }, { "dropping-particle" : "", "family" : "Shahrjerdi", "given" : "Davood", "non-dropping-particle" : "", "parse-names" : false, "suffix" : "" }, { "dropping-particle" : "", "family" : "Colombo", "given" : "Luigi", "non-dropping-particle" : "", "parse-names" : false, "suffix" : "" }, { "dropping-particle" : "", "family" : "Yao", "given" : "Zhen", "non-dropping-particle" : "", "parse-names" : false, "suffix" : "" }, { "dropping-particle" : "", "family" : "Tutuc", "given" : "Emanuel", "non-dropping-particle" : "", "parse-names" : false, "suffix" : "" }, { "dropping-particle" : "", "family" : "Banerjee", "given" : "Sanjay K.", "non-dropping-particle" : "", "parse-names" : false, "suffix" : "" } ], "container-title" : "Applied Physics Letters", "id" : "ITEM-1", "issue" : "6", "issued" : { "date-parts" : [ [ "2009" ] ] }, "note" : "Good review on effect of seed layer on Dirac point shift and quick snippet on ALD of Al2O3 on graphene.", "page" : "062107", "title" : "Realization of a high mobility dual-gated graphene field-effect transistor with Al2O3 dielectric", "type" : "article-journal", "volume" : "94" }, "uris" : [ "http://www.mendeley.com/documents/?uuid=e8bf45a3-8243-4757-adc2-fd5c10fb867a" ] } ], "mendeley" : { "formattedCitation" : "[58]", "plainTextFormattedCitation" : "[58]", "previouslyFormattedCitation" : "[58]" }, "properties" : { "noteIndex" : 0 }, "schema" : "https://github.com/citation-style-language/schema/raw/master/csl-citation.json" }</w:instrText>
       </w:r>
       <w:r>
         <w:fldChar w:fldCharType="separate"/>
@@ -16919,8 +16919,6 @@
       <w:r>
         <w:fldChar w:fldCharType="end"/>
       </w:r>
-      <w:bookmarkStart w:id="25" w:name="_GoBack"/>
-      <w:bookmarkEnd w:id="25"/>
       <w:r>
         <w:t xml:space="preserve">. The study of impact of MIF and MIC developers on graphene FET performance allowed us to experimentally evaluate the relation between charge carrier mobility and charged-impurity concentration. </w:t>
       </w:r>
@@ -17183,7 +17181,7 @@
       <w:pPr>
         <w:pStyle w:val="Caption"/>
       </w:pPr>
-      <w:bookmarkStart w:id="26" w:name="_Ref489991060"/>
+      <w:bookmarkStart w:id="25" w:name="_Ref489991060"/>
       <w:r>
         <w:t xml:space="preserve">Figure </w:t>
       </w:r>
@@ -17233,7 +17231,7 @@
       <w:r>
         <w:fldChar w:fldCharType="end"/>
       </w:r>
-      <w:bookmarkEnd w:id="26"/>
+      <w:bookmarkEnd w:id="25"/>
       <w:r>
         <w:t xml:space="preserve"> Extracted charge carrier mobility vs inverse of charged-impurity concentration. the results show a clear inverse relation between the charge carrier mobility and charged-impurity concentration. The best fit equation is </w:t>
       </w:r>
@@ -17493,7 +17491,7 @@
         <w:fldChar w:fldCharType="begin" w:fldLock="1"/>
       </w:r>
       <w:r>
-        <w:instrText>ADDIN CSL_CITATION { "citationItems" : [ { "id" : "ITEM-1", "itemData" : { "DOI" : "10.1021/nl061420a", "ISBN" : "1530-6984 (Print)\\n1530-6984 (Linking)", "ISSN" : "15306984", "PMID" : "17163685", "abstract" : "Results of room-temperature Raman scattering studies of ultrathin graphitic films supported on Si (100)/SiO2 substrates are reported. The results are significantly different from those known for graphite. Spectra were collected using 514.5 nm radiation on films containing from n = 1 to 20 graphene layers, as determined by atomic force microscopy. Both the first- and second-order Raman spectra show unique signatures of the number of layers in the film. The nGL film analogue of the Raman G-band in graphite exhibits a Lorentzian line shape whose center frequency shifts linearly relative to graphite as approximately 1/n (for n = 1 omegaG approximately 1587 cm-1). Three weak bands, identified with disorder-induced first-order scattering, are observed at approximately 1350, 1450, and 1500 cm-1. The approximately 1500 cm-1 band is weak but relatively sharp and exhibits an interesting n-dependence. In general, the intensity of these D-bands decreases dramatically with increasing n. Three second-order bands are also observed (approximately 2450, approximately 2700, and 3248 cm-1). They are analogues to those observed in graphite. However, the approximately 2700 cm-1 band exhibits an interesting and dramatic change of shape with n. Interestingly, for n &lt; 5 this second-order band is more intense than the G-band.", "author" : [ { "dropping-particle" : "", "family" : "Gupta", "given" : "a.", "non-dropping-particle" : "", "parse-names" : false, "suffix" : "" }, { "dropping-particle" : "", "family" : "Chen", "given" : "G.", "non-dropping-particle" : "", "parse-names" : false, "suffix" : "" }, { "dropping-particle" : "", "family" : "Joshi", "given" : "P.", "non-dropping-particle" : "", "parse-names" : false, "suffix" : "" }, { "dropping-particle" : "", "family" : "Tadigadapa", "given" : "S.", "non-dropping-particle" : "", "parse-names" : false, "suffix" : "" }, { "dropping-particle" : "", "family" : "Eklund", "given" : "P. C.", "non-dropping-particle" : "", "parse-names" : false, "suffix" : "" } ], "container-title" : "Nano Letters", "id" : "ITEM-1", "issue" : "12", "issued" : { "date-parts" : [ [ "2006" ] ] }, "page" : "2667-2673", "title" : "Raman scattering from high-frequency phonons in supported n-graphene layer films", "type" : "article-journal", "volume" : "6" }, "uris" : [ "http://www.mendeley.com/documents/?uuid=e54cf531-7c9c-4015-92fa-8e87809cfd41" ] }, { "id" : "ITEM-2", "itemData" : { "DOI" : "10.1038/nature04233", "ISSN" : "1476-4687", "PMID" : "16281030", "abstract" : "Quantum electrodynamics (resulting from the merger of quantum mechanics and relativity theory) has provided a clear understanding of phenomena ranging from particle physics to cosmology and from astrophysics to quantum chemistry. The ideas underlying quantum electrodynamics also influence the theory of condensed matter, but quantum relativistic effects are usually minute in the known experimental systems that can be described accurately by the non-relativistic Schr\u00f6dinger equation. Here we report an experimental study of a condensed-matter system (graphene, a single atomic layer of carbon) in which electron transport is essentially governed by Dirac's (relativistic) equation. The charge carriers in graphene mimic relativistic particles with zero rest mass and have an effective 'speed of light' c* approximately 10(6) m s(-1). Our study reveals a variety of unusual phenomena that are characteristic of two-dimensional Dirac fermions. In particular we have observed the following: first, graphene's conductivity never falls below a minimum value corresponding to the quantum unit of conductance, even when concentrations of charge carriers tend to zero; second, the integer quantum Hall effect in graphene is anomalous in that it occurs at half-integer filling factors; and third, the cyclotron mass m(c) of massless carriers in graphene is described by E = m(c)c*2. This two-dimensional system is not only interesting in itself but also allows access to the subtle and rich physics of quantum electrodynamics in a bench-top experiment.", "author" : [ { "dropping-particle" : "", "family" : "Novoselov", "given" : "K S", "non-dropping-particle" : "", "parse-names" : false, "suffix" : "" }, { "dropping-particle" : "", "family" : "Geim", "given" : "a K", "non-dropping-particle" : "", "parse-names" : false, "suffix" : "" }, { "dropping-particle" : "V", "family" : "Morozov", "given" : "S", "non-dropping-particle" : "", "parse-names" : false, "suffix" : "" }, { "dropping-particle" : "", "family" : "Jiang", "given" : "D", "non-dropping-particle" : "", "parse-names" : false, "suffix" : "" }, { "dropping-particle" : "", "family" : "Katsnelson", "given" : "M I", "non-dropping-particle" : "", "parse-names" : false, "suffix" : "" }, { "dropping-particle" : "V", "family" : "Grigorieva", "given" : "I", "non-dropping-particle" : "", "parse-names" : false, "suffix" : "" }, { "dropping-particle" : "V", "family" : "Dubonos", "given" : "S", "non-dropping-particle" : "", "parse-names" : false, "suffix" : "" }, { "dropping-particle" : "", "family" : "Firsov", "given" : "a a", "non-dropping-particle" : "", "parse-names" : false, "suffix" : "" } ], "container-title" : "Nature", "id" : "ITEM-2", "issue" : "7065", "issued" : { "date-parts" : [ [ "2005", "11", "10" ] ] }, "page" : "197-200", "title" : "Two-dimensional gas of massless Dirac fermions in graphene.", "type" : "article-journal", "volume" : "438" }, "uris" : [ "http://www.mendeley.com/documents/?uuid=0feabe29-42a9-4a66-b859-91857c362c31" ] } ], "mendeley" : { "formattedCitation" : "[99], [100]", "plainTextFormattedCitation" : "[99], [100]", "previouslyFormattedCitation" : "[99], [100]" }, "properties" : { "noteIndex" : 0 }, "schema" : "https://github.com/citation-style-language/schema/raw/master/csl-citation.json" }</w:instrText>
+        <w:instrText>ADDIN CSL_CITATION { "citationItems" : [ { "id" : "ITEM-1", "itemData" : { "DOI" : "10.1021/nl061420a", "ISBN" : "1530-6984 (Print)\\n1530-6984 (Linking)", "ISSN" : "15306984", "PMID" : "17163685", "abstract" : "Results of room-temperature Raman scattering studies of ultrathin graphitic films supported on Si (100)/SiO2 substrates are reported. The results are significantly different from those known for graphite. Spectra were collected using 514.5 nm radiation on films containing from n = 1 to 20 graphene layers, as determined by atomic force microscopy. Both the first- and second-order Raman spectra show unique signatures of the number of layers in the film. The nGL film analogue of the Raman G-band in graphite exhibits a Lorentzian line shape whose center frequency shifts linearly relative to graphite as approximately 1/n (for n = 1 omegaG approximately 1587 cm-1). Three weak bands, identified with disorder-induced first-order scattering, are observed at approximately 1350, 1450, and 1500 cm-1. The approximately 1500 cm-1 band is weak but relatively sharp and exhibits an interesting n-dependence. In general, the intensity of these D-bands decreases dramatically with increasing n. Three second-order bands are also observed (approximately 2450, approximately 2700, and 3248 cm-1). They are analogues to those observed in graphite. However, the approximately 2700 cm-1 band exhibits an interesting and dramatic change of shape with n. Interestingly, for n &lt; 5 this second-order band is more intense than the G-band.", "author" : [ { "dropping-particle" : "", "family" : "Gupta", "given" : "a.", "non-dropping-particle" : "", "parse-names" : false, "suffix" : "" }, { "dropping-particle" : "", "family" : "Chen", "given" : "G.", "non-dropping-particle" : "", "parse-names" : false, "suffix" : "" }, { "dropping-particle" : "", "family" : "Joshi", "given" : "P.", "non-dropping-particle" : "", "parse-names" : false, "suffix" : "" }, { "dropping-particle" : "", "family" : "Tadigadapa", "given" : "S.", "non-dropping-particle" : "", "parse-names" : false, "suffix" : "" }, { "dropping-particle" : "", "family" : "Eklund", "given" : "P. C.", "non-dropping-particle" : "", "parse-names" : false, "suffix" : "" } ], "container-title" : "Nano Letters", "id" : "ITEM-1", "issue" : "12", "issued" : { "date-parts" : [ [ "2006" ] ] }, "page" : "2667-2673", "title" : "Raman scattering from high-frequency phonons in supported n-graphene layer films", "type" : "article-journal", "volume" : "6" }, "uris" : [ "http://www.mendeley.com/documents/?uuid=e54cf531-7c9c-4015-92fa-8e87809cfd41" ] }, { "id" : "ITEM-2", "itemData" : { "DOI" : "10.1038/nature04233", "ISSN" : "1476-4687", "PMID" : "16281030", "abstract" : "Quantum electrodynamics (resulting from the merger of quantum mechanics and relativity theory) has provided a clear understanding of phenomena ranging from particle physics to cosmology and from astrophysics to quantum chemistry. The ideas underlying quantum electrodynamics also influence the theory of condensed matter, but quantum relativistic effects are usually minute in the known experimental systems that can be described accurately by the non-relativistic Schr\u00f6dinger equation. Here we report an experimental study of a condensed-matter system (graphene, a single atomic layer of carbon) in which electron transport is essentially governed by Dirac's (relativistic) equation. The charge carriers in graphene mimic relativistic particles with zero rest mass and have an effective 'speed of light' c* approximately 10(6) m s(-1). Our study reveals a variety of unusual phenomena that are characteristic of two-dimensional Dirac fermions. In particular we have observed the following: first, graphene's conductivity never falls below a minimum value corresponding to the quantum unit of conductance, even when concentrations of charge carriers tend to zero; second, the integer quantum Hall effect in graphene is anomalous in that it occurs at half-integer filling factors; and third, the cyclotron mass m(c) of massless carriers in graphene is described by E = m(c)c*2. This two-dimensional system is not only interesting in itself but also allows access to the subtle and rich physics of quantum electrodynamics in a bench-top experiment.", "author" : [ { "dropping-particle" : "", "family" : "Novoselov", "given" : "K S", "non-dropping-particle" : "", "parse-names" : false, "suffix" : "" }, { "dropping-particle" : "", "family" : "Geim", "given" : "a K", "non-dropping-particle" : "", "parse-names" : false, "suffix" : "" }, { "dropping-particle" : "V", "family" : "Morozov", "given" : "S", "non-dropping-particle" : "", "parse-names" : false, "suffix" : "" }, { "dropping-particle" : "", "family" : "Jiang", "given" : "D", "non-dropping-particle" : "", "parse-names" : false, "suffix" : "" }, { "dropping-particle" : "", "family" : "Katsnelson", "given" : "M I", "non-dropping-particle" : "", "parse-names" : false, "suffix" : "" }, { "dropping-particle" : "V", "family" : "Grigorieva", "given" : "I", "non-dropping-particle" : "", "parse-names" : false, "suffix" : "" }, { "dropping-particle" : "V", "family" : "Dubonos", "given" : "S", "non-dropping-particle" : "", "parse-names" : false, "suffix" : "" }, { "dropping-particle" : "", "family" : "Firsov", "given" : "a a", "non-dropping-particle" : "", "parse-names" : false, "suffix" : "" } ], "container-title" : "Nature", "id" : "ITEM-2", "issue" : "7065", "issued" : { "date-parts" : [ [ "2005", "11", "10" ] ] }, "page" : "197-200", "title" : "Two-dimensional gas of massless Dirac fermions in graphene.", "type" : "article-journal", "volume" : "438" }, "uris" : [ "http://www.mendeley.com/documents/?uuid=0feabe29-42a9-4a66-b859-91857c362c31" ] }, { "id" : "ITEM-3", "itemData" : { "DOI" : "10.1088/2053-1583/1/3/035005", "ISSN" : "2053-1583", "author" : [ { "dropping-particle" : "", "family" : "Gammelgaard", "given" : "Lene", "non-dropping-particle" : "", "parse-names" : false, "suffix" : "" }, { "dropping-particle" : "", "family" : "Caridad", "given" : "Jos\u00e9 M", "non-dropping-particle" : "", "parse-names" : false, "suffix" : "" }, { "dropping-particle" : "", "family" : "Cagliani", "given" : "Alberto", "non-dropping-particle" : "", "parse-names" : false, "suffix" : "" }, { "dropping-particle" : "", "family" : "Mackenzie", "given" : "David M a", "non-dropping-particle" : "", "parse-names" : false, "suffix" : "" }, { "dropping-particle" : "", "family" : "Petersen", "given" : "Dirch H", "non-dropping-particle" : "", "parse-names" : false, "suffix" : "" }, { "dropping-particle" : "", "family" : "Booth", "given" : "Timothy J", "non-dropping-particle" : "", "parse-names" : false, "suffix" : "" }, { "dropping-particle" : "", "family" : "B\u00f8ggild", "given" : "Peter", "non-dropping-particle" : "", "parse-names" : false, "suffix" : "" } ], "container-title" : "2D Materials", "id" : "ITEM-3", "issue" : "3", "issued" : { "date-parts" : [ [ "2014" ] ] }, "page" : "035005", "publisher" : "IOP Publishing", "title" : "Graphene transport properties upon exposure to PMMA processing and heat treatments", "type" : "article-journal", "volume" : "1" }, "uris" : [ "http://www.mendeley.com/documents/?uuid=3ff8765b-2d29-492e-a2f4-f59ca1348286" ] } ], "mendeley" : { "formattedCitation" : "[83], [99], [100]", "plainTextFormattedCitation" : "[83], [99], [100]", "previouslyFormattedCitation" : "[83], [99], [100]" }, "properties" : { "noteIndex" : 0 }, "schema" : "https://github.com/citation-style-language/schema/raw/master/csl-citation.json" }</w:instrText>
       </w:r>
       <w:r>
         <w:fldChar w:fldCharType="separate"/>
@@ -17502,7 +17500,7 @@
         <w:rPr>
           <w:noProof/>
         </w:rPr>
-        <w:t>[99], [100]</w:t>
+        <w:t>[83], [99], [100]</w:t>
       </w:r>
       <w:r>
         <w:fldChar w:fldCharType="end"/>
@@ -17829,7 +17827,7 @@
       <w:pPr>
         <w:pStyle w:val="Caption"/>
       </w:pPr>
-      <w:bookmarkStart w:id="27" w:name="_Ref489994045"/>
+      <w:bookmarkStart w:id="26" w:name="_Ref489994045"/>
       <w:r>
         <w:t xml:space="preserve">Figure </w:t>
       </w:r>
@@ -17879,7 +17877,7 @@
       <w:r>
         <w:fldChar w:fldCharType="end"/>
       </w:r>
-      <w:bookmarkEnd w:id="27"/>
+      <w:bookmarkEnd w:id="26"/>
       <w:r>
         <w:t xml:space="preserve"> (a) False color SEM image showing the graphene FET with the scan area shown as a yellow line. (b)-(d) AFM scan results for when using CD 26, AZ Developer and AZ400 developer, respectively.</w:t>
       </w:r>
@@ -18025,15 +18023,97 @@
       </w:r>
     </w:p>
     <w:p>
-      <w:pPr>
-        <w:pStyle w:val="Heading2"/>
-        <w:numPr>
-          <w:ilvl w:val="1"/>
-          <w:numId w:val="4"/>
-        </w:numPr>
-      </w:pPr>
-      <w:r>
-        <w:t>Photolithography</w:t>
+      <w:r>
+        <w:t>CVD graphene transfer typically requires spinning a PMMA support layer over the graphene to hold it when etching away the growth substrate (typically copper)</w:t>
+      </w:r>
+      <w:r>
+        <w:fldChar w:fldCharType="begin" w:fldLock="1"/>
+      </w:r>
+      <w:r>
+        <w:instrText>ADDIN CSL_CITATION { "citationItems" : [ { "id" : "ITEM-1", "itemData" : { "DOI" : "10.1021/nn203377t", "ISBN" : "1936-0851", "ISSN" : "19360851", "PMID" : "21999646", "abstract" : "We present the results of a thorough study of wet chemical methods for transferring chemical vapor deposition grown graphene from the metal growth substrate to a device-compatible substrate. On the basis of these results, we have developed a \"modified RCA clean\" transfer method that has much better control of both contamination and crack formation and does not degrade the quality of the transferred graphene. Using this transfer method, high device yields, up to 97%, with a narrow device performance metrics distribution were achieved. This demonstration addresses an important step toward large-scale graphene-based electronic device applications.", "author" : [ { "dropping-particle" : "", "family" : "Liang", "given" : "Xuelei", "non-dropping-particle" : "", "parse-names" : false, "suffix" : "" }, { "dropping-particle" : "", "family" : "Sperling", "given" : "Brent a", "non-dropping-particle" : "", "parse-names" : false, "suffix" : "" }, { "dropping-particle" : "", "family" : "Calizo", "given" : "Irene", "non-dropping-particle" : "", "parse-names" : false, "suffix" : "" }, { "dropping-particle" : "", "family" : "Cheng", "given" : "Guangjun", "non-dropping-particle" : "", "parse-names" : false, "suffix" : "" }, { "dropping-particle" : "", "family" : "Hacker", "given" : "Christina Ann", "non-dropping-particle" : "", "parse-names" : false, "suffix" : "" }, { "dropping-particle" : "", "family" : "Zhang", "given" : "Qin", "non-dropping-particle" : "", "parse-names" : false, "suffix" : "" }, { "dropping-particle" : "", "family" : "Obeng", "given" : "Yaw", "non-dropping-particle" : "", "parse-names" : false, "suffix" : "" }, { "dropping-particle" : "", "family" : "Yan", "given" : "Kai", "non-dropping-particle" : "", "parse-names" : false, "suffix" : "" }, { "dropping-particle" : "", "family" : "Peng", "given" : "Hailin", "non-dropping-particle" : "", "parse-names" : false, "suffix" : "" }, { "dropping-particle" : "", "family" : "Li", "given" : "Qiliang", "non-dropping-particle" : "", "parse-names" : false, "suffix" : "" }, { "dropping-particle" : "", "family" : "Zhu", "given" : "Xiaoxiao", "non-dropping-particle" : "", "parse-names" : false, "suffix" : "" }, { "dropping-particle" : "", "family" : "Yuan", "given" : "Hui", "non-dropping-particle" : "", "parse-names" : false, "suffix" : "" }, { "dropping-particle" : "", "family" : "Hight Walker", "given" : "Angela R.", "non-dropping-particle" : "", "parse-names" : false, "suffix" : "" }, { "dropping-particle" : "", "family" : "Liu", "given" : "Zhongfan", "non-dropping-particle" : "", "parse-names" : false, "suffix" : "" }, { "dropping-particle" : "", "family" : "Peng", "given" : "Lian Mao", "non-dropping-particle" : "", "parse-names" : false, "suffix" : "" }, { "dropping-particle" : "", "family" : "Richter", "given" : "Curt a", "non-dropping-particle" : "", "parse-names" : false, "suffix" : "" } ], "container-title" : "ACS Nano", "id" : "ITEM-1", "issue" : "11", "issued" : { "date-parts" : [ [ "2011", "11", "22" ] ] }, "page" : "9144-9153", "title" : "Toward clean and crackless transfer of graphene", "type" : "article-journal", "volume" : "5" }, "uris" : [ "http://www.mendeley.com/documents/?uuid=33f25b51-ec20-43b5-85fb-695b01dc764c" ] } ], "mendeley" : { "formattedCitation" : "[101]", "plainTextFormattedCitation" : "[101]", "previouslyFormattedCitation" : "[101]" }, "properties" : { "noteIndex" : 0 }, "schema" : "https://github.com/citation-style-language/schema/raw/master/csl-citation.json" }</w:instrText>
+      </w:r>
+      <w:r>
+        <w:fldChar w:fldCharType="separate"/>
+      </w:r>
+      <w:r>
+        <w:rPr>
+          <w:noProof/>
+        </w:rPr>
+        <w:t>[101]</w:t>
+      </w:r>
+      <w:r>
+        <w:fldChar w:fldCharType="end"/>
+      </w:r>
+      <w:r>
+        <w:t>.</w:t>
+      </w:r>
+      <w:r>
+        <w:t xml:space="preserve"> PMMA residue affect the transport properties of graphene and increase the contact resistance. To remove the PMMA residue, graphene post transfer is annealed in a forming gas at around 300 </w:t>
+      </w:r>
+      <w:r>
+        <w:rPr>
+          <w:rFonts w:cs="Times"/>
+        </w:rPr>
+        <w:t>°</w:t>
+      </w:r>
+      <w:r>
+        <w:t>C to remove the PMMA residuals</w:t>
+      </w:r>
+      <w:r>
+        <w:fldChar w:fldCharType="begin" w:fldLock="1"/>
+      </w:r>
+      <w:r>
+        <w:instrText>ADDIN CSL_CITATION { "citationItems" : [ { "id" : "ITEM-1", "itemData" : { "DOI" : "10.1063/1.4868897", "ISBN" : "0021-8979", "ISSN" : "0021-8979", "abstract" : "Resist residue from the device fabrication process is a significant source of contamination at the metal/graphene contact interface. Ultraviolet Ozone (UVO) treatment is proven here, by X-ray photoelectron spectroscopy and Raman measurement, to be an effective way of cleaning the metal/graphene interface. Electrical measurements of devices that were fabricated by using UVO treatment of the metal/graphene contact region show that stable and reproducible low resistance metal/graphene contacts are obtained and the electrical properties of the graphene channel remain unaffected.", "author" : [ { "dropping-particle" : "", "family" : "Li", "given" : "Wei", "non-dropping-particle" : "", "parse-names" : false, "suffix" : "" }, { "dropping-particle" : "", "family" : "Hacker", "given" : "Christina A.", "non-dropping-particle" : "", "parse-names" : false, "suffix" : "" }, { "dropping-particle" : "", "family" : "Cheng", "given" : "Guangjun", "non-dropping-particle" : "", "parse-names" : false, "suffix" : "" }, { "dropping-particle" : "", "family" : "Liang", "given" : "Yiran", "non-dropping-particle" : "", "parse-names" : false, "suffix" : "" }, { "dropping-particle" : "", "family" : "Tian", "given" : "Boyuan", "non-dropping-particle" : "", "parse-names" : false, "suffix" : "" }, { "dropping-particle" : "", "family" : "Hight Walker", "given" : "A. R.", "non-dropping-particle" : "", "parse-names" : false, "suffix" : "" }, { "dropping-particle" : "", "family" : "Richter", "given" : "Curt A.", "non-dropping-particle" : "", "parse-names" : false, "suffix" : "" }, { "dropping-particle" : "", "family" : "Gundlach", "given" : "David J.", "non-dropping-particle" : "", "parse-names" : false, "suffix" : "" }, { "dropping-particle" : "", "family" : "Liang", "given" : "Xuelei", "non-dropping-particle" : "", "parse-names" : false, "suffix" : "" }, { "dropping-particle" : "", "family" : "Peng", "given" : "Lianmao", "non-dropping-particle" : "", "parse-names" : false, "suffix" : "" } ], "container-title" : "Journal of Applied Physics", "id" : "ITEM-1", "issue" : "11", "issued" : { "date-parts" : [ [ "2014", "3", "21" ] ] }, "page" : "114304", "title" : "Highly reproducible and reliable metal/graphene contact by ultraviolet-ozone treatment", "type" : "article-journal", "volume" : "115" }, "uris" : [ "http://www.mendeley.com/documents/?uuid=80fab71f-9022-408a-90c8-8348f37dae32" ] }, { "id" : "ITEM-2", "itemData" : { "DOI" : "10.1109/LED.2011.2155024", "ISSN" : "0741-3106", "author" : [ { "dropping-particle" : "", "family" : "Hsu", "given" : "Allen", "non-dropping-particle" : "", "parse-names" : false, "suffix" : "" }, { "dropping-particle" : "", "family" : "Wang", "given" : "Han", "non-dropping-particle" : "", "parse-names" : false, "suffix" : "" }, { "dropping-particle" : "", "family" : "Kim", "given" : "Ki Kang", "non-dropping-particle" : "", "parse-names" : false, "suffix" : "" }, { "dropping-particle" : "", "family" : "Kong", "given" : "Jing", "non-dropping-particle" : "", "parse-names" : false, "suffix" : "" }, { "dropping-particle" : "", "family" : "Palacios", "given" : "Tom\u00e1s", "non-dropping-particle" : "", "parse-names" : false, "suffix" : "" } ], "container-title" : "IEEE Electron Device Letters", "id" : "ITEM-2", "issue" : "8", "issued" : { "date-parts" : [ [ "2011", "8" ] ] }, "note" : "Sacrificial Aluminum layer to reduce residual effect on graphene.", "page" : "1008-1010", "title" : "Impact of Graphene Interface Quality on Contact Resistance and RF Device Performance", "type" : "article-journal", "volume" : "32" }, "uris" : [ "http://www.mendeley.com/documents/?uuid=423d0385-4969-4cfb-b872-6ade8a71c2b5" ] }, { "id" : "ITEM-3", "itemData" : { "DOI" : "10.1063/1.4801927", "ISSN" : "00036951", "abstract" : "The dependence of the spectroscopic and electrical transport characteristics of graphene grown by chemical vapor deposition on oxide-passivations was investigated. We found that in graphene transfer and transistor fabrication processes, Al2O3- and Cr2O3-passivations are effective to suppress the extrinsic p-type doping into graphene due to surface contamination. TiO2- and NiO-passivations are not suitable because p\u2013d hybridization between graphene \u03c0 ( p z ) and metal (Ti or Ni) d orbitals occurs at the interfaces, resulting in deteriorated transport properties.", "author" : [ { "dropping-particle" : "", "family" : "Yamaguchi", "given" : "Junichi", "non-dropping-particle" : "", "parse-names" : false, "suffix" : "" }, { "dropping-particle" : "", "family" : "Hayashi", "given" : "Kenjiro", "non-dropping-particle" : "", "parse-names" : false, "suffix" : "" }, { "dropping-particle" : "", "family" : "Sato", "given" : "Shintaro", "non-dropping-particle" : "", "parse-names" : false, "suffix" : "" }, { "dropping-particle" : "", "family" : "Yokoyama", "given" : "Naoki", "non-dropping-particle" : "", "parse-names" : false, "suffix" : "" } ], "container-title" : "Applied Physics Letters", "id" : "ITEM-3", "issue" : "14", "issued" : { "date-parts" : [ [ "2013" ] ] }, "page" : "143505", "title" : "Passivating chemical vapor deposited graphene with metal oxides for transfer and transistor fabrication processes", "type" : "article-journal", "volume" : "102" }, "uris" : [ "http://www.mendeley.com/documents/?uuid=32f0167b-7ed5-423c-aa80-bd8004210915" ] }, { "id" : "ITEM-4", "itemData" : { "DOI" : "10.1021/nl103977d", "ISBN" : "1530-6984", "ISSN" : "1530-6984", "PMID" : "21218829", "abstract" : "By combining atomic force microscopy and trans-port measurements, we systematically investigated effects of thermal annealing on surface morphologies and electrical properties of single-layer graphene devices fabricated by electron beam lithography on silicon oxide (SiO(2)) substrates. Thermal treatment above 300 \u00b0C in vacuum was required to effectively remove resist residues on graphene surfaces. However, annealing at high temperature was found to concomitantly bring graphene in close contact with SiO(2) substrates and induce increased coupling between them, which leads to heavy hole doping and severe degradation of mobilities in graphene devices. To address this problem, a wet-chemical approach employing chloroform was developed in our study, which was shown to enable both intrinsic surfaces and enhanced electrical properties of graphene devices. Upon the recovery of intrinsic surfaces of graphene, the adsorption and assisted fibrillation of amyloid \u03b2-peptide (A\u03b21-42) on graphene were electrically measured in real time.", "author" : [ { "dropping-particle" : "", "family" : "Cheng", "given" : "Zengguang", "non-dropping-particle" : "", "parse-names" : false, "suffix" : "" }, { "dropping-particle" : "", "family" : "Zhou", "given" : "Qiaoyu", "non-dropping-particle" : "", "parse-names" : false, "suffix" : "" }, { "dropping-particle" : "", "family" : "Wang", "given" : "Chenxuan", "non-dropping-particle" : "", "parse-names" : false, "suffix" : "" }, { "dropping-particle" : "", "family" : "Li", "given" : "Qiang", "non-dropping-particle" : "", "parse-names" : false, "suffix" : "" }, { "dropping-particle" : "", "family" : "Wang", "given" : "Chenxuan", "non-dropping-particle" : "", "parse-names" : false, "suffix" : "" }, { "dropping-particle" : "", "family" : "Fang", "given" : "Ying", "non-dropping-particle" : "", "parse-names" : false, "suffix" : "" } ], "container-title" : "Nano Letters", "id" : "ITEM-4", "issue" : "2", "issued" : { "date-parts" : [ [ "2011", "2", "9" ] ] }, "page" : "767-771", "title" : "Toward Intrinsic Graphene Surfaces: A Systematic Study on Thermal Annealing and Wet-Chemical Treatment of SiO 2 -Supported Graphene Devices", "type" : "article-journal", "volume" : "11" }, "uris" : [ "http://www.mendeley.com/documents/?uuid=6a21095a-c28b-4ba3-bec1-10e5be9bed1c" ] }, { "id" : "ITEM-5", "itemData" : { "DOI" : "10.1021/nl500999r", "ISSN" : "1530-6984", "PMID" : "24912079", "abstract" : "Annealing is a postprocessing treatment commonly used to improve metal-graphene contacts with the assumption that resist residues sandwiched at the metal-graphene contacts are removed during annealing. Here, we examine this assumption by undertaking a systematic study to understand mechanisms that lead to the contact enhancement brought about by annealing. Using a soft shadow-mask, we fabricated residue-free metal-graphene contacts with the same dimensions as lithographically defined metal-graphene contacts on the same graphene flake. Both cases show comparable contact enhancement for nickel-graphene contacts after annealing treatment signifying that removal of resist residues is not the main factor for contact enhancement. It is found instead that carbon dissolves from graphene into the metal at chemisorbed Ni- and Co-graphene interfaces and leads to many end-contacts being formed between the metal and the dangling carbon bonds in the graphene, which contributes to much smaller contact resistance.", "author" : [ { "dropping-particle" : "", "family" : "Leong", "given" : "Wei Sun", "non-dropping-particle" : "", "parse-names" : false, "suffix" : "" }, { "dropping-particle" : "", "family" : "Nai", "given" : "Chang Tai", "non-dropping-particle" : "", "parse-names" : false, "suffix" : "" }, { "dropping-particle" : "", "family" : "Thong", "given" : "John T L", "non-dropping-particle" : "", "parse-names" : false, "suffix" : "" } ], "container-title" : "Nano Letters", "id" : "ITEM-5", "issue" : "7", "issued" : { "date-parts" : [ [ "2014", "7", "9" ] ] }, "note" : "Paper on how Nickel with annealing creates a good contact with graphene.", "page" : "3840-3847", "title" : "What Does Annealing Do to Metal\u2013Graphene Contacts?", "type" : "article-journal", "volume" : "14" }, "uris" : [ "http://www.mendeley.com/documents/?uuid=b0398dc6-5b6b-4efe-9699-ecaeaeb9918b" ] }, { "id" : "ITEM-6", "itemData" : { "DOI" : "10.1021/nn203377t", "ISBN" : "1936-0851", "ISSN" : "19360851", "PMID" : "21999646", "abstract" : "We present the results of a thorough study of wet chemical methods for transferring chemical vapor deposition grown graphene from the metal growth substrate to a device-compatible substrate. On the basis of these results, we have developed a \"modified RCA clean\" transfer method that has much better control of both contamination and crack formation and does not degrade the quality of the transferred graphene. Using this transfer method, high device yields, up to 97%, with a narrow device performance metrics distribution were achieved. This demonstration addresses an important step toward large-scale graphene-based electronic device applications.", "author" : [ { "dropping-particle" : "", "family" : "Liang", "given" : "Xuelei", "non-dropping-particle" : "", "parse-names" : false, "suffix" : "" }, { "dropping-particle" : "", "family" : "Sperling", "given" : "Brent a", "non-dropping-particle" : "", "parse-names" : false, "suffix" : "" }, { "dropping-particle" : "", "family" : "Calizo", "given" : "Irene", "non-dropping-particle" : "", "parse-names" : false, "suffix" : "" }, { "dropping-particle" : "", "family" : "Cheng", "given" : "Guangjun", "non-dropping-particle" : "", "parse-names" : false, "suffix" : "" }, { "dropping-particle" : "", "family" : "Hacker", "given" : "Christina Ann", "non-dropping-particle" : "", "parse-names" : false, "suffix" : "" }, { "dropping-particle" : "", "family" : "Zhang", "given" : "Qin", "non-dropping-particle" : "", "parse-names" : false, "suffix" : "" }, { "dropping-particle" : "", "family" : "Obeng", "given" : "Yaw", "non-dropping-particle" : "", "parse-names" : false, "suffix" : "" }, { "dropping-particle" : "", "family" : "Yan", "given" : "Kai", "non-dropping-particle" : "", "parse-names" : false, "suffix" : "" }, { "dropping-particle" : "", "family" : "Peng", "given" : "Hailin", "non-dropping-particle" : "", "parse-names" : false, "suffix" : "" }, { "dropping-particle" : "", "family" : "Li", "given" : "Qiliang", "non-dropping-particle" : "", "parse-names" : false, "suffix" : "" }, { "dropping-particle" : "", "family" : "Zhu", "given" : "Xiaoxiao", "non-dropping-particle" : "", "parse-names" : false, "suffix" : "" }, { "dropping-particle" : "", "family" : "Yuan", "given" : "Hui", "non-dropping-particle" : "", "parse-names" : false, "suffix" : "" }, { "dropping-particle" : "", "family" : "Hight Walker", "given" : "Angela R.", "non-dropping-particle" : "", "parse-names" : false, "suffix" : "" }, { "dropping-particle" : "", "family" : "Liu", "given" : "Zhongfan", "non-dropping-particle" : "", "parse-names" : false, "suffix" : "" }, { "dropping-particle" : "", "family" : "Peng", "given" : "Lian Mao", "non-dropping-particle" : "", "parse-names" : false, "suffix" : "" }, { "dropping-particle" : "", "family" : "Richter", "given" : "Curt a", "non-dropping-particle" : "", "parse-names" : false, "suffix" : "" } ], "container-title" : "ACS Nano", "id" : "ITEM-6", "issue" : "11", "issued" : { "date-parts" : [ [ "2011", "11", "22" ] ] }, "page" : "9144-9153", "title" : "Toward clean and crackless transfer of graphene", "type" : "article-journal", "volume" : "5" }, "uris" : [ "http://www.mendeley.com/documents/?uuid=33f25b51-ec20-43b5-85fb-695b01dc764c" ] }, { "id" : "ITEM-7", "itemData" : { "DOI" : "10.1016/j.ssc.2008.02.024", "ISSN" : "00381098", "author" : [ { "dropping-particle" : "", "family" : "Bolotin", "given" : "K.I.", "non-dropping-particle" : "", "parse-names" : false, "suffix" : "" }, { "dropping-particle" : "", "family" : "Sikes", "given" : "K.J.", "non-dropping-particle" : "", "parse-names" : false, "suffix" : "" }, { "dropping-particle" : "", "family" : "Jiang", "given" : "Z.", "non-dropping-particle" : "", "parse-names" : false, "suffix" : "" }, { "dropping-particle" : "", "family" : "Klima", "given" : "M.", "non-dropping-particle" : "", "parse-names" : false, "suffix" : "" }, { "dropping-particle" : "", "family" : "Fudenberg", "given" : "G.", "non-dropping-particle" : "", "parse-names" : false, "suffix" : "" }, { "dropping-particle" : "", "family" : "Hone", "given" : "J.", "non-dropping-particle" : "", "parse-names" : false, "suffix" : "" }, { "dropping-particle" : "", "family" : "Kim", "given" : "P.", "non-dropping-particle" : "", "parse-names" : false, "suffix" : "" }, { "dropping-particle" : "", "family" : "Stormer", "given" : "H.L.", "non-dropping-particle" : "", "parse-names" : false, "suffix" : "" } ], "container-title" : "Solid State Communications", "id" : "ITEM-7", "issue" : "9-10", "issued" : { "date-parts" : [ [ "2008", "6" ] ] }, "page" : "351-355", "title" : "Ultrahigh electron mobility in suspended graphene", "type" : "article-journal", "volume" : "146" }, "uris" : [ "http://www.mendeley.com/documents/?uuid=edf83fcf-ffe6-428c-849d-5dd565f4989b" ] } ], "mendeley" : { "formattedCitation" : "[37], [96], [101]\u2013[105]", "plainTextFormattedCitation" : "[37], [96], [101]\u2013[105]", "previouslyFormattedCitation" : "[37], [96], [101]\u2013[105]" }, "properties" : { "noteIndex" : 0 }, "schema" : "https://github.com/citation-style-language/schema/raw/master/csl-citation.json" }</w:instrText>
+      </w:r>
+      <w:r>
+        <w:fldChar w:fldCharType="separate"/>
+      </w:r>
+      <w:r>
+        <w:rPr>
+          <w:noProof/>
+        </w:rPr>
+        <w:t>[37], [96], [101]–[105]</w:t>
+      </w:r>
+      <w:r>
+        <w:fldChar w:fldCharType="end"/>
+      </w:r>
+      <w:r>
+        <w:t xml:space="preserve">. </w:t>
+      </w:r>
+    </w:p>
+    <w:p>
+      <w:r>
+        <w:t xml:space="preserve">Throughout this work, the preprocessing anneal was performed at a temperature of 270-300 </w:t>
+      </w:r>
+      <w:r>
+        <w:rPr>
+          <w:rFonts w:cs="Times"/>
+        </w:rPr>
+        <w:t>°</w:t>
+      </w:r>
+      <w:r>
+        <w:t>C, for at least 4 hours, 5% H</w:t>
+      </w:r>
+      <w:r>
+        <w:rPr>
+          <w:vertAlign w:val="subscript"/>
+        </w:rPr>
+        <w:t>2</w:t>
+      </w:r>
+      <w:r>
+        <w:t xml:space="preserve"> in Ar by volume (25 sccm H</w:t>
+      </w:r>
+      <w:r>
+        <w:rPr>
+          <w:vertAlign w:val="subscript"/>
+        </w:rPr>
+        <w:t>2</w:t>
+      </w:r>
+      <w:r>
+        <w:t xml:space="preserve"> in 475 sccm of Ar). The process was performed in a 2” quartz tube at atmospheric pressure</w:t>
+      </w:r>
+      <w:r>
+        <w:t>.</w:t>
       </w:r>
     </w:p>
     <w:p>
@@ -18045,7 +18125,141 @@
         </w:numPr>
       </w:pPr>
       <w:r>
-        <w:t>Electron-Beam Lithography</w:t>
+        <w:t>Photoresist spin coat</w:t>
+      </w:r>
+    </w:p>
+    <w:p>
+      <w:r>
+        <w:t>The spin coating parameters depended on the photoresist used. The following parameters summarizes the photoresist spin coating parameters used throughout this work:</w:t>
+      </w:r>
+    </w:p>
+    <w:p>
+      <w:pPr>
+        <w:pStyle w:val="ListParagraph"/>
+        <w:numPr>
+          <w:ilvl w:val="0"/>
+          <w:numId w:val="9"/>
+        </w:numPr>
+      </w:pPr>
+      <w:r>
+        <w:t>S1805 Photoresist:</w:t>
+      </w:r>
+    </w:p>
+    <w:p>
+      <w:pPr>
+        <w:pStyle w:val="ListParagraph"/>
+        <w:numPr>
+          <w:ilvl w:val="1"/>
+          <w:numId w:val="9"/>
+        </w:numPr>
+      </w:pPr>
+      <w:r>
+        <w:t>Spin coat LOR3A lift-off layer at 4000 RPM for 45 seconds.</w:t>
+      </w:r>
+    </w:p>
+    <w:p>
+      <w:pPr>
+        <w:pStyle w:val="ListParagraph"/>
+        <w:numPr>
+          <w:ilvl w:val="1"/>
+          <w:numId w:val="9"/>
+        </w:numPr>
+      </w:pPr>
+      <w:r>
+        <w:t xml:space="preserve">Post spin bake at 190 </w:t>
+      </w:r>
+      <w:r>
+        <w:rPr>
+          <w:rFonts w:cs="Times"/>
+        </w:rPr>
+        <w:t>°</w:t>
+      </w:r>
+      <w:r>
+        <w:t>C for 5 minutes.</w:t>
+      </w:r>
+    </w:p>
+    <w:p>
+      <w:pPr>
+        <w:pStyle w:val="ListParagraph"/>
+        <w:numPr>
+          <w:ilvl w:val="1"/>
+          <w:numId w:val="9"/>
+        </w:numPr>
+      </w:pPr>
+      <w:r>
+        <w:t>Spin coat S1805 resist at 4000 RPM for 45 seconds.</w:t>
+      </w:r>
+    </w:p>
+    <w:p>
+      <w:pPr>
+        <w:pStyle w:val="ListParagraph"/>
+        <w:numPr>
+          <w:ilvl w:val="1"/>
+          <w:numId w:val="9"/>
+        </w:numPr>
+      </w:pPr>
+      <w:r>
+        <w:t xml:space="preserve">Post spin bake at 115 </w:t>
+      </w:r>
+      <w:r>
+        <w:rPr>
+          <w:rFonts w:cs="Times"/>
+        </w:rPr>
+        <w:t>°</w:t>
+      </w:r>
+      <w:r>
+        <w:t>C bake for 5 minutes.</w:t>
+      </w:r>
+    </w:p>
+    <w:p>
+      <w:pPr>
+        <w:pStyle w:val="ListParagraph"/>
+        <w:numPr>
+          <w:ilvl w:val="0"/>
+          <w:numId w:val="9"/>
+        </w:numPr>
+      </w:pPr>
+      <w:r>
+        <w:t>AZ4110 Photoresist:</w:t>
+      </w:r>
+    </w:p>
+    <w:p>
+      <w:pPr>
+        <w:pStyle w:val="ListParagraph"/>
+        <w:numPr>
+          <w:ilvl w:val="1"/>
+          <w:numId w:val="9"/>
+        </w:numPr>
+      </w:pPr>
+      <w:r>
+        <w:t xml:space="preserve">Spin coat AZ4110 photoresist at </w:t>
+      </w:r>
+      <w:r>
+        <w:t>5</w:t>
+      </w:r>
+      <w:r>
+        <w:t>000 RPM for 90 seconds</w:t>
+      </w:r>
+    </w:p>
+    <w:p>
+      <w:pPr>
+        <w:pStyle w:val="ListParagraph"/>
+        <w:numPr>
+          <w:ilvl w:val="1"/>
+          <w:numId w:val="9"/>
+        </w:numPr>
+      </w:pPr>
+      <w:r>
+        <w:t xml:space="preserve">Post spin bake at 5 minute bake at 95 </w:t>
+      </w:r>
+      <w:r>
+        <w:rPr>
+          <w:rFonts w:cs="Times"/>
+        </w:rPr>
+        <w:t>°</w:t>
+      </w:r>
+      <w:r>
+        <w:t>C</w:t>
       </w:r>
     </w:p>
     <w:p>
@@ -18057,7 +18271,230 @@
         </w:numPr>
       </w:pPr>
       <w:r>
-        <w:t>Electron-Beam Evaporation</w:t>
+        <w:t>Photolithography</w:t>
+      </w:r>
+    </w:p>
+    <w:p>
+      <w:r>
+        <w:t>The lithography was performed using Karl S</w:t>
+      </w:r>
+      <w:r>
+        <w:rPr>
+          <w:rFonts w:cs="Times"/>
+        </w:rPr>
+        <w:t>ü</w:t>
+      </w:r>
+      <w:r>
+        <w:t>ss MA6 contact aligner in contact mode. The light source was an i-line, 320 nm source calibrated to an intensity of 5 mW/cm</w:t>
+      </w:r>
+      <w:r>
+        <w:rPr>
+          <w:vertAlign w:val="superscript"/>
+        </w:rPr>
+        <w:t>2</w:t>
+      </w:r>
+      <w:r>
+        <w:t>.</w:t>
+      </w:r>
+      <w:r>
+        <w:t xml:space="preserve"> The photolithography masks used were 4”x4”x0.090” Quartz AR with a chrome mask layer</w:t>
+      </w:r>
+      <w:r>
+        <w:t>,</w:t>
+      </w:r>
+      <w:r>
+        <w:t xml:space="preserve"> </w:t>
+      </w:r>
+      <w:r>
+        <w:t xml:space="preserve">procured </w:t>
+      </w:r>
+      <w:r>
+        <w:t>from Photronics Inc.</w:t>
+      </w:r>
+    </w:p>
+    <w:p>
+      <w:r>
+        <w:t xml:space="preserve">The photolithography parameters depended on the photoresist used. The following </w:t>
+      </w:r>
+      <w:r>
+        <w:t>parameters summarize the photolithography exposure and development procedure used throughout this work.</w:t>
+      </w:r>
+      <w:r>
+        <w:t xml:space="preserve"> </w:t>
+      </w:r>
+      <w:r>
+        <w:t>Note that prior to the exposure of the sample, a dummy sample was first exposed to ensure proper source calibration:</w:t>
+      </w:r>
+    </w:p>
+    <w:p>
+      <w:pPr>
+        <w:pStyle w:val="ListParagraph"/>
+        <w:numPr>
+          <w:ilvl w:val="0"/>
+          <w:numId w:val="10"/>
+        </w:numPr>
+      </w:pPr>
+      <w:r>
+        <w:t>S1805 Photoresist:</w:t>
+      </w:r>
+    </w:p>
+    <w:p>
+      <w:pPr>
+        <w:pStyle w:val="ListParagraph"/>
+        <w:numPr>
+          <w:ilvl w:val="1"/>
+          <w:numId w:val="11"/>
+        </w:numPr>
+      </w:pPr>
+      <w:r>
+        <w:t>Exposure Time: 18 seconds</w:t>
+      </w:r>
+    </w:p>
+    <w:p>
+      <w:pPr>
+        <w:pStyle w:val="ListParagraph"/>
+        <w:numPr>
+          <w:ilvl w:val="1"/>
+          <w:numId w:val="11"/>
+        </w:numPr>
+      </w:pPr>
+      <w:r>
+        <w:lastRenderedPageBreak/>
+        <w:t>Development parameters: 1 minute in CD26 with gentle agitation followed by a 30 second rinse in gently running water.</w:t>
+      </w:r>
+    </w:p>
+    <w:p>
+      <w:pPr>
+        <w:pStyle w:val="ListParagraph"/>
+        <w:numPr>
+          <w:ilvl w:val="0"/>
+          <w:numId w:val="10"/>
+        </w:numPr>
+      </w:pPr>
+      <w:r>
+        <w:t>AZ4110 Photoresist</w:t>
+      </w:r>
+      <w:r>
+        <w:t xml:space="preserve"> with AZ400K developer</w:t>
+      </w:r>
+      <w:r>
+        <w:t>:</w:t>
+      </w:r>
+    </w:p>
+    <w:p>
+      <w:pPr>
+        <w:pStyle w:val="ListParagraph"/>
+        <w:numPr>
+          <w:ilvl w:val="1"/>
+          <w:numId w:val="10"/>
+        </w:numPr>
+      </w:pPr>
+      <w:r>
+        <w:t xml:space="preserve">Exposure Time: </w:t>
+      </w:r>
+      <w:r>
+        <w:t>45</w:t>
+      </w:r>
+      <w:r>
+        <w:t xml:space="preserve"> seconds</w:t>
+      </w:r>
+    </w:p>
+    <w:p>
+      <w:pPr>
+        <w:pStyle w:val="ListParagraph"/>
+        <w:numPr>
+          <w:ilvl w:val="1"/>
+          <w:numId w:val="10"/>
+        </w:numPr>
+      </w:pPr>
+      <w:r>
+        <w:t xml:space="preserve">Development parameters: 1 minute in </w:t>
+      </w:r>
+      <w:r>
+        <w:t>1:4 AZ400K:DI (by volume)</w:t>
+      </w:r>
+      <w:r>
+        <w:t xml:space="preserve"> with gentle agitation followed by a 30 second rinse in gently running water.</w:t>
+      </w:r>
+    </w:p>
+    <w:p>
+      <w:pPr>
+        <w:pStyle w:val="ListParagraph"/>
+        <w:numPr>
+          <w:ilvl w:val="0"/>
+          <w:numId w:val="10"/>
+        </w:numPr>
+      </w:pPr>
+      <w:r>
+        <w:t>AZ4110 Photoresist with AZ</w:t>
+      </w:r>
+      <w:r>
+        <w:t xml:space="preserve"> </w:t>
+      </w:r>
+      <w:r>
+        <w:t>developer:</w:t>
+      </w:r>
+    </w:p>
+    <w:p>
+      <w:pPr>
+        <w:pStyle w:val="ListParagraph"/>
+        <w:numPr>
+          <w:ilvl w:val="1"/>
+          <w:numId w:val="10"/>
+        </w:numPr>
+      </w:pPr>
+      <w:r>
+        <w:t xml:space="preserve">Exposure Time: </w:t>
+      </w:r>
+      <w:r>
+        <w:t>3</w:t>
+      </w:r>
+      <w:r>
+        <w:t>5 seconds</w:t>
+      </w:r>
+    </w:p>
+    <w:p>
+      <w:pPr>
+        <w:pStyle w:val="ListParagraph"/>
+        <w:numPr>
+          <w:ilvl w:val="1"/>
+          <w:numId w:val="10"/>
+        </w:numPr>
+      </w:pPr>
+      <w:r>
+        <w:t>Development parameters: 1</w:t>
+      </w:r>
+      <w:r>
+        <w:t>.7</w:t>
+      </w:r>
+      <w:r>
+        <w:t xml:space="preserve"> minute</w:t>
+      </w:r>
+      <w:r>
+        <w:t>s</w:t>
+      </w:r>
+      <w:r>
+        <w:t xml:space="preserve"> in 1:</w:t>
+      </w:r>
+      <w:r>
+        <w:t>1</w:t>
+      </w:r>
+      <w:r>
+        <w:t xml:space="preserve"> AZ400K:DI (by volume) with gentle agitation followed by a 30 second rinse in gently running water.</w:t>
+      </w:r>
+    </w:p>
+    <w:p>
+      <w:r>
+        <w:t xml:space="preserve">Lift-off was performed in Microposit 1165 remover kept in a closed beaker on a hot plate set to 70 </w:t>
+      </w:r>
+      <w:r>
+        <w:rPr>
+          <w:rFonts w:cs="Times"/>
+        </w:rPr>
+        <w:t>°</w:t>
+      </w:r>
+      <w:r>
+        <w:t>C.</w:t>
       </w:r>
     </w:p>
     <w:p>
@@ -18069,49 +18506,1098 @@
         </w:numPr>
       </w:pPr>
       <w:r>
-        <w:t>Top Gate Oxide</w:t>
-      </w:r>
-      <w:r>
-        <w:t>/Passivation</w:t>
-      </w:r>
-      <w:r>
-        <w:t xml:space="preserve"> De</w:t>
-      </w:r>
-      <w:r>
-        <w:t>po</w:t>
-      </w:r>
-      <w:r>
-        <w:t>s</w:t>
-      </w:r>
-      <w:r>
-        <w:t>ition</w:t>
+        <w:t>Electron-Beam Lithography</w:t>
+      </w:r>
+    </w:p>
+    <w:p>
+      <w:r>
+        <w:t>PMMA A7 was used as an e-beam resist throughout this work. The following steps were used during e-beam lithography:</w:t>
       </w:r>
     </w:p>
     <w:p>
       <w:pPr>
-        <w:ind w:firstLine="0"/>
+        <w:pStyle w:val="ListParagraph"/>
+        <w:numPr>
+          <w:ilvl w:val="0"/>
+          <w:numId w:val="12"/>
+        </w:numPr>
       </w:pPr>
+      <w:r>
+        <w:t>Spin coat PMMA A7 at 5000 RPM for 90 seconds.</w:t>
+      </w:r>
+    </w:p>
+    <w:p>
+      <w:pPr>
+        <w:pStyle w:val="ListParagraph"/>
+        <w:numPr>
+          <w:ilvl w:val="0"/>
+          <w:numId w:val="12"/>
+        </w:numPr>
+      </w:pPr>
+      <w:r>
+        <w:t xml:space="preserve">Post spin bake at 180 </w:t>
+      </w:r>
+      <w:r>
+        <w:rPr>
+          <w:rFonts w:cs="Times"/>
+        </w:rPr>
+        <w:t>°</w:t>
+      </w:r>
+      <w:r>
+        <w:t xml:space="preserve">C or 190 </w:t>
+      </w:r>
+      <w:r>
+        <w:rPr>
+          <w:rFonts w:cs="Times"/>
+        </w:rPr>
+        <w:t>°</w:t>
+      </w:r>
+      <w:r>
+        <w:t>C for 90 seconds.</w:t>
+      </w:r>
+    </w:p>
+    <w:p>
+      <w:pPr>
+        <w:pStyle w:val="ListParagraph"/>
+        <w:numPr>
+          <w:ilvl w:val="0"/>
+          <w:numId w:val="12"/>
+        </w:numPr>
+      </w:pPr>
+      <w:r>
+        <w:t>Exposure parameters:</w:t>
+      </w:r>
+    </w:p>
+    <w:p>
+      <w:pPr>
+        <w:pStyle w:val="ListParagraph"/>
+        <w:numPr>
+          <w:ilvl w:val="1"/>
+          <w:numId w:val="12"/>
+        </w:numPr>
+      </w:pPr>
+      <w:r>
+        <w:t>Working distance: 6.5-7.5 mm.</w:t>
+      </w:r>
+    </w:p>
+    <w:p>
+      <w:pPr>
+        <w:pStyle w:val="ListParagraph"/>
+        <w:numPr>
+          <w:ilvl w:val="1"/>
+          <w:numId w:val="12"/>
+        </w:numPr>
+      </w:pPr>
+      <w:r>
+        <w:t>Acceleration voltage: 30 kV.</w:t>
+      </w:r>
+    </w:p>
+    <w:p>
+      <w:pPr>
+        <w:pStyle w:val="ListParagraph"/>
+        <w:numPr>
+          <w:ilvl w:val="1"/>
+          <w:numId w:val="12"/>
+        </w:numPr>
+      </w:pPr>
+      <w:r>
+        <w:t>Spot Size: 3.</w:t>
+      </w:r>
+    </w:p>
+    <w:p>
+      <w:pPr>
+        <w:pStyle w:val="ListParagraph"/>
+        <w:numPr>
+          <w:ilvl w:val="1"/>
+          <w:numId w:val="12"/>
+        </w:numPr>
+      </w:pPr>
+      <w:r>
+        <w:t>Beam current: ~136 pA.</w:t>
+      </w:r>
+    </w:p>
+    <w:p>
+      <w:pPr>
+        <w:pStyle w:val="ListParagraph"/>
+        <w:numPr>
+          <w:ilvl w:val="1"/>
+          <w:numId w:val="12"/>
+        </w:numPr>
+      </w:pPr>
+      <w:r>
+        <w:t>Magnification: Depends on pattern size. Typically 1500x.</w:t>
+      </w:r>
+    </w:p>
+    <w:p>
+      <w:pPr>
+        <w:pStyle w:val="ListParagraph"/>
+        <w:numPr>
+          <w:ilvl w:val="1"/>
+          <w:numId w:val="12"/>
+        </w:numPr>
+      </w:pPr>
+      <w:r>
+        <w:t>Point-to-Point Spacing: 5 nm.</w:t>
+      </w:r>
+    </w:p>
+    <w:p>
+      <w:pPr>
+        <w:pStyle w:val="ListParagraph"/>
+        <w:numPr>
+          <w:ilvl w:val="1"/>
+          <w:numId w:val="12"/>
+        </w:numPr>
+      </w:pPr>
+      <w:r>
+        <w:t>Line-to-Line Spacing: 30 nm.</w:t>
+      </w:r>
+    </w:p>
+    <w:p>
+      <w:pPr>
+        <w:pStyle w:val="ListParagraph"/>
+        <w:numPr>
+          <w:ilvl w:val="1"/>
+          <w:numId w:val="12"/>
+        </w:numPr>
+      </w:pPr>
+      <w:r>
+        <w:t>Line dose: 1.6 nC/cm.</w:t>
+      </w:r>
+    </w:p>
+    <w:p>
+      <w:pPr>
+        <w:pStyle w:val="ListParagraph"/>
+        <w:numPr>
+          <w:ilvl w:val="1"/>
+          <w:numId w:val="12"/>
+        </w:numPr>
+      </w:pPr>
+      <w:r>
+        <w:t xml:space="preserve">Area dose: 450-600 </w:t>
+      </w:r>
+      <w:r>
+        <w:rPr>
+          <w:rFonts w:cs="Times"/>
+        </w:rPr>
+        <w:t>µ</w:t>
+      </w:r>
+      <w:r>
+        <w:t>C/cm</w:t>
+      </w:r>
+      <w:r>
+        <w:rPr>
+          <w:vertAlign w:val="superscript"/>
+        </w:rPr>
+        <w:t>2</w:t>
+      </w:r>
+      <w:r>
+        <w:t>.</w:t>
+      </w:r>
+    </w:p>
+    <w:p>
+      <w:pPr>
+        <w:pStyle w:val="ListParagraph"/>
+        <w:numPr>
+          <w:ilvl w:val="0"/>
+          <w:numId w:val="12"/>
+        </w:numPr>
+      </w:pPr>
+      <w:r>
+        <w:t>Development parameters:</w:t>
+      </w:r>
+    </w:p>
+    <w:p>
+      <w:pPr>
+        <w:pStyle w:val="ListParagraph"/>
+        <w:numPr>
+          <w:ilvl w:val="1"/>
+          <w:numId w:val="12"/>
+        </w:numPr>
+      </w:pPr>
+      <w:r>
+        <w:t>Developer: 1:3 MIBK:IPA (by volume)</w:t>
+      </w:r>
+    </w:p>
+    <w:p>
+      <w:pPr>
+        <w:pStyle w:val="ListParagraph"/>
+        <w:numPr>
+          <w:ilvl w:val="1"/>
+          <w:numId w:val="12"/>
+        </w:numPr>
+      </w:pPr>
+      <w:r>
+        <w:t>Development time: 55 seconds with gentle agitation followed by 15 seconds in IPA with gentle agitation</w:t>
+      </w:r>
+    </w:p>
+    <w:p>
+      <w:pPr>
+        <w:pStyle w:val="Heading2"/>
+        <w:numPr>
+          <w:ilvl w:val="1"/>
+          <w:numId w:val="4"/>
+        </w:numPr>
+      </w:pPr>
+      <w:r>
+        <w:t>Electron-Beam Evaporation</w:t>
+      </w:r>
+    </w:p>
+    <w:p>
+      <w:r>
+        <w:t xml:space="preserve">Samples were loaded over a 3” carrier wafer using 90 </w:t>
+      </w:r>
+      <w:r>
+        <w:rPr>
+          <w:rFonts w:cs="Times"/>
+        </w:rPr>
+        <w:t>°</w:t>
+      </w:r>
+      <w:r>
+        <w:t>C heat release tape. The samples were left to pump out in vacuum for at least 3 hours, typically overnight reaching a base pressure in the low 10</w:t>
+      </w:r>
+      <w:r>
+        <w:rPr>
+          <w:vertAlign w:val="superscript"/>
+        </w:rPr>
+        <w:t>-7</w:t>
+      </w:r>
+      <w:r>
+        <w:t xml:space="preserve"> Torr, in the Ultek E-Beam evaporator.</w:t>
+      </w:r>
+      <w:r>
+        <w:t xml:space="preserve"> The current then was increased slightly till the pressure started going down</w:t>
+      </w:r>
+      <w:r>
+        <w:t xml:space="preserve"> (this only occurs for the first layer after the pump down when the evaporated metal reacts with the </w:t>
+      </w:r>
+      <w:r>
+        <w:t xml:space="preserve">water vapor and radicals </w:t>
+      </w:r>
+      <w:r>
+        <w:t>sticking to the evaporation chamber walls)</w:t>
+      </w:r>
+      <w:r>
+        <w:t>, while ensuring the e-beam is properly focused and centered on the source crucible. The shutter was opened once the chamber pressure started going up.</w:t>
+      </w:r>
+    </w:p>
+    <w:p>
+      <w:r>
+        <w:lastRenderedPageBreak/>
+        <w:t xml:space="preserve">The rate for all deposition over graphene was kept between 0.1 – 0.3 </w:t>
+      </w:r>
+      <w:r>
+        <w:rPr>
+          <w:rFonts w:cs="Times"/>
+        </w:rPr>
+        <w:t>Å</w:t>
+      </w:r>
+      <w:r>
+        <w:t>/sec</w:t>
+      </w:r>
+      <w:r>
+        <w:t xml:space="preserve"> to enhance the adhesion between the metal and the graphene. This was kept for the first 3-5 nm then the rate was increased to the values typically used with that metal in the evaporation chamber.</w:t>
+      </w:r>
+    </w:p>
+    <w:p>
+      <w:r>
+        <w:t>The typical evaporation current</w:t>
+      </w:r>
+      <w:r>
+        <w:t>s</w:t>
+      </w:r>
+      <w:r>
+        <w:t xml:space="preserve"> were as follows:</w:t>
+      </w:r>
+    </w:p>
+    <w:p>
+      <w:pPr>
+        <w:pStyle w:val="ListParagraph"/>
+        <w:numPr>
+          <w:ilvl w:val="0"/>
+          <w:numId w:val="13"/>
+        </w:numPr>
+      </w:pPr>
+      <w:r>
+        <w:t>Cr: 20 mA</w:t>
+      </w:r>
+    </w:p>
+    <w:p>
+      <w:pPr>
+        <w:pStyle w:val="ListParagraph"/>
+        <w:numPr>
+          <w:ilvl w:val="0"/>
+          <w:numId w:val="13"/>
+        </w:numPr>
+      </w:pPr>
+      <w:r>
+        <w:t>Ti: 30-40 mA</w:t>
+      </w:r>
+    </w:p>
+    <w:p>
+      <w:pPr>
+        <w:pStyle w:val="ListParagraph"/>
+        <w:numPr>
+          <w:ilvl w:val="0"/>
+          <w:numId w:val="13"/>
+        </w:numPr>
+      </w:pPr>
+      <w:r>
+        <w:t>Pd: 40-50 mA</w:t>
+      </w:r>
+    </w:p>
+    <w:p>
+      <w:pPr>
+        <w:pStyle w:val="ListParagraph"/>
+        <w:numPr>
+          <w:ilvl w:val="0"/>
+          <w:numId w:val="13"/>
+        </w:numPr>
+      </w:pPr>
+      <w:r>
+        <w:t>Al: 40 mA</w:t>
+      </w:r>
+    </w:p>
+    <w:p>
+      <w:pPr>
+        <w:pStyle w:val="ListParagraph"/>
+        <w:numPr>
+          <w:ilvl w:val="0"/>
+          <w:numId w:val="13"/>
+        </w:numPr>
+      </w:pPr>
+      <w:r>
+        <w:t xml:space="preserve">Au: 50 mA </w:t>
+      </w:r>
+    </w:p>
+    <w:p>
+      <w:r>
+        <w:t>After the evaporation run was complete the chamber was let to cool down for 15 minutes before venting.</w:t>
+      </w:r>
+    </w:p>
+    <w:p>
+      <w:pPr>
+        <w:pStyle w:val="Heading2"/>
+        <w:numPr>
+          <w:ilvl w:val="1"/>
+          <w:numId w:val="4"/>
+        </w:numPr>
+      </w:pPr>
+      <w:r>
+        <w:t>Top Gate Oxide</w:t>
+      </w:r>
+      <w:r>
+        <w:t>/Passivation</w:t>
+      </w:r>
+      <w:r>
+        <w:t xml:space="preserve"> De</w:t>
+      </w:r>
+      <w:r>
+        <w:t>po</w:t>
+      </w:r>
+      <w:r>
+        <w:t>s</w:t>
+      </w:r>
+      <w:r>
+        <w:t>ition</w:t>
+      </w:r>
+    </w:p>
+    <w:p>
+      <w:r>
+        <w:t>The top gate oxide used throughout this work was Al</w:t>
+      </w:r>
+      <w:r>
+        <w:rPr>
+          <w:vertAlign w:val="subscript"/>
+        </w:rPr>
+        <w:t>2</w:t>
+      </w:r>
+      <w:r>
+        <w:t>O</w:t>
+      </w:r>
+      <w:r>
+        <w:rPr>
+          <w:vertAlign w:val="subscript"/>
+        </w:rPr>
+        <w:t>3</w:t>
+      </w:r>
+      <w:r>
+        <w:t xml:space="preserve"> due to its high reported mobility</w:t>
+      </w:r>
+      <w:r>
+        <w:fldChar w:fldCharType="begin" w:fldLock="1"/>
+      </w:r>
+      <w:r>
+        <w:instrText>ADDIN CSL_CITATION { "citationItems" : [ { "id" : "ITEM-1", "itemData" : { "DOI" : "10.1063/1.3077021", "ISSN" : "00036951", "author" : [ { "dropping-particle" : "", "family" : "Kim", "given" : "Seyoung", "non-dropping-particle" : "", "parse-names" : false, "suffix" : "" }, { "dropping-particle" : "", "family" : "Nah", "given" : "Junghyo", "non-dropping-particle" : "", "parse-names" : false, "suffix" : "" }, { "dropping-particle" : "", "family" : "Jo", "given" : "Insun", "non-dropping-particle" : "", "parse-names" : false, "suffix" : "" }, { "dropping-particle" : "", "family" : "Shahrjerdi", "given" : "Davood", "non-dropping-particle" : "", "parse-names" : false, "suffix" : "" }, { "dropping-particle" : "", "family" : "Colombo", "given" : "Luigi", "non-dropping-particle" : "", "parse-names" : false, "suffix" : "" }, { "dropping-particle" : "", "family" : "Yao", "given" : "Zhen", "non-dropping-particle" : "", "parse-names" : false, "suffix" : "" }, { "dropping-particle" : "", "family" : "Tutuc", "given" : "Emanuel", "non-dropping-particle" : "", "parse-names" : false, "suffix" : "" }, { "dropping-particle" : "", "family" : "Banerjee", "given" : "Sanjay K.", "non-dropping-particle" : "", "parse-names" : false, "suffix" : "" } ], "container-title" : "Applied Physics Letters", "id" : "ITEM-1", "issue" : "6", "issued" : { "date-parts" : [ [ "2009" ] ] }, "note" : "Good review on effect of seed layer on Dirac point shift and quick snippet on ALD of Al2O3 on graphene.", "page" : "062107", "title" : "Realization of a high mobility dual-gated graphene field-effect transistor with Al2O3 dielectric", "type" : "article-journal", "volume" : "94" }, "uris" : [ "http://www.mendeley.com/documents/?uuid=e8bf45a3-8243-4757-adc2-fd5c10fb867a" ] } ], "mendeley" : { "formattedCitation" : "[58]", "plainTextFormattedCitation" : "[58]", "previouslyFormattedCitation" : "[58]" }, "properties" : { "noteIndex" : 0 }, "schema" : "https://github.com/citation-style-language/schema/raw/master/csl-citation.json" }</w:instrText>
+      </w:r>
+      <w:r>
+        <w:fldChar w:fldCharType="separate"/>
+      </w:r>
+      <w:r>
+        <w:rPr>
+          <w:noProof/>
+        </w:rPr>
+        <w:t>[58]</w:t>
+      </w:r>
+      <w:r>
+        <w:fldChar w:fldCharType="end"/>
+      </w:r>
+      <w:r>
+        <w:t>.</w:t>
+      </w:r>
+      <w:r>
+        <w:t xml:space="preserve"> To facilitate the ALD of oxide on graphene we used a seed layer of evaporated aluminum left to oxidize in air</w:t>
+      </w:r>
+      <w:r>
+        <w:fldChar w:fldCharType="begin" w:fldLock="1"/>
+      </w:r>
+      <w:r>
+        <w:instrText>ADDIN CSL_CITATION { "citationItems" : [ { "id" : "ITEM-1", "itemData" : { "DOI" : "10.1063/1.3077021", "ISSN" : "00036951", "author" : [ { "dropping-particle" : "", "family" : "Kim", "given" : "Seyoung", "non-dropping-particle" : "", "parse-names" : false, "suffix" : "" }, { "dropping-particle" : "", "family" : "Nah", "given" : "Junghyo", "non-dropping-particle" : "", "parse-names" : false, "suffix" : "" }, { "dropping-particle" : "", "family" : "Jo", "given" : "Insun", "non-dropping-particle" : "", "parse-names" : false, "suffix" : "" }, { "dropping-particle" : "", "family" : "Shahrjerdi", "given" : "Davood", "non-dropping-particle" : "", "parse-names" : false, "suffix" : "" }, { "dropping-particle" : "", "family" : "Colombo", "given" : "Luigi", "non-dropping-particle" : "", "parse-names" : false, "suffix" : "" }, { "dropping-particle" : "", "family" : "Yao", "given" : "Zhen", "non-dropping-particle" : "", "parse-names" : false, "suffix" : "" }, { "dropping-particle" : "", "family" : "Tutuc", "given" : "Emanuel", "non-dropping-particle" : "", "parse-names" : false, "suffix" : "" }, { "dropping-particle" : "", "family" : "Banerjee", "given" : "Sanjay K.", "non-dropping-particle" : "", "parse-names" : false, "suffix" : "" } ], "container-title" : "Applied Physics Letters", "id" : "ITEM-1", "issue" : "6", "issued" : { "date-parts" : [ [ "2009" ] ] }, "note" : "Good review on effect of seed layer on Dirac point shift and quick snippet on ALD of Al2O3 on graphene.", "page" : "062107", "title" : "Realization of a high mobility dual-gated graphene field-effect transistor with Al2O3 dielectric", "type" : "article-journal", "volume" : "94" }, "uris" : [ "http://www.mendeley.com/documents/?uuid=e8bf45a3-8243-4757-adc2-fd5c10fb867a" ] } ], "mendeley" : { "formattedCitation" : "[58]", "plainTextFormattedCitation" : "[58]" }, "properties" : { "noteIndex" : 0 }, "schema" : "https://github.com/citation-style-language/schema/raw/master/csl-citation.json" }</w:instrText>
+      </w:r>
+      <w:r>
+        <w:fldChar w:fldCharType="separate"/>
+      </w:r>
+      <w:r>
+        <w:rPr>
+          <w:noProof/>
+        </w:rPr>
+        <w:t>[58]</w:t>
+      </w:r>
+      <w:r>
+        <w:fldChar w:fldCharType="end"/>
+      </w:r>
+      <w:r>
+        <w:t xml:space="preserve">. The </w:t>
+      </w:r>
+      <w:r>
+        <w:t>top gate oxide deposition parameters throughout this work</w:t>
+      </w:r>
+      <w:r>
+        <w:t xml:space="preserve"> was as follows:</w:t>
+      </w:r>
+    </w:p>
+    <w:p>
+      <w:pPr>
+        <w:pStyle w:val="ListParagraph"/>
+        <w:numPr>
+          <w:ilvl w:val="0"/>
+          <w:numId w:val="14"/>
+        </w:numPr>
+      </w:pPr>
+      <w:r>
+        <w:t>Evaporate 1.5 nm of aluminum</w:t>
+      </w:r>
+      <w:r>
+        <w:t xml:space="preserve"> </w:t>
+      </w:r>
+      <w:r>
+        <w:t>then leave it in air for at least 30 minutes.</w:t>
+      </w:r>
+    </w:p>
+    <w:p>
+      <w:pPr>
+        <w:pStyle w:val="ListParagraph"/>
+        <w:numPr>
+          <w:ilvl w:val="0"/>
+          <w:numId w:val="14"/>
+        </w:numPr>
+      </w:pPr>
+      <w:r>
+        <w:t xml:space="preserve">Load the sample into ALD machine with the growth chamber temperature set and stable at 150 </w:t>
+      </w:r>
+      <w:r>
+        <w:rPr>
+          <w:rFonts w:cs="Times"/>
+        </w:rPr>
+        <w:t>°</w:t>
+      </w:r>
+      <w:r>
+        <w:t>C.</w:t>
+      </w:r>
+    </w:p>
+    <w:p>
+      <w:pPr>
+        <w:pStyle w:val="ListParagraph"/>
+        <w:numPr>
+          <w:ilvl w:val="0"/>
+          <w:numId w:val="14"/>
+        </w:numPr>
+      </w:pPr>
+      <w:r>
+        <w:t>Grow 8.5 nm of Al</w:t>
+      </w:r>
+      <w:r>
+        <w:rPr>
+          <w:vertAlign w:val="subscript"/>
+        </w:rPr>
+        <w:t>2</w:t>
+      </w:r>
+      <w:r>
+        <w:t>O</w:t>
+      </w:r>
+      <w:r>
+        <w:rPr>
+          <w:vertAlign w:val="subscript"/>
+        </w:rPr>
+        <w:t>3</w:t>
+      </w:r>
+      <w:r>
+        <w:t xml:space="preserve"> using a TMAH based precursor with H</w:t>
+      </w:r>
+      <w:r>
+        <w:rPr>
+          <w:vertAlign w:val="subscript"/>
+        </w:rPr>
+        <w:t>2</w:t>
+      </w:r>
+      <w:r>
+        <w:t>O as an oxygen source (thermal growth NOT plasma assisted growth)</w:t>
+      </w:r>
+      <w:r>
+        <w:t xml:space="preserve">. The growth rate was about 1 </w:t>
+      </w:r>
+      <w:r>
+        <w:rPr>
+          <w:rFonts w:cs="Times"/>
+        </w:rPr>
+        <w:t>Å</w:t>
+      </w:r>
+      <w:r>
+        <w:t>/cycle. The 8.5 nm deposition took around an hour.</w:t>
+      </w:r>
+    </w:p>
+    <w:p>
+      <w:r>
+        <w:t>The sample was removed from the chamber once the run was done.</w:t>
+      </w:r>
+    </w:p>
+    <w:p>
+      <w:pPr>
+        <w:pStyle w:val="Heading2"/>
+        <w:numPr>
+          <w:ilvl w:val="1"/>
+          <w:numId w:val="4"/>
+        </w:numPr>
+      </w:pPr>
+      <w:r>
+        <w:t>Graphene etching</w:t>
+      </w:r>
+    </w:p>
+    <w:p>
+      <w:r>
+        <w:t>Graphene etching was done using O</w:t>
+      </w:r>
+      <w:r>
+        <w:rPr>
+          <w:vertAlign w:val="subscript"/>
+        </w:rPr>
+        <w:t>2</w:t>
+      </w:r>
+      <w:r>
+        <w:t xml:space="preserve"> plasma in a Reactive-Ion Etching machine (Plasma-Therm 790 RIE). We used this machine because initial experimentation with the IPC Barrel Etcher showed excessive lateral etching underneath the etch mask sacrificial layer.</w:t>
+      </w:r>
+      <w:r>
+        <w:t xml:space="preserve"> On the other hand, the RIE machine yielded cleaner etches with less lateral etching.</w:t>
+      </w:r>
+      <w:r>
+        <w:t xml:space="preserve"> The etch parameters in the Plasma-Therm 790 RIE are as follows:</w:t>
+      </w:r>
+    </w:p>
+    <w:p>
+      <w:pPr>
+        <w:pStyle w:val="ListParagraph"/>
+        <w:numPr>
+          <w:ilvl w:val="0"/>
+          <w:numId w:val="16"/>
+        </w:numPr>
+      </w:pPr>
+      <w:r>
+        <w:t>Recipe name: mdgphn1m</w:t>
+      </w:r>
+    </w:p>
+    <w:p>
+      <w:pPr>
+        <w:pStyle w:val="ListParagraph"/>
+        <w:numPr>
+          <w:ilvl w:val="0"/>
+          <w:numId w:val="16"/>
+        </w:numPr>
+      </w:pPr>
+      <w:r>
+        <w:t>Chuck used: Aluminum</w:t>
+      </w:r>
+    </w:p>
+    <w:p>
+      <w:pPr>
+        <w:pStyle w:val="ListParagraph"/>
+        <w:numPr>
+          <w:ilvl w:val="0"/>
+          <w:numId w:val="16"/>
+        </w:numPr>
+      </w:pPr>
+      <w:r>
+        <w:t>Etch time: 1 minute</w:t>
+      </w:r>
+    </w:p>
+    <w:p>
+      <w:pPr>
+        <w:pStyle w:val="ListParagraph"/>
+        <w:numPr>
+          <w:ilvl w:val="0"/>
+          <w:numId w:val="16"/>
+        </w:numPr>
+      </w:pPr>
+      <w:r>
+        <w:t>Power: 20 W</w:t>
+      </w:r>
+    </w:p>
+    <w:p>
+      <w:pPr>
+        <w:pStyle w:val="ListParagraph"/>
+        <w:numPr>
+          <w:ilvl w:val="0"/>
+          <w:numId w:val="16"/>
+        </w:numPr>
+      </w:pPr>
+      <w:r>
+        <w:t>Gases: 14:6 O</w:t>
+      </w:r>
+      <w:r>
+        <w:rPr>
+          <w:vertAlign w:val="subscript"/>
+        </w:rPr>
+        <w:t>2</w:t>
+      </w:r>
+      <w:r>
+        <w:t>:Ar</w:t>
+      </w:r>
+    </w:p>
+    <w:p>
+      <w:pPr>
+        <w:pStyle w:val="ListParagraph"/>
+        <w:numPr>
+          <w:ilvl w:val="0"/>
+          <w:numId w:val="16"/>
+        </w:numPr>
+      </w:pPr>
+      <w:r>
+        <w:t>Pressure: 1 mT</w:t>
+      </w:r>
+    </w:p>
+    <w:p>
+      <w:pPr>
+        <w:pStyle w:val="ListParagraph"/>
+        <w:numPr>
+          <w:ilvl w:val="0"/>
+          <w:numId w:val="16"/>
+        </w:numPr>
+      </w:pPr>
+      <w:r>
+        <w:t>DC Voltage: ~ 180V (automatically controlled)</w:t>
+      </w:r>
+    </w:p>
+    <w:p>
+      <w:pPr>
+        <w:pStyle w:val="Heading2"/>
+        <w:numPr>
+          <w:ilvl w:val="1"/>
+          <w:numId w:val="4"/>
+        </w:numPr>
+      </w:pPr>
+      <w:r>
+        <w:lastRenderedPageBreak/>
+        <w:t>Backside oxide etch</w:t>
+      </w:r>
+    </w:p>
+    <w:p>
+      <w:r>
+        <w:t>Commercially available graphene and thermally-grown SiO</w:t>
+      </w:r>
+      <w:r>
+        <w:rPr>
+          <w:vertAlign w:val="subscript"/>
+        </w:rPr>
+        <w:t>2</w:t>
+      </w:r>
+      <w:r>
+        <w:t xml:space="preserve"> over silicon substrates come with an oxide on the </w:t>
+      </w:r>
+      <w:r>
+        <w:t xml:space="preserve">on both the top-side and </w:t>
+      </w:r>
+      <w:r>
+        <w:t>back</w:t>
+      </w:r>
+      <w:r>
+        <w:t>-</w:t>
+      </w:r>
+      <w:r>
+        <w:t>side of the substrate, that is, the oxide is on both sides of the silicon carrier wafer.</w:t>
+      </w:r>
+      <w:r>
+        <w:t xml:space="preserve"> The top-side oxide is grown over the finished silicon face and acts as the back-gate oxide. The top-side oxide is the back-gate oxide that carrier the transferred graphene.</w:t>
+      </w:r>
+      <w:r>
+        <w:t xml:space="preserve"> The back-side oxide</w:t>
+      </w:r>
+      <w:r>
+        <w:t xml:space="preserve"> is a byproduct of the thermal growth process. The back-side oxide</w:t>
+      </w:r>
+      <w:r>
+        <w:t xml:space="preserve"> prevents electrical contact to the silicon substrate and should be removed prior to any measurements. This can be confirmed by optically inspecting the back side of the carrier wafer: if the backside is any color other than grey th</w:t>
+      </w:r>
+      <w:r>
+        <w:t xml:space="preserve">en it is covered with an oxide. Pictures depicting the back side of the sample (graphene facing down) are shown in </w:t>
+      </w:r>
+      <w:r>
+        <w:fldChar w:fldCharType="begin"/>
+      </w:r>
+      <w:r>
+        <w:instrText xml:space="preserve"> REF _Ref490004157 \h </w:instrText>
+      </w:r>
+      <w:r>
+        <w:fldChar w:fldCharType="separate"/>
+      </w:r>
+      <w:r>
+        <w:t xml:space="preserve">Figure </w:t>
+      </w:r>
+      <w:r>
+        <w:rPr>
+          <w:noProof/>
+          <w:cs/>
+        </w:rPr>
+        <w:t>‎</w:t>
+      </w:r>
+      <w:r>
+        <w:rPr>
+          <w:noProof/>
+        </w:rPr>
+        <w:t>A</w:t>
+      </w:r>
+      <w:r>
+        <w:t>.</w:t>
+      </w:r>
+      <w:r>
+        <w:rPr>
+          <w:noProof/>
+        </w:rPr>
+        <w:t>1</w:t>
+      </w:r>
+      <w:r>
+        <w:fldChar w:fldCharType="end"/>
+      </w:r>
+      <w:r>
+        <w:t>, showing the back side before and after the removal of the back</w:t>
+      </w:r>
+      <w:r>
+        <w:t>-</w:t>
+      </w:r>
+      <w:r>
+        <w:t>side oxide.</w:t>
+      </w:r>
+    </w:p>
+    <w:tbl>
+      <w:tblPr>
+        <w:tblStyle w:val="TableGrid"/>
+        <w:tblW w:w="0" w:type="auto"/>
+        <w:tblBorders>
+          <w:top w:val="none" w:sz="0" w:space="0" w:color="auto"/>
+          <w:left w:val="none" w:sz="0" w:space="0" w:color="auto"/>
+          <w:bottom w:val="none" w:sz="0" w:space="0" w:color="auto"/>
+          <w:right w:val="none" w:sz="0" w:space="0" w:color="auto"/>
+          <w:insideH w:val="none" w:sz="0" w:space="0" w:color="auto"/>
+          <w:insideV w:val="none" w:sz="0" w:space="0" w:color="auto"/>
+        </w:tblBorders>
+        <w:tblLook w:val="04A0" w:firstRow="1" w:lastRow="0" w:firstColumn="1" w:lastColumn="0" w:noHBand="0" w:noVBand="1"/>
+      </w:tblPr>
+      <w:tblGrid>
+        <w:gridCol w:w="4680"/>
+        <w:gridCol w:w="4680"/>
+      </w:tblGrid>
+      <w:tr>
+        <w:tc>
+          <w:tcPr>
+            <w:tcW w:w="4675" w:type="dxa"/>
+          </w:tcPr>
+          <w:p>
+            <w:pPr>
+              <w:ind w:firstLine="0"/>
+            </w:pPr>
+            <w:r>
+              <w:rPr>
+                <w:noProof/>
+              </w:rPr>
+              <w:drawing>
+                <wp:inline distT="0" distB="0" distL="0" distR="0">
+                  <wp:extent cx="2834212" cy="2565779"/>
+                  <wp:effectExtent l="0" t="0" r="4445" b="6350"/>
+                  <wp:docPr id="24" name="Picture 24"/>
+                  <wp:cNvGraphicFramePr>
+                    <a:graphicFrameLocks xmlns:a="http://schemas.openxmlformats.org/drawingml/2006/main" noChangeAspect="1"/>
+                  </wp:cNvGraphicFramePr>
+                  <a:graphic xmlns:a="http://schemas.openxmlformats.org/drawingml/2006/main">
+                    <a:graphicData uri="http://schemas.openxmlformats.org/drawingml/2006/picture">
+                      <pic:pic xmlns:pic="http://schemas.openxmlformats.org/drawingml/2006/picture">
+                        <pic:nvPicPr>
+                          <pic:cNvPr id="24" name="back side oxide.jpg"/>
+                          <pic:cNvPicPr/>
+                        </pic:nvPicPr>
+                        <pic:blipFill rotWithShape="1">
+                          <a:blip r:embed="rId37" cstate="print">
+                            <a:extLst>
+                              <a:ext uri="{28A0092B-C50C-407E-A947-70E740481C1C}">
+                                <a14:useLocalDpi xmlns:a14="http://schemas.microsoft.com/office/drawing/2010/main" val="0"/>
+                              </a:ext>
+                            </a:extLst>
+                          </a:blip>
+                          <a:srcRect l="31575" t="37372" r="30999" b="37216"/>
+                          <a:stretch/>
+                        </pic:blipFill>
+                        <pic:spPr bwMode="auto">
+                          <a:xfrm>
+                            <a:off x="0" y="0"/>
+                            <a:ext cx="2834640" cy="2566167"/>
+                          </a:xfrm>
+                          <a:prstGeom prst="rect">
+                            <a:avLst/>
+                          </a:prstGeom>
+                          <a:ln>
+                            <a:noFill/>
+                          </a:ln>
+                          <a:extLst>
+                            <a:ext uri="{53640926-AAD7-44D8-BBD7-CCE9431645EC}">
+                              <a14:shadowObscured xmlns:a14="http://schemas.microsoft.com/office/drawing/2010/main"/>
+                            </a:ext>
+                          </a:extLst>
+                        </pic:spPr>
+                      </pic:pic>
+                    </a:graphicData>
+                  </a:graphic>
+                </wp:inline>
+              </w:drawing>
+            </w:r>
+          </w:p>
+        </w:tc>
+        <w:tc>
+          <w:tcPr>
+            <w:tcW w:w="4675" w:type="dxa"/>
+          </w:tcPr>
+          <w:p>
+            <w:pPr>
+              <w:keepNext/>
+              <w:ind w:firstLine="0"/>
+            </w:pPr>
+            <w:r>
+              <w:rPr>
+                <w:noProof/>
+              </w:rPr>
+              <w:drawing>
+                <wp:inline distT="0" distB="0" distL="0" distR="0">
+                  <wp:extent cx="2834640" cy="2577449"/>
+                  <wp:effectExtent l="0" t="0" r="3810" b="0"/>
+                  <wp:docPr id="29" name="Picture 29"/>
+                  <wp:cNvGraphicFramePr>
+                    <a:graphicFrameLocks xmlns:a="http://schemas.openxmlformats.org/drawingml/2006/main" noChangeAspect="1"/>
+                  </wp:cNvGraphicFramePr>
+                  <a:graphic xmlns:a="http://schemas.openxmlformats.org/drawingml/2006/main">
+                    <a:graphicData uri="http://schemas.openxmlformats.org/drawingml/2006/picture">
+                      <pic:pic xmlns:pic="http://schemas.openxmlformats.org/drawingml/2006/picture">
+                        <pic:nvPicPr>
+                          <pic:cNvPr id="29" name="back side oxide removed.jpg"/>
+                          <pic:cNvPicPr/>
+                        </pic:nvPicPr>
+                        <pic:blipFill rotWithShape="1">
+                          <a:blip r:embed="rId38" cstate="print">
+                            <a:extLst>
+                              <a:ext uri="{28A0092B-C50C-407E-A947-70E740481C1C}">
+                                <a14:useLocalDpi xmlns:a14="http://schemas.microsoft.com/office/drawing/2010/main" val="0"/>
+                              </a:ext>
+                            </a:extLst>
+                          </a:blip>
+                          <a:srcRect l="33756" t="39524" r="29610" b="35494"/>
+                          <a:stretch/>
+                        </pic:blipFill>
+                        <pic:spPr bwMode="auto">
+                          <a:xfrm>
+                            <a:off x="0" y="0"/>
+                            <a:ext cx="2834640" cy="2577449"/>
+                          </a:xfrm>
+                          <a:prstGeom prst="rect">
+                            <a:avLst/>
+                          </a:prstGeom>
+                          <a:ln>
+                            <a:noFill/>
+                          </a:ln>
+                          <a:extLst>
+                            <a:ext uri="{53640926-AAD7-44D8-BBD7-CCE9431645EC}">
+                              <a14:shadowObscured xmlns:a14="http://schemas.microsoft.com/office/drawing/2010/main"/>
+                            </a:ext>
+                          </a:extLst>
+                        </pic:spPr>
+                      </pic:pic>
+                    </a:graphicData>
+                  </a:graphic>
+                </wp:inline>
+              </w:drawing>
+            </w:r>
+          </w:p>
+        </w:tc>
+      </w:tr>
+    </w:tbl>
+    <w:p>
+      <w:pPr>
+        <w:pStyle w:val="Caption"/>
+      </w:pPr>
+      <w:bookmarkStart w:id="27" w:name="_Ref490004157"/>
+      <w:r>
+        <w:t xml:space="preserve">Figure </w:t>
+      </w:r>
+      <w:r>
+        <w:fldChar w:fldCharType="begin"/>
+      </w:r>
+      <w:r>
+        <w:instrText xml:space="preserve"> STYLEREF 1 \s </w:instrText>
+      </w:r>
+      <w:r>
+        <w:fldChar w:fldCharType="separate"/>
+      </w:r>
+      <w:r>
+        <w:rPr>
+          <w:noProof/>
+          <w:cs/>
+        </w:rPr>
+        <w:t>‎</w:t>
+      </w:r>
+      <w:r>
+        <w:rPr>
+          <w:noProof/>
+        </w:rPr>
+        <w:t>A</w:t>
+      </w:r>
+      <w:r>
+        <w:fldChar w:fldCharType="end"/>
+      </w:r>
+      <w:r>
+        <w:t>.</w:t>
+      </w:r>
+      <w:r>
+        <w:fldChar w:fldCharType="begin"/>
+      </w:r>
+      <w:r>
+        <w:instrText xml:space="preserve"> SEQ Figure \* ARABIC \s 1 </w:instrText>
+      </w:r>
+      <w:r>
+        <w:fldChar w:fldCharType="separate"/>
+      </w:r>
+      <w:r>
+        <w:rPr>
+          <w:noProof/>
+        </w:rPr>
+        <w:t>1</w:t>
+      </w:r>
+      <w:r>
+        <w:fldChar w:fldCharType="end"/>
+      </w:r>
+      <w:bookmarkEnd w:id="27"/>
+      <w:r>
+        <w:t>(a) Before, and (b) after the removal of the back-side oxide from the silicon sample. The back-gate oxide is deposited on the top-side of the sample, while the back-side oxide growth is a byproduct of the thermal oxide growth process.</w:t>
+      </w:r>
+    </w:p>
+    <w:p>
+      <w:r>
+        <w:t>Before doing any processing on the back side, the top-side oxide and graphene should be covered by spin coating PMMA or photoresist over it to prevent scratching the graphene during the etch of the back-side oxide. The back-side oxide can be removed using RIE or by floating it over BHF. We prefer the use of RIE etching because it is more safe and less prone to accidental damage to the graphene features if the sample falls into the BHF.</w:t>
+      </w:r>
+      <w:r>
+        <w:t xml:space="preserve"> When using an RIE oxide etch recipe, the etch time and recipe should be carefully set up to prevent, and remove, any polymer formation on the silicon surface as it would increase the contact resistance to the back gate</w:t>
+      </w:r>
+      <w:r>
+        <w:t xml:space="preserve"> (the </w:t>
+      </w:r>
+      <w:r>
+        <w:t>silicon</w:t>
+      </w:r>
+      <w:bookmarkStart w:id="28" w:name="_GoBack"/>
+      <w:bookmarkEnd w:id="28"/>
+      <w:r>
+        <w:t>)</w:t>
+      </w:r>
+      <w:r>
+        <w:t>.</w:t>
+      </w:r>
     </w:p>
     <w:p>
       <w:pPr>
         <w:pStyle w:val="Heading1"/>
       </w:pPr>
-      <w:bookmarkStart w:id="28" w:name="_Ref489899167"/>
-      <w:r>
+      <w:bookmarkStart w:id="29" w:name="_Ref489899167"/>
+      <w:r>
+        <w:lastRenderedPageBreak/>
         <w:t>Fabrication of a Dual-Gated Graphene FET</w:t>
       </w:r>
-      <w:bookmarkEnd w:id="28"/>
+      <w:bookmarkEnd w:id="29"/>
+    </w:p>
+    <w:p>
+      <w:pPr>
+        <w:pStyle w:val="Heading2"/>
+        <w:numPr>
+          <w:ilvl w:val="1"/>
+          <w:numId w:val="6"/>
+        </w:numPr>
+      </w:pPr>
+      <w:r>
+        <w:t>Preprocessing Anneal</w:t>
+      </w:r>
+    </w:p>
+    <w:p>
+      <w:pPr>
+        <w:pStyle w:val="Heading2"/>
+        <w:numPr>
+          <w:ilvl w:val="1"/>
+          <w:numId w:val="6"/>
+        </w:numPr>
+      </w:pPr>
+      <w:r>
+        <w:t>Photolithography</w:t>
+      </w:r>
+    </w:p>
+    <w:p>
+      <w:pPr>
+        <w:pStyle w:val="Heading2"/>
+        <w:numPr>
+          <w:ilvl w:val="1"/>
+          <w:numId w:val="6"/>
+        </w:numPr>
+      </w:pPr>
+      <w:r>
+        <w:t>Electron-Beam Lithography</w:t>
+      </w:r>
+    </w:p>
+    <w:p>
+      <w:pPr>
+        <w:pStyle w:val="Heading2"/>
+        <w:numPr>
+          <w:ilvl w:val="1"/>
+          <w:numId w:val="6"/>
+        </w:numPr>
+      </w:pPr>
+      <w:r>
+        <w:t>Electron-Beam Evaporation</w:t>
+      </w:r>
+    </w:p>
+    <w:p>
+      <w:r>
+        <w:t>Top Gate Oxide/Passivation Deposition</w:t>
+      </w:r>
     </w:p>
     <w:p/>
     <w:p>
       <w:pPr>
         <w:pStyle w:val="Heading1"/>
       </w:pPr>
-      <w:bookmarkStart w:id="29" w:name="_Ref489987865"/>
+      <w:bookmarkStart w:id="30" w:name="_Ref489987865"/>
       <w:r>
         <w:t>Measurement Setup for Dual-Gated Graphene FETs</w:t>
       </w:r>
-      <w:bookmarkEnd w:id="29"/>
+      <w:bookmarkEnd w:id="30"/>
     </w:p>
     <w:p/>
     <w:p>
@@ -18119,7 +19605,6 @@
         <w:pStyle w:val="Heading1"/>
       </w:pPr>
       <w:r>
-        <w:lastRenderedPageBreak/>
         <w:t>Measurement Setup for Graphene Diodes</w:t>
       </w:r>
     </w:p>
@@ -18128,8 +19613,9 @@
       <w:pPr>
         <w:pStyle w:val="Heading1"/>
       </w:pPr>
-      <w:bookmarkStart w:id="30" w:name="_Ref489460016"/>
-      <w:r>
+      <w:bookmarkStart w:id="31" w:name="_Ref489460016"/>
+      <w:r>
+        <w:lastRenderedPageBreak/>
         <w:t>Der</w:t>
       </w:r>
       <w:r>
@@ -18141,7 +19627,7 @@
       <w:r>
         <w:t>the Current Coupling Coefficient in a Diffusive-Transport Graphene Coupler</w:t>
       </w:r>
-      <w:bookmarkEnd w:id="30"/>
+      <w:bookmarkEnd w:id="31"/>
     </w:p>
     <w:p>
       <w:pPr>
@@ -18333,11 +19819,7 @@
         <w:fldChar w:fldCharType="end"/>
       </w:r>
       <w:r>
-        <w:t xml:space="preserve">. We label one of the ribbons as the input ribbon, and the other as </w:t>
-      </w:r>
-      <w:r>
-        <w:lastRenderedPageBreak/>
-        <w:t>the output ribbon. For this analysis, we apply a current stimulus at the input ribbon and calculate the current at other end (output) of each ribbon.</w:t>
+        <w:t>. We label one of the ribbons as the input ribbon, and the other as the output ribbon. For this analysis, we apply a current stimulus at the input ribbon and calculate the current at other end (output) of each ribbon.</w:t>
       </w:r>
     </w:p>
     <w:p/>
@@ -20590,7 +22072,7 @@
                 <w:rFonts w:eastAsiaTheme="minorEastAsia"/>
               </w:rPr>
             </w:pPr>
-            <w:bookmarkStart w:id="31" w:name="_Ref489629451"/>
+            <w:bookmarkStart w:id="32" w:name="_Ref489629451"/>
             <w:r>
               <w:t>(</w:t>
             </w:r>
@@ -20649,7 +22131,7 @@
             <w:r>
               <w:t>)</w:t>
             </w:r>
-            <w:bookmarkEnd w:id="31"/>
+            <w:bookmarkEnd w:id="32"/>
           </w:p>
         </w:tc>
       </w:tr>
@@ -23687,6 +25169,7 @@
         <w:rPr>
           <w:rFonts w:eastAsiaTheme="minorEastAsia"/>
         </w:rPr>
+        <w:lastRenderedPageBreak/>
         <w:t>The two differential equations are the same. The general solution is written as:</w:t>
       </w:r>
     </w:p>
@@ -24207,7 +25690,7 @@
                 <w:rFonts w:eastAsiaTheme="minorEastAsia"/>
               </w:rPr>
             </w:pPr>
-            <w:bookmarkStart w:id="32" w:name="_Ref489629453"/>
+            <w:bookmarkStart w:id="33" w:name="_Ref489629453"/>
             <w:r>
               <w:t>(</w:t>
             </w:r>
@@ -24266,7 +25749,7 @@
             <w:r>
               <w:t>)</w:t>
             </w:r>
-            <w:bookmarkEnd w:id="32"/>
+            <w:bookmarkEnd w:id="33"/>
           </w:p>
         </w:tc>
       </w:tr>
@@ -25233,7 +26716,7 @@
                 <w:rFonts w:eastAsiaTheme="minorEastAsia"/>
               </w:rPr>
             </w:pPr>
-            <w:bookmarkStart w:id="33" w:name="_Ref489629593"/>
+            <w:bookmarkStart w:id="34" w:name="_Ref489629593"/>
             <w:r>
               <w:t>(</w:t>
             </w:r>
@@ -25292,7 +26775,7 @@
             <w:r>
               <w:t>)</w:t>
             </w:r>
-            <w:bookmarkEnd w:id="33"/>
+            <w:bookmarkEnd w:id="34"/>
           </w:p>
         </w:tc>
       </w:tr>
@@ -25732,7 +27215,7 @@
                 <w:rFonts w:eastAsiaTheme="minorEastAsia"/>
               </w:rPr>
             </w:pPr>
-            <w:bookmarkStart w:id="34" w:name="_Ref489460143"/>
+            <w:bookmarkStart w:id="35" w:name="_Ref489460143"/>
             <w:r>
               <w:t>(</w:t>
             </w:r>
@@ -25791,7 +27274,7 @@
             <w:r>
               <w:t>)</w:t>
             </w:r>
-            <w:bookmarkEnd w:id="34"/>
+            <w:bookmarkEnd w:id="35"/>
           </w:p>
         </w:tc>
       </w:tr>
@@ -26101,7 +27584,7 @@
                 <w:rFonts w:eastAsiaTheme="minorEastAsia"/>
               </w:rPr>
             </w:pPr>
-            <w:bookmarkStart w:id="35" w:name="_Ref489631158"/>
+            <w:bookmarkStart w:id="36" w:name="_Ref489631158"/>
             <w:r>
               <w:t>(</w:t>
             </w:r>
@@ -26160,7 +27643,7 @@
             <w:r>
               <w:t>)</w:t>
             </w:r>
-            <w:bookmarkEnd w:id="35"/>
+            <w:bookmarkEnd w:id="36"/>
           </w:p>
         </w:tc>
       </w:tr>
@@ -27105,7 +28588,6 @@
     </w:p>
     <w:p>
       <w:r>
-        <w:lastRenderedPageBreak/>
         <w:t xml:space="preserve">By letting </w:t>
       </w:r>
       <m:oMath>
@@ -28011,7 +29493,7 @@
                 <w:rFonts w:eastAsiaTheme="minorEastAsia"/>
               </w:rPr>
             </w:pPr>
-            <w:bookmarkStart w:id="36" w:name="_Ref489461056"/>
+            <w:bookmarkStart w:id="37" w:name="_Ref489461056"/>
             <w:r>
               <w:t>(</w:t>
             </w:r>
@@ -28070,13 +29552,14 @@
             <w:r>
               <w:t>)</w:t>
             </w:r>
-            <w:bookmarkEnd w:id="36"/>
+            <w:bookmarkEnd w:id="37"/>
           </w:p>
         </w:tc>
       </w:tr>
     </w:tbl>
     <w:p>
       <w:r>
+        <w:lastRenderedPageBreak/>
         <w:t xml:space="preserve">From the current conservation equation </w:t>
       </w:r>
       <w:r>
@@ -29228,7 +30711,7 @@
                 <w:rFonts w:eastAsiaTheme="minorEastAsia"/>
               </w:rPr>
             </w:pPr>
-            <w:bookmarkStart w:id="37" w:name="_Ref489461272"/>
+            <w:bookmarkStart w:id="38" w:name="_Ref489461272"/>
             <w:r>
               <w:t>(</w:t>
             </w:r>
@@ -29287,7 +30770,7 @@
             <w:r>
               <w:t>)</w:t>
             </w:r>
-            <w:bookmarkEnd w:id="37"/>
+            <w:bookmarkEnd w:id="38"/>
           </w:p>
         </w:tc>
       </w:tr>
@@ -31544,7 +33027,7 @@
                 <w:rFonts w:eastAsiaTheme="minorEastAsia"/>
               </w:rPr>
             </w:pPr>
-            <w:bookmarkStart w:id="38" w:name="_Ref489632770"/>
+            <w:bookmarkStart w:id="39" w:name="_Ref489632770"/>
             <w:r>
               <w:t>(</w:t>
             </w:r>
@@ -31603,7 +33086,7 @@
             <w:r>
               <w:t>)</w:t>
             </w:r>
-            <w:bookmarkEnd w:id="38"/>
+            <w:bookmarkEnd w:id="39"/>
           </w:p>
         </w:tc>
       </w:tr>
@@ -32030,7 +33513,7 @@
                 <w:rFonts w:eastAsiaTheme="minorEastAsia"/>
               </w:rPr>
             </w:pPr>
-            <w:bookmarkStart w:id="39" w:name="_Ref489633215"/>
+            <w:bookmarkStart w:id="40" w:name="_Ref489633215"/>
             <w:r>
               <w:t>(</w:t>
             </w:r>
@@ -32089,7 +33572,7 @@
             <w:r>
               <w:t>)</w:t>
             </w:r>
-            <w:bookmarkEnd w:id="39"/>
+            <w:bookmarkEnd w:id="40"/>
           </w:p>
         </w:tc>
       </w:tr>
@@ -33409,7 +34892,7 @@
                 <w:rFonts w:eastAsiaTheme="minorEastAsia"/>
               </w:rPr>
             </w:pPr>
-            <w:bookmarkStart w:id="40" w:name="_Ref489636112"/>
+            <w:bookmarkStart w:id="41" w:name="_Ref489636112"/>
             <w:r>
               <w:t>(</w:t>
             </w:r>
@@ -33468,7 +34951,7 @@
             <w:r>
               <w:t>)</w:t>
             </w:r>
-            <w:bookmarkEnd w:id="40"/>
+            <w:bookmarkEnd w:id="41"/>
           </w:p>
         </w:tc>
       </w:tr>
@@ -33529,7 +35012,6 @@
     </w:p>
     <w:p>
       <w:r>
-        <w:lastRenderedPageBreak/>
         <w:t>To sum up, we can write the functional form of the voltage and current across the coupler as:</w:t>
       </w:r>
     </w:p>
@@ -34431,7 +35913,7 @@
                 <w:rFonts w:eastAsiaTheme="minorEastAsia"/>
               </w:rPr>
             </w:pPr>
-            <w:bookmarkStart w:id="41" w:name="_Ref489696396"/>
+            <w:bookmarkStart w:id="42" w:name="_Ref489696396"/>
             <w:r>
               <w:t>(</w:t>
             </w:r>
@@ -34490,7 +35972,7 @@
             <w:r>
               <w:t>)</w:t>
             </w:r>
-            <w:bookmarkEnd w:id="41"/>
+            <w:bookmarkEnd w:id="42"/>
           </w:p>
         </w:tc>
       </w:tr>
@@ -35396,7 +36878,7 @@
                 <w:rFonts w:eastAsiaTheme="minorEastAsia"/>
               </w:rPr>
             </w:pPr>
-            <w:bookmarkStart w:id="42" w:name="_Ref489696403"/>
+            <w:bookmarkStart w:id="43" w:name="_Ref489696403"/>
             <w:r>
               <w:t>(</w:t>
             </w:r>
@@ -35455,7 +36937,7 @@
             <w:r>
               <w:t>)</w:t>
             </w:r>
-            <w:bookmarkEnd w:id="42"/>
+            <w:bookmarkEnd w:id="43"/>
           </w:p>
         </w:tc>
       </w:tr>
@@ -38078,7 +39560,7 @@
                 <w:rFonts w:eastAsiaTheme="minorEastAsia"/>
               </w:rPr>
             </w:pPr>
-            <w:bookmarkStart w:id="43" w:name="_Ref489711640"/>
+            <w:bookmarkStart w:id="44" w:name="_Ref489711640"/>
             <w:r>
               <w:t>(</w:t>
             </w:r>
@@ -38137,7 +39619,7 @@
             <w:r>
               <w:t>)</w:t>
             </w:r>
-            <w:bookmarkEnd w:id="43"/>
+            <w:bookmarkEnd w:id="44"/>
           </w:p>
         </w:tc>
       </w:tr>
@@ -38339,11 +39821,7 @@
         </m:sSub>
       </m:oMath>
       <w:r>
-        <w:t xml:space="preserve"> is a tunneling conductance that is considerably small relative to the conductance of </w:t>
-      </w:r>
-      <w:r>
-        <w:lastRenderedPageBreak/>
-        <w:t xml:space="preserve">the either branches of the coupler. Under this assumption,  </w:t>
+        <w:t xml:space="preserve"> is a tunneling conductance that is considerably small relative to the conductance of the either branches of the coupler. Under this assumption,  </w:t>
       </w:r>
       <m:oMath>
         <m:f>
@@ -39220,8 +40698,9 @@
                 <w:rFonts w:eastAsiaTheme="minorEastAsia"/>
               </w:rPr>
             </w:pPr>
-            <w:bookmarkStart w:id="44" w:name="_Ref489712058"/>
-            <w:r>
+            <w:bookmarkStart w:id="45" w:name="_Ref489712058"/>
+            <w:r>
+              <w:lastRenderedPageBreak/>
               <w:t>(</w:t>
             </w:r>
             <w:r>
@@ -39279,7 +40758,7 @@
             <w:r>
               <w:t>)</w:t>
             </w:r>
-            <w:bookmarkEnd w:id="44"/>
+            <w:bookmarkEnd w:id="45"/>
           </w:p>
         </w:tc>
       </w:tr>
@@ -40449,7 +41928,7 @@
           <w:rPr>
             <w:noProof/>
           </w:rPr>
-          <w:t>22</w:t>
+          <w:t>29</w:t>
         </w:r>
         <w:r>
           <w:rPr>
@@ -40518,7 +41997,7 @@
           <w:rPr>
             <w:noProof/>
           </w:rPr>
-          <w:t>5</w:t>
+          <w:t>25</w:t>
         </w:r>
         <w:r>
           <w:rPr>
@@ -40559,12 +42038,125 @@
 <file path=word/numbering.xml><?xml version="1.0" encoding="utf-8"?>
 <w:numbering xmlns:wpc="http://schemas.microsoft.com/office/word/2010/wordprocessingCanvas" xmlns:cx="http://schemas.microsoft.com/office/drawing/2014/chartex" xmlns:cx1="http://schemas.microsoft.com/office/drawing/2015/9/8/chartex" xmlns:cx2="http://schemas.microsoft.com/office/drawing/2015/10/21/chartex" xmlns:cx3="http://schemas.microsoft.com/office/drawing/2016/5/9/chartex" xmlns:cx4="http://schemas.microsoft.com/office/drawing/2016/5/10/chartex" xmlns:cx5="http://schemas.microsoft.com/office/drawing/2016/5/11/chartex" xmlns:mc="http://schemas.openxmlformats.org/markup-compatibility/2006" xmlns:o="urn:schemas-microsoft-com:office:office" xmlns:r="http://schemas.openxmlformats.org/officeDocument/2006/relationships" xmlns:m="http://schemas.openxmlformats.org/officeDocument/2006/math" xmlns:v="urn:schemas-microsoft-com:vml" xmlns:wp14="http://schemas.microsoft.com/office/word/2010/wordprocessingDrawing" xmlns:wp="http://schemas.openxmlformats.org/drawingml/2006/wordprocessingDrawing" xmlns:w10="urn:schemas-microsoft-com:office:word" xmlns:w="http://schemas.openxmlformats.org/wordprocessingml/2006/main" xmlns:w14="http://schemas.microsoft.com/office/word/2010/wordml" xmlns:w15="http://schemas.microsoft.com/office/word/2012/wordml" xmlns:w16se="http://schemas.microsoft.com/office/word/2015/wordml/symex" xmlns:wpg="http://schemas.microsoft.com/office/word/2010/wordprocessingGroup" xmlns:wpi="http://schemas.microsoft.com/office/word/2010/wordprocessingInk" xmlns:wne="http://schemas.microsoft.com/office/word/2006/wordml" xmlns:wps="http://schemas.microsoft.com/office/word/2010/wordprocessingShape" mc:Ignorable="w14 w15 w16se wp14">
   <w:abstractNum w:abstractNumId="0" w15:restartNumberingAfterBreak="0">
+    <w:nsid w:val="03AE6C88"/>
+    <w:multiLevelType w:val="hybridMultilevel"/>
+    <w:tmpl w:val="1ED4175E"/>
+    <w:lvl w:ilvl="0" w:tplc="04090001">
+      <w:start w:val="1"/>
+      <w:numFmt w:val="bullet"/>
+      <w:lvlText w:val=""/>
+      <w:lvlJc w:val="left"/>
+      <w:pPr>
+        <w:ind w:left="1080" w:hanging="360"/>
+      </w:pPr>
+      <w:rPr>
+        <w:rFonts w:ascii="Symbol" w:hAnsi="Symbol" w:hint="default"/>
+      </w:rPr>
+    </w:lvl>
+    <w:lvl w:ilvl="1" w:tplc="04090001">
+      <w:start w:val="1"/>
+      <w:numFmt w:val="bullet"/>
+      <w:lvlText w:val=""/>
+      <w:lvlJc w:val="left"/>
+      <w:pPr>
+        <w:ind w:left="1800" w:hanging="360"/>
+      </w:pPr>
+      <w:rPr>
+        <w:rFonts w:ascii="Symbol" w:hAnsi="Symbol" w:hint="default"/>
+      </w:rPr>
+    </w:lvl>
+    <w:lvl w:ilvl="2" w:tplc="04090005" w:tentative="1">
+      <w:start w:val="1"/>
+      <w:numFmt w:val="bullet"/>
+      <w:lvlText w:val=""/>
+      <w:lvlJc w:val="left"/>
+      <w:pPr>
+        <w:ind w:left="2520" w:hanging="360"/>
+      </w:pPr>
+      <w:rPr>
+        <w:rFonts w:ascii="Wingdings" w:hAnsi="Wingdings" w:hint="default"/>
+      </w:rPr>
+    </w:lvl>
+    <w:lvl w:ilvl="3" w:tplc="04090001" w:tentative="1">
+      <w:start w:val="1"/>
+      <w:numFmt w:val="bullet"/>
+      <w:lvlText w:val=""/>
+      <w:lvlJc w:val="left"/>
+      <w:pPr>
+        <w:ind w:left="3240" w:hanging="360"/>
+      </w:pPr>
+      <w:rPr>
+        <w:rFonts w:ascii="Symbol" w:hAnsi="Symbol" w:hint="default"/>
+      </w:rPr>
+    </w:lvl>
+    <w:lvl w:ilvl="4" w:tplc="04090003" w:tentative="1">
+      <w:start w:val="1"/>
+      <w:numFmt w:val="bullet"/>
+      <w:lvlText w:val="o"/>
+      <w:lvlJc w:val="left"/>
+      <w:pPr>
+        <w:ind w:left="3960" w:hanging="360"/>
+      </w:pPr>
+      <w:rPr>
+        <w:rFonts w:ascii="Courier New" w:hAnsi="Courier New" w:cs="Courier New" w:hint="default"/>
+      </w:rPr>
+    </w:lvl>
+    <w:lvl w:ilvl="5" w:tplc="04090005" w:tentative="1">
+      <w:start w:val="1"/>
+      <w:numFmt w:val="bullet"/>
+      <w:lvlText w:val=""/>
+      <w:lvlJc w:val="left"/>
+      <w:pPr>
+        <w:ind w:left="4680" w:hanging="360"/>
+      </w:pPr>
+      <w:rPr>
+        <w:rFonts w:ascii="Wingdings" w:hAnsi="Wingdings" w:hint="default"/>
+      </w:rPr>
+    </w:lvl>
+    <w:lvl w:ilvl="6" w:tplc="04090001" w:tentative="1">
+      <w:start w:val="1"/>
+      <w:numFmt w:val="bullet"/>
+      <w:lvlText w:val=""/>
+      <w:lvlJc w:val="left"/>
+      <w:pPr>
+        <w:ind w:left="5400" w:hanging="360"/>
+      </w:pPr>
+      <w:rPr>
+        <w:rFonts w:ascii="Symbol" w:hAnsi="Symbol" w:hint="default"/>
+      </w:rPr>
+    </w:lvl>
+    <w:lvl w:ilvl="7" w:tplc="04090003" w:tentative="1">
+      <w:start w:val="1"/>
+      <w:numFmt w:val="bullet"/>
+      <w:lvlText w:val="o"/>
+      <w:lvlJc w:val="left"/>
+      <w:pPr>
+        <w:ind w:left="6120" w:hanging="360"/>
+      </w:pPr>
+      <w:rPr>
+        <w:rFonts w:ascii="Courier New" w:hAnsi="Courier New" w:cs="Courier New" w:hint="default"/>
+      </w:rPr>
+    </w:lvl>
+    <w:lvl w:ilvl="8" w:tplc="04090005" w:tentative="1">
+      <w:start w:val="1"/>
+      <w:numFmt w:val="bullet"/>
+      <w:lvlText w:val=""/>
+      <w:lvlJc w:val="left"/>
+      <w:pPr>
+        <w:ind w:left="6840" w:hanging="360"/>
+      </w:pPr>
+      <w:rPr>
+        <w:rFonts w:ascii="Wingdings" w:hAnsi="Wingdings" w:hint="default"/>
+      </w:rPr>
+    </w:lvl>
+  </w:abstractNum>
+  <w:abstractNum w:abstractNumId="1" w15:restartNumberingAfterBreak="0">
     <w:nsid w:val="094A019E"/>
     <w:multiLevelType w:val="multilevel"/>
     <w:tmpl w:val="F3D25E1E"/>
     <w:numStyleLink w:val="HeadingsStyle"/>
   </w:abstractNum>
-  <w:abstractNum w:abstractNumId="1" w15:restartNumberingAfterBreak="0">
+  <w:abstractNum w:abstractNumId="2" w15:restartNumberingAfterBreak="0">
     <w:nsid w:val="0D070A3F"/>
     <w:multiLevelType w:val="multilevel"/>
     <w:tmpl w:val="99142690"/>
@@ -40696,7 +42288,120 @@
       </w:rPr>
     </w:lvl>
   </w:abstractNum>
-  <w:abstractNum w:abstractNumId="2" w15:restartNumberingAfterBreak="0">
+  <w:abstractNum w:abstractNumId="3" w15:restartNumberingAfterBreak="0">
+    <w:nsid w:val="1726314B"/>
+    <w:multiLevelType w:val="hybridMultilevel"/>
+    <w:tmpl w:val="A18CDFFA"/>
+    <w:lvl w:ilvl="0" w:tplc="04090001">
+      <w:start w:val="1"/>
+      <w:numFmt w:val="bullet"/>
+      <w:lvlText w:val=""/>
+      <w:lvlJc w:val="left"/>
+      <w:pPr>
+        <w:ind w:left="1080" w:hanging="360"/>
+      </w:pPr>
+      <w:rPr>
+        <w:rFonts w:ascii="Symbol" w:hAnsi="Symbol" w:hint="default"/>
+      </w:rPr>
+    </w:lvl>
+    <w:lvl w:ilvl="1" w:tplc="04090003" w:tentative="1">
+      <w:start w:val="1"/>
+      <w:numFmt w:val="bullet"/>
+      <w:lvlText w:val="o"/>
+      <w:lvlJc w:val="left"/>
+      <w:pPr>
+        <w:ind w:left="1800" w:hanging="360"/>
+      </w:pPr>
+      <w:rPr>
+        <w:rFonts w:ascii="Courier New" w:hAnsi="Courier New" w:cs="Courier New" w:hint="default"/>
+      </w:rPr>
+    </w:lvl>
+    <w:lvl w:ilvl="2" w:tplc="04090005" w:tentative="1">
+      <w:start w:val="1"/>
+      <w:numFmt w:val="bullet"/>
+      <w:lvlText w:val=""/>
+      <w:lvlJc w:val="left"/>
+      <w:pPr>
+        <w:ind w:left="2520" w:hanging="360"/>
+      </w:pPr>
+      <w:rPr>
+        <w:rFonts w:ascii="Wingdings" w:hAnsi="Wingdings" w:hint="default"/>
+      </w:rPr>
+    </w:lvl>
+    <w:lvl w:ilvl="3" w:tplc="04090001" w:tentative="1">
+      <w:start w:val="1"/>
+      <w:numFmt w:val="bullet"/>
+      <w:lvlText w:val=""/>
+      <w:lvlJc w:val="left"/>
+      <w:pPr>
+        <w:ind w:left="3240" w:hanging="360"/>
+      </w:pPr>
+      <w:rPr>
+        <w:rFonts w:ascii="Symbol" w:hAnsi="Symbol" w:hint="default"/>
+      </w:rPr>
+    </w:lvl>
+    <w:lvl w:ilvl="4" w:tplc="04090003" w:tentative="1">
+      <w:start w:val="1"/>
+      <w:numFmt w:val="bullet"/>
+      <w:lvlText w:val="o"/>
+      <w:lvlJc w:val="left"/>
+      <w:pPr>
+        <w:ind w:left="3960" w:hanging="360"/>
+      </w:pPr>
+      <w:rPr>
+        <w:rFonts w:ascii="Courier New" w:hAnsi="Courier New" w:cs="Courier New" w:hint="default"/>
+      </w:rPr>
+    </w:lvl>
+    <w:lvl w:ilvl="5" w:tplc="04090005" w:tentative="1">
+      <w:start w:val="1"/>
+      <w:numFmt w:val="bullet"/>
+      <w:lvlText w:val=""/>
+      <w:lvlJc w:val="left"/>
+      <w:pPr>
+        <w:ind w:left="4680" w:hanging="360"/>
+      </w:pPr>
+      <w:rPr>
+        <w:rFonts w:ascii="Wingdings" w:hAnsi="Wingdings" w:hint="default"/>
+      </w:rPr>
+    </w:lvl>
+    <w:lvl w:ilvl="6" w:tplc="04090001" w:tentative="1">
+      <w:start w:val="1"/>
+      <w:numFmt w:val="bullet"/>
+      <w:lvlText w:val=""/>
+      <w:lvlJc w:val="left"/>
+      <w:pPr>
+        <w:ind w:left="5400" w:hanging="360"/>
+      </w:pPr>
+      <w:rPr>
+        <w:rFonts w:ascii="Symbol" w:hAnsi="Symbol" w:hint="default"/>
+      </w:rPr>
+    </w:lvl>
+    <w:lvl w:ilvl="7" w:tplc="04090003" w:tentative="1">
+      <w:start w:val="1"/>
+      <w:numFmt w:val="bullet"/>
+      <w:lvlText w:val="o"/>
+      <w:lvlJc w:val="left"/>
+      <w:pPr>
+        <w:ind w:left="6120" w:hanging="360"/>
+      </w:pPr>
+      <w:rPr>
+        <w:rFonts w:ascii="Courier New" w:hAnsi="Courier New" w:cs="Courier New" w:hint="default"/>
+      </w:rPr>
+    </w:lvl>
+    <w:lvl w:ilvl="8" w:tplc="04090005" w:tentative="1">
+      <w:start w:val="1"/>
+      <w:numFmt w:val="bullet"/>
+      <w:lvlText w:val=""/>
+      <w:lvlJc w:val="left"/>
+      <w:pPr>
+        <w:ind w:left="6840" w:hanging="360"/>
+      </w:pPr>
+      <w:rPr>
+        <w:rFonts w:ascii="Wingdings" w:hAnsi="Wingdings" w:hint="default"/>
+      </w:rPr>
+    </w:lvl>
+  </w:abstractNum>
+  <w:abstractNum w:abstractNumId="4" w15:restartNumberingAfterBreak="0">
     <w:nsid w:val="18273443"/>
     <w:multiLevelType w:val="multilevel"/>
     <w:tmpl w:val="F3D25E1E"/>
@@ -40813,13 +42518,99 @@
       </w:rPr>
     </w:lvl>
   </w:abstractNum>
-  <w:abstractNum w:abstractNumId="3" w15:restartNumberingAfterBreak="0">
+  <w:abstractNum w:abstractNumId="5" w15:restartNumberingAfterBreak="0">
+    <w:nsid w:val="194941E4"/>
+    <w:multiLevelType w:val="hybridMultilevel"/>
+    <w:tmpl w:val="FE2C98B2"/>
+    <w:lvl w:ilvl="0" w:tplc="0409000F">
+      <w:start w:val="1"/>
+      <w:numFmt w:val="decimal"/>
+      <w:lvlText w:val="%1."/>
+      <w:lvlJc w:val="left"/>
+      <w:pPr>
+        <w:ind w:left="1080" w:hanging="360"/>
+      </w:pPr>
+    </w:lvl>
+    <w:lvl w:ilvl="1" w:tplc="04090019" w:tentative="1">
+      <w:start w:val="1"/>
+      <w:numFmt w:val="lowerLetter"/>
+      <w:lvlText w:val="%2."/>
+      <w:lvlJc w:val="left"/>
+      <w:pPr>
+        <w:ind w:left="1800" w:hanging="360"/>
+      </w:pPr>
+    </w:lvl>
+    <w:lvl w:ilvl="2" w:tplc="0409001B" w:tentative="1">
+      <w:start w:val="1"/>
+      <w:numFmt w:val="lowerRoman"/>
+      <w:lvlText w:val="%3."/>
+      <w:lvlJc w:val="right"/>
+      <w:pPr>
+        <w:ind w:left="2520" w:hanging="180"/>
+      </w:pPr>
+    </w:lvl>
+    <w:lvl w:ilvl="3" w:tplc="0409000F" w:tentative="1">
+      <w:start w:val="1"/>
+      <w:numFmt w:val="decimal"/>
+      <w:lvlText w:val="%4."/>
+      <w:lvlJc w:val="left"/>
+      <w:pPr>
+        <w:ind w:left="3240" w:hanging="360"/>
+      </w:pPr>
+    </w:lvl>
+    <w:lvl w:ilvl="4" w:tplc="04090019" w:tentative="1">
+      <w:start w:val="1"/>
+      <w:numFmt w:val="lowerLetter"/>
+      <w:lvlText w:val="%5."/>
+      <w:lvlJc w:val="left"/>
+      <w:pPr>
+        <w:ind w:left="3960" w:hanging="360"/>
+      </w:pPr>
+    </w:lvl>
+    <w:lvl w:ilvl="5" w:tplc="0409001B" w:tentative="1">
+      <w:start w:val="1"/>
+      <w:numFmt w:val="lowerRoman"/>
+      <w:lvlText w:val="%6."/>
+      <w:lvlJc w:val="right"/>
+      <w:pPr>
+        <w:ind w:left="4680" w:hanging="180"/>
+      </w:pPr>
+    </w:lvl>
+    <w:lvl w:ilvl="6" w:tplc="0409000F" w:tentative="1">
+      <w:start w:val="1"/>
+      <w:numFmt w:val="decimal"/>
+      <w:lvlText w:val="%7."/>
+      <w:lvlJc w:val="left"/>
+      <w:pPr>
+        <w:ind w:left="5400" w:hanging="360"/>
+      </w:pPr>
+    </w:lvl>
+    <w:lvl w:ilvl="7" w:tplc="04090019" w:tentative="1">
+      <w:start w:val="1"/>
+      <w:numFmt w:val="lowerLetter"/>
+      <w:lvlText w:val="%8."/>
+      <w:lvlJc w:val="left"/>
+      <w:pPr>
+        <w:ind w:left="6120" w:hanging="360"/>
+      </w:pPr>
+    </w:lvl>
+    <w:lvl w:ilvl="8" w:tplc="0409001B" w:tentative="1">
+      <w:start w:val="1"/>
+      <w:numFmt w:val="lowerRoman"/>
+      <w:lvlText w:val="%9."/>
+      <w:lvlJc w:val="right"/>
+      <w:pPr>
+        <w:ind w:left="6840" w:hanging="180"/>
+      </w:pPr>
+    </w:lvl>
+  </w:abstractNum>
+  <w:abstractNum w:abstractNumId="6" w15:restartNumberingAfterBreak="0">
     <w:nsid w:val="21142C93"/>
     <w:multiLevelType w:val="multilevel"/>
     <w:tmpl w:val="99142690"/>
     <w:numStyleLink w:val="AppendixStyle"/>
   </w:abstractNum>
-  <w:abstractNum w:abstractNumId="4" w15:restartNumberingAfterBreak="0">
+  <w:abstractNum w:abstractNumId="7" w15:restartNumberingAfterBreak="0">
     <w:nsid w:val="2F7E2E7E"/>
     <w:multiLevelType w:val="multilevel"/>
     <w:tmpl w:val="CD5A7AA6"/>
@@ -40934,7 +42725,292 @@
       </w:rPr>
     </w:lvl>
   </w:abstractNum>
-  <w:abstractNum w:abstractNumId="5" w15:restartNumberingAfterBreak="0">
+  <w:abstractNum w:abstractNumId="8" w15:restartNumberingAfterBreak="0">
+    <w:nsid w:val="2FF1601B"/>
+    <w:multiLevelType w:val="hybridMultilevel"/>
+    <w:tmpl w:val="5EE84994"/>
+    <w:lvl w:ilvl="0" w:tplc="0409000F">
+      <w:start w:val="1"/>
+      <w:numFmt w:val="decimal"/>
+      <w:lvlText w:val="%1."/>
+      <w:lvlJc w:val="left"/>
+      <w:pPr>
+        <w:ind w:left="1080" w:hanging="360"/>
+      </w:pPr>
+    </w:lvl>
+    <w:lvl w:ilvl="1" w:tplc="04090019">
+      <w:start w:val="1"/>
+      <w:numFmt w:val="lowerLetter"/>
+      <w:lvlText w:val="%2."/>
+      <w:lvlJc w:val="left"/>
+      <w:pPr>
+        <w:ind w:left="1800" w:hanging="360"/>
+      </w:pPr>
+    </w:lvl>
+    <w:lvl w:ilvl="2" w:tplc="0409001B">
+      <w:start w:val="1"/>
+      <w:numFmt w:val="lowerRoman"/>
+      <w:lvlText w:val="%3."/>
+      <w:lvlJc w:val="right"/>
+      <w:pPr>
+        <w:ind w:left="2520" w:hanging="180"/>
+      </w:pPr>
+    </w:lvl>
+    <w:lvl w:ilvl="3" w:tplc="0409000F" w:tentative="1">
+      <w:start w:val="1"/>
+      <w:numFmt w:val="decimal"/>
+      <w:lvlText w:val="%4."/>
+      <w:lvlJc w:val="left"/>
+      <w:pPr>
+        <w:ind w:left="3240" w:hanging="360"/>
+      </w:pPr>
+    </w:lvl>
+    <w:lvl w:ilvl="4" w:tplc="04090019" w:tentative="1">
+      <w:start w:val="1"/>
+      <w:numFmt w:val="lowerLetter"/>
+      <w:lvlText w:val="%5."/>
+      <w:lvlJc w:val="left"/>
+      <w:pPr>
+        <w:ind w:left="3960" w:hanging="360"/>
+      </w:pPr>
+    </w:lvl>
+    <w:lvl w:ilvl="5" w:tplc="0409001B" w:tentative="1">
+      <w:start w:val="1"/>
+      <w:numFmt w:val="lowerRoman"/>
+      <w:lvlText w:val="%6."/>
+      <w:lvlJc w:val="right"/>
+      <w:pPr>
+        <w:ind w:left="4680" w:hanging="180"/>
+      </w:pPr>
+    </w:lvl>
+    <w:lvl w:ilvl="6" w:tplc="0409000F" w:tentative="1">
+      <w:start w:val="1"/>
+      <w:numFmt w:val="decimal"/>
+      <w:lvlText w:val="%7."/>
+      <w:lvlJc w:val="left"/>
+      <w:pPr>
+        <w:ind w:left="5400" w:hanging="360"/>
+      </w:pPr>
+    </w:lvl>
+    <w:lvl w:ilvl="7" w:tplc="04090019" w:tentative="1">
+      <w:start w:val="1"/>
+      <w:numFmt w:val="lowerLetter"/>
+      <w:lvlText w:val="%8."/>
+      <w:lvlJc w:val="left"/>
+      <w:pPr>
+        <w:ind w:left="6120" w:hanging="360"/>
+      </w:pPr>
+    </w:lvl>
+    <w:lvl w:ilvl="8" w:tplc="0409001B" w:tentative="1">
+      <w:start w:val="1"/>
+      <w:numFmt w:val="lowerRoman"/>
+      <w:lvlText w:val="%9."/>
+      <w:lvlJc w:val="right"/>
+      <w:pPr>
+        <w:ind w:left="6840" w:hanging="180"/>
+      </w:pPr>
+    </w:lvl>
+  </w:abstractNum>
+  <w:abstractNum w:abstractNumId="9" w15:restartNumberingAfterBreak="0">
+    <w:nsid w:val="34B37B31"/>
+    <w:multiLevelType w:val="hybridMultilevel"/>
+    <w:tmpl w:val="9B64C796"/>
+    <w:lvl w:ilvl="0" w:tplc="0409000F">
+      <w:start w:val="1"/>
+      <w:numFmt w:val="decimal"/>
+      <w:lvlText w:val="%1."/>
+      <w:lvlJc w:val="left"/>
+      <w:pPr>
+        <w:ind w:left="1139" w:hanging="360"/>
+      </w:pPr>
+    </w:lvl>
+    <w:lvl w:ilvl="1" w:tplc="04090019" w:tentative="1">
+      <w:start w:val="1"/>
+      <w:numFmt w:val="lowerLetter"/>
+      <w:lvlText w:val="%2."/>
+      <w:lvlJc w:val="left"/>
+      <w:pPr>
+        <w:ind w:left="1859" w:hanging="360"/>
+      </w:pPr>
+    </w:lvl>
+    <w:lvl w:ilvl="2" w:tplc="0409001B" w:tentative="1">
+      <w:start w:val="1"/>
+      <w:numFmt w:val="lowerRoman"/>
+      <w:lvlText w:val="%3."/>
+      <w:lvlJc w:val="right"/>
+      <w:pPr>
+        <w:ind w:left="2579" w:hanging="180"/>
+      </w:pPr>
+    </w:lvl>
+    <w:lvl w:ilvl="3" w:tplc="0409000F" w:tentative="1">
+      <w:start w:val="1"/>
+      <w:numFmt w:val="decimal"/>
+      <w:lvlText w:val="%4."/>
+      <w:lvlJc w:val="left"/>
+      <w:pPr>
+        <w:ind w:left="3299" w:hanging="360"/>
+      </w:pPr>
+    </w:lvl>
+    <w:lvl w:ilvl="4" w:tplc="04090019" w:tentative="1">
+      <w:start w:val="1"/>
+      <w:numFmt w:val="lowerLetter"/>
+      <w:lvlText w:val="%5."/>
+      <w:lvlJc w:val="left"/>
+      <w:pPr>
+        <w:ind w:left="4019" w:hanging="360"/>
+      </w:pPr>
+    </w:lvl>
+    <w:lvl w:ilvl="5" w:tplc="0409001B" w:tentative="1">
+      <w:start w:val="1"/>
+      <w:numFmt w:val="lowerRoman"/>
+      <w:lvlText w:val="%6."/>
+      <w:lvlJc w:val="right"/>
+      <w:pPr>
+        <w:ind w:left="4739" w:hanging="180"/>
+      </w:pPr>
+    </w:lvl>
+    <w:lvl w:ilvl="6" w:tplc="0409000F" w:tentative="1">
+      <w:start w:val="1"/>
+      <w:numFmt w:val="decimal"/>
+      <w:lvlText w:val="%7."/>
+      <w:lvlJc w:val="left"/>
+      <w:pPr>
+        <w:ind w:left="5459" w:hanging="360"/>
+      </w:pPr>
+    </w:lvl>
+    <w:lvl w:ilvl="7" w:tplc="04090019" w:tentative="1">
+      <w:start w:val="1"/>
+      <w:numFmt w:val="lowerLetter"/>
+      <w:lvlText w:val="%8."/>
+      <w:lvlJc w:val="left"/>
+      <w:pPr>
+        <w:ind w:left="6179" w:hanging="360"/>
+      </w:pPr>
+    </w:lvl>
+    <w:lvl w:ilvl="8" w:tplc="0409001B" w:tentative="1">
+      <w:start w:val="1"/>
+      <w:numFmt w:val="lowerRoman"/>
+      <w:lvlText w:val="%9."/>
+      <w:lvlJc w:val="right"/>
+      <w:pPr>
+        <w:ind w:left="6899" w:hanging="180"/>
+      </w:pPr>
+    </w:lvl>
+  </w:abstractNum>
+  <w:abstractNum w:abstractNumId="10" w15:restartNumberingAfterBreak="0">
+    <w:nsid w:val="3E812B7E"/>
+    <w:multiLevelType w:val="hybridMultilevel"/>
+    <w:tmpl w:val="727C84BC"/>
+    <w:lvl w:ilvl="0" w:tplc="04090001">
+      <w:start w:val="1"/>
+      <w:numFmt w:val="bullet"/>
+      <w:lvlText w:val=""/>
+      <w:lvlJc w:val="left"/>
+      <w:pPr>
+        <w:ind w:left="1080" w:hanging="360"/>
+      </w:pPr>
+      <w:rPr>
+        <w:rFonts w:ascii="Symbol" w:hAnsi="Symbol" w:hint="default"/>
+      </w:rPr>
+    </w:lvl>
+    <w:lvl w:ilvl="1" w:tplc="04090001">
+      <w:start w:val="1"/>
+      <w:numFmt w:val="bullet"/>
+      <w:lvlText w:val=""/>
+      <w:lvlJc w:val="left"/>
+      <w:pPr>
+        <w:ind w:left="1800" w:hanging="360"/>
+      </w:pPr>
+      <w:rPr>
+        <w:rFonts w:ascii="Symbol" w:hAnsi="Symbol" w:hint="default"/>
+      </w:rPr>
+    </w:lvl>
+    <w:lvl w:ilvl="2" w:tplc="04090005" w:tentative="1">
+      <w:start w:val="1"/>
+      <w:numFmt w:val="bullet"/>
+      <w:lvlText w:val=""/>
+      <w:lvlJc w:val="left"/>
+      <w:pPr>
+        <w:ind w:left="2520" w:hanging="360"/>
+      </w:pPr>
+      <w:rPr>
+        <w:rFonts w:ascii="Wingdings" w:hAnsi="Wingdings" w:hint="default"/>
+      </w:rPr>
+    </w:lvl>
+    <w:lvl w:ilvl="3" w:tplc="04090001" w:tentative="1">
+      <w:start w:val="1"/>
+      <w:numFmt w:val="bullet"/>
+      <w:lvlText w:val=""/>
+      <w:lvlJc w:val="left"/>
+      <w:pPr>
+        <w:ind w:left="3240" w:hanging="360"/>
+      </w:pPr>
+      <w:rPr>
+        <w:rFonts w:ascii="Symbol" w:hAnsi="Symbol" w:hint="default"/>
+      </w:rPr>
+    </w:lvl>
+    <w:lvl w:ilvl="4" w:tplc="04090003" w:tentative="1">
+      <w:start w:val="1"/>
+      <w:numFmt w:val="bullet"/>
+      <w:lvlText w:val="o"/>
+      <w:lvlJc w:val="left"/>
+      <w:pPr>
+        <w:ind w:left="3960" w:hanging="360"/>
+      </w:pPr>
+      <w:rPr>
+        <w:rFonts w:ascii="Courier New" w:hAnsi="Courier New" w:cs="Courier New" w:hint="default"/>
+      </w:rPr>
+    </w:lvl>
+    <w:lvl w:ilvl="5" w:tplc="04090005" w:tentative="1">
+      <w:start w:val="1"/>
+      <w:numFmt w:val="bullet"/>
+      <w:lvlText w:val=""/>
+      <w:lvlJc w:val="left"/>
+      <w:pPr>
+        <w:ind w:left="4680" w:hanging="360"/>
+      </w:pPr>
+      <w:rPr>
+        <w:rFonts w:ascii="Wingdings" w:hAnsi="Wingdings" w:hint="default"/>
+      </w:rPr>
+    </w:lvl>
+    <w:lvl w:ilvl="6" w:tplc="04090001" w:tentative="1">
+      <w:start w:val="1"/>
+      <w:numFmt w:val="bullet"/>
+      <w:lvlText w:val=""/>
+      <w:lvlJc w:val="left"/>
+      <w:pPr>
+        <w:ind w:left="5400" w:hanging="360"/>
+      </w:pPr>
+      <w:rPr>
+        <w:rFonts w:ascii="Symbol" w:hAnsi="Symbol" w:hint="default"/>
+      </w:rPr>
+    </w:lvl>
+    <w:lvl w:ilvl="7" w:tplc="04090003" w:tentative="1">
+      <w:start w:val="1"/>
+      <w:numFmt w:val="bullet"/>
+      <w:lvlText w:val="o"/>
+      <w:lvlJc w:val="left"/>
+      <w:pPr>
+        <w:ind w:left="6120" w:hanging="360"/>
+      </w:pPr>
+      <w:rPr>
+        <w:rFonts w:ascii="Courier New" w:hAnsi="Courier New" w:cs="Courier New" w:hint="default"/>
+      </w:rPr>
+    </w:lvl>
+    <w:lvl w:ilvl="8" w:tplc="04090005" w:tentative="1">
+      <w:start w:val="1"/>
+      <w:numFmt w:val="bullet"/>
+      <w:lvlText w:val=""/>
+      <w:lvlJc w:val="left"/>
+      <w:pPr>
+        <w:ind w:left="6840" w:hanging="360"/>
+      </w:pPr>
+      <w:rPr>
+        <w:rFonts w:ascii="Wingdings" w:hAnsi="Wingdings" w:hint="default"/>
+      </w:rPr>
+    </w:lvl>
+  </w:abstractNum>
+  <w:abstractNum w:abstractNumId="11" w15:restartNumberingAfterBreak="0">
     <w:nsid w:val="5CFD2CE3"/>
     <w:multiLevelType w:val="multilevel"/>
     <w:tmpl w:val="A8569E7A"/>
@@ -41072,20 +43148,246 @@
       </w:rPr>
     </w:lvl>
   </w:abstractNum>
+  <w:abstractNum w:abstractNumId="12" w15:restartNumberingAfterBreak="0">
+    <w:nsid w:val="60660365"/>
+    <w:multiLevelType w:val="hybridMultilevel"/>
+    <w:tmpl w:val="D0084924"/>
+    <w:lvl w:ilvl="0" w:tplc="04090001">
+      <w:start w:val="1"/>
+      <w:numFmt w:val="bullet"/>
+      <w:lvlText w:val=""/>
+      <w:lvlJc w:val="left"/>
+      <w:pPr>
+        <w:ind w:left="1080" w:hanging="360"/>
+      </w:pPr>
+      <w:rPr>
+        <w:rFonts w:ascii="Symbol" w:hAnsi="Symbol" w:hint="default"/>
+      </w:rPr>
+    </w:lvl>
+    <w:lvl w:ilvl="1" w:tplc="04090003" w:tentative="1">
+      <w:start w:val="1"/>
+      <w:numFmt w:val="bullet"/>
+      <w:lvlText w:val="o"/>
+      <w:lvlJc w:val="left"/>
+      <w:pPr>
+        <w:ind w:left="1800" w:hanging="360"/>
+      </w:pPr>
+      <w:rPr>
+        <w:rFonts w:ascii="Courier New" w:hAnsi="Courier New" w:cs="Courier New" w:hint="default"/>
+      </w:rPr>
+    </w:lvl>
+    <w:lvl w:ilvl="2" w:tplc="04090005" w:tentative="1">
+      <w:start w:val="1"/>
+      <w:numFmt w:val="bullet"/>
+      <w:lvlText w:val=""/>
+      <w:lvlJc w:val="left"/>
+      <w:pPr>
+        <w:ind w:left="2520" w:hanging="360"/>
+      </w:pPr>
+      <w:rPr>
+        <w:rFonts w:ascii="Wingdings" w:hAnsi="Wingdings" w:hint="default"/>
+      </w:rPr>
+    </w:lvl>
+    <w:lvl w:ilvl="3" w:tplc="04090001" w:tentative="1">
+      <w:start w:val="1"/>
+      <w:numFmt w:val="bullet"/>
+      <w:lvlText w:val=""/>
+      <w:lvlJc w:val="left"/>
+      <w:pPr>
+        <w:ind w:left="3240" w:hanging="360"/>
+      </w:pPr>
+      <w:rPr>
+        <w:rFonts w:ascii="Symbol" w:hAnsi="Symbol" w:hint="default"/>
+      </w:rPr>
+    </w:lvl>
+    <w:lvl w:ilvl="4" w:tplc="04090003" w:tentative="1">
+      <w:start w:val="1"/>
+      <w:numFmt w:val="bullet"/>
+      <w:lvlText w:val="o"/>
+      <w:lvlJc w:val="left"/>
+      <w:pPr>
+        <w:ind w:left="3960" w:hanging="360"/>
+      </w:pPr>
+      <w:rPr>
+        <w:rFonts w:ascii="Courier New" w:hAnsi="Courier New" w:cs="Courier New" w:hint="default"/>
+      </w:rPr>
+    </w:lvl>
+    <w:lvl w:ilvl="5" w:tplc="04090005" w:tentative="1">
+      <w:start w:val="1"/>
+      <w:numFmt w:val="bullet"/>
+      <w:lvlText w:val=""/>
+      <w:lvlJc w:val="left"/>
+      <w:pPr>
+        <w:ind w:left="4680" w:hanging="360"/>
+      </w:pPr>
+      <w:rPr>
+        <w:rFonts w:ascii="Wingdings" w:hAnsi="Wingdings" w:hint="default"/>
+      </w:rPr>
+    </w:lvl>
+    <w:lvl w:ilvl="6" w:tplc="04090001" w:tentative="1">
+      <w:start w:val="1"/>
+      <w:numFmt w:val="bullet"/>
+      <w:lvlText w:val=""/>
+      <w:lvlJc w:val="left"/>
+      <w:pPr>
+        <w:ind w:left="5400" w:hanging="360"/>
+      </w:pPr>
+      <w:rPr>
+        <w:rFonts w:ascii="Symbol" w:hAnsi="Symbol" w:hint="default"/>
+      </w:rPr>
+    </w:lvl>
+    <w:lvl w:ilvl="7" w:tplc="04090003" w:tentative="1">
+      <w:start w:val="1"/>
+      <w:numFmt w:val="bullet"/>
+      <w:lvlText w:val="o"/>
+      <w:lvlJc w:val="left"/>
+      <w:pPr>
+        <w:ind w:left="6120" w:hanging="360"/>
+      </w:pPr>
+      <w:rPr>
+        <w:rFonts w:ascii="Courier New" w:hAnsi="Courier New" w:cs="Courier New" w:hint="default"/>
+      </w:rPr>
+    </w:lvl>
+    <w:lvl w:ilvl="8" w:tplc="04090005" w:tentative="1">
+      <w:start w:val="1"/>
+      <w:numFmt w:val="bullet"/>
+      <w:lvlText w:val=""/>
+      <w:lvlJc w:val="left"/>
+      <w:pPr>
+        <w:ind w:left="6840" w:hanging="360"/>
+      </w:pPr>
+      <w:rPr>
+        <w:rFonts w:ascii="Wingdings" w:hAnsi="Wingdings" w:hint="default"/>
+      </w:rPr>
+    </w:lvl>
+  </w:abstractNum>
+  <w:abstractNum w:abstractNumId="13" w15:restartNumberingAfterBreak="0">
+    <w:nsid w:val="6BA2730A"/>
+    <w:multiLevelType w:val="hybridMultilevel"/>
+    <w:tmpl w:val="F5B4C50E"/>
+    <w:lvl w:ilvl="0" w:tplc="04090001">
+      <w:start w:val="1"/>
+      <w:numFmt w:val="bullet"/>
+      <w:lvlText w:val=""/>
+      <w:lvlJc w:val="left"/>
+      <w:pPr>
+        <w:ind w:left="1080" w:hanging="360"/>
+      </w:pPr>
+      <w:rPr>
+        <w:rFonts w:ascii="Symbol" w:hAnsi="Symbol" w:hint="default"/>
+      </w:rPr>
+    </w:lvl>
+    <w:lvl w:ilvl="1" w:tplc="0409000F">
+      <w:start w:val="1"/>
+      <w:numFmt w:val="decimal"/>
+      <w:lvlText w:val="%2."/>
+      <w:lvlJc w:val="left"/>
+      <w:pPr>
+        <w:ind w:left="1800" w:hanging="360"/>
+      </w:pPr>
+      <w:rPr>
+        <w:rFonts w:hint="default"/>
+      </w:rPr>
+    </w:lvl>
+    <w:lvl w:ilvl="2" w:tplc="04090005" w:tentative="1">
+      <w:start w:val="1"/>
+      <w:numFmt w:val="bullet"/>
+      <w:lvlText w:val=""/>
+      <w:lvlJc w:val="left"/>
+      <w:pPr>
+        <w:ind w:left="2520" w:hanging="360"/>
+      </w:pPr>
+      <w:rPr>
+        <w:rFonts w:ascii="Wingdings" w:hAnsi="Wingdings" w:hint="default"/>
+      </w:rPr>
+    </w:lvl>
+    <w:lvl w:ilvl="3" w:tplc="04090001" w:tentative="1">
+      <w:start w:val="1"/>
+      <w:numFmt w:val="bullet"/>
+      <w:lvlText w:val=""/>
+      <w:lvlJc w:val="left"/>
+      <w:pPr>
+        <w:ind w:left="3240" w:hanging="360"/>
+      </w:pPr>
+      <w:rPr>
+        <w:rFonts w:ascii="Symbol" w:hAnsi="Symbol" w:hint="default"/>
+      </w:rPr>
+    </w:lvl>
+    <w:lvl w:ilvl="4" w:tplc="04090003" w:tentative="1">
+      <w:start w:val="1"/>
+      <w:numFmt w:val="bullet"/>
+      <w:lvlText w:val="o"/>
+      <w:lvlJc w:val="left"/>
+      <w:pPr>
+        <w:ind w:left="3960" w:hanging="360"/>
+      </w:pPr>
+      <w:rPr>
+        <w:rFonts w:ascii="Courier New" w:hAnsi="Courier New" w:cs="Courier New" w:hint="default"/>
+      </w:rPr>
+    </w:lvl>
+    <w:lvl w:ilvl="5" w:tplc="04090005" w:tentative="1">
+      <w:start w:val="1"/>
+      <w:numFmt w:val="bullet"/>
+      <w:lvlText w:val=""/>
+      <w:lvlJc w:val="left"/>
+      <w:pPr>
+        <w:ind w:left="4680" w:hanging="360"/>
+      </w:pPr>
+      <w:rPr>
+        <w:rFonts w:ascii="Wingdings" w:hAnsi="Wingdings" w:hint="default"/>
+      </w:rPr>
+    </w:lvl>
+    <w:lvl w:ilvl="6" w:tplc="04090001" w:tentative="1">
+      <w:start w:val="1"/>
+      <w:numFmt w:val="bullet"/>
+      <w:lvlText w:val=""/>
+      <w:lvlJc w:val="left"/>
+      <w:pPr>
+        <w:ind w:left="5400" w:hanging="360"/>
+      </w:pPr>
+      <w:rPr>
+        <w:rFonts w:ascii="Symbol" w:hAnsi="Symbol" w:hint="default"/>
+      </w:rPr>
+    </w:lvl>
+    <w:lvl w:ilvl="7" w:tplc="04090003" w:tentative="1">
+      <w:start w:val="1"/>
+      <w:numFmt w:val="bullet"/>
+      <w:lvlText w:val="o"/>
+      <w:lvlJc w:val="left"/>
+      <w:pPr>
+        <w:ind w:left="6120" w:hanging="360"/>
+      </w:pPr>
+      <w:rPr>
+        <w:rFonts w:ascii="Courier New" w:hAnsi="Courier New" w:cs="Courier New" w:hint="default"/>
+      </w:rPr>
+    </w:lvl>
+    <w:lvl w:ilvl="8" w:tplc="04090005" w:tentative="1">
+      <w:start w:val="1"/>
+      <w:numFmt w:val="bullet"/>
+      <w:lvlText w:val=""/>
+      <w:lvlJc w:val="left"/>
+      <w:pPr>
+        <w:ind w:left="6840" w:hanging="360"/>
+      </w:pPr>
+      <w:rPr>
+        <w:rFonts w:ascii="Wingdings" w:hAnsi="Wingdings" w:hint="default"/>
+      </w:rPr>
+    </w:lvl>
+  </w:abstractNum>
   <w:num w:numId="1">
-    <w:abstractNumId w:val="1"/>
+    <w:abstractNumId w:val="2"/>
   </w:num>
   <w:num w:numId="2">
-    <w:abstractNumId w:val="2"/>
+    <w:abstractNumId w:val="4"/>
   </w:num>
   <w:num w:numId="3">
-    <w:abstractNumId w:val="5"/>
+    <w:abstractNumId w:val="11"/>
   </w:num>
   <w:num w:numId="4">
-    <w:abstractNumId w:val="3"/>
+    <w:abstractNumId w:val="6"/>
   </w:num>
   <w:num w:numId="5">
-    <w:abstractNumId w:val="0"/>
+    <w:abstractNumId w:val="1"/>
     <w:lvlOverride w:ilvl="0">
       <w:lvl w:ilvl="0">
         <w:start w:val="1"/>
@@ -41218,13 +43520,37 @@
     </w:lvlOverride>
   </w:num>
   <w:num w:numId="6">
-    <w:abstractNumId w:val="4"/>
+    <w:abstractNumId w:val="7"/>
   </w:num>
   <w:num w:numId="7">
-    <w:abstractNumId w:val="4"/>
+    <w:abstractNumId w:val="7"/>
   </w:num>
   <w:num w:numId="8">
-    <w:abstractNumId w:val="4"/>
+    <w:abstractNumId w:val="7"/>
+  </w:num>
+  <w:num w:numId="9">
+    <w:abstractNumId w:val="13"/>
+  </w:num>
+  <w:num w:numId="10">
+    <w:abstractNumId w:val="0"/>
+  </w:num>
+  <w:num w:numId="11">
+    <w:abstractNumId w:val="10"/>
+  </w:num>
+  <w:num w:numId="12">
+    <w:abstractNumId w:val="8"/>
+  </w:num>
+  <w:num w:numId="13">
+    <w:abstractNumId w:val="3"/>
+  </w:num>
+  <w:num w:numId="14">
+    <w:abstractNumId w:val="5"/>
+  </w:num>
+  <w:num w:numId="15">
+    <w:abstractNumId w:val="9"/>
+  </w:num>
+  <w:num w:numId="16">
+    <w:abstractNumId w:val="12"/>
   </w:num>
   <w:numIdMacAtCleanup w:val="6"/>
 </w:numbering>
@@ -41347,6 +43673,7 @@
     <w:lsdException w:name="HTML Sample" w:semiHidden="1" w:unhideWhenUsed="1"/>
     <w:lsdException w:name="HTML Typewriter" w:semiHidden="1" w:unhideWhenUsed="1"/>
     <w:lsdException w:name="HTML Variable" w:semiHidden="1" w:unhideWhenUsed="1"/>
+    <w:lsdException w:name="Normal Table" w:semiHidden="1" w:unhideWhenUsed="1"/>
     <w:lsdException w:name="annotation subject" w:semiHidden="1" w:unhideWhenUsed="1"/>
     <w:lsdException w:name="No List" w:semiHidden="1" w:unhideWhenUsed="1"/>
     <w:lsdException w:name="Outline List 1" w:semiHidden="1" w:unhideWhenUsed="1"/>
@@ -41391,6 +43718,7 @@
     <w:lsdException w:name="Table Professional" w:semiHidden="1" w:unhideWhenUsed="1"/>
     <w:lsdException w:name="Table Subtle 1" w:semiHidden="1" w:unhideWhenUsed="1"/>
     <w:lsdException w:name="Table Subtle 2" w:semiHidden="1" w:unhideWhenUsed="1"/>
+    <w:lsdException w:name="Table Web 1" w:semiHidden="1" w:unhideWhenUsed="1"/>
     <w:lsdException w:name="Table Web 2" w:semiHidden="1" w:unhideWhenUsed="1"/>
     <w:lsdException w:name="Table Web 3" w:semiHidden="1" w:unhideWhenUsed="1"/>
     <w:lsdException w:name="Balloon Text" w:semiHidden="1" w:unhideWhenUsed="1"/>
@@ -42251,554 +44579,6 @@
 </w:styles>
 </file>
 
-<file path=word/glossary/document.xml><?xml version="1.0" encoding="utf-8"?>
-<w:glossaryDocument xmlns:wpc="http://schemas.microsoft.com/office/word/2010/wordprocessingCanvas" xmlns:cx="http://schemas.microsoft.com/office/drawing/2014/chartex" xmlns:cx1="http://schemas.microsoft.com/office/drawing/2015/9/8/chartex" xmlns:cx2="http://schemas.microsoft.com/office/drawing/2015/10/21/chartex" xmlns:cx3="http://schemas.microsoft.com/office/drawing/2016/5/9/chartex" xmlns:cx4="http://schemas.microsoft.com/office/drawing/2016/5/10/chartex" xmlns:cx5="http://schemas.microsoft.com/office/drawing/2016/5/11/chartex" xmlns:mc="http://schemas.openxmlformats.org/markup-compatibility/2006" xmlns:o="urn:schemas-microsoft-com:office:office" xmlns:r="http://schemas.openxmlformats.org/officeDocument/2006/relationships" xmlns:m="http://schemas.openxmlformats.org/officeDocument/2006/math" xmlns:v="urn:schemas-microsoft-com:vml" xmlns:wp14="http://schemas.microsoft.com/office/word/2010/wordprocessingDrawing" xmlns:wp="http://schemas.openxmlformats.org/drawingml/2006/wordprocessingDrawing" xmlns:w10="urn:schemas-microsoft-com:office:word" xmlns:w="http://schemas.openxmlformats.org/wordprocessingml/2006/main" xmlns:w14="http://schemas.microsoft.com/office/word/2010/wordml" xmlns:w15="http://schemas.microsoft.com/office/word/2012/wordml" xmlns:w16se="http://schemas.microsoft.com/office/word/2015/wordml/symex" xmlns:wpg="http://schemas.microsoft.com/office/word/2010/wordprocessingGroup" xmlns:wpi="http://schemas.microsoft.com/office/word/2010/wordprocessingInk" xmlns:wne="http://schemas.microsoft.com/office/word/2006/wordml" xmlns:wps="http://schemas.microsoft.com/office/word/2010/wordprocessingShape" mc:Ignorable="w14 w15 w16se wp14"/>
-</file>
-
-<file path=word/glossary/fontTable.xml><?xml version="1.0" encoding="utf-8"?>
-<w:fonts xmlns:mc="http://schemas.openxmlformats.org/markup-compatibility/2006" xmlns:r="http://schemas.openxmlformats.org/officeDocument/2006/relationships" xmlns:w="http://schemas.openxmlformats.org/wordprocessingml/2006/main" xmlns:w14="http://schemas.microsoft.com/office/word/2010/wordml" xmlns:w15="http://schemas.microsoft.com/office/word/2012/wordml" xmlns:w16se="http://schemas.microsoft.com/office/word/2015/wordml/symex" mc:Ignorable="w14 w15 w16se">
-  <w:font w:name="Times New Roman">
-    <w:panose1 w:val="02020603050405020304"/>
-    <w:charset w:val="00"/>
-    <w:family w:val="roman"/>
-    <w:pitch w:val="variable"/>
-    <w:sig w:usb0="E0002AFF" w:usb1="C0007841" w:usb2="00000009" w:usb3="00000000" w:csb0="000001FF" w:csb1="00000000"/>
-  </w:font>
-  <w:font w:name="Times">
-    <w:panose1 w:val="02020603050405020304"/>
-    <w:charset w:val="00"/>
-    <w:family w:val="roman"/>
-    <w:pitch w:val="variable"/>
-    <w:sig w:usb0="E0002AFF" w:usb1="C0007841" w:usb2="00000009" w:usb3="00000000" w:csb0="000001FF" w:csb1="00000000"/>
-  </w:font>
-  <w:font w:name="Arial">
-    <w:panose1 w:val="020B0604020202020204"/>
-    <w:charset w:val="00"/>
-    <w:family w:val="swiss"/>
-    <w:pitch w:val="variable"/>
-    <w:sig w:usb0="E0002AFF" w:usb1="C0007843" w:usb2="00000009" w:usb3="00000000" w:csb0="000001FF" w:csb1="00000000"/>
-  </w:font>
-  <w:font w:name="Calibri Light">
-    <w:panose1 w:val="020F0302020204030204"/>
-    <w:charset w:val="00"/>
-    <w:family w:val="swiss"/>
-    <w:pitch w:val="variable"/>
-    <w:sig w:usb0="A00002EF" w:usb1="4000207B" w:usb2="00000000" w:usb3="00000000" w:csb0="0000019F" w:csb1="00000000"/>
-  </w:font>
-  <w:font w:name="Tahoma">
-    <w:panose1 w:val="020B0604030504040204"/>
-    <w:charset w:val="00"/>
-    <w:family w:val="swiss"/>
-    <w:pitch w:val="variable"/>
-    <w:sig w:usb0="E1002EFF" w:usb1="C000605B" w:usb2="00000029" w:usb3="00000000" w:csb0="000101FF" w:csb1="00000000"/>
-  </w:font>
-  <w:font w:name="Helvetica">
-    <w:panose1 w:val="020B0604020202020204"/>
-    <w:charset w:val="00"/>
-    <w:family w:val="swiss"/>
-    <w:pitch w:val="variable"/>
-    <w:sig w:usb0="E0002AFF" w:usb1="C0007843" w:usb2="00000009" w:usb3="00000000" w:csb0="000001FF" w:csb1="00000000"/>
-  </w:font>
-  <w:font w:name="Cambria Math">
-    <w:panose1 w:val="02040503050406030204"/>
-    <w:charset w:val="00"/>
-    <w:family w:val="roman"/>
-    <w:pitch w:val="variable"/>
-    <w:sig w:usb0="E00002FF" w:usb1="420024FF" w:usb2="00000000" w:usb3="00000000" w:csb0="0000019F" w:csb1="00000000"/>
-  </w:font>
-  <w:font w:name="Calibri">
-    <w:panose1 w:val="020F0502020204030204"/>
-    <w:charset w:val="00"/>
-    <w:family w:val="swiss"/>
-    <w:pitch w:val="variable"/>
-    <w:sig w:usb0="E00002FF" w:usb1="4000ACFF" w:usb2="00000001" w:usb3="00000000" w:csb0="0000019F" w:csb1="00000000"/>
-  </w:font>
-</w:fonts>
-</file>
-
-<file path=word/glossary/settings.xml><?xml version="1.0" encoding="utf-8"?>
-<w:settings xmlns:mc="http://schemas.openxmlformats.org/markup-compatibility/2006" xmlns:o="urn:schemas-microsoft-com:office:office" xmlns:r="http://schemas.openxmlformats.org/officeDocument/2006/relationships" xmlns:m="http://schemas.openxmlformats.org/officeDocument/2006/math" xmlns:v="urn:schemas-microsoft-com:vml" xmlns:w10="urn:schemas-microsoft-com:office:word" xmlns:w="http://schemas.openxmlformats.org/wordprocessingml/2006/main" xmlns:w14="http://schemas.microsoft.com/office/word/2010/wordml" xmlns:w15="http://schemas.microsoft.com/office/word/2012/wordml" xmlns:w16se="http://schemas.microsoft.com/office/word/2015/wordml/symex" xmlns:sl="http://schemas.openxmlformats.org/schemaLibrary/2006/main" mc:Ignorable="w14 w15 w16se">
-  <w:view w:val="normal"/>
-  <w:revisionView w:formatting="0"/>
-  <w:defaultTabStop w:val="720"/>
-  <w:characterSpacingControl w:val="doNotCompress"/>
-  <w:compat>
-    <w:useFELayout/>
-    <w:compatSetting w:name="compatibilityMode" w:uri="http://schemas.microsoft.com/office/word" w:val="15"/>
-    <w:compatSetting w:name="overrideTableStyleFontSizeAndJustification" w:uri="http://schemas.microsoft.com/office/word" w:val="1"/>
-    <w:compatSetting w:name="enableOpenTypeFeatures" w:uri="http://schemas.microsoft.com/office/word" w:val="1"/>
-    <w:compatSetting w:name="doNotFlipMirrorIndents" w:uri="http://schemas.microsoft.com/office/word" w:val="1"/>
-    <w:compatSetting w:name="differentiateMultirowTableHeaders" w:uri="http://schemas.microsoft.com/office/word" w:val="1"/>
-  </w:compat>
-  <w:rsids>
-    <w:rsidRoot w:val="00FD17C9"/>
-    <w:rsid w:val="00E06A53"/>
-    <w:rsid w:val="00F13BE3"/>
-    <w:rsid w:val="00FD17C9"/>
-  </w:rsids>
-  <m:mathPr>
-    <m:mathFont m:val="Cambria Math"/>
-    <m:brkBin m:val="before"/>
-    <m:brkBinSub m:val="--"/>
-    <m:smallFrac m:val="0"/>
-    <m:dispDef/>
-    <m:lMargin m:val="0"/>
-    <m:rMargin m:val="0"/>
-    <m:defJc m:val="centerGroup"/>
-    <m:wrapIndent m:val="1440"/>
-    <m:intLim m:val="subSup"/>
-    <m:naryLim m:val="undOvr"/>
-  </m:mathPr>
-  <w:themeFontLang w:val="en-US" w:bidi="ar-SA"/>
-  <w:clrSchemeMapping w:bg1="light1" w:t1="dark1" w:bg2="light2" w:t2="dark2" w:accent1="accent1" w:accent2="accent2" w:accent3="accent3" w:accent4="accent4" w:accent5="accent5" w:accent6="accent6" w:hyperlink="hyperlink" w:followedHyperlink="followedHyperlink"/>
-  <w:decimalSymbol w:val="."/>
-  <w:listSeparator w:val=","/>
-  <w15:chartTrackingRefBased/>
-</w:settings>
-</file>
-
-<file path=word/glossary/styles.xml><?xml version="1.0" encoding="utf-8"?>
-<w:styles xmlns:mc="http://schemas.openxmlformats.org/markup-compatibility/2006" xmlns:r="http://schemas.openxmlformats.org/officeDocument/2006/relationships" xmlns:w="http://schemas.openxmlformats.org/wordprocessingml/2006/main" xmlns:w14="http://schemas.microsoft.com/office/word/2010/wordml" xmlns:w15="http://schemas.microsoft.com/office/word/2012/wordml" xmlns:w16se="http://schemas.microsoft.com/office/word/2015/wordml/symex" mc:Ignorable="w14 w15 w16se">
-  <w:docDefaults>
-    <w:rPrDefault>
-      <w:rPr>
-        <w:rFonts w:asciiTheme="minorHAnsi" w:eastAsiaTheme="minorEastAsia" w:hAnsiTheme="minorHAnsi" w:cstheme="minorBidi"/>
-        <w:sz w:val="22"/>
-        <w:szCs w:val="22"/>
-        <w:lang w:val="en-US" w:eastAsia="en-US" w:bidi="ar-SA"/>
-      </w:rPr>
-    </w:rPrDefault>
-    <w:pPrDefault>
-      <w:pPr>
-        <w:spacing w:after="160" w:line="259" w:lineRule="auto"/>
-      </w:pPr>
-    </w:pPrDefault>
-  </w:docDefaults>
-  <w:latentStyles w:defLockedState="0" w:defUIPriority="99" w:defSemiHidden="0" w:defUnhideWhenUsed="0" w:defQFormat="0" w:count="374">
-    <w:lsdException w:name="Normal" w:uiPriority="0" w:qFormat="1"/>
-    <w:lsdException w:name="heading 1" w:uiPriority="9" w:qFormat="1"/>
-    <w:lsdException w:name="heading 2" w:semiHidden="1" w:uiPriority="9" w:unhideWhenUsed="1" w:qFormat="1"/>
-    <w:lsdException w:name="heading 3" w:semiHidden="1" w:uiPriority="9" w:unhideWhenUsed="1" w:qFormat="1"/>
-    <w:lsdException w:name="heading 4" w:semiHidden="1" w:uiPriority="9" w:unhideWhenUsed="1" w:qFormat="1"/>
-    <w:lsdException w:name="heading 5" w:semiHidden="1" w:uiPriority="9" w:unhideWhenUsed="1" w:qFormat="1"/>
-    <w:lsdException w:name="heading 6" w:semiHidden="1" w:uiPriority="9" w:unhideWhenUsed="1" w:qFormat="1"/>
-    <w:lsdException w:name="heading 7" w:semiHidden="1" w:uiPriority="9" w:unhideWhenUsed="1" w:qFormat="1"/>
-    <w:lsdException w:name="heading 8" w:semiHidden="1" w:uiPriority="9" w:unhideWhenUsed="1" w:qFormat="1"/>
-    <w:lsdException w:name="heading 9" w:semiHidden="1" w:uiPriority="9" w:unhideWhenUsed="1" w:qFormat="1"/>
-    <w:lsdException w:name="index 1" w:semiHidden="1" w:unhideWhenUsed="1"/>
-    <w:lsdException w:name="index 2" w:semiHidden="1" w:unhideWhenUsed="1"/>
-    <w:lsdException w:name="index 3" w:semiHidden="1" w:unhideWhenUsed="1"/>
-    <w:lsdException w:name="index 4" w:semiHidden="1" w:unhideWhenUsed="1"/>
-    <w:lsdException w:name="index 5" w:semiHidden="1" w:unhideWhenUsed="1"/>
-    <w:lsdException w:name="index 6" w:semiHidden="1" w:unhideWhenUsed="1"/>
-    <w:lsdException w:name="index 7" w:semiHidden="1" w:unhideWhenUsed="1"/>
-    <w:lsdException w:name="index 8" w:semiHidden="1" w:unhideWhenUsed="1"/>
-    <w:lsdException w:name="index 9" w:semiHidden="1" w:unhideWhenUsed="1"/>
-    <w:lsdException w:name="toc 1" w:semiHidden="1" w:uiPriority="39" w:unhideWhenUsed="1"/>
-    <w:lsdException w:name="toc 2" w:semiHidden="1" w:uiPriority="39" w:unhideWhenUsed="1"/>
-    <w:lsdException w:name="toc 3" w:semiHidden="1" w:uiPriority="39" w:unhideWhenUsed="1"/>
-    <w:lsdException w:name="toc 4" w:semiHidden="1" w:uiPriority="39" w:unhideWhenUsed="1"/>
-    <w:lsdException w:name="toc 5" w:semiHidden="1" w:uiPriority="39" w:unhideWhenUsed="1"/>
-    <w:lsdException w:name="toc 6" w:semiHidden="1" w:uiPriority="39" w:unhideWhenUsed="1"/>
-    <w:lsdException w:name="toc 7" w:semiHidden="1" w:uiPriority="39" w:unhideWhenUsed="1"/>
-    <w:lsdException w:name="toc 8" w:semiHidden="1" w:uiPriority="39" w:unhideWhenUsed="1"/>
-    <w:lsdException w:name="toc 9" w:semiHidden="1" w:uiPriority="39" w:unhideWhenUsed="1"/>
-    <w:lsdException w:name="Normal Indent" w:semiHidden="1" w:unhideWhenUsed="1"/>
-    <w:lsdException w:name="footnote text" w:semiHidden="1" w:unhideWhenUsed="1"/>
-    <w:lsdException w:name="annotation text" w:semiHidden="1" w:unhideWhenUsed="1"/>
-    <w:lsdException w:name="header" w:semiHidden="1" w:unhideWhenUsed="1"/>
-    <w:lsdException w:name="footer" w:semiHidden="1" w:unhideWhenUsed="1"/>
-    <w:lsdException w:name="index heading" w:semiHidden="1" w:unhideWhenUsed="1"/>
-    <w:lsdException w:name="caption" w:semiHidden="1" w:uiPriority="35" w:unhideWhenUsed="1" w:qFormat="1"/>
-    <w:lsdException w:name="table of figures" w:semiHidden="1" w:unhideWhenUsed="1"/>
-    <w:lsdException w:name="envelope address" w:semiHidden="1" w:unhideWhenUsed="1"/>
-    <w:lsdException w:name="envelope return" w:semiHidden="1" w:unhideWhenUsed="1"/>
-    <w:lsdException w:name="footnote reference" w:semiHidden="1" w:unhideWhenUsed="1"/>
-    <w:lsdException w:name="annotation reference" w:semiHidden="1" w:unhideWhenUsed="1"/>
-    <w:lsdException w:name="line number" w:semiHidden="1" w:unhideWhenUsed="1"/>
-    <w:lsdException w:name="page number" w:semiHidden="1" w:unhideWhenUsed="1"/>
-    <w:lsdException w:name="endnote reference" w:semiHidden="1" w:unhideWhenUsed="1"/>
-    <w:lsdException w:name="endnote text" w:semiHidden="1" w:unhideWhenUsed="1"/>
-    <w:lsdException w:name="table of authorities" w:semiHidden="1" w:unhideWhenUsed="1"/>
-    <w:lsdException w:name="macro" w:semiHidden="1" w:unhideWhenUsed="1"/>
-    <w:lsdException w:name="toa heading" w:semiHidden="1" w:unhideWhenUsed="1"/>
-    <w:lsdException w:name="List" w:semiHidden="1" w:unhideWhenUsed="1"/>
-    <w:lsdException w:name="List Bullet" w:semiHidden="1" w:unhideWhenUsed="1"/>
-    <w:lsdException w:name="List Number" w:semiHidden="1" w:unhideWhenUsed="1"/>
-    <w:lsdException w:name="List 2" w:semiHidden="1" w:unhideWhenUsed="1"/>
-    <w:lsdException w:name="List 3" w:semiHidden="1" w:unhideWhenUsed="1"/>
-    <w:lsdException w:name="List 4" w:semiHidden="1" w:unhideWhenUsed="1"/>
-    <w:lsdException w:name="List 5" w:semiHidden="1" w:unhideWhenUsed="1"/>
-    <w:lsdException w:name="List Bullet 2" w:semiHidden="1" w:unhideWhenUsed="1"/>
-    <w:lsdException w:name="List Bullet 3" w:semiHidden="1" w:unhideWhenUsed="1"/>
-    <w:lsdException w:name="List Bullet 4" w:semiHidden="1" w:unhideWhenUsed="1"/>
-    <w:lsdException w:name="List Bullet 5" w:semiHidden="1" w:unhideWhenUsed="1"/>
-    <w:lsdException w:name="List Number 2" w:semiHidden="1" w:unhideWhenUsed="1"/>
-    <w:lsdException w:name="List Number 3" w:semiHidden="1" w:unhideWhenUsed="1"/>
-    <w:lsdException w:name="List Number 4" w:semiHidden="1" w:unhideWhenUsed="1"/>
-    <w:lsdException w:name="List Number 5" w:semiHidden="1" w:unhideWhenUsed="1"/>
-    <w:lsdException w:name="Title" w:uiPriority="10" w:qFormat="1"/>
-    <w:lsdException w:name="Closing" w:semiHidden="1" w:unhideWhenUsed="1"/>
-    <w:lsdException w:name="Signature" w:semiHidden="1" w:unhideWhenUsed="1"/>
-    <w:lsdException w:name="Default Paragraph Font" w:semiHidden="1" w:uiPriority="1" w:unhideWhenUsed="1"/>
-    <w:lsdException w:name="Body Text" w:semiHidden="1" w:unhideWhenUsed="1"/>
-    <w:lsdException w:name="Body Text Indent" w:semiHidden="1" w:unhideWhenUsed="1"/>
-    <w:lsdException w:name="List Continue" w:semiHidden="1" w:unhideWhenUsed="1"/>
-    <w:lsdException w:name="List Continue 2" w:semiHidden="1" w:unhideWhenUsed="1"/>
-    <w:lsdException w:name="List Continue 3" w:semiHidden="1" w:unhideWhenUsed="1"/>
-    <w:lsdException w:name="List Continue 4" w:semiHidden="1" w:unhideWhenUsed="1"/>
-    <w:lsdException w:name="List Continue 5" w:semiHidden="1" w:unhideWhenUsed="1"/>
-    <w:lsdException w:name="Message Header" w:semiHidden="1" w:unhideWhenUsed="1"/>
-    <w:lsdException w:name="Subtitle" w:uiPriority="11" w:qFormat="1"/>
-    <w:lsdException w:name="Salutation" w:semiHidden="1" w:unhideWhenUsed="1"/>
-    <w:lsdException w:name="Date" w:semiHidden="1" w:unhideWhenUsed="1"/>
-    <w:lsdException w:name="Body Text First Indent" w:semiHidden="1" w:unhideWhenUsed="1"/>
-    <w:lsdException w:name="Body Text First Indent 2" w:semiHidden="1" w:unhideWhenUsed="1"/>
-    <w:lsdException w:name="Note Heading" w:semiHidden="1" w:unhideWhenUsed="1"/>
-    <w:lsdException w:name="Body Text 2" w:semiHidden="1" w:unhideWhenUsed="1"/>
-    <w:lsdException w:name="Body Text 3" w:semiHidden="1" w:unhideWhenUsed="1"/>
-    <w:lsdException w:name="Body Text Indent 2" w:semiHidden="1" w:unhideWhenUsed="1"/>
-    <w:lsdException w:name="Body Text Indent 3" w:semiHidden="1" w:unhideWhenUsed="1"/>
-    <w:lsdException w:name="Block Text" w:semiHidden="1" w:unhideWhenUsed="1"/>
-    <w:lsdException w:name="Hyperlink" w:semiHidden="1" w:unhideWhenUsed="1"/>
-    <w:lsdException w:name="FollowedHyperlink" w:semiHidden="1" w:unhideWhenUsed="1"/>
-    <w:lsdException w:name="Strong" w:uiPriority="22" w:qFormat="1"/>
-    <w:lsdException w:name="Emphasis" w:uiPriority="20" w:qFormat="1"/>
-    <w:lsdException w:name="Document Map" w:semiHidden="1" w:unhideWhenUsed="1"/>
-    <w:lsdException w:name="Plain Text" w:semiHidden="1" w:unhideWhenUsed="1"/>
-    <w:lsdException w:name="E-mail Signature" w:semiHidden="1" w:unhideWhenUsed="1"/>
-    <w:lsdException w:name="HTML Top of Form" w:semiHidden="1" w:unhideWhenUsed="1"/>
-    <w:lsdException w:name="HTML Bottom of Form" w:semiHidden="1" w:unhideWhenUsed="1"/>
-    <w:lsdException w:name="Normal (Web)" w:semiHidden="1" w:unhideWhenUsed="1"/>
-    <w:lsdException w:name="HTML Acronym" w:semiHidden="1" w:unhideWhenUsed="1"/>
-    <w:lsdException w:name="HTML Address" w:semiHidden="1" w:unhideWhenUsed="1"/>
-    <w:lsdException w:name="HTML Cite" w:semiHidden="1" w:unhideWhenUsed="1"/>
-    <w:lsdException w:name="HTML Code" w:semiHidden="1" w:unhideWhenUsed="1"/>
-    <w:lsdException w:name="HTML Definition" w:semiHidden="1" w:unhideWhenUsed="1"/>
-    <w:lsdException w:name="HTML Keyboard" w:semiHidden="1" w:unhideWhenUsed="1"/>
-    <w:lsdException w:name="HTML Preformatted" w:semiHidden="1" w:unhideWhenUsed="1"/>
-    <w:lsdException w:name="HTML Sample" w:semiHidden="1" w:unhideWhenUsed="1"/>
-    <w:lsdException w:name="HTML Typewriter" w:semiHidden="1" w:unhideWhenUsed="1"/>
-    <w:lsdException w:name="HTML Variable" w:semiHidden="1" w:unhideWhenUsed="1"/>
-    <w:lsdException w:name="annotation subject" w:semiHidden="1" w:unhideWhenUsed="1"/>
-    <w:lsdException w:name="No List" w:semiHidden="1" w:unhideWhenUsed="1"/>
-    <w:lsdException w:name="Outline List 1" w:semiHidden="1" w:unhideWhenUsed="1"/>
-    <w:lsdException w:name="Outline List 2" w:semiHidden="1" w:unhideWhenUsed="1"/>
-    <w:lsdException w:name="Outline List 3" w:semiHidden="1" w:unhideWhenUsed="1"/>
-    <w:lsdException w:name="Table Simple 1" w:semiHidden="1" w:unhideWhenUsed="1"/>
-    <w:lsdException w:name="Table Simple 2" w:semiHidden="1" w:unhideWhenUsed="1"/>
-    <w:lsdException w:name="Table Simple 3" w:semiHidden="1" w:unhideWhenUsed="1"/>
-    <w:lsdException w:name="Table Classic 1" w:semiHidden="1" w:unhideWhenUsed="1"/>
-    <w:lsdException w:name="Table Classic 2" w:semiHidden="1" w:unhideWhenUsed="1"/>
-    <w:lsdException w:name="Table Classic 3" w:semiHidden="1" w:unhideWhenUsed="1"/>
-    <w:lsdException w:name="Table Classic 4" w:semiHidden="1" w:unhideWhenUsed="1"/>
-    <w:lsdException w:name="Table Colorful 1" w:semiHidden="1" w:unhideWhenUsed="1"/>
-    <w:lsdException w:name="Table Colorful 2" w:semiHidden="1" w:unhideWhenUsed="1"/>
-    <w:lsdException w:name="Table Colorful 3" w:semiHidden="1" w:unhideWhenUsed="1"/>
-    <w:lsdException w:name="Table Columns 1" w:semiHidden="1" w:unhideWhenUsed="1"/>
-    <w:lsdException w:name="Table Columns 2" w:semiHidden="1" w:unhideWhenUsed="1"/>
-    <w:lsdException w:name="Table Columns 3" w:semiHidden="1" w:unhideWhenUsed="1"/>
-    <w:lsdException w:name="Table Columns 4" w:semiHidden="1" w:unhideWhenUsed="1"/>
-    <w:lsdException w:name="Table Columns 5" w:semiHidden="1" w:unhideWhenUsed="1"/>
-    <w:lsdException w:name="Table Grid 1" w:semiHidden="1" w:unhideWhenUsed="1"/>
-    <w:lsdException w:name="Table Grid 2" w:semiHidden="1" w:unhideWhenUsed="1"/>
-    <w:lsdException w:name="Table Grid 3" w:semiHidden="1" w:unhideWhenUsed="1"/>
-    <w:lsdException w:name="Table Grid 4" w:semiHidden="1" w:unhideWhenUsed="1"/>
-    <w:lsdException w:name="Table Grid 5" w:semiHidden="1" w:unhideWhenUsed="1"/>
-    <w:lsdException w:name="Table Grid 6" w:semiHidden="1" w:unhideWhenUsed="1"/>
-    <w:lsdException w:name="Table Grid 7" w:semiHidden="1" w:unhideWhenUsed="1"/>
-    <w:lsdException w:name="Table Grid 8" w:semiHidden="1" w:unhideWhenUsed="1"/>
-    <w:lsdException w:name="Table List 1" w:semiHidden="1" w:unhideWhenUsed="1"/>
-    <w:lsdException w:name="Table List 2" w:semiHidden="1" w:unhideWhenUsed="1"/>
-    <w:lsdException w:name="Table List 3" w:semiHidden="1" w:unhideWhenUsed="1"/>
-    <w:lsdException w:name="Table List 4" w:semiHidden="1" w:unhideWhenUsed="1"/>
-    <w:lsdException w:name="Table List 5" w:semiHidden="1" w:unhideWhenUsed="1"/>
-    <w:lsdException w:name="Table List 6" w:semiHidden="1" w:unhideWhenUsed="1"/>
-    <w:lsdException w:name="Table List 7" w:semiHidden="1" w:unhideWhenUsed="1"/>
-    <w:lsdException w:name="Table List 8" w:semiHidden="1" w:unhideWhenUsed="1"/>
-    <w:lsdException w:name="Table 3D effects 1" w:semiHidden="1" w:unhideWhenUsed="1"/>
-    <w:lsdException w:name="Table 3D effects 2" w:semiHidden="1" w:unhideWhenUsed="1"/>
-    <w:lsdException w:name="Table 3D effects 3" w:semiHidden="1" w:unhideWhenUsed="1"/>
-    <w:lsdException w:name="Table Contemporary" w:semiHidden="1" w:unhideWhenUsed="1"/>
-    <w:lsdException w:name="Table Elegant" w:semiHidden="1" w:unhideWhenUsed="1"/>
-    <w:lsdException w:name="Table Professional" w:semiHidden="1" w:unhideWhenUsed="1"/>
-    <w:lsdException w:name="Table Subtle 1" w:semiHidden="1" w:unhideWhenUsed="1"/>
-    <w:lsdException w:name="Table Subtle 2" w:semiHidden="1" w:unhideWhenUsed="1"/>
-    <w:lsdException w:name="Table Web 2" w:semiHidden="1" w:unhideWhenUsed="1"/>
-    <w:lsdException w:name="Table Web 3" w:semiHidden="1" w:unhideWhenUsed="1"/>
-    <w:lsdException w:name="Balloon Text" w:semiHidden="1" w:unhideWhenUsed="1"/>
-    <w:lsdException w:name="Table Grid" w:uiPriority="39"/>
-    <w:lsdException w:name="Table Theme" w:semiHidden="1" w:unhideWhenUsed="1"/>
-    <w:lsdException w:name="Placeholder Text" w:semiHidden="1"/>
-    <w:lsdException w:name="No Spacing" w:uiPriority="1" w:qFormat="1"/>
-    <w:lsdException w:name="Light Shading" w:uiPriority="60"/>
-    <w:lsdException w:name="Light List" w:uiPriority="61"/>
-    <w:lsdException w:name="Light Grid" w:uiPriority="62"/>
-    <w:lsdException w:name="Medium Shading 1" w:uiPriority="63"/>
-    <w:lsdException w:name="Medium Shading 2" w:uiPriority="64"/>
-    <w:lsdException w:name="Medium List 1" w:uiPriority="65"/>
-    <w:lsdException w:name="Medium List 2" w:uiPriority="66"/>
-    <w:lsdException w:name="Medium Grid 1" w:uiPriority="67"/>
-    <w:lsdException w:name="Medium Grid 2" w:uiPriority="68"/>
-    <w:lsdException w:name="Medium Grid 3" w:uiPriority="69"/>
-    <w:lsdException w:name="Dark List" w:uiPriority="70"/>
-    <w:lsdException w:name="Colorful Shading" w:uiPriority="71"/>
-    <w:lsdException w:name="Colorful List" w:uiPriority="72"/>
-    <w:lsdException w:name="Colorful Grid" w:uiPriority="73"/>
-    <w:lsdException w:name="Light Shading Accent 1" w:uiPriority="60"/>
-    <w:lsdException w:name="Light List Accent 1" w:uiPriority="61"/>
-    <w:lsdException w:name="Light Grid Accent 1" w:uiPriority="62"/>
-    <w:lsdException w:name="Medium Shading 1 Accent 1" w:uiPriority="63"/>
-    <w:lsdException w:name="Medium Shading 2 Accent 1" w:uiPriority="64"/>
-    <w:lsdException w:name="Medium List 1 Accent 1" w:uiPriority="65"/>
-    <w:lsdException w:name="Revision" w:semiHidden="1"/>
-    <w:lsdException w:name="List Paragraph" w:uiPriority="34" w:qFormat="1"/>
-    <w:lsdException w:name="Quote" w:uiPriority="29" w:qFormat="1"/>
-    <w:lsdException w:name="Intense Quote" w:uiPriority="30" w:qFormat="1"/>
-    <w:lsdException w:name="Medium List 2 Accent 1" w:uiPriority="66"/>
-    <w:lsdException w:name="Medium Grid 1 Accent 1" w:uiPriority="67"/>
-    <w:lsdException w:name="Medium Grid 2 Accent 1" w:uiPriority="68"/>
-    <w:lsdException w:name="Medium Grid 3 Accent 1" w:uiPriority="69"/>
-    <w:lsdException w:name="Dark List Accent 1" w:uiPriority="70"/>
-    <w:lsdException w:name="Colorful Shading Accent 1" w:uiPriority="71"/>
-    <w:lsdException w:name="Colorful List Accent 1" w:uiPriority="72"/>
-    <w:lsdException w:name="Colorful Grid Accent 1" w:uiPriority="73"/>
-    <w:lsdException w:name="Light Shading Accent 2" w:uiPriority="60"/>
-    <w:lsdException w:name="Light List Accent 2" w:uiPriority="61"/>
-    <w:lsdException w:name="Light Grid Accent 2" w:uiPriority="62"/>
-    <w:lsdException w:name="Medium Shading 1 Accent 2" w:uiPriority="63"/>
-    <w:lsdException w:name="Medium Shading 2 Accent 2" w:uiPriority="64"/>
-    <w:lsdException w:name="Medium List 1 Accent 2" w:uiPriority="65"/>
-    <w:lsdException w:name="Medium List 2 Accent 2" w:uiPriority="66"/>
-    <w:lsdException w:name="Medium Grid 1 Accent 2" w:uiPriority="67"/>
-    <w:lsdException w:name="Medium Grid 2 Accent 2" w:uiPriority="68"/>
-    <w:lsdException w:name="Medium Grid 3 Accent 2" w:uiPriority="69"/>
-    <w:lsdException w:name="Dark List Accent 2" w:uiPriority="70"/>
-    <w:lsdException w:name="Colorful Shading Accent 2" w:uiPriority="71"/>
-    <w:lsdException w:name="Colorful List Accent 2" w:uiPriority="72"/>
-    <w:lsdException w:name="Colorful Grid Accent 2" w:uiPriority="73"/>
-    <w:lsdException w:name="Light Shading Accent 3" w:uiPriority="60"/>
-    <w:lsdException w:name="Light List Accent 3" w:uiPriority="61"/>
-    <w:lsdException w:name="Light Grid Accent 3" w:uiPriority="62"/>
-    <w:lsdException w:name="Medium Shading 1 Accent 3" w:uiPriority="63"/>
-    <w:lsdException w:name="Medium Shading 2 Accent 3" w:uiPriority="64"/>
-    <w:lsdException w:name="Medium List 1 Accent 3" w:uiPriority="65"/>
-    <w:lsdException w:name="Medium List 2 Accent 3" w:uiPriority="66"/>
-    <w:lsdException w:name="Medium Grid 1 Accent 3" w:uiPriority="67"/>
-    <w:lsdException w:name="Medium Grid 2 Accent 3" w:uiPriority="68"/>
-    <w:lsdException w:name="Medium Grid 3 Accent 3" w:uiPriority="69"/>
-    <w:lsdException w:name="Dark List Accent 3" w:uiPriority="70"/>
-    <w:lsdException w:name="Colorful Shading Accent 3" w:uiPriority="71"/>
-    <w:lsdException w:name="Colorful List Accent 3" w:uiPriority="72"/>
-    <w:lsdException w:name="Colorful Grid Accent 3" w:uiPriority="73"/>
-    <w:lsdException w:name="Light Shading Accent 4" w:uiPriority="60"/>
-    <w:lsdException w:name="Light List Accent 4" w:uiPriority="61"/>
-    <w:lsdException w:name="Light Grid Accent 4" w:uiPriority="62"/>
-    <w:lsdException w:name="Medium Shading 1 Accent 4" w:uiPriority="63"/>
-    <w:lsdException w:name="Medium Shading 2 Accent 4" w:uiPriority="64"/>
-    <w:lsdException w:name="Medium List 1 Accent 4" w:uiPriority="65"/>
-    <w:lsdException w:name="Medium List 2 Accent 4" w:uiPriority="66"/>
-    <w:lsdException w:name="Medium Grid 1 Accent 4" w:uiPriority="67"/>
-    <w:lsdException w:name="Medium Grid 2 Accent 4" w:uiPriority="68"/>
-    <w:lsdException w:name="Medium Grid 3 Accent 4" w:uiPriority="69"/>
-    <w:lsdException w:name="Dark List Accent 4" w:uiPriority="70"/>
-    <w:lsdException w:name="Colorful Shading Accent 4" w:uiPriority="71"/>
-    <w:lsdException w:name="Colorful List Accent 4" w:uiPriority="72"/>
-    <w:lsdException w:name="Colorful Grid Accent 4" w:uiPriority="73"/>
-    <w:lsdException w:name="Light Shading Accent 5" w:uiPriority="60"/>
-    <w:lsdException w:name="Light List Accent 5" w:uiPriority="61"/>
-    <w:lsdException w:name="Light Grid Accent 5" w:uiPriority="62"/>
-    <w:lsdException w:name="Medium Shading 1 Accent 5" w:uiPriority="63"/>
-    <w:lsdException w:name="Medium Shading 2 Accent 5" w:uiPriority="64"/>
-    <w:lsdException w:name="Medium List 1 Accent 5" w:uiPriority="65"/>
-    <w:lsdException w:name="Medium List 2 Accent 5" w:uiPriority="66"/>
-    <w:lsdException w:name="Medium Grid 1 Accent 5" w:uiPriority="67"/>
-    <w:lsdException w:name="Medium Grid 2 Accent 5" w:uiPriority="68"/>
-    <w:lsdException w:name="Medium Grid 3 Accent 5" w:uiPriority="69"/>
-    <w:lsdException w:name="Dark List Accent 5" w:uiPriority="70"/>
-    <w:lsdException w:name="Colorful Shading Accent 5" w:uiPriority="71"/>
-    <w:lsdException w:name="Colorful List Accent 5" w:uiPriority="72"/>
-    <w:lsdException w:name="Colorful Grid Accent 5" w:uiPriority="73"/>
-    <w:lsdException w:name="Light Shading Accent 6" w:uiPriority="60"/>
-    <w:lsdException w:name="Light List Accent 6" w:uiPriority="61"/>
-    <w:lsdException w:name="Light Grid Accent 6" w:uiPriority="62"/>
-    <w:lsdException w:name="Medium Shading 1 Accent 6" w:uiPriority="63"/>
-    <w:lsdException w:name="Medium Shading 2 Accent 6" w:uiPriority="64"/>
-    <w:lsdException w:name="Medium List 1 Accent 6" w:uiPriority="65"/>
-    <w:lsdException w:name="Medium List 2 Accent 6" w:uiPriority="66"/>
-    <w:lsdException w:name="Medium Grid 1 Accent 6" w:uiPriority="67"/>
-    <w:lsdException w:name="Medium Grid 2 Accent 6" w:uiPriority="68"/>
-    <w:lsdException w:name="Medium Grid 3 Accent 6" w:uiPriority="69"/>
-    <w:lsdException w:name="Dark List Accent 6" w:uiPriority="70"/>
-    <w:lsdException w:name="Colorful Shading Accent 6" w:uiPriority="71"/>
-    <w:lsdException w:name="Colorful List Accent 6" w:uiPriority="72"/>
-    <w:lsdException w:name="Colorful Grid Accent 6" w:uiPriority="73"/>
-    <w:lsdException w:name="Subtle Emphasis" w:uiPriority="19" w:qFormat="1"/>
-    <w:lsdException w:name="Intense Emphasis" w:uiPriority="21" w:qFormat="1"/>
-    <w:lsdException w:name="Subtle Reference" w:uiPriority="31" w:qFormat="1"/>
-    <w:lsdException w:name="Intense Reference" w:uiPriority="32" w:qFormat="1"/>
-    <w:lsdException w:name="Book Title" w:uiPriority="33" w:qFormat="1"/>
-    <w:lsdException w:name="Bibliography" w:semiHidden="1" w:uiPriority="37" w:unhideWhenUsed="1"/>
-    <w:lsdException w:name="TOC Heading" w:semiHidden="1" w:uiPriority="39" w:unhideWhenUsed="1" w:qFormat="1"/>
-    <w:lsdException w:name="Plain Table 1" w:uiPriority="41"/>
-    <w:lsdException w:name="Plain Table 2" w:uiPriority="42"/>
-    <w:lsdException w:name="Plain Table 3" w:uiPriority="43"/>
-    <w:lsdException w:name="Plain Table 4" w:uiPriority="44"/>
-    <w:lsdException w:name="Plain Table 5" w:uiPriority="45"/>
-    <w:lsdException w:name="Grid Table Light" w:uiPriority="40"/>
-    <w:lsdException w:name="Grid Table 1 Light" w:uiPriority="46"/>
-    <w:lsdException w:name="Grid Table 2" w:uiPriority="47"/>
-    <w:lsdException w:name="Grid Table 3" w:uiPriority="48"/>
-    <w:lsdException w:name="Grid Table 4" w:uiPriority="49"/>
-    <w:lsdException w:name="Grid Table 5 Dark" w:uiPriority="50"/>
-    <w:lsdException w:name="Grid Table 6 Colorful" w:uiPriority="51"/>
-    <w:lsdException w:name="Grid Table 7 Colorful" w:uiPriority="52"/>
-    <w:lsdException w:name="Grid Table 1 Light Accent 1" w:uiPriority="46"/>
-    <w:lsdException w:name="Grid Table 2 Accent 1" w:uiPriority="47"/>
-    <w:lsdException w:name="Grid Table 3 Accent 1" w:uiPriority="48"/>
-    <w:lsdException w:name="Grid Table 4 Accent 1" w:uiPriority="49"/>
-    <w:lsdException w:name="Grid Table 5 Dark Accent 1" w:uiPriority="50"/>
-    <w:lsdException w:name="Grid Table 6 Colorful Accent 1" w:uiPriority="51"/>
-    <w:lsdException w:name="Grid Table 7 Colorful Accent 1" w:uiPriority="52"/>
-    <w:lsdException w:name="Grid Table 1 Light Accent 2" w:uiPriority="46"/>
-    <w:lsdException w:name="Grid Table 2 Accent 2" w:uiPriority="47"/>
-    <w:lsdException w:name="Grid Table 3 Accent 2" w:uiPriority="48"/>
-    <w:lsdException w:name="Grid Table 4 Accent 2" w:uiPriority="49"/>
-    <w:lsdException w:name="Grid Table 5 Dark Accent 2" w:uiPriority="50"/>
-    <w:lsdException w:name="Grid Table 6 Colorful Accent 2" w:uiPriority="51"/>
-    <w:lsdException w:name="Grid Table 7 Colorful Accent 2" w:uiPriority="52"/>
-    <w:lsdException w:name="Grid Table 1 Light Accent 3" w:uiPriority="46"/>
-    <w:lsdException w:name="Grid Table 2 Accent 3" w:uiPriority="47"/>
-    <w:lsdException w:name="Grid Table 3 Accent 3" w:uiPriority="48"/>
-    <w:lsdException w:name="Grid Table 4 Accent 3" w:uiPriority="49"/>
-    <w:lsdException w:name="Grid Table 5 Dark Accent 3" w:uiPriority="50"/>
-    <w:lsdException w:name="Grid Table 6 Colorful Accent 3" w:uiPriority="51"/>
-    <w:lsdException w:name="Grid Table 7 Colorful Accent 3" w:uiPriority="52"/>
-    <w:lsdException w:name="Grid Table 1 Light Accent 4" w:uiPriority="46"/>
-    <w:lsdException w:name="Grid Table 2 Accent 4" w:uiPriority="47"/>
-    <w:lsdException w:name="Grid Table 3 Accent 4" w:uiPriority="48"/>
-    <w:lsdException w:name="Grid Table 4 Accent 4" w:uiPriority="49"/>
-    <w:lsdException w:name="Grid Table 5 Dark Accent 4" w:uiPriority="50"/>
-    <w:lsdException w:name="Grid Table 6 Colorful Accent 4" w:uiPriority="51"/>
-    <w:lsdException w:name="Grid Table 7 Colorful Accent 4" w:uiPriority="52"/>
-    <w:lsdException w:name="Grid Table 1 Light Accent 5" w:uiPriority="46"/>
-    <w:lsdException w:name="Grid Table 2 Accent 5" w:uiPriority="47"/>
-    <w:lsdException w:name="Grid Table 3 Accent 5" w:uiPriority="48"/>
-    <w:lsdException w:name="Grid Table 4 Accent 5" w:uiPriority="49"/>
-    <w:lsdException w:name="Grid Table 5 Dark Accent 5" w:uiPriority="50"/>
-    <w:lsdException w:name="Grid Table 6 Colorful Accent 5" w:uiPriority="51"/>
-    <w:lsdException w:name="Grid Table 7 Colorful Accent 5" w:uiPriority="52"/>
-    <w:lsdException w:name="Grid Table 1 Light Accent 6" w:uiPriority="46"/>
-    <w:lsdException w:name="Grid Table 2 Accent 6" w:uiPriority="47"/>
-    <w:lsdException w:name="Grid Table 3 Accent 6" w:uiPriority="48"/>
-    <w:lsdException w:name="Grid Table 4 Accent 6" w:uiPriority="49"/>
-    <w:lsdException w:name="Grid Table 5 Dark Accent 6" w:uiPriority="50"/>
-    <w:lsdException w:name="Grid Table 6 Colorful Accent 6" w:uiPriority="51"/>
-    <w:lsdException w:name="Grid Table 7 Colorful Accent 6" w:uiPriority="52"/>
-    <w:lsdException w:name="List Table 1 Light" w:uiPriority="46"/>
-    <w:lsdException w:name="List Table 2" w:uiPriority="47"/>
-    <w:lsdException w:name="List Table 3" w:uiPriority="48"/>
-    <w:lsdException w:name="List Table 4" w:uiPriority="49"/>
-    <w:lsdException w:name="List Table 5 Dark" w:uiPriority="50"/>
-    <w:lsdException w:name="List Table 6 Colorful" w:uiPriority="51"/>
-    <w:lsdException w:name="List Table 7 Colorful" w:uiPriority="52"/>
-    <w:lsdException w:name="List Table 1 Light Accent 1" w:uiPriority="46"/>
-    <w:lsdException w:name="List Table 2 Accent 1" w:uiPriority="47"/>
-    <w:lsdException w:name="List Table 3 Accent 1" w:uiPriority="48"/>
-    <w:lsdException w:name="List Table 4 Accent 1" w:uiPriority="49"/>
-    <w:lsdException w:name="List Table 5 Dark Accent 1" w:uiPriority="50"/>
-    <w:lsdException w:name="List Table 6 Colorful Accent 1" w:uiPriority="51"/>
-    <w:lsdException w:name="List Table 7 Colorful Accent 1" w:uiPriority="52"/>
-    <w:lsdException w:name="List Table 1 Light Accent 2" w:uiPriority="46"/>
-    <w:lsdException w:name="List Table 2 Accent 2" w:uiPriority="47"/>
-    <w:lsdException w:name="List Table 3 Accent 2" w:uiPriority="48"/>
-    <w:lsdException w:name="List Table 4 Accent 2" w:uiPriority="49"/>
-    <w:lsdException w:name="List Table 5 Dark Accent 2" w:uiPriority="50"/>
-    <w:lsdException w:name="List Table 6 Colorful Accent 2" w:uiPriority="51"/>
-    <w:lsdException w:name="List Table 7 Colorful Accent 2" w:uiPriority="52"/>
-    <w:lsdException w:name="List Table 1 Light Accent 3" w:uiPriority="46"/>
-    <w:lsdException w:name="List Table 2 Accent 3" w:uiPriority="47"/>
-    <w:lsdException w:name="List Table 3 Accent 3" w:uiPriority="48"/>
-    <w:lsdException w:name="List Table 4 Accent 3" w:uiPriority="49"/>
-    <w:lsdException w:name="List Table 5 Dark Accent 3" w:uiPriority="50"/>
-    <w:lsdException w:name="List Table 6 Colorful Accent 3" w:uiPriority="51"/>
-    <w:lsdException w:name="List Table 7 Colorful Accent 3" w:uiPriority="52"/>
-    <w:lsdException w:name="List Table 1 Light Accent 4" w:uiPriority="46"/>
-    <w:lsdException w:name="List Table 2 Accent 4" w:uiPriority="47"/>
-    <w:lsdException w:name="List Table 3 Accent 4" w:uiPriority="48"/>
-    <w:lsdException w:name="List Table 4 Accent 4" w:uiPriority="49"/>
-    <w:lsdException w:name="List Table 5 Dark Accent 4" w:uiPriority="50"/>
-    <w:lsdException w:name="List Table 6 Colorful Accent 4" w:uiPriority="51"/>
-    <w:lsdException w:name="List Table 7 Colorful Accent 4" w:uiPriority="52"/>
-    <w:lsdException w:name="List Table 1 Light Accent 5" w:uiPriority="46"/>
-    <w:lsdException w:name="List Table 2 Accent 5" w:uiPriority="47"/>
-    <w:lsdException w:name="List Table 3 Accent 5" w:uiPriority="48"/>
-    <w:lsdException w:name="List Table 4 Accent 5" w:uiPriority="49"/>
-    <w:lsdException w:name="List Table 5 Dark Accent 5" w:uiPriority="50"/>
-    <w:lsdException w:name="List Table 6 Colorful Accent 5" w:uiPriority="51"/>
-    <w:lsdException w:name="List Table 7 Colorful Accent 5" w:uiPriority="52"/>
-    <w:lsdException w:name="List Table 1 Light Accent 6" w:uiPriority="46"/>
-    <w:lsdException w:name="List Table 2 Accent 6" w:uiPriority="47"/>
-    <w:lsdException w:name="List Table 3 Accent 6" w:uiPriority="48"/>
-    <w:lsdException w:name="List Table 4 Accent 6" w:uiPriority="49"/>
-    <w:lsdException w:name="List Table 5 Dark Accent 6" w:uiPriority="50"/>
-    <w:lsdException w:name="List Table 6 Colorful Accent 6" w:uiPriority="51"/>
-    <w:lsdException w:name="List Table 7 Colorful Accent 6" w:uiPriority="52"/>
-    <w:lsdException w:name="Mention" w:semiHidden="1" w:unhideWhenUsed="1"/>
-    <w:lsdException w:name="Smart Hyperlink" w:semiHidden="1" w:unhideWhenUsed="1"/>
-    <w:lsdException w:name="Hashtag" w:semiHidden="1" w:unhideWhenUsed="1"/>
-  </w:latentStyles>
-  <w:style w:type="paragraph" w:default="1" w:styleId="Normal">
-    <w:name w:val="Normal"/>
-    <w:qFormat/>
-  </w:style>
-  <w:style w:type="character" w:default="1" w:styleId="DefaultParagraphFont">
-    <w:name w:val="Default Paragraph Font"/>
-    <w:uiPriority w:val="1"/>
-    <w:semiHidden/>
-    <w:unhideWhenUsed/>
-  </w:style>
-  <w:style w:type="table" w:default="1" w:styleId="TableNormal">
-    <w:name w:val="Normal Table"/>
-    <w:uiPriority w:val="99"/>
-    <w:semiHidden/>
-    <w:unhideWhenUsed/>
-    <w:tblPr>
-      <w:tblInd w:w="0" w:type="dxa"/>
-      <w:tblCellMar>
-        <w:top w:w="0" w:type="dxa"/>
-        <w:left w:w="108" w:type="dxa"/>
-        <w:bottom w:w="0" w:type="dxa"/>
-        <w:right w:w="108" w:type="dxa"/>
-      </w:tblCellMar>
-    </w:tblPr>
-  </w:style>
-  <w:style w:type="numbering" w:default="1" w:styleId="NoList">
-    <w:name w:val="No List"/>
-    <w:uiPriority w:val="99"/>
-    <w:semiHidden/>
-    <w:unhideWhenUsed/>
-  </w:style>
-  <w:style w:type="character" w:styleId="PlaceholderText">
-    <w:name w:val="Placeholder Text"/>
-    <w:basedOn w:val="DefaultParagraphFont"/>
-    <w:uiPriority w:val="99"/>
-    <w:semiHidden/>
-    <w:rsid w:val="00E06A53"/>
-    <w:rPr>
-      <w:color w:val="808080"/>
-    </w:rPr>
-  </w:style>
-</w:styles>
-</file>
-
-<file path=word/glossary/webSettings.xml><?xml version="1.0" encoding="utf-8"?>
-<w:webSettings xmlns:mc="http://schemas.openxmlformats.org/markup-compatibility/2006" xmlns:r="http://schemas.openxmlformats.org/officeDocument/2006/relationships" xmlns:w="http://schemas.openxmlformats.org/wordprocessingml/2006/main" xmlns:w14="http://schemas.microsoft.com/office/word/2010/wordml" xmlns:w15="http://schemas.microsoft.com/office/word/2012/wordml" xmlns:w16se="http://schemas.microsoft.com/office/word/2015/wordml/symex" mc:Ignorable="w14 w15 w16se">
-  <w:optimizeForBrowser/>
-  <w:allowPNG/>
-</w:webSettings>
-</file>
-
 <file path=word/theme/theme1.xml><?xml version="1.0" encoding="utf-8"?>
 <a:theme xmlns:a="http://schemas.openxmlformats.org/drawingml/2006/main" name="Office Theme">
   <a:themeElements>
@@ -43065,7 +44845,7 @@
 </file>
 
 <file path=customXml/itemProps1.xml><?xml version="1.0" encoding="utf-8"?>
-<ds:datastoreItem xmlns:ds="http://schemas.openxmlformats.org/officeDocument/2006/customXml" ds:itemID="{2363F295-43F6-4BEB-99AF-054B7A5A572F}">
+<ds:datastoreItem xmlns:ds="http://schemas.openxmlformats.org/officeDocument/2006/customXml" ds:itemID="{F8E8BDD7-335D-4ECE-8574-5C47AF055747}">
   <ds:schemaRefs>
     <ds:schemaRef ds:uri="http://schemas.openxmlformats.org/officeDocument/2006/bibliography"/>
   </ds:schemaRefs>

</xml_diff>